<commit_message>
Updates to Interim Report
_ Added to methodology
- Begun writing Implementation section
</commit_message>
<xml_diff>
--- a/Interim Report.docx
+++ b/Interim Report.docx
@@ -42,27 +42,37 @@
     </w:p>
     <w:p>
       <w:pPr>
-        <w:pStyle w:val="Subtitle"/>
-        <w:rPr>
-          <w:rFonts w:ascii="Arial" w:hAnsi="Arial" w:cs="Arial"/>
-          <w:sz w:val="40"/>
-          <w:szCs w:val="40"/>
+        <w:jc w:val="center"/>
+        <w:rPr>
+          <w:rFonts w:ascii="Arial" w:hAnsi="Arial" w:cs="Arial"/>
+          <w:b/>
+          <w:sz w:val="28"/>
+          <w:szCs w:val="28"/>
+        </w:rPr>
+      </w:pPr>
+    </w:p>
+    <w:p>
+      <w:pPr>
+        <w:jc w:val="center"/>
+        <w:rPr>
+          <w:rFonts w:ascii="Arial" w:hAnsi="Arial" w:cs="Arial"/>
+          <w:b/>
+          <w:sz w:val="28"/>
+          <w:szCs w:val="28"/>
         </w:rPr>
       </w:pPr>
       <w:r>
         <w:rPr>
           <w:rFonts w:ascii="Arial" w:hAnsi="Arial" w:cs="Arial"/>
           <w:noProof/>
-          <w:sz w:val="40"/>
-          <w:szCs w:val="40"/>
         </w:rPr>
         <mc:AlternateContent>
           <mc:Choice Requires="wps">
             <w:drawing>
-              <wp:inline distT="0" distB="0" distL="0" distR="0" wp14:anchorId="40D8C6F7" wp14:editId="7B52C3CF">
+              <wp:inline distT="0" distB="0" distL="0" distR="0" wp14:anchorId="0CEDAA41" wp14:editId="14A9332B">
                 <wp:extent cx="1440180" cy="635"/>
-                <wp:effectExtent l="5715" t="3810" r="1905" b="5715"/>
-                <wp:docPr id="4" name="Straight Arrow Connector 4"/>
+                <wp:effectExtent l="5715" t="2540" r="1905" b="6985"/>
+                <wp:docPr id="10" name="Straight Arrow Connector 10"/>
                 <wp:cNvGraphicFramePr>
                   <a:graphicFrameLocks xmlns:a="http://schemas.openxmlformats.org/drawingml/2006/main"/>
                 </wp:cNvGraphicFramePr>
@@ -106,11 +116,11 @@
           </mc:Choice>
           <mc:Fallback>
             <w:pict>
-              <v:shapetype w14:anchorId="4CE128E7" id="_x0000_t32" coordsize="21600,21600" o:spt="32" o:oned="t" path="m,l21600,21600e" filled="f">
+              <v:shapetype w14:anchorId="1375F454" id="_x0000_t32" coordsize="21600,21600" o:spt="32" o:oned="t" path="m,l21600,21600e" filled="f">
                 <v:path arrowok="t" fillok="f" o:connecttype="none"/>
                 <o:lock v:ext="edit" shapetype="t"/>
               </v:shapetype>
-              <v:shape id="Straight Arrow Connector 4" o:spid="_x0000_s1026" type="#_x0000_t32" style="width:113.4pt;height:.05pt;flip:y;visibility:visible;mso-wrap-style:square;mso-left-percent:-10001;mso-top-percent:-10001;mso-position-horizontal:absolute;mso-position-horizontal-relative:char;mso-position-vertical:absolute;mso-position-vertical-relative:line;mso-left-percent:-10001;mso-top-percent:-10001" o:gfxdata="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">
+              <v:shape id="Straight Arrow Connector 10" o:spid="_x0000_s1026" type="#_x0000_t32" style="width:113.4pt;height:.05pt;flip:y;visibility:visible;mso-wrap-style:square;mso-left-percent:-10001;mso-top-percent:-10001;mso-position-horizontal:absolute;mso-position-horizontal-relative:char;mso-position-vertical:absolute;mso-position-vertical-relative:line;mso-left-percent:-10001;mso-top-percent:-10001" o:gfxdata="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">
                 <w10:anchorlock/>
               </v:shape>
             </w:pict>
@@ -120,18 +130,20 @@
     </w:p>
     <w:p>
       <w:pPr>
+        <w:jc w:val="center"/>
+        <w:rPr>
+          <w:rFonts w:ascii="Arial" w:hAnsi="Arial" w:cs="Arial"/>
+          <w:b/>
+          <w:sz w:val="28"/>
+          <w:szCs w:val="28"/>
+        </w:rPr>
+      </w:pPr>
+    </w:p>
+    <w:p>
+      <w:pPr>
         <w:pStyle w:val="NormalWeb"/>
         <w:spacing w:before="0" w:beforeAutospacing="0" w:after="0" w:afterAutospacing="0"/>
         <w:jc w:val="center"/>
-        <w:rPr>
-          <w:rFonts w:ascii="Arial" w:hAnsi="Arial" w:cs="Arial"/>
-          <w:b/>
-          <w:bCs/>
-          <w:sz w:val="40"/>
-          <w:szCs w:val="40"/>
-        </w:rPr>
-      </w:pPr>
-      <w:r>
         <w:rPr>
           <w:rFonts w:ascii="Arial" w:hAnsi="Arial" w:cs="Arial"/>
           <w:b/>
@@ -140,9 +152,7 @@
           <w:sz w:val="48"/>
           <w:szCs w:val="48"/>
         </w:rPr>
-        <w:t xml:space="preserve">Using Machine Learning Algorithms to Predict the Price of </w:t>
-      </w:r>
-      <w:proofErr w:type="gramStart"/>
+      </w:pPr>
       <w:r>
         <w:rPr>
           <w:rFonts w:ascii="Arial" w:hAnsi="Arial" w:cs="Arial"/>
@@ -152,9 +162,9 @@
           <w:sz w:val="48"/>
           <w:szCs w:val="48"/>
         </w:rPr>
-        <w:t>Pre-owned</w:t>
-      </w:r>
-      <w:proofErr w:type="gramEnd"/>
+        <w:t xml:space="preserve">Using Machine Learning Algorithms to Predict the Price of </w:t>
+      </w:r>
+      <w:proofErr w:type="gramStart"/>
       <w:r>
         <w:rPr>
           <w:rFonts w:ascii="Arial" w:hAnsi="Arial" w:cs="Arial"/>
@@ -164,25 +174,53 @@
           <w:sz w:val="48"/>
           <w:szCs w:val="48"/>
         </w:rPr>
+        <w:t>Pre-owned</w:t>
+      </w:r>
+      <w:proofErr w:type="gramEnd"/>
+      <w:r>
+        <w:rPr>
+          <w:rFonts w:ascii="Arial" w:hAnsi="Arial" w:cs="Arial"/>
+          <w:b/>
+          <w:bCs/>
+          <w:color w:val="000000"/>
+          <w:sz w:val="48"/>
+          <w:szCs w:val="48"/>
+        </w:rPr>
         <w:t xml:space="preserve"> Cars</w:t>
       </w:r>
     </w:p>
     <w:p>
       <w:pPr>
-        <w:pStyle w:val="Author"/>
-        <w:rPr>
-          <w:rFonts w:ascii="Arial" w:hAnsi="Arial" w:cs="Arial"/>
-          <w:b w:val="0"/>
-          <w:sz w:val="36"/>
-          <w:szCs w:val="36"/>
-        </w:rPr>
-      </w:pPr>
-      <w:r>
-        <w:rPr>
-          <w:rFonts w:ascii="Arial" w:hAnsi="Arial" w:cs="Arial"/>
-          <w:b w:val="0"/>
-          <w:sz w:val="36"/>
-          <w:szCs w:val="36"/>
+        <w:pStyle w:val="NormalWeb"/>
+        <w:spacing w:before="0" w:beforeAutospacing="0" w:after="0" w:afterAutospacing="0"/>
+        <w:jc w:val="center"/>
+        <w:rPr>
+          <w:rFonts w:ascii="Arial" w:hAnsi="Arial" w:cs="Arial"/>
+          <w:b/>
+          <w:bCs/>
+          <w:color w:val="000000"/>
+          <w:sz w:val="48"/>
+          <w:szCs w:val="48"/>
+        </w:rPr>
+      </w:pPr>
+    </w:p>
+    <w:p>
+      <w:pPr>
+        <w:pStyle w:val="NormalWeb"/>
+        <w:spacing w:before="0" w:beforeAutospacing="0" w:after="0" w:afterAutospacing="0"/>
+        <w:jc w:val="center"/>
+        <w:rPr>
+          <w:rFonts w:ascii="Arial" w:hAnsi="Arial" w:cs="Arial"/>
+          <w:sz w:val="44"/>
+          <w:szCs w:val="44"/>
+        </w:rPr>
+      </w:pPr>
+      <w:r>
+        <w:rPr>
+          <w:rFonts w:ascii="Arial" w:hAnsi="Arial" w:cs="Arial"/>
+          <w:color w:val="000000"/>
+          <w:sz w:val="44"/>
+          <w:szCs w:val="44"/>
         </w:rPr>
         <w:t>Rizwan Bagdadi</w:t>
       </w:r>
@@ -667,922 +705,1283 @@
           <w:szCs w:val="44"/>
         </w:rPr>
       </w:pPr>
-    </w:p>
-    <w:p>
-      <w:pPr>
+      <w:r>
         <w:rPr>
           <w:rFonts w:ascii="Arial" w:hAnsi="Arial" w:cs="Arial"/>
           <w:b/>
           <w:sz w:val="44"/>
           <w:szCs w:val="44"/>
         </w:rPr>
-      </w:pPr>
-      <w:r>
-        <w:rPr>
-          <w:rFonts w:ascii="Arial" w:hAnsi="Arial" w:cs="Arial"/>
+        <w:lastRenderedPageBreak/>
+        <w:t>Declaration</w:t>
+      </w:r>
+    </w:p>
+    <w:p>
+      <w:pPr>
+        <w:rPr>
+          <w:rFonts w:ascii="Arial" w:hAnsi="Arial" w:cs="Arial"/>
+        </w:rPr>
+      </w:pPr>
+      <w:r>
+        <w:rPr>
+          <w:rFonts w:ascii="Arial" w:hAnsi="Arial" w:cs="Arial"/>
+        </w:rPr>
+        <w:t xml:space="preserve">This report has been prepared </w:t>
+      </w:r>
+      <w:proofErr w:type="gramStart"/>
+      <w:r>
+        <w:rPr>
+          <w:rFonts w:ascii="Arial" w:hAnsi="Arial" w:cs="Arial"/>
+        </w:rPr>
+        <w:t>on the basis of</w:t>
+      </w:r>
+      <w:proofErr w:type="gramEnd"/>
+      <w:r>
+        <w:rPr>
+          <w:rFonts w:ascii="Arial" w:hAnsi="Arial" w:cs="Arial"/>
+        </w:rPr>
+        <w:t xml:space="preserve"> my own work. Where other published and unpublished source materials have been used, these have been acknowledged.</w:t>
+      </w:r>
+    </w:p>
+    <w:p>
+      <w:pPr>
+        <w:rPr>
+          <w:rFonts w:ascii="Arial" w:hAnsi="Arial" w:cs="Arial"/>
+        </w:rPr>
+      </w:pPr>
+    </w:p>
+    <w:p>
+      <w:pPr>
+        <w:rPr>
+          <w:rFonts w:ascii="Arial" w:hAnsi="Arial" w:cs="Arial"/>
+        </w:rPr>
+      </w:pPr>
+      <w:r>
+        <w:rPr>
+          <w:rFonts w:ascii="Arial" w:hAnsi="Arial" w:cs="Arial"/>
+        </w:rPr>
+        <w:t>Word Count:</w:t>
+      </w:r>
+    </w:p>
+    <w:p>
+      <w:pPr>
+        <w:rPr>
+          <w:rFonts w:ascii="Arial" w:hAnsi="Arial" w:cs="Arial"/>
+        </w:rPr>
+      </w:pPr>
+    </w:p>
+    <w:p>
+      <w:pPr>
+        <w:rPr>
+          <w:rFonts w:ascii="Arial" w:hAnsi="Arial" w:cs="Arial"/>
+        </w:rPr>
+      </w:pPr>
+      <w:r>
+        <w:rPr>
+          <w:rFonts w:ascii="Arial" w:hAnsi="Arial" w:cs="Arial"/>
+        </w:rPr>
+        <w:t>Student Name: Rizwan Bagdadi</w:t>
+      </w:r>
+    </w:p>
+    <w:p>
+      <w:pPr>
+        <w:rPr>
+          <w:rFonts w:ascii="Arial" w:hAnsi="Arial" w:cs="Arial"/>
+        </w:rPr>
+      </w:pPr>
+    </w:p>
+    <w:p>
+      <w:pPr>
+        <w:rPr>
+          <w:rFonts w:ascii="Arial" w:hAnsi="Arial" w:cs="Arial"/>
+        </w:rPr>
+      </w:pPr>
+      <w:r>
+        <w:rPr>
+          <w:rFonts w:ascii="Arial" w:hAnsi="Arial" w:cs="Arial"/>
+        </w:rPr>
+        <w:t xml:space="preserve">Date of Submission: </w:t>
+      </w:r>
+    </w:p>
+    <w:p>
+      <w:pPr>
+        <w:rPr>
+          <w:rFonts w:ascii="Arial" w:hAnsi="Arial" w:cs="Arial"/>
+        </w:rPr>
+      </w:pPr>
+    </w:p>
+    <w:p>
+      <w:pPr>
+        <w:rPr>
+          <w:rFonts w:ascii="Arial" w:hAnsi="Arial" w:cs="Arial"/>
+        </w:rPr>
+      </w:pPr>
+      <w:r>
+        <w:rPr>
+          <w:rFonts w:ascii="Arial" w:hAnsi="Arial" w:cs="Arial"/>
+        </w:rPr>
+        <w:t>Signature: Rizwan Bagdadi</w:t>
+      </w:r>
+    </w:p>
+    <w:p>
+      <w:pPr>
+        <w:rPr>
+          <w:rFonts w:ascii="Arial" w:hAnsi="Arial" w:cs="Arial"/>
+        </w:rPr>
+      </w:pPr>
+    </w:p>
+    <w:p>
+      <w:pPr>
+        <w:rPr>
+          <w:rFonts w:ascii="Arial" w:hAnsi="Arial" w:cs="Arial"/>
+        </w:rPr>
+      </w:pPr>
+    </w:p>
+    <w:p>
+      <w:pPr>
+        <w:rPr>
+          <w:rFonts w:ascii="Arial" w:hAnsi="Arial" w:cs="Arial"/>
+        </w:rPr>
+      </w:pPr>
+    </w:p>
+    <w:p>
+      <w:pPr>
+        <w:rPr>
+          <w:rFonts w:ascii="Arial" w:hAnsi="Arial" w:cs="Arial"/>
+        </w:rPr>
+      </w:pPr>
+    </w:p>
+    <w:p>
+      <w:pPr>
+        <w:rPr>
+          <w:rFonts w:ascii="Arial" w:hAnsi="Arial" w:cs="Arial"/>
+        </w:rPr>
+      </w:pPr>
+    </w:p>
+    <w:p>
+      <w:pPr>
+        <w:rPr>
+          <w:rFonts w:ascii="Arial" w:hAnsi="Arial" w:cs="Arial"/>
+        </w:rPr>
+      </w:pPr>
+    </w:p>
+    <w:p>
+      <w:pPr>
+        <w:rPr>
+          <w:rFonts w:ascii="Arial" w:hAnsi="Arial" w:cs="Arial"/>
+        </w:rPr>
+      </w:pPr>
+    </w:p>
+    <w:p>
+      <w:pPr>
+        <w:rPr>
+          <w:rFonts w:ascii="Arial" w:hAnsi="Arial" w:cs="Arial"/>
+        </w:rPr>
+      </w:pPr>
+    </w:p>
+    <w:p>
+      <w:pPr>
+        <w:rPr>
+          <w:rFonts w:ascii="Arial" w:hAnsi="Arial" w:cs="Arial"/>
+        </w:rPr>
+      </w:pPr>
+    </w:p>
+    <w:p>
+      <w:pPr>
+        <w:rPr>
+          <w:rFonts w:ascii="Arial" w:hAnsi="Arial" w:cs="Arial"/>
+        </w:rPr>
+      </w:pPr>
+    </w:p>
+    <w:p>
+      <w:pPr>
+        <w:rPr>
+          <w:rFonts w:ascii="Arial" w:hAnsi="Arial" w:cs="Arial"/>
+        </w:rPr>
+      </w:pPr>
+    </w:p>
+    <w:p>
+      <w:pPr>
+        <w:rPr>
+          <w:rFonts w:ascii="Arial" w:hAnsi="Arial" w:cs="Arial"/>
+        </w:rPr>
+      </w:pPr>
+    </w:p>
+    <w:p>
+      <w:pPr>
+        <w:rPr>
+          <w:rFonts w:ascii="Arial" w:hAnsi="Arial" w:cs="Arial"/>
+        </w:rPr>
+      </w:pPr>
+    </w:p>
+    <w:p>
+      <w:pPr>
+        <w:rPr>
+          <w:rFonts w:ascii="Arial" w:hAnsi="Arial" w:cs="Arial"/>
+        </w:rPr>
+      </w:pPr>
+    </w:p>
+    <w:p>
+      <w:pPr>
+        <w:rPr>
+          <w:rFonts w:ascii="Arial" w:hAnsi="Arial" w:cs="Arial"/>
+        </w:rPr>
+      </w:pPr>
+    </w:p>
+    <w:p>
+      <w:pPr>
+        <w:rPr>
+          <w:rFonts w:ascii="Arial" w:hAnsi="Arial" w:cs="Arial"/>
+        </w:rPr>
+      </w:pPr>
+    </w:p>
+    <w:p>
+      <w:pPr>
+        <w:rPr>
+          <w:rFonts w:ascii="Arial" w:hAnsi="Arial" w:cs="Arial"/>
+        </w:rPr>
+      </w:pPr>
+    </w:p>
+    <w:sdt>
+      <w:sdtPr>
+        <w:id w:val="94910563"/>
+        <w:docPartObj>
+          <w:docPartGallery w:val="Table of Contents"/>
+          <w:docPartUnique/>
+        </w:docPartObj>
+      </w:sdtPr>
+      <w:sdtEndPr>
+        <w:rPr>
+          <w:rFonts w:ascii="Times New Roman" w:eastAsia="Times New Roman" w:hAnsi="Times New Roman" w:cs="Times New Roman"/>
           <w:b/>
+          <w:bCs/>
+          <w:noProof/>
+          <w:color w:val="auto"/>
+          <w:sz w:val="22"/>
+          <w:szCs w:val="24"/>
+          <w:lang w:val="en-IE"/>
+        </w:rPr>
+      </w:sdtEndPr>
+      <w:sdtContent>
+        <w:p>
+          <w:pPr>
+            <w:pStyle w:val="TOCHeading"/>
+            <w:rPr>
+              <w:rFonts w:ascii="Arial" w:hAnsi="Arial" w:cs="Arial"/>
+              <w:b/>
+              <w:bCs/>
+              <w:color w:val="auto"/>
+              <w:sz w:val="44"/>
+              <w:szCs w:val="44"/>
+            </w:rPr>
+          </w:pPr>
+          <w:r>
+            <w:rPr>
+              <w:rFonts w:ascii="Arial" w:hAnsi="Arial" w:cs="Arial"/>
+              <w:b/>
+              <w:bCs/>
+              <w:color w:val="auto"/>
+              <w:sz w:val="44"/>
+              <w:szCs w:val="44"/>
+            </w:rPr>
+            <w:t>Contents</w:t>
+          </w:r>
+        </w:p>
+        <w:p>
+          <w:pPr>
+            <w:pStyle w:val="TOC1"/>
+            <w:rPr>
+              <w:rFonts w:asciiTheme="minorHAnsi" w:eastAsiaTheme="minorEastAsia" w:hAnsiTheme="minorHAnsi" w:cstheme="minorBidi"/>
+              <w:bCs w:val="0"/>
+              <w:noProof/>
+              <w:szCs w:val="22"/>
+              <w:lang w:eastAsia="en-GB"/>
+            </w:rPr>
+          </w:pPr>
+          <w:r>
+            <w:fldChar w:fldCharType="begin"/>
+          </w:r>
+          <w:r>
+            <w:instrText xml:space="preserve"> TOC \o "1-3" \h \z \u </w:instrText>
+          </w:r>
+          <w:r>
+            <w:fldChar w:fldCharType="separate"/>
+          </w:r>
+          <w:hyperlink w:anchor="_Toc119718768" w:history="1">
+            <w:r>
+              <w:rPr>
+                <w:rStyle w:val="Hyperlink"/>
+                <w:rFonts w:cs="Arial"/>
+                <w:b/>
+                <w:noProof/>
+              </w:rPr>
+              <w:t>Abstract</w:t>
+            </w:r>
+            <w:r>
+              <w:rPr>
+                <w:noProof/>
+                <w:webHidden/>
+              </w:rPr>
+              <w:tab/>
+            </w:r>
+            <w:r>
+              <w:rPr>
+                <w:noProof/>
+                <w:webHidden/>
+              </w:rPr>
+              <w:fldChar w:fldCharType="begin"/>
+            </w:r>
+            <w:r>
+              <w:rPr>
+                <w:noProof/>
+                <w:webHidden/>
+              </w:rPr>
+              <w:instrText xml:space="preserve"> PAGEREF _Toc119718768 \h </w:instrText>
+            </w:r>
+            <w:r>
+              <w:rPr>
+                <w:noProof/>
+                <w:webHidden/>
+              </w:rPr>
+            </w:r>
+            <w:r>
+              <w:rPr>
+                <w:noProof/>
+                <w:webHidden/>
+              </w:rPr>
+              <w:fldChar w:fldCharType="separate"/>
+            </w:r>
+            <w:r>
+              <w:rPr>
+                <w:noProof/>
+                <w:webHidden/>
+              </w:rPr>
+              <w:t>3</w:t>
+            </w:r>
+            <w:r>
+              <w:rPr>
+                <w:noProof/>
+                <w:webHidden/>
+              </w:rPr>
+              <w:fldChar w:fldCharType="end"/>
+            </w:r>
+          </w:hyperlink>
+        </w:p>
+        <w:p>
+          <w:pPr>
+            <w:pStyle w:val="TOC1"/>
+            <w:rPr>
+              <w:rFonts w:asciiTheme="minorHAnsi" w:eastAsiaTheme="minorEastAsia" w:hAnsiTheme="minorHAnsi" w:cstheme="minorBidi"/>
+              <w:bCs w:val="0"/>
+              <w:noProof/>
+              <w:szCs w:val="22"/>
+              <w:lang w:eastAsia="en-GB"/>
+            </w:rPr>
+          </w:pPr>
+          <w:hyperlink w:anchor="_Toc119718769" w:history="1">
+            <w:r>
+              <w:rPr>
+                <w:rStyle w:val="Hyperlink"/>
+                <w:rFonts w:cs="Arial"/>
+                <w:b/>
+                <w:noProof/>
+              </w:rPr>
+              <w:t>Project Specification</w:t>
+            </w:r>
+            <w:r>
+              <w:rPr>
+                <w:noProof/>
+                <w:webHidden/>
+              </w:rPr>
+              <w:tab/>
+            </w:r>
+            <w:r>
+              <w:rPr>
+                <w:noProof/>
+                <w:webHidden/>
+              </w:rPr>
+              <w:fldChar w:fldCharType="begin"/>
+            </w:r>
+            <w:r>
+              <w:rPr>
+                <w:noProof/>
+                <w:webHidden/>
+              </w:rPr>
+              <w:instrText xml:space="preserve"> PAGEREF _Toc119718769 \h </w:instrText>
+            </w:r>
+            <w:r>
+              <w:rPr>
+                <w:noProof/>
+                <w:webHidden/>
+              </w:rPr>
+            </w:r>
+            <w:r>
+              <w:rPr>
+                <w:noProof/>
+                <w:webHidden/>
+              </w:rPr>
+              <w:fldChar w:fldCharType="separate"/>
+            </w:r>
+            <w:r>
+              <w:rPr>
+                <w:noProof/>
+                <w:webHidden/>
+              </w:rPr>
+              <w:t>4</w:t>
+            </w:r>
+            <w:r>
+              <w:rPr>
+                <w:noProof/>
+                <w:webHidden/>
+              </w:rPr>
+              <w:fldChar w:fldCharType="end"/>
+            </w:r>
+          </w:hyperlink>
+        </w:p>
+        <w:p>
+          <w:pPr>
+            <w:pStyle w:val="TOC1"/>
+            <w:rPr>
+              <w:rFonts w:asciiTheme="minorHAnsi" w:eastAsiaTheme="minorEastAsia" w:hAnsiTheme="minorHAnsi" w:cstheme="minorBidi"/>
+              <w:bCs w:val="0"/>
+              <w:noProof/>
+              <w:szCs w:val="22"/>
+              <w:lang w:eastAsia="en-GB"/>
+            </w:rPr>
+          </w:pPr>
+          <w:hyperlink w:anchor="_Toc119718770" w:history="1">
+            <w:r>
+              <w:rPr>
+                <w:rStyle w:val="Hyperlink"/>
+                <w:rFonts w:cs="Arial"/>
+                <w:b/>
+                <w:noProof/>
+              </w:rPr>
+              <w:t>1.</w:t>
+            </w:r>
+            <w:r>
+              <w:rPr>
+                <w:rFonts w:asciiTheme="minorHAnsi" w:eastAsiaTheme="minorEastAsia" w:hAnsiTheme="minorHAnsi" w:cstheme="minorBidi"/>
+                <w:bCs w:val="0"/>
+                <w:noProof/>
+                <w:szCs w:val="22"/>
+                <w:lang w:eastAsia="en-GB"/>
+              </w:rPr>
+              <w:tab/>
+            </w:r>
+            <w:r>
+              <w:rPr>
+                <w:rStyle w:val="Hyperlink"/>
+                <w:rFonts w:cs="Arial"/>
+                <w:b/>
+                <w:noProof/>
+              </w:rPr>
+              <w:t>Introduction</w:t>
+            </w:r>
+            <w:r>
+              <w:rPr>
+                <w:noProof/>
+                <w:webHidden/>
+              </w:rPr>
+              <w:tab/>
+            </w:r>
+            <w:r>
+              <w:rPr>
+                <w:noProof/>
+                <w:webHidden/>
+              </w:rPr>
+              <w:fldChar w:fldCharType="begin"/>
+            </w:r>
+            <w:r>
+              <w:rPr>
+                <w:noProof/>
+                <w:webHidden/>
+              </w:rPr>
+              <w:instrText xml:space="preserve"> PAGEREF _Toc119718770 \h </w:instrText>
+            </w:r>
+            <w:r>
+              <w:rPr>
+                <w:noProof/>
+                <w:webHidden/>
+              </w:rPr>
+            </w:r>
+            <w:r>
+              <w:rPr>
+                <w:noProof/>
+                <w:webHidden/>
+              </w:rPr>
+              <w:fldChar w:fldCharType="separate"/>
+            </w:r>
+            <w:r>
+              <w:rPr>
+                <w:noProof/>
+                <w:webHidden/>
+              </w:rPr>
+              <w:t>5</w:t>
+            </w:r>
+            <w:r>
+              <w:rPr>
+                <w:noProof/>
+                <w:webHidden/>
+              </w:rPr>
+              <w:fldChar w:fldCharType="end"/>
+            </w:r>
+          </w:hyperlink>
+        </w:p>
+        <w:p>
+          <w:pPr>
+            <w:pStyle w:val="TOC1"/>
+            <w:rPr>
+              <w:rFonts w:asciiTheme="minorHAnsi" w:eastAsiaTheme="minorEastAsia" w:hAnsiTheme="minorHAnsi" w:cstheme="minorBidi"/>
+              <w:bCs w:val="0"/>
+              <w:noProof/>
+              <w:szCs w:val="22"/>
+              <w:lang w:eastAsia="en-GB"/>
+            </w:rPr>
+          </w:pPr>
+          <w:hyperlink w:anchor="_Toc119718771" w:history="1">
+            <w:r>
+              <w:rPr>
+                <w:rStyle w:val="Hyperlink"/>
+                <w:rFonts w:cs="Arial"/>
+                <w:b/>
+                <w:noProof/>
+              </w:rPr>
+              <w:t>2.</w:t>
+            </w:r>
+            <w:r>
+              <w:rPr>
+                <w:rFonts w:asciiTheme="minorHAnsi" w:eastAsiaTheme="minorEastAsia" w:hAnsiTheme="minorHAnsi" w:cstheme="minorBidi"/>
+                <w:bCs w:val="0"/>
+                <w:noProof/>
+                <w:szCs w:val="22"/>
+                <w:lang w:eastAsia="en-GB"/>
+              </w:rPr>
+              <w:tab/>
+            </w:r>
+            <w:r>
+              <w:rPr>
+                <w:rStyle w:val="Hyperlink"/>
+                <w:rFonts w:cs="Arial"/>
+                <w:b/>
+                <w:noProof/>
+              </w:rPr>
+              <w:t>Methodology</w:t>
+            </w:r>
+            <w:r>
+              <w:rPr>
+                <w:noProof/>
+                <w:webHidden/>
+              </w:rPr>
+              <w:tab/>
+            </w:r>
+            <w:r>
+              <w:rPr>
+                <w:noProof/>
+                <w:webHidden/>
+              </w:rPr>
+              <w:fldChar w:fldCharType="begin"/>
+            </w:r>
+            <w:r>
+              <w:rPr>
+                <w:noProof/>
+                <w:webHidden/>
+              </w:rPr>
+              <w:instrText xml:space="preserve"> PAGEREF _Toc119718771 \h </w:instrText>
+            </w:r>
+            <w:r>
+              <w:rPr>
+                <w:noProof/>
+                <w:webHidden/>
+              </w:rPr>
+            </w:r>
+            <w:r>
+              <w:rPr>
+                <w:noProof/>
+                <w:webHidden/>
+              </w:rPr>
+              <w:fldChar w:fldCharType="separate"/>
+            </w:r>
+            <w:r>
+              <w:rPr>
+                <w:noProof/>
+                <w:webHidden/>
+              </w:rPr>
+              <w:t>6</w:t>
+            </w:r>
+            <w:r>
+              <w:rPr>
+                <w:noProof/>
+                <w:webHidden/>
+              </w:rPr>
+              <w:fldChar w:fldCharType="end"/>
+            </w:r>
+          </w:hyperlink>
+        </w:p>
+        <w:p>
+          <w:pPr>
+            <w:pStyle w:val="TOC1"/>
+            <w:rPr>
+              <w:rFonts w:asciiTheme="minorHAnsi" w:eastAsiaTheme="minorEastAsia" w:hAnsiTheme="minorHAnsi" w:cstheme="minorBidi"/>
+              <w:bCs w:val="0"/>
+              <w:noProof/>
+              <w:szCs w:val="22"/>
+              <w:lang w:eastAsia="en-GB"/>
+            </w:rPr>
+          </w:pPr>
+          <w:hyperlink w:anchor="_Toc119718772" w:history="1">
+            <w:r>
+              <w:rPr>
+                <w:rStyle w:val="Hyperlink"/>
+                <w:rFonts w:cs="Arial"/>
+                <w:b/>
+                <w:noProof/>
+              </w:rPr>
+              <w:t>3.</w:t>
+            </w:r>
+            <w:r>
+              <w:rPr>
+                <w:rFonts w:asciiTheme="minorHAnsi" w:eastAsiaTheme="minorEastAsia" w:hAnsiTheme="minorHAnsi" w:cstheme="minorBidi"/>
+                <w:bCs w:val="0"/>
+                <w:noProof/>
+                <w:szCs w:val="22"/>
+                <w:lang w:eastAsia="en-GB"/>
+              </w:rPr>
+              <w:tab/>
+            </w:r>
+            <w:r>
+              <w:rPr>
+                <w:rStyle w:val="Hyperlink"/>
+                <w:rFonts w:cs="Arial"/>
+                <w:b/>
+                <w:noProof/>
+              </w:rPr>
+              <w:t>Implementation</w:t>
+            </w:r>
+            <w:r>
+              <w:rPr>
+                <w:noProof/>
+                <w:webHidden/>
+              </w:rPr>
+              <w:tab/>
+            </w:r>
+            <w:r>
+              <w:rPr>
+                <w:noProof/>
+                <w:webHidden/>
+              </w:rPr>
+              <w:fldChar w:fldCharType="begin"/>
+            </w:r>
+            <w:r>
+              <w:rPr>
+                <w:noProof/>
+                <w:webHidden/>
+              </w:rPr>
+              <w:instrText xml:space="preserve"> PAGEREF _Toc119718772 \h </w:instrText>
+            </w:r>
+            <w:r>
+              <w:rPr>
+                <w:noProof/>
+                <w:webHidden/>
+              </w:rPr>
+            </w:r>
+            <w:r>
+              <w:rPr>
+                <w:noProof/>
+                <w:webHidden/>
+              </w:rPr>
+              <w:fldChar w:fldCharType="separate"/>
+            </w:r>
+            <w:r>
+              <w:rPr>
+                <w:noProof/>
+                <w:webHidden/>
+              </w:rPr>
+              <w:t>6</w:t>
+            </w:r>
+            <w:r>
+              <w:rPr>
+                <w:noProof/>
+                <w:webHidden/>
+              </w:rPr>
+              <w:fldChar w:fldCharType="end"/>
+            </w:r>
+          </w:hyperlink>
+        </w:p>
+        <w:p>
+          <w:r>
+            <w:rPr>
+              <w:b/>
+              <w:bCs/>
+              <w:noProof/>
+            </w:rPr>
+            <w:fldChar w:fldCharType="end"/>
+          </w:r>
+        </w:p>
+      </w:sdtContent>
+    </w:sdt>
+    <w:p>
+      <w:pPr>
+        <w:rPr>
+          <w:rFonts w:ascii="Arial" w:hAnsi="Arial" w:cs="Arial"/>
+        </w:rPr>
+      </w:pPr>
+    </w:p>
+    <w:p>
+      <w:pPr>
+        <w:rPr>
+          <w:rFonts w:ascii="Arial" w:hAnsi="Arial" w:cs="Arial"/>
+        </w:rPr>
+      </w:pPr>
+    </w:p>
+    <w:p>
+      <w:pPr>
+        <w:rPr>
+          <w:rFonts w:ascii="Arial" w:hAnsi="Arial" w:cs="Arial"/>
+        </w:rPr>
+      </w:pPr>
+    </w:p>
+    <w:p>
+      <w:pPr>
+        <w:rPr>
+          <w:rFonts w:ascii="Arial" w:hAnsi="Arial" w:cs="Arial"/>
+        </w:rPr>
+      </w:pPr>
+    </w:p>
+    <w:p>
+      <w:pPr>
+        <w:rPr>
+          <w:rFonts w:ascii="Arial" w:hAnsi="Arial" w:cs="Arial"/>
+        </w:rPr>
+      </w:pPr>
+    </w:p>
+    <w:p>
+      <w:pPr>
+        <w:rPr>
+          <w:rFonts w:ascii="Arial" w:hAnsi="Arial" w:cs="Arial"/>
+        </w:rPr>
+      </w:pPr>
+    </w:p>
+    <w:p>
+      <w:pPr>
+        <w:rPr>
+          <w:rFonts w:ascii="Arial" w:hAnsi="Arial" w:cs="Arial"/>
+        </w:rPr>
+      </w:pPr>
+    </w:p>
+    <w:p>
+      <w:pPr>
+        <w:rPr>
+          <w:rFonts w:ascii="Arial" w:hAnsi="Arial" w:cs="Arial"/>
+        </w:rPr>
+      </w:pPr>
+    </w:p>
+    <w:p>
+      <w:pPr>
+        <w:rPr>
+          <w:rFonts w:ascii="Arial" w:hAnsi="Arial" w:cs="Arial"/>
+        </w:rPr>
+      </w:pPr>
+    </w:p>
+    <w:p>
+      <w:pPr>
+        <w:rPr>
+          <w:rFonts w:ascii="Arial" w:hAnsi="Arial" w:cs="Arial"/>
+        </w:rPr>
+      </w:pPr>
+    </w:p>
+    <w:p>
+      <w:pPr>
+        <w:rPr>
+          <w:rFonts w:ascii="Arial" w:hAnsi="Arial" w:cs="Arial"/>
+        </w:rPr>
+      </w:pPr>
+    </w:p>
+    <w:p>
+      <w:pPr>
+        <w:rPr>
+          <w:rFonts w:ascii="Arial" w:hAnsi="Arial" w:cs="Arial"/>
+        </w:rPr>
+      </w:pPr>
+    </w:p>
+    <w:p>
+      <w:pPr>
+        <w:rPr>
+          <w:rFonts w:ascii="Arial" w:hAnsi="Arial" w:cs="Arial"/>
+        </w:rPr>
+      </w:pPr>
+    </w:p>
+    <w:p>
+      <w:pPr>
+        <w:rPr>
+          <w:rFonts w:ascii="Arial" w:hAnsi="Arial" w:cs="Arial"/>
+        </w:rPr>
+      </w:pPr>
+    </w:p>
+    <w:p>
+      <w:pPr>
+        <w:rPr>
+          <w:rFonts w:ascii="Arial" w:hAnsi="Arial" w:cs="Arial"/>
+        </w:rPr>
+      </w:pPr>
+    </w:p>
+    <w:p>
+      <w:pPr>
+        <w:rPr>
+          <w:rFonts w:ascii="Arial" w:hAnsi="Arial" w:cs="Arial"/>
+        </w:rPr>
+      </w:pPr>
+    </w:p>
+    <w:p>
+      <w:pPr>
+        <w:rPr>
+          <w:rFonts w:ascii="Arial" w:hAnsi="Arial" w:cs="Arial"/>
+        </w:rPr>
+      </w:pPr>
+    </w:p>
+    <w:p>
+      <w:pPr>
+        <w:rPr>
+          <w:rFonts w:ascii="Arial" w:hAnsi="Arial" w:cs="Arial"/>
+        </w:rPr>
+      </w:pPr>
+    </w:p>
+    <w:p>
+      <w:pPr>
+        <w:pStyle w:val="Heading1"/>
+        <w:rPr>
+          <w:rFonts w:ascii="Arial" w:hAnsi="Arial" w:cs="Arial"/>
+          <w:b/>
+          <w:bCs/>
+          <w:color w:val="auto"/>
           <w:sz w:val="44"/>
           <w:szCs w:val="44"/>
         </w:rPr>
-        <w:lastRenderedPageBreak/>
-        <w:t>Declaration</w:t>
-      </w:r>
-    </w:p>
-    <w:p>
-      <w:pPr>
-        <w:rPr>
-          <w:rFonts w:ascii="Arial" w:hAnsi="Arial" w:cs="Arial"/>
-        </w:rPr>
-      </w:pPr>
-      <w:r>
-        <w:rPr>
-          <w:rFonts w:ascii="Arial" w:hAnsi="Arial" w:cs="Arial"/>
-        </w:rPr>
-        <w:t xml:space="preserve">This report has been prepared </w:t>
-      </w:r>
-      <w:proofErr w:type="gramStart"/>
-      <w:r>
-        <w:rPr>
-          <w:rFonts w:ascii="Arial" w:hAnsi="Arial" w:cs="Arial"/>
-        </w:rPr>
-        <w:t>on the basis of</w:t>
-      </w:r>
-      <w:proofErr w:type="gramEnd"/>
-      <w:r>
-        <w:rPr>
-          <w:rFonts w:ascii="Arial" w:hAnsi="Arial" w:cs="Arial"/>
-        </w:rPr>
-        <w:t xml:space="preserve"> my own work. Where other published and unpublished source materials have been used, these have been acknowledged.</w:t>
-      </w:r>
-    </w:p>
-    <w:p>
-      <w:pPr>
-        <w:rPr>
-          <w:rFonts w:ascii="Arial" w:hAnsi="Arial" w:cs="Arial"/>
-        </w:rPr>
-      </w:pPr>
-    </w:p>
-    <w:p>
-      <w:pPr>
-        <w:rPr>
-          <w:rFonts w:ascii="Arial" w:hAnsi="Arial" w:cs="Arial"/>
-        </w:rPr>
-      </w:pPr>
-      <w:r>
-        <w:rPr>
-          <w:rFonts w:ascii="Arial" w:hAnsi="Arial" w:cs="Arial"/>
-        </w:rPr>
-        <w:t>Word Count:</w:t>
-      </w:r>
-    </w:p>
-    <w:p>
-      <w:pPr>
-        <w:rPr>
-          <w:rFonts w:ascii="Arial" w:hAnsi="Arial" w:cs="Arial"/>
-        </w:rPr>
-      </w:pPr>
-    </w:p>
-    <w:p>
-      <w:pPr>
-        <w:rPr>
-          <w:rFonts w:ascii="Arial" w:hAnsi="Arial" w:cs="Arial"/>
-        </w:rPr>
-      </w:pPr>
-      <w:r>
-        <w:rPr>
-          <w:rFonts w:ascii="Arial" w:hAnsi="Arial" w:cs="Arial"/>
-        </w:rPr>
-        <w:t>Student Name: Rizwan Bagdadi</w:t>
-      </w:r>
-    </w:p>
-    <w:p>
-      <w:pPr>
-        <w:rPr>
-          <w:rFonts w:ascii="Arial" w:hAnsi="Arial" w:cs="Arial"/>
-        </w:rPr>
-      </w:pPr>
-    </w:p>
-    <w:p>
-      <w:pPr>
-        <w:rPr>
-          <w:rFonts w:ascii="Arial" w:hAnsi="Arial" w:cs="Arial"/>
-        </w:rPr>
-      </w:pPr>
-      <w:r>
-        <w:rPr>
-          <w:rFonts w:ascii="Arial" w:hAnsi="Arial" w:cs="Arial"/>
-        </w:rPr>
-        <w:t xml:space="preserve">Date of Submission: </w:t>
-      </w:r>
-    </w:p>
-    <w:p>
-      <w:pPr>
-        <w:rPr>
-          <w:rFonts w:ascii="Arial" w:hAnsi="Arial" w:cs="Arial"/>
-        </w:rPr>
-      </w:pPr>
-    </w:p>
-    <w:p>
-      <w:pPr>
-        <w:rPr>
-          <w:rFonts w:ascii="Arial" w:hAnsi="Arial" w:cs="Arial"/>
-        </w:rPr>
-      </w:pPr>
-      <w:r>
-        <w:rPr>
-          <w:rFonts w:ascii="Arial" w:hAnsi="Arial" w:cs="Arial"/>
-        </w:rPr>
-        <w:t>Signature: Rizwan Bagdadi</w:t>
-      </w:r>
-    </w:p>
-    <w:p>
-      <w:pPr>
-        <w:rPr>
-          <w:rFonts w:ascii="Arial" w:hAnsi="Arial" w:cs="Arial"/>
-        </w:rPr>
-      </w:pPr>
-    </w:p>
-    <w:p>
-      <w:pPr>
-        <w:rPr>
-          <w:rFonts w:ascii="Arial" w:hAnsi="Arial" w:cs="Arial"/>
-        </w:rPr>
-      </w:pPr>
-    </w:p>
-    <w:p>
-      <w:pPr>
-        <w:rPr>
-          <w:rFonts w:ascii="Arial" w:hAnsi="Arial" w:cs="Arial"/>
-        </w:rPr>
-      </w:pPr>
-    </w:p>
-    <w:p>
-      <w:pPr>
-        <w:rPr>
-          <w:rFonts w:ascii="Arial" w:hAnsi="Arial" w:cs="Arial"/>
-        </w:rPr>
-      </w:pPr>
-    </w:p>
-    <w:p>
-      <w:pPr>
-        <w:rPr>
-          <w:rFonts w:ascii="Arial" w:hAnsi="Arial" w:cs="Arial"/>
-        </w:rPr>
-      </w:pPr>
-    </w:p>
-    <w:p>
-      <w:pPr>
-        <w:rPr>
-          <w:rFonts w:ascii="Arial" w:hAnsi="Arial" w:cs="Arial"/>
-        </w:rPr>
-      </w:pPr>
-    </w:p>
-    <w:p>
-      <w:pPr>
-        <w:rPr>
-          <w:rFonts w:ascii="Arial" w:hAnsi="Arial" w:cs="Arial"/>
-        </w:rPr>
-      </w:pPr>
-    </w:p>
-    <w:p>
-      <w:pPr>
-        <w:rPr>
-          <w:rFonts w:ascii="Arial" w:hAnsi="Arial" w:cs="Arial"/>
-        </w:rPr>
-      </w:pPr>
-    </w:p>
-    <w:p>
-      <w:pPr>
-        <w:rPr>
-          <w:rFonts w:ascii="Arial" w:hAnsi="Arial" w:cs="Arial"/>
-        </w:rPr>
-      </w:pPr>
-    </w:p>
-    <w:p>
-      <w:pPr>
-        <w:rPr>
-          <w:rFonts w:ascii="Arial" w:hAnsi="Arial" w:cs="Arial"/>
-        </w:rPr>
-      </w:pPr>
-    </w:p>
-    <w:p>
-      <w:pPr>
-        <w:rPr>
-          <w:rFonts w:ascii="Arial" w:hAnsi="Arial" w:cs="Arial"/>
-        </w:rPr>
-      </w:pPr>
-    </w:p>
-    <w:p>
-      <w:pPr>
-        <w:rPr>
-          <w:rFonts w:ascii="Arial" w:hAnsi="Arial" w:cs="Arial"/>
-        </w:rPr>
-      </w:pPr>
-    </w:p>
-    <w:p>
-      <w:pPr>
-        <w:rPr>
-          <w:rFonts w:ascii="Arial" w:hAnsi="Arial" w:cs="Arial"/>
-        </w:rPr>
-      </w:pPr>
-    </w:p>
-    <w:p>
-      <w:pPr>
-        <w:rPr>
-          <w:rFonts w:ascii="Arial" w:hAnsi="Arial" w:cs="Arial"/>
-        </w:rPr>
-      </w:pPr>
-    </w:p>
-    <w:p>
-      <w:pPr>
-        <w:rPr>
-          <w:rFonts w:ascii="Arial" w:hAnsi="Arial" w:cs="Arial"/>
-        </w:rPr>
-      </w:pPr>
-    </w:p>
-    <w:p>
-      <w:pPr>
-        <w:rPr>
-          <w:rFonts w:ascii="Arial" w:hAnsi="Arial" w:cs="Arial"/>
-        </w:rPr>
-      </w:pPr>
-    </w:p>
-    <w:p>
-      <w:pPr>
-        <w:rPr>
-          <w:rFonts w:ascii="Arial" w:hAnsi="Arial" w:cs="Arial"/>
-        </w:rPr>
-      </w:pPr>
-    </w:p>
-    <w:p>
-      <w:pPr>
-        <w:pStyle w:val="AbstractHeading"/>
-        <w:outlineLvl w:val="9"/>
-        <w:rPr>
-          <w:rFonts w:ascii="Arial" w:hAnsi="Arial" w:cs="Arial"/>
-        </w:rPr>
-      </w:pPr>
-      <w:r>
-        <w:rPr>
-          <w:rFonts w:ascii="Arial" w:hAnsi="Arial" w:cs="Arial"/>
-        </w:rPr>
-        <w:lastRenderedPageBreak/>
-        <w:t>Table of Contents</w:t>
-      </w:r>
-    </w:p>
-    <w:p>
-      <w:pPr>
-        <w:rPr>
-          <w:rFonts w:ascii="Arial" w:hAnsi="Arial" w:cs="Arial"/>
-          <w:sz w:val="24"/>
-          <w:szCs w:val="28"/>
-          <w:lang w:val="en-GB"/>
-        </w:rPr>
-      </w:pPr>
-      <w:r>
-        <w:rPr>
-          <w:rFonts w:ascii="Arial" w:hAnsi="Arial" w:cs="Arial"/>
-          <w:sz w:val="24"/>
-          <w:szCs w:val="28"/>
-          <w:lang w:val="en-GB"/>
-        </w:rPr>
-        <w:t xml:space="preserve">Abstract ……………………………………………………………………………………3 </w:t>
-      </w:r>
-    </w:p>
-    <w:p>
-      <w:pPr>
-        <w:rPr>
-          <w:rFonts w:ascii="Arial" w:hAnsi="Arial" w:cs="Arial"/>
-          <w:sz w:val="24"/>
-          <w:szCs w:val="28"/>
-          <w:lang w:val="en-GB"/>
-        </w:rPr>
-      </w:pPr>
-      <w:r>
-        <w:rPr>
-          <w:rFonts w:ascii="Arial" w:hAnsi="Arial" w:cs="Arial"/>
-          <w:sz w:val="24"/>
-          <w:szCs w:val="28"/>
-          <w:lang w:val="en-GB"/>
-        </w:rPr>
-        <w:t>Project Specification ………………………………………………………...…………….4</w:t>
-      </w:r>
-    </w:p>
-    <w:p>
-      <w:pPr>
-        <w:rPr>
-          <w:rFonts w:ascii="Arial" w:hAnsi="Arial" w:cs="Arial"/>
-          <w:sz w:val="24"/>
-          <w:szCs w:val="28"/>
-          <w:lang w:val="en-GB"/>
-        </w:rPr>
-      </w:pPr>
-      <w:r>
-        <w:rPr>
-          <w:rFonts w:ascii="Arial" w:hAnsi="Arial" w:cs="Arial"/>
-          <w:sz w:val="24"/>
-          <w:szCs w:val="28"/>
-          <w:lang w:val="en-GB"/>
-        </w:rPr>
-        <w:t>1. Introduction …………………………………………………………………………….,5</w:t>
-      </w:r>
-    </w:p>
-    <w:p>
-      <w:pPr>
-        <w:rPr>
-          <w:rFonts w:ascii="Arial" w:hAnsi="Arial" w:cs="Arial"/>
-          <w:sz w:val="24"/>
-          <w:szCs w:val="28"/>
-          <w:lang w:val="en-GB"/>
-        </w:rPr>
-      </w:pPr>
-      <w:r>
-        <w:rPr>
-          <w:rFonts w:ascii="Arial" w:hAnsi="Arial" w:cs="Arial"/>
-          <w:sz w:val="24"/>
-          <w:szCs w:val="28"/>
-          <w:lang w:val="en-GB"/>
-        </w:rPr>
-        <w:t>2. Bibliography …………………………………………………………………………...10</w:t>
-      </w:r>
-    </w:p>
-    <w:p>
-      <w:pPr>
-        <w:rPr>
-          <w:rFonts w:ascii="Arial" w:hAnsi="Arial" w:cs="Arial"/>
-        </w:rPr>
-      </w:pPr>
-    </w:p>
-    <w:p>
-      <w:pPr>
-        <w:rPr>
-          <w:rFonts w:ascii="Arial" w:hAnsi="Arial" w:cs="Arial"/>
-        </w:rPr>
-      </w:pPr>
-    </w:p>
-    <w:p>
-      <w:pPr>
-        <w:rPr>
-          <w:rFonts w:ascii="Arial" w:hAnsi="Arial" w:cs="Arial"/>
-        </w:rPr>
-      </w:pPr>
-    </w:p>
-    <w:p>
-      <w:pPr>
-        <w:rPr>
-          <w:rFonts w:ascii="Arial" w:hAnsi="Arial" w:cs="Arial"/>
-        </w:rPr>
-      </w:pPr>
-    </w:p>
-    <w:p>
-      <w:pPr>
-        <w:rPr>
-          <w:rFonts w:ascii="Arial" w:hAnsi="Arial" w:cs="Arial"/>
-        </w:rPr>
-      </w:pPr>
-    </w:p>
-    <w:p>
-      <w:pPr>
-        <w:rPr>
-          <w:rFonts w:ascii="Arial" w:hAnsi="Arial" w:cs="Arial"/>
-        </w:rPr>
-      </w:pPr>
-    </w:p>
-    <w:p>
-      <w:pPr>
-        <w:rPr>
-          <w:rFonts w:ascii="Arial" w:hAnsi="Arial" w:cs="Arial"/>
-        </w:rPr>
-      </w:pPr>
-    </w:p>
-    <w:p>
-      <w:pPr>
-        <w:rPr>
-          <w:rFonts w:ascii="Arial" w:hAnsi="Arial" w:cs="Arial"/>
-        </w:rPr>
-      </w:pPr>
-    </w:p>
-    <w:p>
-      <w:pPr>
-        <w:rPr>
-          <w:rFonts w:ascii="Arial" w:hAnsi="Arial" w:cs="Arial"/>
-        </w:rPr>
-      </w:pPr>
-    </w:p>
-    <w:p>
-      <w:pPr>
-        <w:rPr>
-          <w:rFonts w:ascii="Arial" w:hAnsi="Arial" w:cs="Arial"/>
-        </w:rPr>
-      </w:pPr>
-    </w:p>
-    <w:p>
-      <w:pPr>
-        <w:rPr>
-          <w:rFonts w:ascii="Arial" w:hAnsi="Arial" w:cs="Arial"/>
-        </w:rPr>
-      </w:pPr>
-    </w:p>
-    <w:p>
-      <w:pPr>
-        <w:rPr>
-          <w:rFonts w:ascii="Arial" w:hAnsi="Arial" w:cs="Arial"/>
-        </w:rPr>
-      </w:pPr>
-    </w:p>
-    <w:p>
-      <w:pPr>
-        <w:rPr>
-          <w:rFonts w:ascii="Arial" w:hAnsi="Arial" w:cs="Arial"/>
-        </w:rPr>
-      </w:pPr>
-    </w:p>
-    <w:p>
-      <w:pPr>
-        <w:rPr>
-          <w:rFonts w:ascii="Arial" w:hAnsi="Arial" w:cs="Arial"/>
-        </w:rPr>
-      </w:pPr>
-    </w:p>
-    <w:p>
-      <w:pPr>
-        <w:rPr>
-          <w:rFonts w:ascii="Arial" w:hAnsi="Arial" w:cs="Arial"/>
-        </w:rPr>
-      </w:pPr>
-    </w:p>
-    <w:p>
-      <w:pPr>
-        <w:rPr>
-          <w:rFonts w:ascii="Arial" w:hAnsi="Arial" w:cs="Arial"/>
-        </w:rPr>
-      </w:pPr>
-    </w:p>
-    <w:p>
-      <w:pPr>
-        <w:rPr>
-          <w:rFonts w:ascii="Arial" w:hAnsi="Arial" w:cs="Arial"/>
-        </w:rPr>
-      </w:pPr>
-    </w:p>
-    <w:p>
-      <w:pPr>
-        <w:rPr>
-          <w:rFonts w:ascii="Arial" w:hAnsi="Arial" w:cs="Arial"/>
-        </w:rPr>
-      </w:pPr>
-    </w:p>
-    <w:p>
-      <w:pPr>
-        <w:rPr>
-          <w:rFonts w:ascii="Arial" w:hAnsi="Arial" w:cs="Arial"/>
-        </w:rPr>
-      </w:pPr>
-    </w:p>
-    <w:p>
-      <w:pPr>
-        <w:rPr>
-          <w:rFonts w:ascii="Arial" w:hAnsi="Arial" w:cs="Arial"/>
-        </w:rPr>
-      </w:pPr>
-    </w:p>
-    <w:p>
-      <w:pPr>
-        <w:rPr>
-          <w:rFonts w:ascii="Arial" w:hAnsi="Arial" w:cs="Arial"/>
-        </w:rPr>
-      </w:pPr>
-    </w:p>
-    <w:p>
-      <w:pPr>
-        <w:rPr>
-          <w:rFonts w:ascii="Arial" w:hAnsi="Arial" w:cs="Arial"/>
-        </w:rPr>
-      </w:pPr>
-    </w:p>
-    <w:p>
-      <w:pPr>
+      </w:pPr>
+      <w:bookmarkStart w:id="0" w:name="_Toc119718768"/>
+    </w:p>
+    <w:p>
+      <w:pPr>
+        <w:pStyle w:val="Heading1"/>
         <w:rPr>
           <w:rFonts w:ascii="Arial" w:hAnsi="Arial" w:cs="Arial"/>
           <w:b/>
           <w:bCs/>
+          <w:color w:val="auto"/>
+          <w:sz w:val="44"/>
+          <w:szCs w:val="44"/>
+        </w:rPr>
+      </w:pPr>
+      <w:r>
+        <w:rPr>
+          <w:rFonts w:ascii="Arial" w:hAnsi="Arial" w:cs="Arial"/>
+          <w:b/>
+          <w:bCs/>
+          <w:color w:val="auto"/>
+          <w:sz w:val="44"/>
+          <w:szCs w:val="44"/>
+        </w:rPr>
+        <w:t>Abstract</w:t>
+      </w:r>
+      <w:bookmarkEnd w:id="0"/>
+    </w:p>
+    <w:p>
+      <w:pPr>
+        <w:rPr>
+          <w:rFonts w:ascii="Arial" w:hAnsi="Arial" w:cs="Arial"/>
+        </w:rPr>
+      </w:pPr>
+      <w:r>
+        <w:rPr>
+          <w:rFonts w:ascii="Arial" w:hAnsi="Arial" w:cs="Arial"/>
+        </w:rPr>
+        <w:t xml:space="preserve">In this paper, I am investigating the application of supervised </w:t>
+      </w:r>
+      <w:r>
+        <w:rPr>
+          <w:rFonts w:ascii="Arial" w:hAnsi="Arial" w:cs="Arial"/>
+        </w:rPr>
+        <w:t>M</w:t>
+      </w:r>
+      <w:r>
+        <w:rPr>
+          <w:rFonts w:ascii="Arial" w:hAnsi="Arial" w:cs="Arial"/>
+        </w:rPr>
+        <w:t xml:space="preserve">achine </w:t>
+      </w:r>
+      <w:r>
+        <w:rPr>
+          <w:rFonts w:ascii="Arial" w:hAnsi="Arial" w:cs="Arial"/>
+        </w:rPr>
+        <w:t>L</w:t>
+      </w:r>
+      <w:r>
+        <w:rPr>
+          <w:rFonts w:ascii="Arial" w:hAnsi="Arial" w:cs="Arial"/>
+        </w:rPr>
+        <w:t>earning</w:t>
+      </w:r>
+      <w:r>
+        <w:rPr>
+          <w:rFonts w:ascii="Arial" w:hAnsi="Arial" w:cs="Arial"/>
+        </w:rPr>
+        <w:t xml:space="preserve"> (ML)</w:t>
+      </w:r>
+      <w:r>
+        <w:rPr>
+          <w:rFonts w:ascii="Arial" w:hAnsi="Arial" w:cs="Arial"/>
+        </w:rPr>
+        <w:t xml:space="preserve"> algorithms to predict the price of </w:t>
+      </w:r>
+      <w:proofErr w:type="gramStart"/>
+      <w:r>
+        <w:rPr>
+          <w:rFonts w:ascii="Arial" w:hAnsi="Arial" w:cs="Arial"/>
+        </w:rPr>
+        <w:t>pre-owned</w:t>
+      </w:r>
+      <w:proofErr w:type="gramEnd"/>
+      <w:r>
+        <w:rPr>
+          <w:rFonts w:ascii="Arial" w:hAnsi="Arial" w:cs="Arial"/>
+        </w:rPr>
+        <w:t xml:space="preserve"> cars in the UK.</w:t>
+      </w:r>
+      <w:r>
+        <w:rPr>
+          <w:rFonts w:ascii="Arial" w:hAnsi="Arial" w:cs="Arial"/>
+        </w:rPr>
+        <w:t xml:space="preserve"> </w:t>
+      </w:r>
+      <w:r>
+        <w:rPr>
+          <w:rFonts w:ascii="Arial" w:hAnsi="Arial" w:cs="Arial"/>
+        </w:rPr>
+        <w:t>The goal of this project is to use ML algorithms to find the most suitable algorithm able to carry out the most accurate predictions, as well as providing the best performance and overall efficiency, by comparing their benchmark data.</w:t>
+      </w:r>
+      <w:r>
+        <w:rPr>
+          <w:rFonts w:ascii="Arial" w:hAnsi="Arial" w:cs="Arial"/>
+        </w:rPr>
+        <w:t xml:space="preserve"> </w:t>
+      </w:r>
+      <w:r>
+        <w:rPr>
+          <w:rFonts w:ascii="Arial" w:hAnsi="Arial" w:cs="Arial"/>
+        </w:rPr>
+        <w:t xml:space="preserve">Two techniques, K-nearest </w:t>
+      </w:r>
+      <w:proofErr w:type="gramStart"/>
+      <w:r>
+        <w:rPr>
+          <w:rFonts w:ascii="Arial" w:hAnsi="Arial" w:cs="Arial"/>
+        </w:rPr>
+        <w:t>neighbour</w:t>
+      </w:r>
+      <w:proofErr w:type="gramEnd"/>
+      <w:r>
+        <w:rPr>
+          <w:rFonts w:ascii="Arial" w:hAnsi="Arial" w:cs="Arial"/>
+        </w:rPr>
+        <w:t xml:space="preserve"> and decision trees, have been used to make these predictions, using</w:t>
+      </w:r>
+      <w:r>
+        <w:rPr>
+          <w:rFonts w:ascii="Arial" w:hAnsi="Arial" w:cs="Arial"/>
+        </w:rPr>
+        <w:t xml:space="preserve"> a dataset containing the features and prices of over 100,000 pre-owned cars, to train the algorithm</w:t>
+      </w:r>
+      <w:r>
+        <w:rPr>
+          <w:rFonts w:ascii="Arial" w:hAnsi="Arial" w:cs="Arial"/>
+        </w:rPr>
+        <w:t>s</w:t>
+      </w:r>
+      <w:r>
+        <w:rPr>
+          <w:rFonts w:ascii="Arial" w:hAnsi="Arial" w:cs="Arial"/>
+        </w:rPr>
+        <w:t xml:space="preserve">. </w:t>
+      </w:r>
+    </w:p>
+    <w:p>
+      <w:pPr>
+        <w:rPr>
+          <w:rFonts w:ascii="Arial" w:hAnsi="Arial" w:cs="Arial"/>
+        </w:rPr>
+      </w:pPr>
+      <w:r>
+        <w:rPr>
+          <w:rFonts w:ascii="Arial" w:hAnsi="Arial" w:cs="Arial"/>
+        </w:rPr>
+        <w:t xml:space="preserve">Throughout this paper, </w:t>
+      </w:r>
+      <w:r>
+        <w:rPr>
+          <w:rFonts w:ascii="Arial" w:hAnsi="Arial" w:cs="Arial"/>
+        </w:rPr>
+        <w:t xml:space="preserve">I have first discussed why it is I have chosen to research this </w:t>
+      </w:r>
+      <w:r>
+        <w:rPr>
+          <w:rFonts w:ascii="Arial" w:hAnsi="Arial" w:cs="Arial"/>
+        </w:rPr>
+        <w:t>area, discussing the problems</w:t>
+      </w:r>
+      <w:r>
+        <w:rPr>
+          <w:rFonts w:ascii="Arial" w:hAnsi="Arial" w:cs="Arial"/>
+        </w:rPr>
+        <w:t xml:space="preserve">, the </w:t>
+      </w:r>
+      <w:proofErr w:type="gramStart"/>
+      <w:r>
+        <w:rPr>
+          <w:rFonts w:ascii="Arial" w:hAnsi="Arial" w:cs="Arial"/>
+        </w:rPr>
+        <w:t>client</w:t>
+      </w:r>
+      <w:proofErr w:type="gramEnd"/>
+      <w:r>
+        <w:rPr>
+          <w:rFonts w:ascii="Arial" w:hAnsi="Arial" w:cs="Arial"/>
+        </w:rPr>
+        <w:t xml:space="preserve"> and data.</w:t>
+      </w:r>
+      <w:r>
+        <w:rPr>
+          <w:rFonts w:ascii="Arial" w:hAnsi="Arial" w:cs="Arial"/>
+        </w:rPr>
+        <w:t xml:space="preserve"> </w:t>
+      </w:r>
+      <w:r>
+        <w:rPr>
+          <w:rFonts w:ascii="Arial" w:hAnsi="Arial" w:cs="Arial"/>
+        </w:rPr>
+        <w:t xml:space="preserve">I have </w:t>
+      </w:r>
+      <w:r>
+        <w:rPr>
+          <w:rFonts w:ascii="Arial" w:hAnsi="Arial" w:cs="Arial"/>
+        </w:rPr>
+        <w:t xml:space="preserve">then extensively </w:t>
+      </w:r>
+      <w:r>
+        <w:rPr>
+          <w:rFonts w:ascii="Arial" w:hAnsi="Arial" w:cs="Arial"/>
+        </w:rPr>
+        <w:t xml:space="preserve">described and </w:t>
+      </w:r>
+      <w:r>
+        <w:rPr>
+          <w:rFonts w:ascii="Arial" w:hAnsi="Arial" w:cs="Arial"/>
+        </w:rPr>
+        <w:t>explained how each algorithm is effectively used, discussing the drawbacks and benefits of eac</w:t>
+      </w:r>
+      <w:r>
+        <w:rPr>
+          <w:rFonts w:ascii="Arial" w:hAnsi="Arial" w:cs="Arial"/>
+        </w:rPr>
+        <w:t>h.</w:t>
+      </w:r>
+    </w:p>
+    <w:p>
+      <w:pPr>
+        <w:rPr>
+          <w:rFonts w:ascii="Arial" w:hAnsi="Arial" w:cs="Arial"/>
+          <w:sz w:val="24"/>
+          <w:szCs w:val="28"/>
+        </w:rPr>
+      </w:pPr>
+    </w:p>
+    <w:p>
+      <w:pPr>
+        <w:rPr>
+          <w:rFonts w:ascii="Arial" w:hAnsi="Arial" w:cs="Arial"/>
+          <w:sz w:val="24"/>
+          <w:szCs w:val="28"/>
+        </w:rPr>
+      </w:pPr>
+    </w:p>
+    <w:p>
+      <w:pPr>
+        <w:rPr>
+          <w:rFonts w:ascii="Arial" w:hAnsi="Arial" w:cs="Arial"/>
+          <w:sz w:val="24"/>
+          <w:szCs w:val="28"/>
+        </w:rPr>
+      </w:pPr>
+    </w:p>
+    <w:p>
+      <w:pPr>
+        <w:rPr>
+          <w:rFonts w:ascii="Arial" w:hAnsi="Arial" w:cs="Arial"/>
+          <w:sz w:val="24"/>
+          <w:szCs w:val="28"/>
+        </w:rPr>
+      </w:pPr>
+    </w:p>
+    <w:p>
+      <w:pPr>
+        <w:rPr>
+          <w:rFonts w:ascii="Arial" w:hAnsi="Arial" w:cs="Arial"/>
+          <w:sz w:val="24"/>
+          <w:szCs w:val="28"/>
+        </w:rPr>
+      </w:pPr>
+    </w:p>
+    <w:p>
+      <w:pPr>
+        <w:rPr>
+          <w:rFonts w:ascii="Arial" w:hAnsi="Arial" w:cs="Arial"/>
+          <w:sz w:val="24"/>
+          <w:szCs w:val="28"/>
+        </w:rPr>
+      </w:pPr>
+    </w:p>
+    <w:p>
+      <w:pPr>
+        <w:rPr>
+          <w:rFonts w:ascii="Arial" w:hAnsi="Arial" w:cs="Arial"/>
+          <w:sz w:val="24"/>
+          <w:szCs w:val="28"/>
+        </w:rPr>
+      </w:pPr>
+    </w:p>
+    <w:p>
+      <w:pPr>
+        <w:rPr>
+          <w:rFonts w:ascii="Arial" w:hAnsi="Arial" w:cs="Arial"/>
+          <w:sz w:val="24"/>
+          <w:szCs w:val="28"/>
+        </w:rPr>
+      </w:pPr>
+    </w:p>
+    <w:p>
+      <w:pPr>
+        <w:rPr>
+          <w:rFonts w:ascii="Arial" w:hAnsi="Arial" w:cs="Arial"/>
+          <w:sz w:val="24"/>
+          <w:szCs w:val="28"/>
+        </w:rPr>
+      </w:pPr>
+    </w:p>
+    <w:p>
+      <w:pPr>
+        <w:rPr>
+          <w:rFonts w:ascii="Arial" w:hAnsi="Arial" w:cs="Arial"/>
+          <w:sz w:val="24"/>
+          <w:szCs w:val="28"/>
+        </w:rPr>
+      </w:pPr>
+    </w:p>
+    <w:p>
+      <w:pPr>
+        <w:rPr>
+          <w:rFonts w:ascii="Arial" w:hAnsi="Arial" w:cs="Arial"/>
+          <w:sz w:val="24"/>
+          <w:szCs w:val="28"/>
+        </w:rPr>
+      </w:pPr>
+    </w:p>
+    <w:p>
+      <w:pPr>
+        <w:rPr>
+          <w:rFonts w:ascii="Arial" w:hAnsi="Arial" w:cs="Arial"/>
+          <w:sz w:val="24"/>
+          <w:szCs w:val="28"/>
+        </w:rPr>
+      </w:pPr>
+    </w:p>
+    <w:p>
+      <w:pPr>
+        <w:rPr>
+          <w:rFonts w:ascii="Arial" w:hAnsi="Arial" w:cs="Arial"/>
+          <w:sz w:val="24"/>
+          <w:szCs w:val="28"/>
+        </w:rPr>
+      </w:pPr>
+    </w:p>
+    <w:p>
+      <w:pPr>
+        <w:rPr>
+          <w:rFonts w:ascii="Arial" w:hAnsi="Arial" w:cs="Arial"/>
+          <w:sz w:val="24"/>
+          <w:szCs w:val="28"/>
+        </w:rPr>
+      </w:pPr>
+    </w:p>
+    <w:p>
+      <w:pPr>
+        <w:rPr>
+          <w:rFonts w:ascii="Arial" w:hAnsi="Arial" w:cs="Arial"/>
+          <w:sz w:val="24"/>
+          <w:szCs w:val="28"/>
+        </w:rPr>
+      </w:pPr>
+    </w:p>
+    <w:p>
+      <w:pPr>
+        <w:rPr>
+          <w:rFonts w:ascii="Arial" w:hAnsi="Arial" w:cs="Arial"/>
+          <w:sz w:val="24"/>
+          <w:szCs w:val="28"/>
+        </w:rPr>
+      </w:pPr>
+    </w:p>
+    <w:p>
+      <w:pPr>
+        <w:rPr>
+          <w:rFonts w:ascii="Arial" w:hAnsi="Arial" w:cs="Arial"/>
+          <w:sz w:val="24"/>
+          <w:szCs w:val="28"/>
+        </w:rPr>
+      </w:pPr>
+    </w:p>
+    <w:p>
+      <w:pPr>
+        <w:rPr>
+          <w:rFonts w:ascii="Arial" w:hAnsi="Arial" w:cs="Arial"/>
+          <w:sz w:val="24"/>
+          <w:szCs w:val="28"/>
+        </w:rPr>
+      </w:pPr>
+    </w:p>
+    <w:p>
+      <w:pPr>
+        <w:rPr>
+          <w:rFonts w:ascii="Arial" w:hAnsi="Arial" w:cs="Arial"/>
+          <w:sz w:val="24"/>
+          <w:szCs w:val="28"/>
+        </w:rPr>
+      </w:pPr>
+    </w:p>
+    <w:p>
+      <w:pPr>
+        <w:pStyle w:val="Heading1"/>
+        <w:rPr>
+          <w:rFonts w:ascii="Arial" w:hAnsi="Arial" w:cs="Arial"/>
+          <w:b/>
+          <w:bCs/>
+          <w:color w:val="auto"/>
           <w:sz w:val="44"/>
           <w:szCs w:val="48"/>
         </w:rPr>
       </w:pPr>
+      <w:bookmarkStart w:id="1" w:name="_Toc119718769"/>
       <w:r>
         <w:rPr>
           <w:rFonts w:ascii="Arial" w:hAnsi="Arial" w:cs="Arial"/>
           <w:b/>
           <w:bCs/>
+          <w:color w:val="auto"/>
           <w:sz w:val="44"/>
           <w:szCs w:val="48"/>
         </w:rPr>
         <w:lastRenderedPageBreak/>
-        <w:t>Abstract</w:t>
-      </w:r>
-    </w:p>
-    <w:p>
-      <w:pPr>
-        <w:rPr>
-          <w:rFonts w:ascii="Arial" w:hAnsi="Arial" w:cs="Arial"/>
-        </w:rPr>
-      </w:pPr>
-      <w:r>
-        <w:rPr>
-          <w:rFonts w:ascii="Arial" w:hAnsi="Arial" w:cs="Arial"/>
-        </w:rPr>
-        <w:t xml:space="preserve">In this paper, I am investigating the application of supervised </w:t>
-      </w:r>
-      <w:r>
-        <w:rPr>
-          <w:rFonts w:ascii="Arial" w:hAnsi="Arial" w:cs="Arial"/>
-        </w:rPr>
-        <w:t>M</w:t>
-      </w:r>
-      <w:r>
-        <w:rPr>
-          <w:rFonts w:ascii="Arial" w:hAnsi="Arial" w:cs="Arial"/>
-        </w:rPr>
-        <w:t xml:space="preserve">achine </w:t>
-      </w:r>
-      <w:r>
-        <w:rPr>
-          <w:rFonts w:ascii="Arial" w:hAnsi="Arial" w:cs="Arial"/>
-        </w:rPr>
-        <w:t>L</w:t>
-      </w:r>
-      <w:r>
-        <w:rPr>
-          <w:rFonts w:ascii="Arial" w:hAnsi="Arial" w:cs="Arial"/>
-        </w:rPr>
-        <w:t>earning</w:t>
-      </w:r>
-      <w:r>
-        <w:rPr>
-          <w:rFonts w:ascii="Arial" w:hAnsi="Arial" w:cs="Arial"/>
-        </w:rPr>
-        <w:t xml:space="preserve"> (ML)</w:t>
-      </w:r>
-      <w:r>
-        <w:rPr>
-          <w:rFonts w:ascii="Arial" w:hAnsi="Arial" w:cs="Arial"/>
-        </w:rPr>
-        <w:t xml:space="preserve"> algorithms to predict the price of </w:t>
-      </w:r>
-      <w:proofErr w:type="gramStart"/>
-      <w:r>
-        <w:rPr>
-          <w:rFonts w:ascii="Arial" w:hAnsi="Arial" w:cs="Arial"/>
-        </w:rPr>
-        <w:t>pre-owned</w:t>
-      </w:r>
-      <w:proofErr w:type="gramEnd"/>
-      <w:r>
-        <w:rPr>
-          <w:rFonts w:ascii="Arial" w:hAnsi="Arial" w:cs="Arial"/>
-        </w:rPr>
-        <w:t xml:space="preserve"> cars in the UK.</w:t>
-      </w:r>
-      <w:r>
-        <w:rPr>
-          <w:rFonts w:ascii="Arial" w:hAnsi="Arial" w:cs="Arial"/>
-        </w:rPr>
-        <w:t xml:space="preserve"> </w:t>
-      </w:r>
-      <w:r>
-        <w:rPr>
-          <w:rFonts w:ascii="Arial" w:hAnsi="Arial" w:cs="Arial"/>
-        </w:rPr>
-        <w:t>The goal of this project is to use ML algorithms to find the most suitable algorithm able to carry out the most accurate predictions, as well as providing the best performance and overall efficiency, by comparing their benchmark data.</w:t>
-      </w:r>
-      <w:r>
-        <w:rPr>
-          <w:rFonts w:ascii="Arial" w:hAnsi="Arial" w:cs="Arial"/>
-        </w:rPr>
-        <w:t xml:space="preserve"> </w:t>
-      </w:r>
-      <w:r>
-        <w:rPr>
-          <w:rFonts w:ascii="Arial" w:hAnsi="Arial" w:cs="Arial"/>
-        </w:rPr>
-        <w:t xml:space="preserve">Two techniques, K-nearest </w:t>
-      </w:r>
-      <w:proofErr w:type="gramStart"/>
-      <w:r>
-        <w:rPr>
-          <w:rFonts w:ascii="Arial" w:hAnsi="Arial" w:cs="Arial"/>
-        </w:rPr>
-        <w:t>neighbour</w:t>
-      </w:r>
-      <w:proofErr w:type="gramEnd"/>
-      <w:r>
-        <w:rPr>
-          <w:rFonts w:ascii="Arial" w:hAnsi="Arial" w:cs="Arial"/>
-        </w:rPr>
-        <w:t xml:space="preserve"> and decision trees, have been used to make these predictions, using</w:t>
-      </w:r>
-      <w:r>
-        <w:rPr>
-          <w:rFonts w:ascii="Arial" w:hAnsi="Arial" w:cs="Arial"/>
-        </w:rPr>
-        <w:t xml:space="preserve"> a dataset containing the features and prices of over 100,000 pre-owned cars, to train the algorithm</w:t>
-      </w:r>
-      <w:r>
-        <w:rPr>
-          <w:rFonts w:ascii="Arial" w:hAnsi="Arial" w:cs="Arial"/>
-        </w:rPr>
-        <w:t>s</w:t>
-      </w:r>
-      <w:r>
-        <w:rPr>
-          <w:rFonts w:ascii="Arial" w:hAnsi="Arial" w:cs="Arial"/>
-        </w:rPr>
-        <w:t xml:space="preserve">. </w:t>
-      </w:r>
-    </w:p>
-    <w:p>
-      <w:pPr>
-        <w:rPr>
-          <w:rFonts w:ascii="Arial" w:hAnsi="Arial" w:cs="Arial"/>
-        </w:rPr>
-      </w:pPr>
-      <w:r>
-        <w:rPr>
-          <w:rFonts w:ascii="Arial" w:hAnsi="Arial" w:cs="Arial"/>
-        </w:rPr>
-        <w:t xml:space="preserve">Throughout this paper, </w:t>
-      </w:r>
-      <w:r>
-        <w:rPr>
-          <w:rFonts w:ascii="Arial" w:hAnsi="Arial" w:cs="Arial"/>
-        </w:rPr>
-        <w:t xml:space="preserve">I have first discussed why it is I have chosen to research this </w:t>
-      </w:r>
-      <w:r>
-        <w:rPr>
-          <w:rFonts w:ascii="Arial" w:hAnsi="Arial" w:cs="Arial"/>
-        </w:rPr>
-        <w:t>area, discussing the problems</w:t>
-      </w:r>
-      <w:r>
-        <w:rPr>
-          <w:rFonts w:ascii="Arial" w:hAnsi="Arial" w:cs="Arial"/>
-        </w:rPr>
-        <w:t xml:space="preserve">, the </w:t>
-      </w:r>
-      <w:proofErr w:type="gramStart"/>
-      <w:r>
-        <w:rPr>
-          <w:rFonts w:ascii="Arial" w:hAnsi="Arial" w:cs="Arial"/>
-        </w:rPr>
-        <w:t>client</w:t>
-      </w:r>
-      <w:proofErr w:type="gramEnd"/>
-      <w:r>
-        <w:rPr>
-          <w:rFonts w:ascii="Arial" w:hAnsi="Arial" w:cs="Arial"/>
-        </w:rPr>
-        <w:t xml:space="preserve"> and data.</w:t>
-      </w:r>
-      <w:r>
-        <w:rPr>
-          <w:rFonts w:ascii="Arial" w:hAnsi="Arial" w:cs="Arial"/>
-        </w:rPr>
-        <w:t xml:space="preserve"> </w:t>
-      </w:r>
-      <w:r>
-        <w:rPr>
-          <w:rFonts w:ascii="Arial" w:hAnsi="Arial" w:cs="Arial"/>
-        </w:rPr>
-        <w:t xml:space="preserve">I have </w:t>
-      </w:r>
-      <w:r>
-        <w:rPr>
-          <w:rFonts w:ascii="Arial" w:hAnsi="Arial" w:cs="Arial"/>
-        </w:rPr>
-        <w:t xml:space="preserve">then extensively </w:t>
-      </w:r>
-      <w:r>
-        <w:rPr>
-          <w:rFonts w:ascii="Arial" w:hAnsi="Arial" w:cs="Arial"/>
-        </w:rPr>
-        <w:t xml:space="preserve">described and </w:t>
-      </w:r>
-      <w:r>
-        <w:rPr>
-          <w:rFonts w:ascii="Arial" w:hAnsi="Arial" w:cs="Arial"/>
-        </w:rPr>
-        <w:t>explained how each algorithm is effectively used, discussing the drawbacks and benefits of eac</w:t>
-      </w:r>
-      <w:r>
-        <w:rPr>
-          <w:rFonts w:ascii="Arial" w:hAnsi="Arial" w:cs="Arial"/>
-        </w:rPr>
-        <w:t>h.</w:t>
-      </w:r>
-    </w:p>
-    <w:p>
-      <w:pPr>
-        <w:rPr>
-          <w:rFonts w:ascii="Arial" w:hAnsi="Arial" w:cs="Arial"/>
-          <w:sz w:val="24"/>
-          <w:szCs w:val="28"/>
-        </w:rPr>
-      </w:pPr>
-    </w:p>
-    <w:p>
-      <w:pPr>
-        <w:rPr>
-          <w:rFonts w:ascii="Arial" w:hAnsi="Arial" w:cs="Arial"/>
-          <w:sz w:val="24"/>
-          <w:szCs w:val="28"/>
-        </w:rPr>
-      </w:pPr>
-    </w:p>
-    <w:p>
-      <w:pPr>
-        <w:rPr>
-          <w:rFonts w:ascii="Arial" w:hAnsi="Arial" w:cs="Arial"/>
-          <w:sz w:val="24"/>
-          <w:szCs w:val="28"/>
-        </w:rPr>
-      </w:pPr>
-    </w:p>
-    <w:p>
-      <w:pPr>
-        <w:rPr>
-          <w:rFonts w:ascii="Arial" w:hAnsi="Arial" w:cs="Arial"/>
-          <w:sz w:val="24"/>
-          <w:szCs w:val="28"/>
-        </w:rPr>
-      </w:pPr>
-    </w:p>
-    <w:p>
-      <w:pPr>
-        <w:rPr>
-          <w:rFonts w:ascii="Arial" w:hAnsi="Arial" w:cs="Arial"/>
-          <w:sz w:val="24"/>
-          <w:szCs w:val="28"/>
-        </w:rPr>
-      </w:pPr>
-    </w:p>
-    <w:p>
-      <w:pPr>
-        <w:rPr>
-          <w:rFonts w:ascii="Arial" w:hAnsi="Arial" w:cs="Arial"/>
-          <w:sz w:val="24"/>
-          <w:szCs w:val="28"/>
-        </w:rPr>
-      </w:pPr>
-    </w:p>
-    <w:p>
-      <w:pPr>
-        <w:rPr>
-          <w:rFonts w:ascii="Arial" w:hAnsi="Arial" w:cs="Arial"/>
-          <w:sz w:val="24"/>
-          <w:szCs w:val="28"/>
-        </w:rPr>
-      </w:pPr>
-    </w:p>
-    <w:p>
-      <w:pPr>
-        <w:rPr>
-          <w:rFonts w:ascii="Arial" w:hAnsi="Arial" w:cs="Arial"/>
-          <w:sz w:val="24"/>
-          <w:szCs w:val="28"/>
-        </w:rPr>
-      </w:pPr>
-    </w:p>
-    <w:p>
-      <w:pPr>
-        <w:rPr>
-          <w:rFonts w:ascii="Arial" w:hAnsi="Arial" w:cs="Arial"/>
-          <w:sz w:val="24"/>
-          <w:szCs w:val="28"/>
-        </w:rPr>
-      </w:pPr>
-    </w:p>
-    <w:p>
-      <w:pPr>
-        <w:rPr>
-          <w:rFonts w:ascii="Arial" w:hAnsi="Arial" w:cs="Arial"/>
-          <w:sz w:val="24"/>
-          <w:szCs w:val="28"/>
-        </w:rPr>
-      </w:pPr>
-    </w:p>
-    <w:p>
-      <w:pPr>
-        <w:rPr>
-          <w:rFonts w:ascii="Arial" w:hAnsi="Arial" w:cs="Arial"/>
-          <w:sz w:val="24"/>
-          <w:szCs w:val="28"/>
-        </w:rPr>
-      </w:pPr>
-    </w:p>
-    <w:p>
-      <w:pPr>
-        <w:rPr>
-          <w:rFonts w:ascii="Arial" w:hAnsi="Arial" w:cs="Arial"/>
-          <w:sz w:val="24"/>
-          <w:szCs w:val="28"/>
-        </w:rPr>
-      </w:pPr>
-    </w:p>
-    <w:p>
-      <w:pPr>
-        <w:rPr>
-          <w:rFonts w:ascii="Arial" w:hAnsi="Arial" w:cs="Arial"/>
-          <w:sz w:val="24"/>
-          <w:szCs w:val="28"/>
-        </w:rPr>
-      </w:pPr>
-    </w:p>
-    <w:p>
-      <w:pPr>
-        <w:rPr>
-          <w:rFonts w:ascii="Arial" w:hAnsi="Arial" w:cs="Arial"/>
-          <w:sz w:val="24"/>
-          <w:szCs w:val="28"/>
-        </w:rPr>
-      </w:pPr>
-    </w:p>
-    <w:p>
-      <w:pPr>
-        <w:rPr>
-          <w:rFonts w:ascii="Arial" w:hAnsi="Arial" w:cs="Arial"/>
-          <w:sz w:val="24"/>
-          <w:szCs w:val="28"/>
-        </w:rPr>
-      </w:pPr>
-    </w:p>
-    <w:p>
-      <w:pPr>
-        <w:rPr>
-          <w:rFonts w:ascii="Arial" w:hAnsi="Arial" w:cs="Arial"/>
-          <w:sz w:val="24"/>
-          <w:szCs w:val="28"/>
-        </w:rPr>
-      </w:pPr>
-    </w:p>
-    <w:p>
-      <w:pPr>
-        <w:rPr>
-          <w:rFonts w:ascii="Arial" w:hAnsi="Arial" w:cs="Arial"/>
-          <w:sz w:val="24"/>
-          <w:szCs w:val="28"/>
-        </w:rPr>
-      </w:pPr>
-    </w:p>
-    <w:p>
-      <w:pPr>
-        <w:rPr>
-          <w:rFonts w:ascii="Arial" w:hAnsi="Arial" w:cs="Arial"/>
-          <w:sz w:val="24"/>
-          <w:szCs w:val="28"/>
-        </w:rPr>
-      </w:pPr>
-    </w:p>
-    <w:p>
-      <w:pPr>
-        <w:rPr>
-          <w:rFonts w:ascii="Arial" w:hAnsi="Arial" w:cs="Arial"/>
-          <w:sz w:val="24"/>
-          <w:szCs w:val="28"/>
-        </w:rPr>
-      </w:pPr>
-    </w:p>
-    <w:p>
-      <w:pPr>
-        <w:rPr>
-          <w:rFonts w:ascii="Arial" w:hAnsi="Arial" w:cs="Arial"/>
-          <w:sz w:val="24"/>
-          <w:szCs w:val="28"/>
-        </w:rPr>
-      </w:pPr>
-    </w:p>
-    <w:p>
-      <w:pPr>
-        <w:rPr>
-          <w:rFonts w:ascii="Arial" w:hAnsi="Arial" w:cs="Arial"/>
-          <w:b/>
-          <w:bCs/>
-          <w:sz w:val="44"/>
-          <w:szCs w:val="48"/>
-        </w:rPr>
-      </w:pPr>
-      <w:r>
-        <w:rPr>
-          <w:rFonts w:ascii="Arial" w:hAnsi="Arial" w:cs="Arial"/>
-          <w:b/>
-          <w:bCs/>
-          <w:sz w:val="44"/>
-          <w:szCs w:val="48"/>
-        </w:rPr>
-        <w:lastRenderedPageBreak/>
         <w:t>Project Specification</w:t>
       </w:r>
+      <w:bookmarkEnd w:id="1"/>
     </w:p>
     <w:p>
       <w:pPr>
@@ -1841,6 +2240,7 @@
           <w:ilvl w:val="0"/>
           <w:numId w:val="2"/>
         </w:numPr>
+        <w:outlineLvl w:val="0"/>
         <w:rPr>
           <w:rFonts w:ascii="Arial" w:hAnsi="Arial" w:cs="Arial"/>
           <w:b/>
@@ -1848,6 +2248,7 @@
           <w:sz w:val="24"/>
         </w:rPr>
       </w:pPr>
+      <w:bookmarkStart w:id="2" w:name="_Toc119718770"/>
       <w:r>
         <w:rPr>
           <w:rFonts w:ascii="Arial" w:hAnsi="Arial" w:cs="Arial"/>
@@ -1858,6 +2259,7 @@
         <w:lastRenderedPageBreak/>
         <w:t>Introduction</w:t>
       </w:r>
+      <w:bookmarkEnd w:id="2"/>
     </w:p>
     <w:p>
       <w:pPr>
@@ -2308,6 +2710,7 @@
           <w:ilvl w:val="0"/>
           <w:numId w:val="2"/>
         </w:numPr>
+        <w:outlineLvl w:val="0"/>
         <w:rPr>
           <w:rFonts w:ascii="Arial" w:hAnsi="Arial" w:cs="Arial"/>
           <w:b/>
@@ -2316,6 +2719,7 @@
           <w:szCs w:val="28"/>
         </w:rPr>
       </w:pPr>
+      <w:bookmarkStart w:id="3" w:name="_Toc119718771"/>
       <w:r>
         <w:rPr>
           <w:rFonts w:ascii="Arial" w:hAnsi="Arial" w:cs="Arial"/>
@@ -2326,6 +2730,7 @@
         </w:rPr>
         <w:t>Methodology</w:t>
       </w:r>
+      <w:bookmarkEnd w:id="3"/>
     </w:p>
     <w:p>
       <w:pPr>
@@ -2369,11 +2774,152 @@
           <w:rFonts w:ascii="Arial" w:hAnsi="Arial" w:cs="Arial"/>
           <w:szCs w:val="22"/>
         </w:rPr>
-        <w:t>by user @Aditya, and was last updated in 2020. When looking for an appropriate dataset, I made sure that all the data was well organised, containing information of price, mileage, road tax, miles per gallon (mpg) and engine size, and ensured there were no duplicate listings that would affect my results. I also wanted the data to contain transmission, fuel type and the car model, as these are huge factors when considering the selling price and I would like to implement these in the prediction phase in the future.</w:t>
-      </w:r>
-    </w:p>
-    <w:p>
-      <w:pPr>
+        <w:t>by user @Aditya, and was last updated in 2020. When looking for an appropriate dataset, I made sure that all the data was well organised, containing information of price, mileage, road tax, miles per gallon (mpg) and engine size, and ensured there were no duplicate listings that would affect my results. I also wanted the data to contain transmission, fuel type and the car model, as these are huge factors when considering the selling price and I would like to implement these in the prediction phase in the future</w:t>
+      </w:r>
+      <w:r>
+        <w:rPr>
+          <w:rFonts w:ascii="Arial" w:hAnsi="Arial" w:cs="Arial"/>
+          <w:szCs w:val="22"/>
+        </w:rPr>
+        <w:t xml:space="preserve">. I will implement these key features by replacing them with integer </w:t>
+      </w:r>
+      <w:proofErr w:type="gramStart"/>
+      <w:r>
+        <w:rPr>
+          <w:rFonts w:ascii="Arial" w:hAnsi="Arial" w:cs="Arial"/>
+          <w:szCs w:val="22"/>
+        </w:rPr>
+        <w:t>e.g.</w:t>
+      </w:r>
+      <w:proofErr w:type="gramEnd"/>
+      <w:r>
+        <w:rPr>
+          <w:rFonts w:ascii="Arial" w:hAnsi="Arial" w:cs="Arial"/>
+          <w:szCs w:val="22"/>
+        </w:rPr>
+        <w:t xml:space="preserve"> petrol = 0, diesel = 1</w:t>
+      </w:r>
+      <w:r>
+        <w:rPr>
+          <w:rFonts w:ascii="Arial" w:hAnsi="Arial" w:cs="Arial"/>
+          <w:szCs w:val="22"/>
+        </w:rPr>
+        <w:t>.</w:t>
+      </w:r>
+      <w:r>
+        <w:rPr>
+          <w:rFonts w:ascii="Arial" w:hAnsi="Arial" w:cs="Arial"/>
+          <w:szCs w:val="22"/>
+        </w:rPr>
+        <w:t xml:space="preserve"> The dataset is split into car brands, each containing thousands of samples. As the data was too large for my laptop to process, I had reduced the sample size to 200, but I am looking to solve this issue in the future</w:t>
+      </w:r>
+      <w:r>
+        <w:rPr>
+          <w:rFonts w:ascii="Arial" w:hAnsi="Arial" w:cs="Arial"/>
+          <w:color w:val="FF0000"/>
+          <w:szCs w:val="22"/>
+        </w:rPr>
+        <w:t xml:space="preserve">, using </w:t>
+      </w:r>
+      <w:proofErr w:type="gramStart"/>
+      <w:r>
+        <w:rPr>
+          <w:rFonts w:ascii="Arial" w:hAnsi="Arial" w:cs="Arial"/>
+          <w:color w:val="FF0000"/>
+          <w:szCs w:val="22"/>
+        </w:rPr>
+        <w:t>an</w:t>
+      </w:r>
+      <w:proofErr w:type="gramEnd"/>
+      <w:r>
+        <w:rPr>
+          <w:rFonts w:ascii="Arial" w:hAnsi="Arial" w:cs="Arial"/>
+          <w:color w:val="FF0000"/>
+          <w:szCs w:val="22"/>
+        </w:rPr>
+        <w:t xml:space="preserve"> virtual machine</w:t>
+      </w:r>
+      <w:r>
+        <w:rPr>
+          <w:rFonts w:ascii="Arial" w:hAnsi="Arial" w:cs="Arial"/>
+          <w:szCs w:val="22"/>
+        </w:rPr>
+        <w:t>.</w:t>
+      </w:r>
+      <w:r>
+        <w:rPr>
+          <w:rFonts w:ascii="Arial" w:hAnsi="Arial" w:cs="Arial"/>
+          <w:szCs w:val="22"/>
+        </w:rPr>
+        <w:t xml:space="preserve"> A sample of the data used is shown below in Table 1.</w:t>
+      </w:r>
+    </w:p>
+    <w:p>
+      <w:pPr>
+        <w:jc w:val="center"/>
+        <w:rPr>
+          <w:rFonts w:ascii="Arial" w:hAnsi="Arial" w:cs="Arial"/>
+          <w:szCs w:val="22"/>
+        </w:rPr>
+      </w:pPr>
+      <w:r>
+        <w:rPr>
+          <w:rFonts w:ascii="Arial" w:hAnsi="Arial" w:cs="Arial"/>
+          <w:b/>
+          <w:bCs/>
+          <w:szCs w:val="22"/>
+        </w:rPr>
+        <w:t>Table 1.</w:t>
+      </w:r>
+      <w:r>
+        <w:rPr>
+          <w:rFonts w:ascii="Arial" w:hAnsi="Arial" w:cs="Arial"/>
+          <w:b/>
+          <w:bCs/>
+          <w:szCs w:val="22"/>
+        </w:rPr>
+        <w:t xml:space="preserve"> </w:t>
+      </w:r>
+      <w:r>
+        <w:rPr>
+          <w:rFonts w:ascii="Arial" w:hAnsi="Arial" w:cs="Arial"/>
+          <w:i/>
+          <w:iCs/>
+          <w:szCs w:val="22"/>
+        </w:rPr>
+        <w:t xml:space="preserve">Sample </w:t>
+      </w:r>
+      <w:r>
+        <w:rPr>
+          <w:rFonts w:ascii="Arial" w:hAnsi="Arial" w:cs="Arial"/>
+          <w:i/>
+          <w:iCs/>
+          <w:szCs w:val="22"/>
+        </w:rPr>
+        <w:t>D</w:t>
+      </w:r>
+      <w:r>
+        <w:rPr>
+          <w:rFonts w:ascii="Arial" w:hAnsi="Arial" w:cs="Arial"/>
+          <w:i/>
+          <w:iCs/>
+          <w:szCs w:val="22"/>
+        </w:rPr>
+        <w:t>ata</w:t>
+      </w:r>
+      <w:r>
+        <w:rPr>
+          <w:rFonts w:ascii="Arial" w:hAnsi="Arial" w:cs="Arial"/>
+          <w:i/>
+          <w:iCs/>
+          <w:szCs w:val="22"/>
+        </w:rPr>
+        <w:t xml:space="preserve"> Used</w:t>
+      </w:r>
+    </w:p>
+    <w:p>
+      <w:pPr>
+        <w:jc w:val="center"/>
         <w:rPr>
           <w:rFonts w:ascii="Arial" w:hAnsi="Arial" w:cs="Arial"/>
           <w:sz w:val="21"/>
@@ -2389,6 +2935,72 @@
           <w:shd w:val="clear" w:color="auto" w:fill="FFFFFF"/>
         </w:rPr>
         <w:t>*INPUT SS OF PART OF DATA SET*</w:t>
+      </w:r>
+    </w:p>
+    <w:p>
+      <w:pPr>
+        <w:pStyle w:val="ListParagraph"/>
+        <w:numPr>
+          <w:ilvl w:val="0"/>
+          <w:numId w:val="2"/>
+        </w:numPr>
+        <w:outlineLvl w:val="0"/>
+        <w:rPr>
+          <w:rFonts w:ascii="Arial" w:hAnsi="Arial" w:cs="Arial"/>
+          <w:b/>
+          <w:bCs/>
+          <w:sz w:val="24"/>
+          <w:szCs w:val="28"/>
+        </w:rPr>
+      </w:pPr>
+      <w:bookmarkStart w:id="4" w:name="_Toc119718772"/>
+      <w:r>
+        <w:rPr>
+          <w:rFonts w:ascii="Arial" w:hAnsi="Arial" w:cs="Arial"/>
+          <w:b/>
+          <w:bCs/>
+          <w:sz w:val="24"/>
+          <w:szCs w:val="28"/>
+        </w:rPr>
+        <w:t>Implementation</w:t>
+      </w:r>
+      <w:bookmarkEnd w:id="4"/>
+    </w:p>
+    <w:p>
+      <w:pPr>
+        <w:rPr>
+          <w:rFonts w:ascii="Arial" w:hAnsi="Arial" w:cs="Arial"/>
+          <w:sz w:val="21"/>
+          <w:szCs w:val="21"/>
+          <w:shd w:val="clear" w:color="auto" w:fill="FFFFFF"/>
+        </w:rPr>
+      </w:pPr>
+      <w:r>
+        <w:rPr>
+          <w:rFonts w:ascii="Arial" w:hAnsi="Arial" w:cs="Arial"/>
+          <w:sz w:val="21"/>
+          <w:szCs w:val="21"/>
+          <w:shd w:val="clear" w:color="auto" w:fill="FFFFFF"/>
+        </w:rPr>
+        <w:t>The data I used has been split into training (90%) and testing (10</w:t>
+      </w:r>
+      <w:r>
+        <w:rPr>
+          <w:rFonts w:ascii="Arial" w:hAnsi="Arial" w:cs="Arial"/>
+          <w:sz w:val="21"/>
+          <w:szCs w:val="21"/>
+          <w:shd w:val="clear" w:color="auto" w:fill="FFFFFF"/>
+        </w:rPr>
+        <w:t>%)</w:t>
+      </w:r>
+      <w:r>
+        <w:rPr>
+          <w:rFonts w:ascii="Arial" w:hAnsi="Arial" w:cs="Arial"/>
+          <w:sz w:val="21"/>
+          <w:szCs w:val="21"/>
+          <w:shd w:val="clear" w:color="auto" w:fill="FFFFFF"/>
+        </w:rPr>
+        <w:t xml:space="preserve"> subsets</w:t>
       </w:r>
     </w:p>
     <w:sectPr>
@@ -3321,7 +3933,6 @@
     <w:name w:val="Normal (Web)"/>
     <w:basedOn w:val="Normal"/>
     <w:uiPriority w:val="99"/>
-    <w:semiHidden/>
     <w:unhideWhenUsed/>
     <w:rsid w:val="00761207"/>
     <w:pPr>
@@ -3493,6 +4104,23 @@
     <w:rPr>
       <w:sz w:val="24"/>
       <w:lang w:val="en-GB" w:eastAsia="en-GB"/>
+    </w:rPr>
+  </w:style>
+  <w:style w:type="paragraph" w:styleId="TOCHeading">
+    <w:name w:val="TOC Heading"/>
+    <w:basedOn w:val="Heading1"/>
+    <w:next w:val="Normal"/>
+    <w:uiPriority w:val="39"/>
+    <w:unhideWhenUsed/>
+    <w:qFormat/>
+    <w:rsid w:val="005A3E84"/>
+    <w:pPr>
+      <w:spacing w:line="259" w:lineRule="auto"/>
+      <w:jc w:val="left"/>
+      <w:outlineLvl w:val="9"/>
+    </w:pPr>
+    <w:rPr>
+      <w:lang w:val="en-US"/>
     </w:rPr>
   </w:style>
 </w:styles>

</xml_diff>

<commit_message>
Description of KNN added to Interimreports
</commit_message>
<xml_diff>
--- a/Interim Report.docx
+++ b/Interim Report.docx
@@ -116,7 +116,7 @@
           </mc:Choice>
           <mc:Fallback>
             <w:pict>
-              <v:shapetype w14:anchorId="744C2DD9" id="_x0000_t32" coordsize="21600,21600" o:spt="32" o:oned="t" path="m,l21600,21600e" filled="f">
+              <v:shapetype w14:anchorId="10E7D337" id="_x0000_t32" coordsize="21600,21600" o:spt="32" o:oned="t" path="m,l21600,21600e" filled="f">
                 <v:path arrowok="t" fillok="f" o:connecttype="none"/>
                 <o:lock v:ext="edit" shapetype="t"/>
               </v:shapetype>
@@ -162,7 +162,31 @@
           <w:sz w:val="48"/>
           <w:szCs w:val="48"/>
         </w:rPr>
-        <w:t>Using Machine Learning Algorithms to Predict the Price of Pre-owned Cars</w:t>
+        <w:t xml:space="preserve">Using Machine Learning Algorithms to Predict the Price of </w:t>
+      </w:r>
+      <w:proofErr w:type="gramStart"/>
+      <w:r>
+        <w:rPr>
+          <w:rFonts w:ascii="Arial" w:hAnsi="Arial" w:cs="Arial"/>
+          <w:b/>
+          <w:bCs/>
+          <w:color w:val="000000"/>
+          <w:sz w:val="48"/>
+          <w:szCs w:val="48"/>
+        </w:rPr>
+        <w:t>Pre-owned</w:t>
+      </w:r>
+      <w:proofErr w:type="gramEnd"/>
+      <w:r>
+        <w:rPr>
+          <w:rFonts w:ascii="Arial" w:hAnsi="Arial" w:cs="Arial"/>
+          <w:b/>
+          <w:bCs/>
+          <w:color w:val="000000"/>
+          <w:sz w:val="48"/>
+          <w:szCs w:val="48"/>
+        </w:rPr>
+        <w:t xml:space="preserve"> Cars</w:t>
       </w:r>
     </w:p>
     <w:p>
@@ -702,7 +726,21 @@
         <w:rPr>
           <w:rFonts w:ascii="Arial" w:hAnsi="Arial" w:cs="Arial"/>
         </w:rPr>
-        <w:t>This report has been prepared on the basis of my own work. Where other published and unpublished source materials have been used, these have been acknowledged.</w:t>
+        <w:t xml:space="preserve">This report has been prepared </w:t>
+      </w:r>
+      <w:proofErr w:type="gramStart"/>
+      <w:r>
+        <w:rPr>
+          <w:rFonts w:ascii="Arial" w:hAnsi="Arial" w:cs="Arial"/>
+        </w:rPr>
+        <w:t>on the basis of</w:t>
+      </w:r>
+      <w:proofErr w:type="gramEnd"/>
+      <w:r>
+        <w:rPr>
+          <w:rFonts w:ascii="Arial" w:hAnsi="Arial" w:cs="Arial"/>
+        </w:rPr>
+        <w:t xml:space="preserve"> my own work. Where other published and unpublished source materials have been used, these have been acknowledged.</w:t>
       </w:r>
     </w:p>
     <w:p>
@@ -1777,7 +1815,21 @@
         <w:rPr>
           <w:rFonts w:ascii="Arial" w:hAnsi="Arial" w:cs="Arial"/>
         </w:rPr>
-        <w:t xml:space="preserve"> algorithms to predict the price of pre-owned cars in the UK.</w:t>
+        <w:t xml:space="preserve"> algorithms to predict the price of </w:t>
+      </w:r>
+      <w:proofErr w:type="gramStart"/>
+      <w:r>
+        <w:rPr>
+          <w:rFonts w:ascii="Arial" w:hAnsi="Arial" w:cs="Arial"/>
+        </w:rPr>
+        <w:t>pre-owned</w:t>
+      </w:r>
+      <w:proofErr w:type="gramEnd"/>
+      <w:r>
+        <w:rPr>
+          <w:rFonts w:ascii="Arial" w:hAnsi="Arial" w:cs="Arial"/>
+        </w:rPr>
+        <w:t xml:space="preserve"> cars in the UK.</w:t>
       </w:r>
       <w:r>
         <w:rPr>
@@ -1801,7 +1853,21 @@
         <w:rPr>
           <w:rFonts w:ascii="Arial" w:hAnsi="Arial" w:cs="Arial"/>
         </w:rPr>
-        <w:t>Two techniques, K-nearest neighbour and decision trees, have been used to make these predictions, using</w:t>
+        <w:t xml:space="preserve">Two techniques, K-nearest </w:t>
+      </w:r>
+      <w:proofErr w:type="gramStart"/>
+      <w:r>
+        <w:rPr>
+          <w:rFonts w:ascii="Arial" w:hAnsi="Arial" w:cs="Arial"/>
+        </w:rPr>
+        <w:t>neighbour</w:t>
+      </w:r>
+      <w:proofErr w:type="gramEnd"/>
+      <w:r>
+        <w:rPr>
+          <w:rFonts w:ascii="Arial" w:hAnsi="Arial" w:cs="Arial"/>
+        </w:rPr>
+        <w:t xml:space="preserve"> and decision trees, have been used to make these predictions, using</w:t>
       </w:r>
       <w:r>
         <w:rPr>
@@ -1850,7 +1916,21 @@
         <w:rPr>
           <w:rFonts w:ascii="Arial" w:hAnsi="Arial" w:cs="Arial"/>
         </w:rPr>
-        <w:t>, the client and data.</w:t>
+        <w:t xml:space="preserve">, the </w:t>
+      </w:r>
+      <w:proofErr w:type="gramStart"/>
+      <w:r>
+        <w:rPr>
+          <w:rFonts w:ascii="Arial" w:hAnsi="Arial" w:cs="Arial"/>
+        </w:rPr>
+        <w:t>client</w:t>
+      </w:r>
+      <w:proofErr w:type="gramEnd"/>
+      <w:r>
+        <w:rPr>
+          <w:rFonts w:ascii="Arial" w:hAnsi="Arial" w:cs="Arial"/>
+        </w:rPr>
+        <w:t xml:space="preserve"> and data.</w:t>
       </w:r>
       <w:r>
         <w:rPr>
@@ -2369,6 +2449,7 @@
       <w:pPr>
         <w:pStyle w:val="NormalWeb"/>
         <w:spacing w:before="0" w:beforeAutospacing="0" w:after="0" w:afterAutospacing="0"/>
+        <w:jc w:val="both"/>
         <w:rPr>
           <w:rFonts w:ascii="Arial" w:hAnsi="Arial" w:cs="Arial"/>
           <w:sz w:val="22"/>
@@ -2382,7 +2463,27 @@
           <w:sz w:val="22"/>
           <w:szCs w:val="22"/>
         </w:rPr>
-        <w:t xml:space="preserve">Predicting the price of a pre-owned car is an important problem that not only benefits the buyer, but also the seller. Individuals or dealerships often state their buying price at very unreasonable prices - in comparison to the actual worth of the vehicle; taking advantage of those who are unsure of the approximate value of the car. </w:t>
+        <w:t xml:space="preserve">Predicting the price of a </w:t>
+      </w:r>
+      <w:proofErr w:type="gramStart"/>
+      <w:r>
+        <w:rPr>
+          <w:rFonts w:ascii="Arial" w:hAnsi="Arial" w:cs="Arial"/>
+          <w:color w:val="000000"/>
+          <w:sz w:val="22"/>
+          <w:szCs w:val="22"/>
+        </w:rPr>
+        <w:t>pre-owned</w:t>
+      </w:r>
+      <w:proofErr w:type="gramEnd"/>
+      <w:r>
+        <w:rPr>
+          <w:rFonts w:ascii="Arial" w:hAnsi="Arial" w:cs="Arial"/>
+          <w:color w:val="000000"/>
+          <w:sz w:val="22"/>
+          <w:szCs w:val="22"/>
+        </w:rPr>
+        <w:t xml:space="preserve"> car is an important problem that not only benefits the buyer, but also the seller. Individuals or dealerships often state their buying price at very unreasonable prices - in comparison to the actual worth of the vehicle; taking advantage of those who are unsure of the approximate value of the car. </w:t>
       </w:r>
       <w:r>
         <w:rPr>
@@ -2391,7 +2492,47 @@
           <w:sz w:val="22"/>
           <w:szCs w:val="22"/>
         </w:rPr>
-        <w:t xml:space="preserve">When it comes to human-to-human interactions in quoting a fair and accurate price of a pre-owned car, there are two main problems that must be highlighted; the first being human error. Figure 1 shows a list designed by Gordon Dupont called the “dirty dozen” which highlights 12 of the most common human errors from which several are applicable when it comes to selling pre-owned cars, such as stress, lack of knowledge, lack of awareness, lack of communication and lack of resources. The second problem being discrimination; this includes race, gender, </w:t>
+        <w:t xml:space="preserve">When it comes to human-to-human interactions in quoting a fair and accurate price of a pre-owned car, there are two main problems that must be </w:t>
+      </w:r>
+      <w:proofErr w:type="gramStart"/>
+      <w:r>
+        <w:rPr>
+          <w:rFonts w:ascii="Arial" w:hAnsi="Arial" w:cs="Arial"/>
+          <w:color w:val="FF0000"/>
+          <w:sz w:val="22"/>
+          <w:szCs w:val="22"/>
+        </w:rPr>
+        <w:t>highlighted;</w:t>
+      </w:r>
+      <w:proofErr w:type="gramEnd"/>
+      <w:r>
+        <w:rPr>
+          <w:rFonts w:ascii="Arial" w:hAnsi="Arial" w:cs="Arial"/>
+          <w:color w:val="FF0000"/>
+          <w:sz w:val="22"/>
+          <w:szCs w:val="22"/>
+        </w:rPr>
+        <w:t xml:space="preserve"> the first being human error. Figure 1 shows a list designed by Gordon Dupont called the “dirty dozen” which highlights 12 of the most common human errors from which several are applicable when it comes to selling </w:t>
+      </w:r>
+      <w:proofErr w:type="gramStart"/>
+      <w:r>
+        <w:rPr>
+          <w:rFonts w:ascii="Arial" w:hAnsi="Arial" w:cs="Arial"/>
+          <w:color w:val="FF0000"/>
+          <w:sz w:val="22"/>
+          <w:szCs w:val="22"/>
+        </w:rPr>
+        <w:t>pre-owned</w:t>
+      </w:r>
+      <w:proofErr w:type="gramEnd"/>
+      <w:r>
+        <w:rPr>
+          <w:rFonts w:ascii="Arial" w:hAnsi="Arial" w:cs="Arial"/>
+          <w:color w:val="FF0000"/>
+          <w:sz w:val="22"/>
+          <w:szCs w:val="22"/>
+        </w:rPr>
+        <w:t xml:space="preserve"> cars, such as stress, lack of knowledge, lack of awareness, lack of communication and lack of resources. The second problem being discrimination; this includes race, gender, </w:t>
       </w:r>
       <w:r>
         <w:rPr>
@@ -2497,7 +2638,6 @@
     <w:p>
       <w:pPr>
         <w:spacing w:before="0" w:after="0"/>
-        <w:jc w:val="left"/>
         <w:rPr>
           <w:rFonts w:ascii="Arial" w:hAnsi="Arial" w:cs="Arial"/>
           <w:szCs w:val="22"/>
@@ -2571,7 +2711,6 @@
     <w:p>
       <w:pPr>
         <w:spacing w:before="0" w:after="0"/>
-        <w:jc w:val="left"/>
         <w:rPr>
           <w:rFonts w:ascii="Arial" w:hAnsi="Arial" w:cs="Arial"/>
           <w:szCs w:val="22"/>
@@ -2582,7 +2721,6 @@
     <w:p>
       <w:pPr>
         <w:spacing w:before="0" w:after="0"/>
-        <w:jc w:val="left"/>
         <w:rPr>
           <w:rFonts w:ascii="Arial" w:hAnsi="Arial" w:cs="Arial"/>
           <w:szCs w:val="22"/>
@@ -2596,13 +2734,52 @@
           <w:szCs w:val="22"/>
           <w:lang w:val="en-GB" w:eastAsia="en-GB"/>
         </w:rPr>
-        <w:t>Having a system that uses a dataset of hundreds of thousands of pre-owned cars selling prices, to predict the selling price of a used vehicle, would benefit both sellers and buyers. However, this system should not be user controlled, due to unfair and/or unreliable results. Hence the reason I believe Machine Learning (ML) should be implemented; to eliminate any bias and provide a fair, accurate selling price.  However, the system will use supervised algorithms, and will need to be trained by a reliable data set. ML is useful to use when it comes to making accurate predictions, as it has the ability to learn from massive amounts of data and can continue to learn. Advanced ML can also predict stock market trends - which would be extremely useful when it comes to stating the selling prices of cars no matter what the state of the market is. </w:t>
+        <w:t xml:space="preserve">Having a system that uses a dataset of hundreds of thousands of </w:t>
+      </w:r>
+      <w:proofErr w:type="gramStart"/>
+      <w:r>
+        <w:rPr>
+          <w:rFonts w:ascii="Arial" w:hAnsi="Arial" w:cs="Arial"/>
+          <w:color w:val="000000"/>
+          <w:szCs w:val="22"/>
+          <w:lang w:val="en-GB" w:eastAsia="en-GB"/>
+        </w:rPr>
+        <w:t>pre-owned</w:t>
+      </w:r>
+      <w:proofErr w:type="gramEnd"/>
+      <w:r>
+        <w:rPr>
+          <w:rFonts w:ascii="Arial" w:hAnsi="Arial" w:cs="Arial"/>
+          <w:color w:val="000000"/>
+          <w:szCs w:val="22"/>
+          <w:lang w:val="en-GB" w:eastAsia="en-GB"/>
+        </w:rPr>
+        <w:t xml:space="preserve"> cars selling prices, to predict the selling price of a used vehicle, would benefit both sellers and buyers. However, this system should not be user controlled, due to unfair and/or unreliable results. Hence the reason I believe Machine Learning (ML) should be implemented; to eliminate any bias and provide a fair, accurate selling price.  However, the system will use supervised algorithms, and will need to be trained by a reliable data set. ML is useful to use when it comes to making accurate predictions, as it </w:t>
+      </w:r>
+      <w:proofErr w:type="gramStart"/>
+      <w:r>
+        <w:rPr>
+          <w:rFonts w:ascii="Arial" w:hAnsi="Arial" w:cs="Arial"/>
+          <w:color w:val="000000"/>
+          <w:szCs w:val="22"/>
+          <w:lang w:val="en-GB" w:eastAsia="en-GB"/>
+        </w:rPr>
+        <w:t>has the ability to</w:t>
+      </w:r>
+      <w:proofErr w:type="gramEnd"/>
+      <w:r>
+        <w:rPr>
+          <w:rFonts w:ascii="Arial" w:hAnsi="Arial" w:cs="Arial"/>
+          <w:color w:val="000000"/>
+          <w:szCs w:val="22"/>
+          <w:lang w:val="en-GB" w:eastAsia="en-GB"/>
+        </w:rPr>
+        <w:t xml:space="preserve"> learn from massive amounts of data and can continue to learn. Advanced ML can also predict stock market trends - which would be extremely useful when it comes to stating the selling prices of cars no matter what the state of the market is. </w:t>
       </w:r>
     </w:p>
     <w:p>
       <w:pPr>
         <w:spacing w:before="0" w:after="0"/>
-        <w:jc w:val="left"/>
         <w:rPr>
           <w:rFonts w:ascii="Arial" w:hAnsi="Arial" w:cs="Arial"/>
           <w:szCs w:val="22"/>
@@ -2613,7 +2790,6 @@
     <w:p>
       <w:pPr>
         <w:spacing w:before="0" w:after="0"/>
-        <w:jc w:val="left"/>
         <w:rPr>
           <w:rFonts w:ascii="Arial" w:hAnsi="Arial" w:cs="Arial"/>
           <w:szCs w:val="22"/>
@@ -2645,8 +2821,9 @@
           <w:szCs w:val="22"/>
           <w:lang w:val="en-GB" w:eastAsia="en-GB"/>
         </w:rPr>
-        <w:t xml:space="preserve"> and decision trees. To analyse these algorithms, I will perform a regression analysis and cross-validation of each algorithm used, in order to find which provides the best performance. To train the algorithms, I am going to use a dataset, </w:t>
-      </w:r>
+        <w:t xml:space="preserve"> and decision trees. To analyse these algorithms, I will perform a regression analysis and cross-validation of each algorithm used, </w:t>
+      </w:r>
+      <w:proofErr w:type="gramStart"/>
       <w:r>
         <w:rPr>
           <w:rFonts w:ascii="Arial" w:hAnsi="Arial" w:cs="Arial"/>
@@ -2654,8 +2831,37 @@
           <w:szCs w:val="22"/>
           <w:lang w:val="en-GB" w:eastAsia="en-GB"/>
         </w:rPr>
-        <w:lastRenderedPageBreak/>
-        <w:t>last updated in 2020, that has the selling price and features of over 100,000 pre-owned cars [3]. </w:t>
+        <w:t>in order to</w:t>
+      </w:r>
+      <w:proofErr w:type="gramEnd"/>
+      <w:r>
+        <w:rPr>
+          <w:rFonts w:ascii="Arial" w:hAnsi="Arial" w:cs="Arial"/>
+          <w:color w:val="000000"/>
+          <w:szCs w:val="22"/>
+          <w:lang w:val="en-GB" w:eastAsia="en-GB"/>
+        </w:rPr>
+        <w:t xml:space="preserve"> find which provides the best performance. To train the algorithms, I am going to use a dataset, last updated in 2020, that has the selling price and features of over 100,000 </w:t>
+      </w:r>
+      <w:proofErr w:type="gramStart"/>
+      <w:r>
+        <w:rPr>
+          <w:rFonts w:ascii="Arial" w:hAnsi="Arial" w:cs="Arial"/>
+          <w:color w:val="000000"/>
+          <w:szCs w:val="22"/>
+          <w:lang w:val="en-GB" w:eastAsia="en-GB"/>
+        </w:rPr>
+        <w:t>pre-owned</w:t>
+      </w:r>
+      <w:proofErr w:type="gramEnd"/>
+      <w:r>
+        <w:rPr>
+          <w:rFonts w:ascii="Arial" w:hAnsi="Arial" w:cs="Arial"/>
+          <w:color w:val="000000"/>
+          <w:szCs w:val="22"/>
+          <w:lang w:val="en-GB" w:eastAsia="en-GB"/>
+        </w:rPr>
+        <w:t xml:space="preserve"> cars [3]. </w:t>
       </w:r>
     </w:p>
     <w:p>
@@ -2729,8 +2935,17 @@
           <w:rFonts w:ascii="Arial" w:hAnsi="Arial" w:cs="Arial"/>
           <w:szCs w:val="22"/>
         </w:rPr>
-        <w:t xml:space="preserve"> from Kaggle [ ]</w:t>
-      </w:r>
+        <w:t xml:space="preserve"> from Kaggle </w:t>
+      </w:r>
+      <w:proofErr w:type="gramStart"/>
+      <w:r>
+        <w:rPr>
+          <w:rFonts w:ascii="Arial" w:hAnsi="Arial" w:cs="Arial"/>
+          <w:szCs w:val="22"/>
+        </w:rPr>
+        <w:t>[ ]</w:t>
+      </w:r>
+      <w:proofErr w:type="gramEnd"/>
       <w:r>
         <w:rPr>
           <w:rFonts w:ascii="Arial" w:hAnsi="Arial" w:cs="Arial"/>
@@ -3067,7 +3282,23 @@
           <w:rFonts w:ascii="Arial" w:hAnsi="Arial" w:cs="Arial"/>
           <w:szCs w:val="22"/>
         </w:rPr>
-        <w:t xml:space="preserve">, using the head() function. </w:t>
+        <w:t xml:space="preserve">, using the </w:t>
+      </w:r>
+      <w:proofErr w:type="gramStart"/>
+      <w:r>
+        <w:rPr>
+          <w:rFonts w:ascii="Arial" w:hAnsi="Arial" w:cs="Arial"/>
+          <w:szCs w:val="22"/>
+        </w:rPr>
+        <w:t>head(</w:t>
+      </w:r>
+      <w:proofErr w:type="gramEnd"/>
+      <w:r>
+        <w:rPr>
+          <w:rFonts w:ascii="Arial" w:hAnsi="Arial" w:cs="Arial"/>
+          <w:szCs w:val="22"/>
+        </w:rPr>
+        <w:t xml:space="preserve">) function. </w:t>
       </w:r>
       <w:r>
         <w:rPr>
@@ -3082,7 +3313,25 @@
           <w:color w:val="FF0000"/>
           <w:szCs w:val="22"/>
         </w:rPr>
-        <w:t>, using an virtual machine</w:t>
+        <w:t xml:space="preserve">, using </w:t>
+      </w:r>
+      <w:proofErr w:type="gramStart"/>
+      <w:r>
+        <w:rPr>
+          <w:rFonts w:ascii="Arial" w:hAnsi="Arial" w:cs="Arial"/>
+          <w:color w:val="FF0000"/>
+          <w:szCs w:val="22"/>
+        </w:rPr>
+        <w:t>an</w:t>
+      </w:r>
+      <w:proofErr w:type="gramEnd"/>
+      <w:r>
+        <w:rPr>
+          <w:rFonts w:ascii="Arial" w:hAnsi="Arial" w:cs="Arial"/>
+          <w:color w:val="FF0000"/>
+          <w:szCs w:val="22"/>
+        </w:rPr>
+        <w:t xml:space="preserve"> virtual machine</w:t>
       </w:r>
       <w:r>
         <w:rPr>
@@ -3153,14 +3402,46 @@
           <w:rFonts w:ascii="Arial" w:hAnsi="Arial" w:cs="Arial"/>
           <w:szCs w:val="22"/>
         </w:rPr>
-        <w:t xml:space="preserve">, with some float and object types. As I could not use the object types, as they are strings, I had removed them from my sample, using the drop() function. However, </w:t>
-      </w:r>
-      <w:r>
-        <w:rPr>
-          <w:rFonts w:ascii="Arial" w:hAnsi="Arial" w:cs="Arial"/>
-          <w:szCs w:val="22"/>
-        </w:rPr>
-        <w:t xml:space="preserve">transmission, fuel type and the car model, are huge factors when considering the selling price and I would like to implement these in the prediction phase in the future. I will implement these key features by replacing them with integer e.g. petrol = 0, diesel = 1. </w:t>
+        <w:t xml:space="preserve">, with some float and object types. As I could not use the object types, as they are strings, I had removed them from my sample, using the </w:t>
+      </w:r>
+      <w:proofErr w:type="gramStart"/>
+      <w:r>
+        <w:rPr>
+          <w:rFonts w:ascii="Arial" w:hAnsi="Arial" w:cs="Arial"/>
+          <w:szCs w:val="22"/>
+        </w:rPr>
+        <w:t>drop(</w:t>
+      </w:r>
+      <w:proofErr w:type="gramEnd"/>
+      <w:r>
+        <w:rPr>
+          <w:rFonts w:ascii="Arial" w:hAnsi="Arial" w:cs="Arial"/>
+          <w:szCs w:val="22"/>
+        </w:rPr>
+        <w:t xml:space="preserve">) function. However, </w:t>
+      </w:r>
+      <w:r>
+        <w:rPr>
+          <w:rFonts w:ascii="Arial" w:hAnsi="Arial" w:cs="Arial"/>
+          <w:szCs w:val="22"/>
+        </w:rPr>
+        <w:t xml:space="preserve">transmission, fuel type and the car model, are huge factors when considering the selling price and I would like to implement these in the prediction phase in the future. I will implement these key features by replacing them with integer </w:t>
+      </w:r>
+      <w:proofErr w:type="gramStart"/>
+      <w:r>
+        <w:rPr>
+          <w:rFonts w:ascii="Arial" w:hAnsi="Arial" w:cs="Arial"/>
+          <w:szCs w:val="22"/>
+        </w:rPr>
+        <w:t>e.g.</w:t>
+      </w:r>
+      <w:proofErr w:type="gramEnd"/>
+      <w:r>
+        <w:rPr>
+          <w:rFonts w:ascii="Arial" w:hAnsi="Arial" w:cs="Arial"/>
+          <w:szCs w:val="22"/>
+        </w:rPr>
+        <w:t xml:space="preserve"> petrol = 0, diesel = 1. </w:t>
       </w:r>
     </w:p>
     <w:p>
@@ -3274,7 +3555,8 @@
           <w:b/>
           <w:bCs/>
           <w:color w:val="auto"/>
-          <w:szCs w:val="22"/>
+          <w:sz w:val="24"/>
+          <w:szCs w:val="24"/>
         </w:rPr>
       </w:pPr>
       <w:bookmarkStart w:id="5" w:name="_Toc119772165"/>
@@ -3284,7 +3566,8 @@
           <w:b/>
           <w:bCs/>
           <w:color w:val="auto"/>
-          <w:szCs w:val="22"/>
+          <w:sz w:val="24"/>
+          <w:szCs w:val="24"/>
         </w:rPr>
         <w:lastRenderedPageBreak/>
         <w:t>Data Visualisation</w:t>
@@ -3339,12 +3622,14 @@
         </w:rPr>
         <w:t xml:space="preserve">ce has a negative correlation with Mileage and </w:t>
       </w:r>
+      <w:proofErr w:type="gramStart"/>
       <w:r>
         <w:rPr>
           <w:rFonts w:ascii="Arial" w:hAnsi="Arial" w:cs="Arial"/>
         </w:rPr>
         <w:t>mpg, and</w:t>
       </w:r>
+      <w:proofErr w:type="gramEnd"/>
       <w:r>
         <w:rPr>
           <w:rFonts w:ascii="Arial" w:hAnsi="Arial" w:cs="Arial"/>
@@ -3464,7 +3749,6 @@
     </w:p>
     <w:p>
       <w:pPr>
-        <w:jc w:val="left"/>
         <w:rPr>
           <w:rFonts w:ascii="Arial" w:hAnsi="Arial" w:cs="Arial"/>
           <w:szCs w:val="22"/>
@@ -3632,7 +3916,25 @@
           <w:iCs/>
           <w:szCs w:val="22"/>
         </w:rPr>
-        <w:t xml:space="preserve">Scatter Plot of Relation Between Mileage, Price and Year </w:t>
+        <w:t xml:space="preserve">Scatter Plot of Relation Between Mileage, </w:t>
+      </w:r>
+      <w:r>
+        <w:rPr>
+          <w:rFonts w:ascii="Arial" w:hAnsi="Arial" w:cs="Arial"/>
+          <w:i/>
+          <w:iCs/>
+          <w:szCs w:val="22"/>
+        </w:rPr>
+        <w:t>Price,</w:t>
+      </w:r>
+      <w:r>
+        <w:rPr>
+          <w:rFonts w:ascii="Arial" w:hAnsi="Arial" w:cs="Arial"/>
+          <w:i/>
+          <w:iCs/>
+          <w:szCs w:val="22"/>
+        </w:rPr>
+        <w:t xml:space="preserve"> and Year </w:t>
       </w:r>
     </w:p>
     <w:p>
@@ -3679,16 +3981,14 @@
       <w:pPr>
         <w:rPr>
           <w:rFonts w:ascii="Arial" w:hAnsi="Arial" w:cs="Arial"/>
-          <w:sz w:val="21"/>
-          <w:szCs w:val="21"/>
+          <w:szCs w:val="22"/>
           <w:shd w:val="clear" w:color="auto" w:fill="FFFFFF"/>
         </w:rPr>
       </w:pPr>
       <w:r>
         <w:rPr>
           <w:rFonts w:ascii="Arial" w:hAnsi="Arial" w:cs="Arial"/>
-          <w:sz w:val="21"/>
-          <w:szCs w:val="21"/>
+          <w:szCs w:val="22"/>
           <w:shd w:val="clear" w:color="auto" w:fill="FFFFFF"/>
         </w:rPr>
         <w:t>The data I used has been split into training (90%) and testing (10</w:t>
@@ -3696,8 +3996,7 @@
       <w:r>
         <w:rPr>
           <w:rFonts w:ascii="Arial" w:hAnsi="Arial" w:cs="Arial"/>
-          <w:sz w:val="21"/>
-          <w:szCs w:val="21"/>
+          <w:szCs w:val="22"/>
           <w:shd w:val="clear" w:color="auto" w:fill="FFFFFF"/>
         </w:rPr>
         <w:t>%)</w:t>
@@ -3705,17 +4004,532 @@
       <w:r>
         <w:rPr>
           <w:rFonts w:ascii="Arial" w:hAnsi="Arial" w:cs="Arial"/>
-          <w:sz w:val="21"/>
-          <w:szCs w:val="21"/>
+          <w:szCs w:val="22"/>
           <w:shd w:val="clear" w:color="auto" w:fill="FFFFFF"/>
         </w:rPr>
         <w:t xml:space="preserve"> subsets</w:t>
       </w:r>
+      <w:r>
+        <w:rPr>
+          <w:rFonts w:ascii="Arial" w:hAnsi="Arial" w:cs="Arial"/>
+          <w:szCs w:val="22"/>
+          <w:shd w:val="clear" w:color="auto" w:fill="FFFFFF"/>
+        </w:rPr>
+        <w:t xml:space="preserve"> …………………………</w:t>
+      </w:r>
+      <w:proofErr w:type="gramStart"/>
+      <w:r>
+        <w:rPr>
+          <w:rFonts w:ascii="Arial" w:hAnsi="Arial" w:cs="Arial"/>
+          <w:szCs w:val="22"/>
+          <w:shd w:val="clear" w:color="auto" w:fill="FFFFFF"/>
+        </w:rPr>
+        <w:t>…</w:t>
+      </w:r>
+      <w:r>
+        <w:rPr>
+          <w:rFonts w:ascii="Arial" w:hAnsi="Arial" w:cs="Arial"/>
+          <w:szCs w:val="22"/>
+          <w:shd w:val="clear" w:color="auto" w:fill="FFFFFF"/>
+        </w:rPr>
+        <w:t>..</w:t>
+      </w:r>
+      <w:proofErr w:type="gramEnd"/>
+    </w:p>
+    <w:p>
+      <w:pPr>
+        <w:pStyle w:val="ListParagraph"/>
+        <w:numPr>
+          <w:ilvl w:val="1"/>
+          <w:numId w:val="2"/>
+        </w:numPr>
+        <w:rPr>
+          <w:rFonts w:ascii="Arial" w:hAnsi="Arial" w:cs="Arial"/>
+          <w:b/>
+          <w:bCs/>
+          <w:sz w:val="24"/>
+          <w:shd w:val="clear" w:color="auto" w:fill="FFFFFF"/>
+        </w:rPr>
+      </w:pPr>
+      <w:r>
+        <w:rPr>
+          <w:rFonts w:ascii="Arial" w:hAnsi="Arial" w:cs="Arial"/>
+          <w:b/>
+          <w:bCs/>
+          <w:sz w:val="24"/>
+          <w:shd w:val="clear" w:color="auto" w:fill="FFFFFF"/>
+        </w:rPr>
+        <w:lastRenderedPageBreak/>
+        <w:t>K-Nearest Neighbour</w:t>
+      </w:r>
+    </w:p>
+    <w:p>
+      <w:pPr>
+        <w:rPr>
+          <w:rFonts w:ascii="Arial" w:hAnsi="Arial" w:cs="Arial"/>
+          <w:szCs w:val="22"/>
+          <w:shd w:val="clear" w:color="auto" w:fill="FFFFFF"/>
+        </w:rPr>
+      </w:pPr>
+      <w:r>
+        <w:rPr>
+          <w:rFonts w:ascii="Arial" w:hAnsi="Arial" w:cs="Arial"/>
+          <w:szCs w:val="22"/>
+          <w:shd w:val="clear" w:color="auto" w:fill="FFFFFF"/>
+        </w:rPr>
+        <w:t>K</w:t>
+      </w:r>
+      <w:r>
+        <w:rPr>
+          <w:rFonts w:ascii="Arial" w:hAnsi="Arial" w:cs="Arial"/>
+          <w:szCs w:val="22"/>
+          <w:shd w:val="clear" w:color="auto" w:fill="FFFFFF"/>
+        </w:rPr>
+        <w:t xml:space="preserve">-nearest </w:t>
+      </w:r>
+      <w:r>
+        <w:rPr>
+          <w:rFonts w:ascii="Arial" w:hAnsi="Arial" w:cs="Arial"/>
+          <w:szCs w:val="22"/>
+          <w:shd w:val="clear" w:color="auto" w:fill="FFFFFF"/>
+        </w:rPr>
+        <w:t>neighbour (</w:t>
+      </w:r>
+      <w:r>
+        <w:rPr>
+          <w:rFonts w:ascii="Arial" w:hAnsi="Arial" w:cs="Arial"/>
+          <w:szCs w:val="22"/>
+          <w:shd w:val="clear" w:color="auto" w:fill="FFFFFF"/>
+        </w:rPr>
+        <w:t xml:space="preserve">KNN) is a method of supervised learning which uses proximity to make predictions about the grouping of an individual data point [a]. It is usually used for classification but can be used for regression. </w:t>
+      </w:r>
+    </w:p>
+    <w:p>
+      <w:pPr>
+        <w:rPr>
+          <w:rFonts w:ascii="Arial" w:hAnsi="Arial" w:cs="Arial"/>
+          <w:szCs w:val="22"/>
+          <w:shd w:val="clear" w:color="auto" w:fill="FFFFFF"/>
+        </w:rPr>
+      </w:pPr>
+      <w:r>
+        <w:rPr>
+          <w:rFonts w:ascii="Arial" w:hAnsi="Arial" w:cs="Arial"/>
+          <w:szCs w:val="22"/>
+          <w:shd w:val="clear" w:color="auto" w:fill="FFFFFF"/>
+        </w:rPr>
+        <w:t xml:space="preserve">KNN works by taking the </w:t>
+      </w:r>
+      <w:r>
+        <w:rPr>
+          <w:rFonts w:ascii="Arial" w:hAnsi="Arial" w:cs="Arial"/>
+          <w:szCs w:val="22"/>
+          <w:shd w:val="clear" w:color="auto" w:fill="FFFFFF"/>
+        </w:rPr>
+        <w:t xml:space="preserve">closest </w:t>
+      </w:r>
+      <w:r>
+        <w:rPr>
+          <w:rFonts w:ascii="Arial" w:hAnsi="Arial" w:cs="Arial"/>
+          <w:szCs w:val="22"/>
+          <w:shd w:val="clear" w:color="auto" w:fill="FFFFFF"/>
+        </w:rPr>
+        <w:t xml:space="preserve">k </w:t>
+      </w:r>
+      <w:r>
+        <w:rPr>
+          <w:rFonts w:ascii="Arial" w:hAnsi="Arial" w:cs="Arial"/>
+          <w:szCs w:val="22"/>
+          <w:shd w:val="clear" w:color="auto" w:fill="FFFFFF"/>
+        </w:rPr>
+        <w:t>data points (</w:t>
+      </w:r>
+      <w:r>
+        <w:rPr>
+          <w:rFonts w:ascii="Arial" w:hAnsi="Arial" w:cs="Arial"/>
+          <w:szCs w:val="22"/>
+          <w:shd w:val="clear" w:color="auto" w:fill="FFFFFF"/>
+        </w:rPr>
+        <w:t>k can be whatever you choose</w:t>
+      </w:r>
+      <w:r>
+        <w:rPr>
+          <w:rFonts w:ascii="Arial" w:hAnsi="Arial" w:cs="Arial"/>
+          <w:szCs w:val="22"/>
+          <w:shd w:val="clear" w:color="auto" w:fill="FFFFFF"/>
+        </w:rPr>
+        <w:t xml:space="preserve">) to the new point. We do this by calculating the Euclidian distance to each training data </w:t>
+      </w:r>
+      <w:r>
+        <w:rPr>
+          <w:rFonts w:ascii="Arial" w:hAnsi="Arial" w:cs="Arial"/>
+          <w:szCs w:val="22"/>
+          <w:shd w:val="clear" w:color="auto" w:fill="FFFFFF"/>
+        </w:rPr>
+        <w:t>point and</w:t>
+      </w:r>
+      <w:r>
+        <w:rPr>
+          <w:rFonts w:ascii="Arial" w:hAnsi="Arial" w:cs="Arial"/>
+          <w:szCs w:val="22"/>
+          <w:shd w:val="clear" w:color="auto" w:fill="FFFFFF"/>
+        </w:rPr>
+        <w:t xml:space="preserve"> choosing the k closest ones. There are other known methods for calculating the distance, of which the most common ones are Euclidian, Manhattan</w:t>
+      </w:r>
+      <w:r>
+        <w:rPr>
+          <w:rFonts w:ascii="Arial" w:hAnsi="Arial" w:cs="Arial"/>
+          <w:szCs w:val="22"/>
+          <w:shd w:val="clear" w:color="auto" w:fill="FFFFFF"/>
+        </w:rPr>
+        <w:t xml:space="preserve"> (for continuous data), and Hamming distance [b].</w:t>
+      </w:r>
+      <w:r>
+        <w:rPr>
+          <w:rFonts w:ascii="Arial" w:hAnsi="Arial" w:cs="Arial"/>
+          <w:szCs w:val="22"/>
+          <w:shd w:val="clear" w:color="auto" w:fill="FFFFFF"/>
+        </w:rPr>
+        <w:t xml:space="preserve"> The Euclidian distance is calculated by square rooting the sum of the </w:t>
+      </w:r>
+      <w:r>
+        <w:rPr>
+          <w:rFonts w:ascii="Arial" w:hAnsi="Arial" w:cs="Arial"/>
+          <w:szCs w:val="22"/>
+          <w:shd w:val="clear" w:color="auto" w:fill="FFFFFF"/>
+        </w:rPr>
+        <w:t>squared differences between the new point and training points, as shown in Figure 3.</w:t>
+      </w:r>
+      <w:r>
+        <w:rPr>
+          <w:rFonts w:ascii="Arial" w:hAnsi="Arial" w:cs="Arial"/>
+          <w:szCs w:val="22"/>
+          <w:shd w:val="clear" w:color="auto" w:fill="FFFFFF"/>
+        </w:rPr>
+        <w:t xml:space="preserve"> When the k closest points have been calculated, we then work out the average</w:t>
+      </w:r>
+      <w:r>
+        <w:rPr>
+          <w:rFonts w:ascii="Arial" w:hAnsi="Arial" w:cs="Arial"/>
+          <w:szCs w:val="22"/>
+          <w:shd w:val="clear" w:color="auto" w:fill="FFFFFF"/>
+        </w:rPr>
+        <w:t xml:space="preserve"> of the</w:t>
+      </w:r>
+      <w:r>
+        <w:rPr>
+          <w:rFonts w:ascii="Arial" w:hAnsi="Arial" w:cs="Arial"/>
+          <w:szCs w:val="22"/>
+          <w:shd w:val="clear" w:color="auto" w:fill="FFFFFF"/>
+        </w:rPr>
+        <w:t>ir labels</w:t>
+      </w:r>
+      <w:r>
+        <w:rPr>
+          <w:rFonts w:ascii="Arial" w:hAnsi="Arial" w:cs="Arial"/>
+          <w:szCs w:val="22"/>
+          <w:shd w:val="clear" w:color="auto" w:fill="FFFFFF"/>
+        </w:rPr>
+        <w:t xml:space="preserve"> to determine </w:t>
+      </w:r>
+      <w:r>
+        <w:rPr>
+          <w:rFonts w:ascii="Arial" w:hAnsi="Arial" w:cs="Arial"/>
+          <w:szCs w:val="22"/>
+          <w:shd w:val="clear" w:color="auto" w:fill="FFFFFF"/>
+        </w:rPr>
+        <w:t>the</w:t>
+      </w:r>
+      <w:r>
+        <w:rPr>
+          <w:rFonts w:ascii="Arial" w:hAnsi="Arial" w:cs="Arial"/>
+          <w:szCs w:val="22"/>
+          <w:shd w:val="clear" w:color="auto" w:fill="FFFFFF"/>
+        </w:rPr>
+        <w:t xml:space="preserve"> prediction</w:t>
+      </w:r>
+      <w:r>
+        <w:rPr>
+          <w:rFonts w:ascii="Arial" w:hAnsi="Arial" w:cs="Arial"/>
+          <w:szCs w:val="22"/>
+          <w:shd w:val="clear" w:color="auto" w:fill="FFFFFF"/>
+        </w:rPr>
+        <w:t>, in this case the label is the price.</w:t>
+      </w:r>
+    </w:p>
+    <w:p>
+      <w:pPr>
+        <w:jc w:val="center"/>
+        <w:rPr>
+          <w:rFonts w:ascii="Arial" w:hAnsi="Arial" w:cs="Arial"/>
+          <w:szCs w:val="22"/>
+          <w:shd w:val="clear" w:color="auto" w:fill="FFFFFF"/>
+        </w:rPr>
+      </w:pPr>
+      <w:r>
+        <w:rPr>
+          <w:rFonts w:ascii="Arial" w:hAnsi="Arial" w:cs="Arial"/>
+          <w:szCs w:val="22"/>
+          <w:shd w:val="clear" w:color="auto" w:fill="FFFFFF"/>
+        </w:rPr>
+        <w:drawing>
+          <wp:inline distT="0" distB="0" distL="0" distR="0" wp14:anchorId="22AEF6EA" wp14:editId="0A485B6E">
+            <wp:extent cx="2164080" cy="2698853"/>
+            <wp:effectExtent l="0" t="0" r="7620" b="6350"/>
+            <wp:docPr id="18" name="Picture 18" descr="Chart, line chart&#10;&#10;Description automatically generated"/>
+            <wp:cNvGraphicFramePr>
+              <a:graphicFrameLocks xmlns:a="http://schemas.openxmlformats.org/drawingml/2006/main" noChangeAspect="1"/>
+            </wp:cNvGraphicFramePr>
+            <a:graphic xmlns:a="http://schemas.openxmlformats.org/drawingml/2006/main">
+              <a:graphicData uri="http://schemas.openxmlformats.org/drawingml/2006/picture">
+                <pic:pic xmlns:pic="http://schemas.openxmlformats.org/drawingml/2006/picture">
+                  <pic:nvPicPr>
+                    <pic:cNvPr id="18" name="Picture 18" descr="Chart, line chart&#10;&#10;Description automatically generated"/>
+                    <pic:cNvPicPr/>
+                  </pic:nvPicPr>
+                  <pic:blipFill>
+                    <a:blip r:embed="rId14"/>
+                    <a:stretch>
+                      <a:fillRect/>
+                    </a:stretch>
+                  </pic:blipFill>
+                  <pic:spPr>
+                    <a:xfrm>
+                      <a:off x="0" y="0"/>
+                      <a:ext cx="2172415" cy="2709247"/>
+                    </a:xfrm>
+                    <a:prstGeom prst="rect">
+                      <a:avLst/>
+                    </a:prstGeom>
+                  </pic:spPr>
+                </pic:pic>
+              </a:graphicData>
+            </a:graphic>
+          </wp:inline>
+        </w:drawing>
+      </w:r>
+    </w:p>
+    <w:p>
+      <w:pPr>
+        <w:jc w:val="center"/>
+        <w:rPr>
+          <w:rFonts w:ascii="Arial" w:hAnsi="Arial" w:cs="Arial"/>
+          <w:i/>
+          <w:iCs/>
+          <w:szCs w:val="22"/>
+          <w:shd w:val="clear" w:color="auto" w:fill="FFFFFF"/>
+        </w:rPr>
+      </w:pPr>
+      <w:r>
+        <w:rPr>
+          <w:rFonts w:ascii="Arial" w:hAnsi="Arial" w:cs="Arial"/>
+          <w:b/>
+          <w:bCs/>
+          <w:szCs w:val="22"/>
+          <w:shd w:val="clear" w:color="auto" w:fill="FFFFFF"/>
+        </w:rPr>
+        <w:t xml:space="preserve">Figure 3. </w:t>
+      </w:r>
+      <w:r>
+        <w:rPr>
+          <w:rFonts w:ascii="Arial" w:hAnsi="Arial" w:cs="Arial"/>
+          <w:i/>
+          <w:iCs/>
+          <w:szCs w:val="22"/>
+          <w:shd w:val="clear" w:color="auto" w:fill="FFFFFF"/>
+        </w:rPr>
+        <w:t>Euclidian distance [c]</w:t>
+      </w:r>
+    </w:p>
+    <w:p>
+      <w:pPr>
+        <w:rPr>
+          <w:rFonts w:ascii="Arial" w:hAnsi="Arial" w:cs="Arial"/>
+          <w:szCs w:val="22"/>
+          <w:shd w:val="clear" w:color="auto" w:fill="FFFFFF"/>
+        </w:rPr>
+      </w:pPr>
+    </w:p>
+    <w:p>
+      <w:pPr>
+        <w:rPr>
+          <w:rFonts w:ascii="Arial" w:hAnsi="Arial" w:cs="Arial"/>
+          <w:szCs w:val="22"/>
+          <w:shd w:val="clear" w:color="auto" w:fill="FFFFFF"/>
+        </w:rPr>
+      </w:pPr>
+    </w:p>
+    <w:p>
+      <w:pPr>
+        <w:jc w:val="left"/>
+        <w:rPr>
+          <w:rFonts w:ascii="Arial" w:hAnsi="Arial" w:cs="Arial"/>
+          <w:szCs w:val="22"/>
+          <w:shd w:val="clear" w:color="auto" w:fill="FFFFFF"/>
+        </w:rPr>
+      </w:pPr>
+    </w:p>
+    <w:p>
+      <w:pPr>
+        <w:jc w:val="left"/>
+        <w:rPr>
+          <w:rFonts w:ascii="Arial" w:hAnsi="Arial" w:cs="Arial"/>
+          <w:szCs w:val="22"/>
+          <w:shd w:val="clear" w:color="auto" w:fill="FFFFFF"/>
+        </w:rPr>
+      </w:pPr>
+      <w:r>
+        <w:rPr>
+          <w:rFonts w:ascii="Arial" w:hAnsi="Arial" w:cs="Arial"/>
+          <w:szCs w:val="22"/>
+          <w:shd w:val="clear" w:color="auto" w:fill="FFFFFF"/>
+        </w:rPr>
+        <w:t xml:space="preserve">[a] </w:t>
+      </w:r>
+      <w:hyperlink r:id="rId15" w:history="1">
+        <w:r>
+          <w:rPr>
+            <w:rStyle w:val="Hyperlink"/>
+            <w:rFonts w:ascii="Arial" w:hAnsi="Arial" w:cs="Arial"/>
+            <w:szCs w:val="22"/>
+            <w:shd w:val="clear" w:color="auto" w:fill="FFFFFF"/>
+          </w:rPr>
+          <w:t>https://www.ibm.com/uk-en/topics/knn#:~:text=The%20k%2Dnearest%20neighbors%20algorithm%2C%20also%20known%20as%20KNN%20or,of%20an%20individual%20data%20point</w:t>
+        </w:r>
+      </w:hyperlink>
+      <w:r>
+        <w:rPr>
+          <w:rFonts w:ascii="Arial" w:hAnsi="Arial" w:cs="Arial"/>
+          <w:szCs w:val="22"/>
+          <w:shd w:val="clear" w:color="auto" w:fill="FFFFFF"/>
+        </w:rPr>
+        <w:t>.</w:t>
+      </w:r>
+    </w:p>
+    <w:p>
+      <w:pPr>
+        <w:jc w:val="left"/>
+        <w:rPr>
+          <w:rFonts w:ascii="Arial" w:hAnsi="Arial" w:cs="Arial"/>
+          <w:szCs w:val="22"/>
+          <w:shd w:val="clear" w:color="auto" w:fill="FFFFFF"/>
+        </w:rPr>
+      </w:pPr>
+      <w:r>
+        <w:rPr>
+          <w:rFonts w:ascii="Arial" w:hAnsi="Arial" w:cs="Arial"/>
+          <w:szCs w:val="22"/>
+          <w:shd w:val="clear" w:color="auto" w:fill="FFFFFF"/>
+        </w:rPr>
+        <w:t xml:space="preserve">[b] </w:t>
+      </w:r>
+      <w:hyperlink r:id="rId16" w:history="1">
+        <w:r>
+          <w:rPr>
+            <w:rStyle w:val="Hyperlink"/>
+            <w:rFonts w:ascii="Arial" w:hAnsi="Arial" w:cs="Arial"/>
+            <w:szCs w:val="22"/>
+            <w:shd w:val="clear" w:color="auto" w:fill="FFFFFF"/>
+          </w:rPr>
+          <w:t>https://www.analyticsvidhya.com/blog/2018/08/k-nearest-neighbor-introduction-regression-python/</w:t>
+        </w:r>
+      </w:hyperlink>
+    </w:p>
+    <w:p>
+      <w:pPr>
+        <w:jc w:val="left"/>
+        <w:rPr>
+          <w:rFonts w:ascii="Arial" w:hAnsi="Arial" w:cs="Arial"/>
+          <w:szCs w:val="22"/>
+          <w:shd w:val="clear" w:color="auto" w:fill="FFFFFF"/>
+        </w:rPr>
+      </w:pPr>
+      <w:r>
+        <w:rPr>
+          <w:rFonts w:ascii="Arial" w:hAnsi="Arial" w:cs="Arial"/>
+          <w:szCs w:val="22"/>
+          <w:shd w:val="clear" w:color="auto" w:fill="FFFFFF"/>
+        </w:rPr>
+        <w:t xml:space="preserve">[c] </w:t>
+      </w:r>
+      <w:hyperlink r:id="rId17" w:history="1">
+        <w:r>
+          <w:rPr>
+            <w:rStyle w:val="Hyperlink"/>
+            <w:rFonts w:ascii="Arial" w:hAnsi="Arial" w:cs="Arial"/>
+            <w:szCs w:val="22"/>
+            <w:shd w:val="clear" w:color="auto" w:fill="FFFFFF"/>
+          </w:rPr>
+          <w:t>https://www.cuemath.com/euclidean-distance-formula/</w:t>
+        </w:r>
+      </w:hyperlink>
+      <w:r>
+        <w:rPr>
+          <w:rFonts w:ascii="Arial" w:hAnsi="Arial" w:cs="Arial"/>
+          <w:szCs w:val="22"/>
+          <w:shd w:val="clear" w:color="auto" w:fill="FFFFFF"/>
+        </w:rPr>
+        <w:t xml:space="preserve"> </w:t>
+      </w:r>
+    </w:p>
+    <w:p>
+      <w:pPr>
+        <w:jc w:val="left"/>
+        <w:rPr>
+          <w:rFonts w:ascii="Arial" w:hAnsi="Arial" w:cs="Arial"/>
+          <w:szCs w:val="22"/>
+          <w:shd w:val="clear" w:color="auto" w:fill="FFFFFF"/>
+        </w:rPr>
+      </w:pPr>
+      <w:r>
+        <w:rPr>
+          <w:rFonts w:ascii="Arial" w:hAnsi="Arial" w:cs="Arial"/>
+          <w:szCs w:val="22"/>
+          <w:shd w:val="clear" w:color="auto" w:fill="FFFFFF"/>
+        </w:rPr>
+        <w:t xml:space="preserve">[d] </w:t>
+      </w:r>
+    </w:p>
+    <w:p>
+      <w:pPr>
+        <w:jc w:val="left"/>
+        <w:rPr>
+          <w:rFonts w:ascii="Arial" w:hAnsi="Arial" w:cs="Arial"/>
+          <w:szCs w:val="22"/>
+          <w:shd w:val="clear" w:color="auto" w:fill="FFFFFF"/>
+        </w:rPr>
+      </w:pPr>
+      <w:r>
+        <w:rPr>
+          <w:rFonts w:ascii="Arial" w:hAnsi="Arial" w:cs="Arial"/>
+          <w:szCs w:val="22"/>
+          <w:shd w:val="clear" w:color="auto" w:fill="FFFFFF"/>
+        </w:rPr>
+        <w:t xml:space="preserve">[e] </w:t>
+      </w:r>
+    </w:p>
+    <w:p>
+      <w:pPr>
+        <w:jc w:val="left"/>
+        <w:rPr>
+          <w:rFonts w:ascii="Arial" w:hAnsi="Arial" w:cs="Arial"/>
+          <w:szCs w:val="22"/>
+          <w:shd w:val="clear" w:color="auto" w:fill="FFFFFF"/>
+        </w:rPr>
+      </w:pPr>
+      <w:r>
+        <w:rPr>
+          <w:rFonts w:ascii="Arial" w:hAnsi="Arial" w:cs="Arial"/>
+          <w:szCs w:val="22"/>
+          <w:shd w:val="clear" w:color="auto" w:fill="FFFFFF"/>
+        </w:rPr>
+        <w:t xml:space="preserve">[f] </w:t>
+      </w:r>
     </w:p>
     <w:sectPr>
-      <w:headerReference w:type="default" r:id="rId14"/>
-      <w:footerReference w:type="default" r:id="rId15"/>
-      <w:headerReference w:type="first" r:id="rId16"/>
+      <w:headerReference w:type="default" r:id="rId18"/>
+      <w:footerReference w:type="default" r:id="rId19"/>
+      <w:headerReference w:type="first" r:id="rId20"/>
       <w:pgSz w:w="11906" w:h="16838"/>
       <w:pgMar w:top="1440" w:right="1440" w:bottom="1440" w:left="1440" w:header="708" w:footer="708" w:gutter="0"/>
       <w:pgNumType w:start="0"/>
@@ -3846,7 +4660,23 @@
         <w:rFonts w:asciiTheme="minorHAnsi" w:hAnsiTheme="minorHAnsi" w:cstheme="minorHAnsi"/>
         <w:lang w:val="en-GB"/>
       </w:rPr>
-      <w:t>Using Machine Learning Algorithms to Predict the Price of Pre-owned Cars                         Rizwan Bagdadi</w:t>
+      <w:t xml:space="preserve">Using Machine Learning Algorithms to Predict the Price of </w:t>
+    </w:r>
+    <w:proofErr w:type="gramStart"/>
+    <w:r>
+      <w:rPr>
+        <w:rFonts w:asciiTheme="minorHAnsi" w:hAnsiTheme="minorHAnsi" w:cstheme="minorHAnsi"/>
+        <w:lang w:val="en-GB"/>
+      </w:rPr>
+      <w:t>Pre-owned</w:t>
+    </w:r>
+    <w:proofErr w:type="gramEnd"/>
+    <w:r>
+      <w:rPr>
+        <w:rFonts w:asciiTheme="minorHAnsi" w:hAnsiTheme="minorHAnsi" w:cstheme="minorHAnsi"/>
+        <w:lang w:val="en-GB"/>
+      </w:rPr>
+      <w:t xml:space="preserve"> Cars                         Rizwan Bagdadi</w:t>
     </w:r>
   </w:p>
   <w:p>
@@ -4886,6 +5716,18 @@
       <w:lang w:val="en-IE"/>
     </w:rPr>
   </w:style>
+  <w:style w:type="character" w:styleId="UnresolvedMention">
+    <w:name w:val="Unresolved Mention"/>
+    <w:basedOn w:val="DefaultParagraphFont"/>
+    <w:uiPriority w:val="99"/>
+    <w:semiHidden/>
+    <w:unhideWhenUsed/>
+    <w:rsid w:val="0006179E"/>
+    <w:rPr>
+      <w:color w:val="605E5C"/>
+      <w:shd w:val="clear" w:color="auto" w:fill="E1DFDD"/>
+    </w:rPr>
+  </w:style>
 </w:styles>
 </file>
 

</xml_diff>

<commit_message>
Attempted Entropy and to visualise tree
</commit_message>
<xml_diff>
--- a/Interim Report.docx
+++ b/Interim Report.docx
@@ -116,7 +116,7 @@
           </mc:Choice>
           <mc:Fallback>
             <w:pict>
-              <v:shapetype w14:anchorId="01616936" id="_x0000_t32" coordsize="21600,21600" o:spt="32" o:oned="t" path="m,l21600,21600e" filled="f">
+              <v:shapetype w14:anchorId="2B6A0E5D" id="_x0000_t32" coordsize="21600,21600" o:spt="32" o:oned="t" path="m,l21600,21600e" filled="f">
                 <v:path arrowok="t" fillok="f" o:connecttype="none"/>
                 <o:lock v:ext="edit" shapetype="t"/>
               </v:shapetype>
@@ -162,31 +162,7 @@
           <w:sz w:val="48"/>
           <w:szCs w:val="48"/>
         </w:rPr>
-        <w:t xml:space="preserve">Using Machine Learning Algorithms to Predict the Price of </w:t>
-      </w:r>
-      <w:proofErr w:type="gramStart"/>
-      <w:r>
-        <w:rPr>
-          <w:rFonts w:ascii="Arial" w:hAnsi="Arial" w:cs="Arial"/>
-          <w:b/>
-          <w:bCs/>
-          <w:color w:val="000000"/>
-          <w:sz w:val="48"/>
-          <w:szCs w:val="48"/>
-        </w:rPr>
-        <w:t>Pre-owned</w:t>
-      </w:r>
-      <w:proofErr w:type="gramEnd"/>
-      <w:r>
-        <w:rPr>
-          <w:rFonts w:ascii="Arial" w:hAnsi="Arial" w:cs="Arial"/>
-          <w:b/>
-          <w:bCs/>
-          <w:color w:val="000000"/>
-          <w:sz w:val="48"/>
-          <w:szCs w:val="48"/>
-        </w:rPr>
-        <w:t xml:space="preserve"> Cars</w:t>
+        <w:t>Using Machine Learning Algorithms to Predict the Price of Pre-owned Cars</w:t>
       </w:r>
     </w:p>
     <w:p>
@@ -726,21 +702,7 @@
         <w:rPr>
           <w:rFonts w:ascii="Arial" w:hAnsi="Arial" w:cs="Arial"/>
         </w:rPr>
-        <w:t xml:space="preserve">This report has been prepared </w:t>
-      </w:r>
-      <w:proofErr w:type="gramStart"/>
-      <w:r>
-        <w:rPr>
-          <w:rFonts w:ascii="Arial" w:hAnsi="Arial" w:cs="Arial"/>
-        </w:rPr>
-        <w:t>on the basis of</w:t>
-      </w:r>
-      <w:proofErr w:type="gramEnd"/>
-      <w:r>
-        <w:rPr>
-          <w:rFonts w:ascii="Arial" w:hAnsi="Arial" w:cs="Arial"/>
-        </w:rPr>
-        <w:t xml:space="preserve"> my own work. Where other published and unpublished source materials have been used, these have been acknowledged.</w:t>
+        <w:t>This report has been prepared on the basis of my own work. Where other published and unpublished source materials have been used, these have been acknowledged.</w:t>
       </w:r>
     </w:p>
     <w:p>
@@ -1815,21 +1777,7 @@
         <w:rPr>
           <w:rFonts w:ascii="Arial" w:hAnsi="Arial" w:cs="Arial"/>
         </w:rPr>
-        <w:t xml:space="preserve"> algorithms to predict the price of </w:t>
-      </w:r>
-      <w:proofErr w:type="gramStart"/>
-      <w:r>
-        <w:rPr>
-          <w:rFonts w:ascii="Arial" w:hAnsi="Arial" w:cs="Arial"/>
-        </w:rPr>
-        <w:t>pre-owned</w:t>
-      </w:r>
-      <w:proofErr w:type="gramEnd"/>
-      <w:r>
-        <w:rPr>
-          <w:rFonts w:ascii="Arial" w:hAnsi="Arial" w:cs="Arial"/>
-        </w:rPr>
-        <w:t xml:space="preserve"> cars in the UK.</w:t>
+        <w:t xml:space="preserve"> algorithms to predict the price of pre-owned cars in the UK.</w:t>
       </w:r>
       <w:r>
         <w:rPr>
@@ -1853,21 +1801,7 @@
         <w:rPr>
           <w:rFonts w:ascii="Arial" w:hAnsi="Arial" w:cs="Arial"/>
         </w:rPr>
-        <w:t xml:space="preserve">Two techniques, K-nearest </w:t>
-      </w:r>
-      <w:proofErr w:type="gramStart"/>
-      <w:r>
-        <w:rPr>
-          <w:rFonts w:ascii="Arial" w:hAnsi="Arial" w:cs="Arial"/>
-        </w:rPr>
-        <w:t>neighbour</w:t>
-      </w:r>
-      <w:proofErr w:type="gramEnd"/>
-      <w:r>
-        <w:rPr>
-          <w:rFonts w:ascii="Arial" w:hAnsi="Arial" w:cs="Arial"/>
-        </w:rPr>
-        <w:t xml:space="preserve"> and decision trees, have been used to make these predictions, using</w:t>
+        <w:t>Two techniques, K-nearest neighbour and decision trees, have been used to make these predictions, using</w:t>
       </w:r>
       <w:r>
         <w:rPr>
@@ -1916,21 +1850,7 @@
         <w:rPr>
           <w:rFonts w:ascii="Arial" w:hAnsi="Arial" w:cs="Arial"/>
         </w:rPr>
-        <w:t xml:space="preserve">, the </w:t>
-      </w:r>
-      <w:proofErr w:type="gramStart"/>
-      <w:r>
-        <w:rPr>
-          <w:rFonts w:ascii="Arial" w:hAnsi="Arial" w:cs="Arial"/>
-        </w:rPr>
-        <w:t>client</w:t>
-      </w:r>
-      <w:proofErr w:type="gramEnd"/>
-      <w:r>
-        <w:rPr>
-          <w:rFonts w:ascii="Arial" w:hAnsi="Arial" w:cs="Arial"/>
-        </w:rPr>
-        <w:t xml:space="preserve"> and data.</w:t>
+        <w:t>, the client and data.</w:t>
       </w:r>
       <w:r>
         <w:rPr>
@@ -2463,27 +2383,7 @@
           <w:sz w:val="22"/>
           <w:szCs w:val="22"/>
         </w:rPr>
-        <w:t xml:space="preserve">Predicting the price of a </w:t>
-      </w:r>
-      <w:proofErr w:type="gramStart"/>
-      <w:r>
-        <w:rPr>
-          <w:rFonts w:ascii="Arial" w:hAnsi="Arial" w:cs="Arial"/>
-          <w:color w:val="000000"/>
-          <w:sz w:val="22"/>
-          <w:szCs w:val="22"/>
-        </w:rPr>
-        <w:t>pre-owned</w:t>
-      </w:r>
-      <w:proofErr w:type="gramEnd"/>
-      <w:r>
-        <w:rPr>
-          <w:rFonts w:ascii="Arial" w:hAnsi="Arial" w:cs="Arial"/>
-          <w:color w:val="000000"/>
-          <w:sz w:val="22"/>
-          <w:szCs w:val="22"/>
-        </w:rPr>
-        <w:t xml:space="preserve"> car is an important problem that not only benefits the buyer, but also the seller. Individuals or dealerships often state their buying price at very unreasonable prices - in comparison to the actual worth of the vehicle; taking advantage of those who are unsure of the approximate value of the car. </w:t>
+        <w:t xml:space="preserve">Predicting the price of a pre-owned car is an important problem that not only benefits the buyer, but also the seller. Individuals or dealerships often state their buying price at very unreasonable prices - in comparison to the actual worth of the vehicle; taking advantage of those who are unsure of the approximate value of the car. </w:t>
       </w:r>
       <w:r>
         <w:rPr>
@@ -2492,47 +2392,7 @@
           <w:sz w:val="22"/>
           <w:szCs w:val="22"/>
         </w:rPr>
-        <w:t xml:space="preserve">When it comes to human-to-human interactions in quoting a fair and accurate price of a pre-owned car, there are two main problems that must be </w:t>
-      </w:r>
-      <w:proofErr w:type="gramStart"/>
-      <w:r>
-        <w:rPr>
-          <w:rFonts w:ascii="Arial" w:hAnsi="Arial" w:cs="Arial"/>
-          <w:color w:val="FF0000"/>
-          <w:sz w:val="22"/>
-          <w:szCs w:val="22"/>
-        </w:rPr>
-        <w:t>highlighted;</w:t>
-      </w:r>
-      <w:proofErr w:type="gramEnd"/>
-      <w:r>
-        <w:rPr>
-          <w:rFonts w:ascii="Arial" w:hAnsi="Arial" w:cs="Arial"/>
-          <w:color w:val="FF0000"/>
-          <w:sz w:val="22"/>
-          <w:szCs w:val="22"/>
-        </w:rPr>
-        <w:t xml:space="preserve"> the first being human error. Figure 1 shows a list designed by Gordon Dupont called the “dirty dozen” which highlights 12 of the most common human errors from which several are applicable when it comes to selling </w:t>
-      </w:r>
-      <w:proofErr w:type="gramStart"/>
-      <w:r>
-        <w:rPr>
-          <w:rFonts w:ascii="Arial" w:hAnsi="Arial" w:cs="Arial"/>
-          <w:color w:val="FF0000"/>
-          <w:sz w:val="22"/>
-          <w:szCs w:val="22"/>
-        </w:rPr>
-        <w:t>pre-owned</w:t>
-      </w:r>
-      <w:proofErr w:type="gramEnd"/>
-      <w:r>
-        <w:rPr>
-          <w:rFonts w:ascii="Arial" w:hAnsi="Arial" w:cs="Arial"/>
-          <w:color w:val="FF0000"/>
-          <w:sz w:val="22"/>
-          <w:szCs w:val="22"/>
-        </w:rPr>
-        <w:t xml:space="preserve"> cars, such as stress, lack of knowledge, lack of awareness, lack of communication and lack of resources. The second problem being discrimination; this includes race, gender, </w:t>
+        <w:t xml:space="preserve">When it comes to human-to-human interactions in quoting a fair and accurate price of a pre-owned car, there are two main problems that must be highlighted; the first being human error. Figure 1 shows a list designed by Gordon Dupont called the “dirty dozen” which highlights 12 of the most common human errors from which several are applicable when it comes to selling pre-owned cars, such as stress, lack of knowledge, lack of awareness, lack of communication and lack of resources. The second problem being discrimination; this includes race, gender, </w:t>
       </w:r>
       <w:r>
         <w:rPr>
@@ -2734,9 +2594,28 @@
           <w:szCs w:val="22"/>
           <w:lang w:val="en-GB" w:eastAsia="en-GB"/>
         </w:rPr>
-        <w:t xml:space="preserve">Having a system that uses a dataset of hundreds of thousands of </w:t>
-      </w:r>
-      <w:proofErr w:type="gramStart"/>
+        <w:t>Having a system that uses a dataset of hundreds of thousands of pre-owned cars selling prices, to predict the selling price of a used vehicle, would benefit both sellers and buyers. However, this system should not be user controlled, due to unfair and/or unreliable results. Hence the reason I believe Machine Learning (ML) should be implemented; to eliminate any bias and provide a fair, accurate selling price.  However, the system will use supervised algorithms, and will need to be trained by a reliable data set. ML is useful to use when it comes to making accurate predictions, as it has the ability to learn from massive amounts of data and can continue to learn. Advanced ML can also predict stock market trends - which would be extremely useful when it comes to stating the selling prices of cars no matter what the state of the market is. </w:t>
+      </w:r>
+    </w:p>
+    <w:p>
+      <w:pPr>
+        <w:spacing w:before="0" w:after="0"/>
+        <w:rPr>
+          <w:rFonts w:ascii="Arial" w:hAnsi="Arial" w:cs="Arial"/>
+          <w:szCs w:val="22"/>
+          <w:lang w:val="en-GB" w:eastAsia="en-GB"/>
+        </w:rPr>
+      </w:pPr>
+    </w:p>
+    <w:p>
+      <w:pPr>
+        <w:spacing w:before="0" w:after="0"/>
+        <w:rPr>
+          <w:rFonts w:ascii="Arial" w:hAnsi="Arial" w:cs="Arial"/>
+          <w:szCs w:val="22"/>
+          <w:lang w:val="en-GB" w:eastAsia="en-GB"/>
+        </w:rPr>
+      </w:pPr>
       <w:r>
         <w:rPr>
           <w:rFonts w:ascii="Arial" w:hAnsi="Arial" w:cs="Arial"/>
@@ -2744,9 +2623,8 @@
           <w:szCs w:val="22"/>
           <w:lang w:val="en-GB" w:eastAsia="en-GB"/>
         </w:rPr>
-        <w:t>pre-owned</w:t>
-      </w:r>
-      <w:proofErr w:type="gramEnd"/>
+        <w:t xml:space="preserve">The goal of this project is to use ML algorithms to find the most suitable algorithm able to carry out the most accurate predictions, as well as providing the best performance and overall efficiency, by comparing their benchmark data. With this project I will be applying at least three different supervised machine learning algorithms; consisting of logistic regression, k-nearest </w:t>
+      </w:r>
       <w:r>
         <w:rPr>
           <w:rFonts w:ascii="Arial" w:hAnsi="Arial" w:cs="Arial"/>
@@ -2754,9 +2632,8 @@
           <w:szCs w:val="22"/>
           <w:lang w:val="en-GB" w:eastAsia="en-GB"/>
         </w:rPr>
-        <w:t xml:space="preserve"> cars selling prices, to predict the selling price of a used vehicle, would benefit both sellers and buyers. However, this system should not be user controlled, due to unfair and/or unreliable results. Hence the reason I believe Machine Learning (ML) should be implemented; to eliminate any bias and provide a fair, accurate selling price.  However, the system will use supervised algorithms, and will need to be trained by a reliable data set. ML is useful to use when it comes to making accurate predictions, as it </w:t>
-      </w:r>
-      <w:proofErr w:type="gramStart"/>
+        <w:t>neighbour,</w:t>
+      </w:r>
       <w:r>
         <w:rPr>
           <w:rFonts w:ascii="Arial" w:hAnsi="Arial" w:cs="Arial"/>
@@ -2764,104 +2641,7 @@
           <w:szCs w:val="22"/>
           <w:lang w:val="en-GB" w:eastAsia="en-GB"/>
         </w:rPr>
-        <w:t>has the ability to</w:t>
-      </w:r>
-      <w:proofErr w:type="gramEnd"/>
-      <w:r>
-        <w:rPr>
-          <w:rFonts w:ascii="Arial" w:hAnsi="Arial" w:cs="Arial"/>
-          <w:color w:val="000000"/>
-          <w:szCs w:val="22"/>
-          <w:lang w:val="en-GB" w:eastAsia="en-GB"/>
-        </w:rPr>
-        <w:t xml:space="preserve"> learn from massive amounts of data and can continue to learn. Advanced ML can also predict stock market trends - which would be extremely useful when it comes to stating the selling prices of cars no matter what the state of the market is. </w:t>
-      </w:r>
-    </w:p>
-    <w:p>
-      <w:pPr>
-        <w:spacing w:before="0" w:after="0"/>
-        <w:rPr>
-          <w:rFonts w:ascii="Arial" w:hAnsi="Arial" w:cs="Arial"/>
-          <w:szCs w:val="22"/>
-          <w:lang w:val="en-GB" w:eastAsia="en-GB"/>
-        </w:rPr>
-      </w:pPr>
-    </w:p>
-    <w:p>
-      <w:pPr>
-        <w:spacing w:before="0" w:after="0"/>
-        <w:rPr>
-          <w:rFonts w:ascii="Arial" w:hAnsi="Arial" w:cs="Arial"/>
-          <w:szCs w:val="22"/>
-          <w:lang w:val="en-GB" w:eastAsia="en-GB"/>
-        </w:rPr>
-      </w:pPr>
-      <w:r>
-        <w:rPr>
-          <w:rFonts w:ascii="Arial" w:hAnsi="Arial" w:cs="Arial"/>
-          <w:color w:val="000000"/>
-          <w:szCs w:val="22"/>
-          <w:lang w:val="en-GB" w:eastAsia="en-GB"/>
-        </w:rPr>
-        <w:t xml:space="preserve">The goal of this project is to use ML algorithms to find the most suitable algorithm able to carry out the most accurate predictions, as well as providing the best performance and overall efficiency, by comparing their benchmark data. With this project I will be applying at least three different supervised machine learning algorithms; consisting of logistic regression, k-nearest </w:t>
-      </w:r>
-      <w:r>
-        <w:rPr>
-          <w:rFonts w:ascii="Arial" w:hAnsi="Arial" w:cs="Arial"/>
-          <w:color w:val="000000"/>
-          <w:szCs w:val="22"/>
-          <w:lang w:val="en-GB" w:eastAsia="en-GB"/>
-        </w:rPr>
-        <w:t>neighbour,</w:t>
-      </w:r>
-      <w:r>
-        <w:rPr>
-          <w:rFonts w:ascii="Arial" w:hAnsi="Arial" w:cs="Arial"/>
-          <w:color w:val="000000"/>
-          <w:szCs w:val="22"/>
-          <w:lang w:val="en-GB" w:eastAsia="en-GB"/>
-        </w:rPr>
-        <w:t xml:space="preserve"> and decision trees. To analyse these algorithms, I will perform a regression analysis and cross-validation of each algorithm used, </w:t>
-      </w:r>
-      <w:proofErr w:type="gramStart"/>
-      <w:r>
-        <w:rPr>
-          <w:rFonts w:ascii="Arial" w:hAnsi="Arial" w:cs="Arial"/>
-          <w:color w:val="000000"/>
-          <w:szCs w:val="22"/>
-          <w:lang w:val="en-GB" w:eastAsia="en-GB"/>
-        </w:rPr>
-        <w:t>in order to</w:t>
-      </w:r>
-      <w:proofErr w:type="gramEnd"/>
-      <w:r>
-        <w:rPr>
-          <w:rFonts w:ascii="Arial" w:hAnsi="Arial" w:cs="Arial"/>
-          <w:color w:val="000000"/>
-          <w:szCs w:val="22"/>
-          <w:lang w:val="en-GB" w:eastAsia="en-GB"/>
-        </w:rPr>
-        <w:t xml:space="preserve"> find which provides the best performance. To train the algorithms, I am going to use a dataset, last updated in 2020, that has the selling price and features of over 100,000 </w:t>
-      </w:r>
-      <w:proofErr w:type="gramStart"/>
-      <w:r>
-        <w:rPr>
-          <w:rFonts w:ascii="Arial" w:hAnsi="Arial" w:cs="Arial"/>
-          <w:color w:val="000000"/>
-          <w:szCs w:val="22"/>
-          <w:lang w:val="en-GB" w:eastAsia="en-GB"/>
-        </w:rPr>
-        <w:t>pre-owned</w:t>
-      </w:r>
-      <w:proofErr w:type="gramEnd"/>
-      <w:r>
-        <w:rPr>
-          <w:rFonts w:ascii="Arial" w:hAnsi="Arial" w:cs="Arial"/>
-          <w:color w:val="000000"/>
-          <w:szCs w:val="22"/>
-          <w:lang w:val="en-GB" w:eastAsia="en-GB"/>
-        </w:rPr>
-        <w:t xml:space="preserve"> cars [3]. </w:t>
+        <w:t xml:space="preserve"> and decision trees. To analyse these algorithms, I will perform a regression analysis and cross-validation of each algorithm used, in order to find which provides the best performance. To train the algorithms, I am going to use a dataset, last updated in 2020, that has the selling price and features of over 100,000 pre-owned cars [3]. </w:t>
       </w:r>
     </w:p>
     <w:p>
@@ -2935,17 +2715,8 @@
           <w:rFonts w:ascii="Arial" w:hAnsi="Arial" w:cs="Arial"/>
           <w:szCs w:val="22"/>
         </w:rPr>
-        <w:t xml:space="preserve"> from Kaggle </w:t>
-      </w:r>
-      <w:proofErr w:type="gramStart"/>
-      <w:r>
-        <w:rPr>
-          <w:rFonts w:ascii="Arial" w:hAnsi="Arial" w:cs="Arial"/>
-          <w:szCs w:val="22"/>
-        </w:rPr>
-        <w:t>[ ]</w:t>
-      </w:r>
-      <w:proofErr w:type="gramEnd"/>
+        <w:t xml:space="preserve"> from Kaggle [ ]</w:t>
+      </w:r>
       <w:r>
         <w:rPr>
           <w:rFonts w:ascii="Arial" w:hAnsi="Arial" w:cs="Arial"/>
@@ -3282,23 +3053,7 @@
           <w:rFonts w:ascii="Arial" w:hAnsi="Arial" w:cs="Arial"/>
           <w:szCs w:val="22"/>
         </w:rPr>
-        <w:t xml:space="preserve">, using the </w:t>
-      </w:r>
-      <w:proofErr w:type="gramStart"/>
-      <w:r>
-        <w:rPr>
-          <w:rFonts w:ascii="Arial" w:hAnsi="Arial" w:cs="Arial"/>
-          <w:szCs w:val="22"/>
-        </w:rPr>
-        <w:t>head(</w:t>
-      </w:r>
-      <w:proofErr w:type="gramEnd"/>
-      <w:r>
-        <w:rPr>
-          <w:rFonts w:ascii="Arial" w:hAnsi="Arial" w:cs="Arial"/>
-          <w:szCs w:val="22"/>
-        </w:rPr>
-        <w:t xml:space="preserve">) function. </w:t>
+        <w:t xml:space="preserve">, using the head() function. </w:t>
       </w:r>
       <w:r>
         <w:rPr>
@@ -3313,25 +3068,7 @@
           <w:color w:val="FF0000"/>
           <w:szCs w:val="22"/>
         </w:rPr>
-        <w:t xml:space="preserve">, using </w:t>
-      </w:r>
-      <w:proofErr w:type="gramStart"/>
-      <w:r>
-        <w:rPr>
-          <w:rFonts w:ascii="Arial" w:hAnsi="Arial" w:cs="Arial"/>
-          <w:color w:val="FF0000"/>
-          <w:szCs w:val="22"/>
-        </w:rPr>
-        <w:t>an</w:t>
-      </w:r>
-      <w:proofErr w:type="gramEnd"/>
-      <w:r>
-        <w:rPr>
-          <w:rFonts w:ascii="Arial" w:hAnsi="Arial" w:cs="Arial"/>
-          <w:color w:val="FF0000"/>
-          <w:szCs w:val="22"/>
-        </w:rPr>
-        <w:t xml:space="preserve"> virtual machine</w:t>
+        <w:t>, using an virtual machine</w:t>
       </w:r>
       <w:r>
         <w:rPr>
@@ -3402,46 +3139,14 @@
           <w:rFonts w:ascii="Arial" w:hAnsi="Arial" w:cs="Arial"/>
           <w:szCs w:val="22"/>
         </w:rPr>
-        <w:t xml:space="preserve">, with some float and object types. As I could not use the object types, as they are strings, I had removed them from my sample, using the </w:t>
-      </w:r>
-      <w:proofErr w:type="gramStart"/>
-      <w:r>
-        <w:rPr>
-          <w:rFonts w:ascii="Arial" w:hAnsi="Arial" w:cs="Arial"/>
-          <w:szCs w:val="22"/>
-        </w:rPr>
-        <w:t>drop(</w:t>
-      </w:r>
-      <w:proofErr w:type="gramEnd"/>
-      <w:r>
-        <w:rPr>
-          <w:rFonts w:ascii="Arial" w:hAnsi="Arial" w:cs="Arial"/>
-          <w:szCs w:val="22"/>
-        </w:rPr>
-        <w:t xml:space="preserve">) function. However, </w:t>
-      </w:r>
-      <w:r>
-        <w:rPr>
-          <w:rFonts w:ascii="Arial" w:hAnsi="Arial" w:cs="Arial"/>
-          <w:szCs w:val="22"/>
-        </w:rPr>
-        <w:t xml:space="preserve">transmission, fuel type and the car model, are huge factors when considering the selling price and I would like to implement these in the prediction phase in the future. I will implement these key features by replacing them with integer </w:t>
-      </w:r>
-      <w:proofErr w:type="gramStart"/>
-      <w:r>
-        <w:rPr>
-          <w:rFonts w:ascii="Arial" w:hAnsi="Arial" w:cs="Arial"/>
-          <w:szCs w:val="22"/>
-        </w:rPr>
-        <w:t>e.g.</w:t>
-      </w:r>
-      <w:proofErr w:type="gramEnd"/>
-      <w:r>
-        <w:rPr>
-          <w:rFonts w:ascii="Arial" w:hAnsi="Arial" w:cs="Arial"/>
-          <w:szCs w:val="22"/>
-        </w:rPr>
-        <w:t xml:space="preserve"> petrol = 0, diesel = 1. </w:t>
+        <w:t xml:space="preserve">, with some float and object types. As I could not use the object types, as they are strings, I had removed them from my sample, using the drop() function. However, </w:t>
+      </w:r>
+      <w:r>
+        <w:rPr>
+          <w:rFonts w:ascii="Arial" w:hAnsi="Arial" w:cs="Arial"/>
+          <w:szCs w:val="22"/>
+        </w:rPr>
+        <w:t xml:space="preserve">transmission, fuel type and the car model, are huge factors when considering the selling price and I would like to implement these in the prediction phase in the future. I will implement these key features by replacing them with integer e.g. petrol = 0, diesel = 1. </w:t>
       </w:r>
     </w:p>
     <w:p>
@@ -3622,14 +3327,12 @@
         </w:rPr>
         <w:t xml:space="preserve">ce has a negative correlation with Mileage and </w:t>
       </w:r>
-      <w:proofErr w:type="gramStart"/>
       <w:r>
         <w:rPr>
           <w:rFonts w:ascii="Arial" w:hAnsi="Arial" w:cs="Arial"/>
         </w:rPr>
         <w:t>mpg, and</w:t>
       </w:r>
-      <w:proofErr w:type="gramEnd"/>
       <w:r>
         <w:rPr>
           <w:rFonts w:ascii="Arial" w:hAnsi="Arial" w:cs="Arial"/>
@@ -4015,16 +3718,7 @@
           <w:szCs w:val="22"/>
           <w:shd w:val="clear" w:color="auto" w:fill="FFFFFF"/>
         </w:rPr>
-        <w:t xml:space="preserve"> …………………………</w:t>
-      </w:r>
-      <w:proofErr w:type="gramStart"/>
-      <w:r>
-        <w:rPr>
-          <w:rFonts w:ascii="Arial" w:hAnsi="Arial" w:cs="Arial"/>
-          <w:szCs w:val="22"/>
-          <w:shd w:val="clear" w:color="auto" w:fill="FFFFFF"/>
-        </w:rPr>
-        <w:t>…</w:t>
+        <w:t xml:space="preserve"> ……………………………</w:t>
       </w:r>
       <w:r>
         <w:rPr>
@@ -4034,7 +3728,6 @@
         </w:rPr>
         <w:t>..</w:t>
       </w:r>
-      <w:proofErr w:type="gramEnd"/>
     </w:p>
     <w:p>
       <w:pPr>
@@ -4577,16 +4270,7 @@
           <w:shd w:val="clear" w:color="auto" w:fill="FFFFFF"/>
         </w:rPr>
         <w:lastRenderedPageBreak/>
-        <w:t>a decision (rule) and each leaf shows an outcome (categorical or continues value</w:t>
-      </w:r>
-      <w:proofErr w:type="gramStart"/>
-      <w:r>
-        <w:rPr>
-          <w:rFonts w:ascii="Arial" w:hAnsi="Arial" w:cs="Arial"/>
-          <w:szCs w:val="22"/>
-          <w:shd w:val="clear" w:color="auto" w:fill="FFFFFF"/>
-        </w:rPr>
-        <w:t>)</w:t>
+        <w:t>a decision (rule) and each leaf shows an outcome (categorical or continues value)</w:t>
       </w:r>
       <w:r>
         <w:rPr>
@@ -4602,16 +4286,7 @@
           <w:szCs w:val="22"/>
           <w:shd w:val="clear" w:color="auto" w:fill="FFFFFF"/>
         </w:rPr>
-        <w:t>[</w:t>
-      </w:r>
-      <w:proofErr w:type="gramEnd"/>
-      <w:r>
-        <w:rPr>
-          <w:rFonts w:ascii="Arial" w:hAnsi="Arial" w:cs="Arial"/>
-          <w:szCs w:val="22"/>
-          <w:shd w:val="clear" w:color="auto" w:fill="FFFFFF"/>
-        </w:rPr>
-        <w:t>d].</w:t>
+        <w:t>[d].</w:t>
       </w:r>
       <w:r>
         <w:rPr>
@@ -4657,15 +4332,148 @@
     </w:p>
     <w:p>
       <w:pPr>
-        <w:rPr>
-          <w:rFonts w:ascii="Arial" w:hAnsi="Arial" w:cs="Arial"/>
-          <w:szCs w:val="22"/>
-          <w:shd w:val="clear" w:color="auto" w:fill="FFFFFF"/>
-        </w:rPr>
-      </w:pPr>
-    </w:p>
-    <w:p>
-      <w:pPr>
+        <w:jc w:val="center"/>
+        <w:rPr>
+          <w:rFonts w:ascii="Arial" w:hAnsi="Arial" w:cs="Arial"/>
+          <w:szCs w:val="22"/>
+          <w:shd w:val="clear" w:color="auto" w:fill="FFFFFF"/>
+        </w:rPr>
+      </w:pPr>
+      <w:r>
+        <w:rPr>
+          <w:rFonts w:ascii="Arial" w:hAnsi="Arial" w:cs="Arial"/>
+          <w:szCs w:val="22"/>
+          <w:shd w:val="clear" w:color="auto" w:fill="FFFFFF"/>
+        </w:rPr>
+        <w:drawing>
+          <wp:inline distT="0" distB="0" distL="0" distR="0" wp14:anchorId="376BC928" wp14:editId="2D496006">
+            <wp:extent cx="4692912" cy="2888746"/>
+            <wp:effectExtent l="0" t="0" r="0" b="6985"/>
+            <wp:docPr id="20" name="Picture 20"/>
+            <wp:cNvGraphicFramePr>
+              <a:graphicFrameLocks xmlns:a="http://schemas.openxmlformats.org/drawingml/2006/main" noChangeAspect="1"/>
+            </wp:cNvGraphicFramePr>
+            <a:graphic xmlns:a="http://schemas.openxmlformats.org/drawingml/2006/main">
+              <a:graphicData uri="http://schemas.openxmlformats.org/drawingml/2006/picture">
+                <pic:pic xmlns:pic="http://schemas.openxmlformats.org/drawingml/2006/picture">
+                  <pic:nvPicPr>
+                    <pic:cNvPr id="1" name=""/>
+                    <pic:cNvPicPr/>
+                  </pic:nvPicPr>
+                  <pic:blipFill>
+                    <a:blip r:embed="rId16"/>
+                    <a:stretch>
+                      <a:fillRect/>
+                    </a:stretch>
+                  </pic:blipFill>
+                  <pic:spPr>
+                    <a:xfrm>
+                      <a:off x="0" y="0"/>
+                      <a:ext cx="4695962" cy="2890624"/>
+                    </a:xfrm>
+                    <a:prstGeom prst="rect">
+                      <a:avLst/>
+                    </a:prstGeom>
+                  </pic:spPr>
+                </pic:pic>
+              </a:graphicData>
+            </a:graphic>
+          </wp:inline>
+        </w:drawing>
+      </w:r>
+    </w:p>
+    <w:p>
+      <w:pPr>
+        <w:rPr>
+          <w:rFonts w:ascii="Arial" w:hAnsi="Arial" w:cs="Arial"/>
+          <w:szCs w:val="22"/>
+          <w:shd w:val="clear" w:color="auto" w:fill="FFFFFF"/>
+        </w:rPr>
+      </w:pPr>
+      <w:hyperlink r:id="rId17" w:history="1">
+        <w:r>
+          <w:rPr>
+            <w:rStyle w:val="Hyperlink"/>
+            <w:rFonts w:ascii="Arial" w:hAnsi="Arial" w:cs="Arial"/>
+            <w:szCs w:val="22"/>
+            <w:shd w:val="clear" w:color="auto" w:fill="FFFFFF"/>
+          </w:rPr>
+          <w:t>https://anderfernandez.com/en/blog/code-decision-tree-python-from-scratch/</w:t>
+        </w:r>
+      </w:hyperlink>
+      <w:r>
+        <w:rPr>
+          <w:rFonts w:ascii="Arial" w:hAnsi="Arial" w:cs="Arial"/>
+          <w:szCs w:val="22"/>
+          <w:shd w:val="clear" w:color="auto" w:fill="FFFFFF"/>
+        </w:rPr>
+        <w:t xml:space="preserve"> </w:t>
+      </w:r>
+    </w:p>
+    <w:p>
+      <w:pPr>
+        <w:rPr>
+          <w:rFonts w:ascii="Arial" w:hAnsi="Arial" w:cs="Arial"/>
+          <w:szCs w:val="22"/>
+          <w:shd w:val="clear" w:color="auto" w:fill="FFFFFF"/>
+        </w:rPr>
+      </w:pPr>
+    </w:p>
+    <w:p>
+      <w:pPr>
+        <w:rPr>
+          <w:rFonts w:ascii="Arial" w:hAnsi="Arial" w:cs="Arial"/>
+          <w:szCs w:val="22"/>
+          <w:shd w:val="clear" w:color="auto" w:fill="FFFFFF"/>
+        </w:rPr>
+      </w:pPr>
+    </w:p>
+    <w:p>
+      <w:pPr>
+        <w:rPr>
+          <w:rFonts w:ascii="Arial" w:hAnsi="Arial" w:cs="Arial"/>
+          <w:szCs w:val="22"/>
+          <w:shd w:val="clear" w:color="auto" w:fill="FFFFFF"/>
+        </w:rPr>
+      </w:pPr>
+      <w:r>
+        <w:rPr>
+          <w:rFonts w:ascii="Arial" w:hAnsi="Arial" w:cs="Arial"/>
+          <w:szCs w:val="22"/>
+          <w:shd w:val="clear" w:color="auto" w:fill="FFFFFF"/>
+        </w:rPr>
+        <w:t>USEFUL INFO:</w:t>
+      </w:r>
+    </w:p>
+    <w:p>
+      <w:pPr>
+        <w:pStyle w:val="ListParagraph"/>
+        <w:numPr>
+          <w:ilvl w:val="0"/>
+          <w:numId w:val="3"/>
+        </w:numPr>
+        <w:rPr>
+          <w:rFonts w:ascii="Arial" w:hAnsi="Arial" w:cs="Arial"/>
+          <w:szCs w:val="22"/>
+          <w:shd w:val="clear" w:color="auto" w:fill="FFFFFF"/>
+        </w:rPr>
+      </w:pPr>
+      <w:r>
+        <w:rPr>
+          <w:rFonts w:ascii="Arial" w:hAnsi="Arial" w:cs="Arial"/>
+          <w:szCs w:val="22"/>
+          <w:shd w:val="clear" w:color="auto" w:fill="FFFFFF"/>
+        </w:rPr>
+        <w:t>new cost function — Root Mean Square Error (RMSE). It is the standard deviation of how far from the regression line data points are. In other words, it tells you how concentrated the data is around the line of best fit.</w:t>
+      </w:r>
+    </w:p>
+    <w:p>
+      <w:pPr>
+        <w:pStyle w:val="ListParagraph"/>
+        <w:numPr>
+          <w:ilvl w:val="0"/>
+          <w:numId w:val="3"/>
+        </w:numPr>
         <w:rPr>
           <w:rFonts w:ascii="Arial" w:hAnsi="Arial" w:cs="Arial"/>
           <w:szCs w:val="22"/>
@@ -4700,7 +4508,7 @@
         </w:rPr>
         <w:t xml:space="preserve">[a] </w:t>
       </w:r>
-      <w:hyperlink r:id="rId16" w:history="1">
+      <w:hyperlink r:id="rId18" w:history="1">
         <w:r>
           <w:rPr>
             <w:rStyle w:val="Hyperlink"/>
@@ -4737,7 +4545,7 @@
         </w:rPr>
         <w:t xml:space="preserve">[b] </w:t>
       </w:r>
-      <w:hyperlink r:id="rId17" w:history="1">
+      <w:hyperlink r:id="rId19" w:history="1">
         <w:r>
           <w:rPr>
             <w:rStyle w:val="Hyperlink"/>
@@ -4766,7 +4574,7 @@
         </w:rPr>
         <w:t xml:space="preserve">[c] </w:t>
       </w:r>
-      <w:hyperlink r:id="rId18" w:history="1">
+      <w:hyperlink r:id="rId20" w:history="1">
         <w:r>
           <w:rPr>
             <w:rStyle w:val="Hyperlink"/>
@@ -4803,7 +4611,7 @@
         </w:rPr>
         <w:t xml:space="preserve">[d] </w:t>
       </w:r>
-      <w:hyperlink r:id="rId19" w:history="1">
+      <w:hyperlink r:id="rId21" w:history="1">
         <w:r>
           <w:rPr>
             <w:rStyle w:val="Hyperlink"/>
@@ -4856,13 +4664,14 @@
           <w:szCs w:val="22"/>
           <w:shd w:val="clear" w:color="auto" w:fill="FFFFFF"/>
         </w:rPr>
+        <w:lastRenderedPageBreak/>
         <w:t xml:space="preserve">[f] </w:t>
       </w:r>
     </w:p>
     <w:sectPr>
-      <w:headerReference w:type="default" r:id="rId20"/>
-      <w:footerReference w:type="default" r:id="rId21"/>
-      <w:headerReference w:type="first" r:id="rId22"/>
+      <w:headerReference w:type="default" r:id="rId22"/>
+      <w:footerReference w:type="default" r:id="rId23"/>
+      <w:headerReference w:type="first" r:id="rId24"/>
       <w:pgSz w:w="11906" w:h="16838"/>
       <w:pgMar w:top="1440" w:right="1440" w:bottom="1440" w:left="1440" w:header="708" w:footer="708" w:gutter="0"/>
       <w:pgNumType w:start="0"/>
@@ -4993,23 +4802,7 @@
         <w:rFonts w:asciiTheme="minorHAnsi" w:hAnsiTheme="minorHAnsi" w:cstheme="minorHAnsi"/>
         <w:lang w:val="en-GB"/>
       </w:rPr>
-      <w:t xml:space="preserve">Using Machine Learning Algorithms to Predict the Price of </w:t>
-    </w:r>
-    <w:proofErr w:type="gramStart"/>
-    <w:r>
-      <w:rPr>
-        <w:rFonts w:asciiTheme="minorHAnsi" w:hAnsiTheme="minorHAnsi" w:cstheme="minorHAnsi"/>
-        <w:lang w:val="en-GB"/>
-      </w:rPr>
-      <w:t>Pre-owned</w:t>
-    </w:r>
-    <w:proofErr w:type="gramEnd"/>
-    <w:r>
-      <w:rPr>
-        <w:rFonts w:asciiTheme="minorHAnsi" w:hAnsiTheme="minorHAnsi" w:cstheme="minorHAnsi"/>
-        <w:lang w:val="en-GB"/>
-      </w:rPr>
-      <w:t xml:space="preserve"> Cars                         Rizwan Bagdadi</w:t>
+      <w:t>Using Machine Learning Algorithms to Predict the Price of Pre-owned Cars                         Rizwan Bagdadi</w:t>
     </w:r>
   </w:p>
   <w:p>
@@ -5167,6 +4960,119 @@
     </w:lvl>
   </w:abstractNum>
   <w:abstractNum w:abstractNumId="1" w15:restartNumberingAfterBreak="0">
+    <w:nsid w:val="08777F57"/>
+    <w:multiLevelType w:val="hybridMultilevel"/>
+    <w:tmpl w:val="F94CA306"/>
+    <w:lvl w:ilvl="0" w:tplc="E264CA36">
+      <w:start w:val="4"/>
+      <w:numFmt w:val="bullet"/>
+      <w:lvlText w:val="-"/>
+      <w:lvlJc w:val="left"/>
+      <w:pPr>
+        <w:ind w:left="720" w:hanging="360"/>
+      </w:pPr>
+      <w:rPr>
+        <w:rFonts w:ascii="Arial" w:eastAsia="Times New Roman" w:hAnsi="Arial" w:cs="Arial" w:hint="default"/>
+      </w:rPr>
+    </w:lvl>
+    <w:lvl w:ilvl="1" w:tplc="08090003" w:tentative="1">
+      <w:start w:val="1"/>
+      <w:numFmt w:val="bullet"/>
+      <w:lvlText w:val="o"/>
+      <w:lvlJc w:val="left"/>
+      <w:pPr>
+        <w:ind w:left="1440" w:hanging="360"/>
+      </w:pPr>
+      <w:rPr>
+        <w:rFonts w:ascii="Courier New" w:hAnsi="Courier New" w:cs="Courier New" w:hint="default"/>
+      </w:rPr>
+    </w:lvl>
+    <w:lvl w:ilvl="2" w:tplc="08090005" w:tentative="1">
+      <w:start w:val="1"/>
+      <w:numFmt w:val="bullet"/>
+      <w:lvlText w:val=""/>
+      <w:lvlJc w:val="left"/>
+      <w:pPr>
+        <w:ind w:left="2160" w:hanging="360"/>
+      </w:pPr>
+      <w:rPr>
+        <w:rFonts w:ascii="Wingdings" w:hAnsi="Wingdings" w:hint="default"/>
+      </w:rPr>
+    </w:lvl>
+    <w:lvl w:ilvl="3" w:tplc="08090001" w:tentative="1">
+      <w:start w:val="1"/>
+      <w:numFmt w:val="bullet"/>
+      <w:lvlText w:val=""/>
+      <w:lvlJc w:val="left"/>
+      <w:pPr>
+        <w:ind w:left="2880" w:hanging="360"/>
+      </w:pPr>
+      <w:rPr>
+        <w:rFonts w:ascii="Symbol" w:hAnsi="Symbol" w:hint="default"/>
+      </w:rPr>
+    </w:lvl>
+    <w:lvl w:ilvl="4" w:tplc="08090003" w:tentative="1">
+      <w:start w:val="1"/>
+      <w:numFmt w:val="bullet"/>
+      <w:lvlText w:val="o"/>
+      <w:lvlJc w:val="left"/>
+      <w:pPr>
+        <w:ind w:left="3600" w:hanging="360"/>
+      </w:pPr>
+      <w:rPr>
+        <w:rFonts w:ascii="Courier New" w:hAnsi="Courier New" w:cs="Courier New" w:hint="default"/>
+      </w:rPr>
+    </w:lvl>
+    <w:lvl w:ilvl="5" w:tplc="08090005" w:tentative="1">
+      <w:start w:val="1"/>
+      <w:numFmt w:val="bullet"/>
+      <w:lvlText w:val=""/>
+      <w:lvlJc w:val="left"/>
+      <w:pPr>
+        <w:ind w:left="4320" w:hanging="360"/>
+      </w:pPr>
+      <w:rPr>
+        <w:rFonts w:ascii="Wingdings" w:hAnsi="Wingdings" w:hint="default"/>
+      </w:rPr>
+    </w:lvl>
+    <w:lvl w:ilvl="6" w:tplc="08090001" w:tentative="1">
+      <w:start w:val="1"/>
+      <w:numFmt w:val="bullet"/>
+      <w:lvlText w:val=""/>
+      <w:lvlJc w:val="left"/>
+      <w:pPr>
+        <w:ind w:left="5040" w:hanging="360"/>
+      </w:pPr>
+      <w:rPr>
+        <w:rFonts w:ascii="Symbol" w:hAnsi="Symbol" w:hint="default"/>
+      </w:rPr>
+    </w:lvl>
+    <w:lvl w:ilvl="7" w:tplc="08090003" w:tentative="1">
+      <w:start w:val="1"/>
+      <w:numFmt w:val="bullet"/>
+      <w:lvlText w:val="o"/>
+      <w:lvlJc w:val="left"/>
+      <w:pPr>
+        <w:ind w:left="5760" w:hanging="360"/>
+      </w:pPr>
+      <w:rPr>
+        <w:rFonts w:ascii="Courier New" w:hAnsi="Courier New" w:cs="Courier New" w:hint="default"/>
+      </w:rPr>
+    </w:lvl>
+    <w:lvl w:ilvl="8" w:tplc="08090005" w:tentative="1">
+      <w:start w:val="1"/>
+      <w:numFmt w:val="bullet"/>
+      <w:lvlText w:val=""/>
+      <w:lvlJc w:val="left"/>
+      <w:pPr>
+        <w:ind w:left="6480" w:hanging="360"/>
+      </w:pPr>
+      <w:rPr>
+        <w:rFonts w:ascii="Wingdings" w:hAnsi="Wingdings" w:hint="default"/>
+      </w:rPr>
+    </w:lvl>
+  </w:abstractNum>
+  <w:abstractNum w:abstractNumId="2" w15:restartNumberingAfterBreak="0">
     <w:nsid w:val="4BE961A8"/>
     <w:multiLevelType w:val="hybridMultilevel"/>
     <w:tmpl w:val="563E11B2"/>
@@ -5256,10 +5162,13 @@
     </w:lvl>
   </w:abstractNum>
   <w:num w:numId="1" w16cid:durableId="602299619">
-    <w:abstractNumId w:val="1"/>
+    <w:abstractNumId w:val="2"/>
   </w:num>
   <w:num w:numId="2" w16cid:durableId="1704595987">
     <w:abstractNumId w:val="0"/>
+  </w:num>
+  <w:num w:numId="3" w16cid:durableId="796266819">
+    <w:abstractNumId w:val="1"/>
   </w:num>
 </w:numbering>
 </file>

</xml_diff>

<commit_message>
Changed output graph on KNN scikit-learn graph
</commit_message>
<xml_diff>
--- a/Interim Report.docx
+++ b/Interim Report.docx
@@ -63,69 +63,19 @@
       </w:pPr>
       <w:r>
         <w:rPr>
-          <w:rFonts w:ascii="Arial" w:hAnsi="Arial" w:cs="Arial"/>
           <w:noProof/>
         </w:rPr>
-        <mc:AlternateContent>
-          <mc:Choice Requires="wps">
-            <w:drawing>
-              <wp:inline distT="0" distB="0" distL="0" distR="0" wp14:anchorId="0CEDAA41" wp14:editId="14A9332B">
-                <wp:extent cx="1440180" cy="635"/>
-                <wp:effectExtent l="5715" t="2540" r="1905" b="6985"/>
-                <wp:docPr id="10" name="Straight Arrow Connector 10"/>
-                <wp:cNvGraphicFramePr>
-                  <a:graphicFrameLocks xmlns:a="http://schemas.openxmlformats.org/drawingml/2006/main"/>
-                </wp:cNvGraphicFramePr>
-                <a:graphic xmlns:a="http://schemas.openxmlformats.org/drawingml/2006/main">
-                  <a:graphicData uri="http://schemas.microsoft.com/office/word/2010/wordprocessingShape">
-                    <wps:wsp>
-                      <wps:cNvCnPr>
-                        <a:cxnSpLocks noChangeShapeType="1"/>
-                      </wps:cNvCnPr>
-                      <wps:spPr bwMode="auto">
-                        <a:xfrm flipV="1">
-                          <a:off x="0" y="0"/>
-                          <a:ext cx="1440180" cy="0"/>
-                        </a:xfrm>
-                        <a:prstGeom prst="straightConnector1">
-                          <a:avLst/>
-                        </a:prstGeom>
-                        <a:noFill/>
-                        <a:ln w="9525">
-                          <a:solidFill>
-                            <a:srgbClr val="000000"/>
-                          </a:solidFill>
-                          <a:round/>
-                          <a:headEnd/>
-                          <a:tailEnd/>
-                        </a:ln>
-                        <a:extLst>
-                          <a:ext uri="{909E8E84-426E-40DD-AFC4-6F175D3DCCD1}">
-                            <a14:hiddenFill xmlns:a14="http://schemas.microsoft.com/office/drawing/2010/main">
-                              <a:noFill/>
-                            </a14:hiddenFill>
-                          </a:ext>
-                        </a:extLst>
-                      </wps:spPr>
-                      <wps:bodyPr/>
-                    </wps:wsp>
-                  </a:graphicData>
-                </a:graphic>
-              </wp:inline>
-            </w:drawing>
-          </mc:Choice>
-          <mc:Fallback>
-            <w:pict>
-              <v:shapetype w14:anchorId="2B6A0E5D" id="_x0000_t32" coordsize="21600,21600" o:spt="32" o:oned="t" path="m,l21600,21600e" filled="f">
-                <v:path arrowok="t" fillok="f" o:connecttype="none"/>
-                <o:lock v:ext="edit" shapetype="t"/>
-              </v:shapetype>
-              <v:shape id="Straight Arrow Connector 10" o:spid="_x0000_s1026" type="#_x0000_t32" style="width:113.4pt;height:.05pt;flip:y;visibility:visible;mso-wrap-style:square;mso-left-percent:-10001;mso-top-percent:-10001;mso-position-horizontal:absolute;mso-position-horizontal-relative:char;mso-position-vertical:absolute;mso-position-vertical-relative:line;mso-left-percent:-10001;mso-top-percent:-10001" o:gfxdata="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">
-                <w10:anchorlock/>
-              </v:shape>
-            </w:pict>
-          </mc:Fallback>
-        </mc:AlternateContent>
+      </w:r>
+      <w:r>
+        <w:pict w14:anchorId="3081EDF8">
+          <v:shapetype id="_x0000_t32" coordsize="21600,21600" o:spt="32" o:oned="t" path="m,l21600,21600e" filled="f">
+            <v:path arrowok="t" fillok="f" o:connecttype="none"/>
+            <o:lock v:ext="edit" shapetype="t"/>
+          </v:shapetype>
+          <v:shape id="Straight Arrow Connector 10" o:spid="_x0000_s2054" type="#_x0000_t32" style="width:113.4pt;height:.05pt;flip:y;visibility:visible;mso-wrap-style:square;mso-left-percent:-10001;mso-top-percent:-10001;mso-position-horizontal:absolute;mso-position-horizontal-relative:char;mso-position-vertical:absolute;mso-position-vertical-relative:line;mso-left-percent:-10001;mso-top-percent:-10001" o:gfxdata="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">
+            <w10:anchorlock/>
+          </v:shape>
+        </w:pict>
       </w:r>
     </w:p>
     <w:p>
@@ -211,65 +161,15 @@
       </w:pPr>
       <w:r>
         <w:rPr>
-          <w:rFonts w:ascii="Arial" w:hAnsi="Arial" w:cs="Arial"/>
           <w:noProof/>
         </w:rPr>
-        <mc:AlternateContent>
-          <mc:Choice Requires="wps">
-            <w:drawing>
-              <wp:inline distT="0" distB="0" distL="0" distR="0" wp14:anchorId="5755D2D6" wp14:editId="5CE34009">
-                <wp:extent cx="1440180" cy="635"/>
-                <wp:effectExtent l="5715" t="2540" r="1905" b="6985"/>
-                <wp:docPr id="3" name="Straight Arrow Connector 3"/>
-                <wp:cNvGraphicFramePr>
-                  <a:graphicFrameLocks xmlns:a="http://schemas.openxmlformats.org/drawingml/2006/main"/>
-                </wp:cNvGraphicFramePr>
-                <a:graphic xmlns:a="http://schemas.openxmlformats.org/drawingml/2006/main">
-                  <a:graphicData uri="http://schemas.microsoft.com/office/word/2010/wordprocessingShape">
-                    <wps:wsp>
-                      <wps:cNvCnPr>
-                        <a:cxnSpLocks noChangeShapeType="1"/>
-                      </wps:cNvCnPr>
-                      <wps:spPr bwMode="auto">
-                        <a:xfrm flipV="1">
-                          <a:off x="0" y="0"/>
-                          <a:ext cx="1440180" cy="0"/>
-                        </a:xfrm>
-                        <a:prstGeom prst="straightConnector1">
-                          <a:avLst/>
-                        </a:prstGeom>
-                        <a:noFill/>
-                        <a:ln w="9525">
-                          <a:solidFill>
-                            <a:srgbClr val="000000"/>
-                          </a:solidFill>
-                          <a:round/>
-                          <a:headEnd/>
-                          <a:tailEnd/>
-                        </a:ln>
-                        <a:extLst>
-                          <a:ext uri="{909E8E84-426E-40DD-AFC4-6F175D3DCCD1}">
-                            <a14:hiddenFill xmlns:a14="http://schemas.microsoft.com/office/drawing/2010/main">
-                              <a:noFill/>
-                            </a14:hiddenFill>
-                          </a:ext>
-                        </a:extLst>
-                      </wps:spPr>
-                      <wps:bodyPr/>
-                    </wps:wsp>
-                  </a:graphicData>
-                </a:graphic>
-              </wp:inline>
-            </w:drawing>
-          </mc:Choice>
-          <mc:Fallback>
-            <w:pict>
-              <v:shape w14:anchorId="05B1695D" id="Straight Arrow Connector 3" o:spid="_x0000_s1026" type="#_x0000_t32" style="width:113.4pt;height:.05pt;flip:y;visibility:visible;mso-wrap-style:square;mso-left-percent:-10001;mso-top-percent:-10001;mso-position-horizontal:absolute;mso-position-horizontal-relative:char;mso-position-vertical:absolute;mso-position-vertical-relative:line;mso-left-percent:-10001;mso-top-percent:-10001" o:gfxdata="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">
-                <w10:anchorlock/>
-              </v:shape>
-            </w:pict>
-          </mc:Fallback>
-        </mc:AlternateContent>
+      </w:r>
+      <w:r>
+        <w:pict w14:anchorId="40813080">
+          <v:shape id="Straight Arrow Connector 3" o:spid="_x0000_s2053" type="#_x0000_t32" style="width:113.4pt;height:.05pt;flip:y;visibility:visible;mso-wrap-style:square;mso-left-percent:-10001;mso-top-percent:-10001;mso-position-horizontal:absolute;mso-position-horizontal-relative:char;mso-position-vertical:absolute;mso-position-vertical-relative:line;mso-left-percent:-10001;mso-top-percent:-10001" o:gfxdata="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">
+            <w10:anchorlock/>
+          </v:shape>
+        </w:pict>
       </w:r>
     </w:p>
     <w:p>
@@ -362,227 +262,103 @@
       </w:pPr>
       <w:r>
         <w:rPr>
-          <w:rFonts w:ascii="Arial" w:hAnsi="Arial" w:cs="Arial"/>
           <w:noProof/>
         </w:rPr>
-        <mc:AlternateContent>
-          <mc:Choice Requires="wpc">
-            <w:drawing>
-              <wp:inline distT="0" distB="0" distL="0" distR="0" wp14:anchorId="1286452B" wp14:editId="431788AD">
-                <wp:extent cx="3601085" cy="1858645"/>
-                <wp:effectExtent l="635" t="0" r="0" b="0"/>
-                <wp:docPr id="2" name="Canvas 2"/>
-                <wp:cNvGraphicFramePr>
-                  <a:graphicFrameLocks xmlns:a="http://schemas.openxmlformats.org/drawingml/2006/main" noChangeAspect="1"/>
-                </wp:cNvGraphicFramePr>
-                <a:graphic xmlns:a="http://schemas.openxmlformats.org/drawingml/2006/main">
-                  <a:graphicData uri="http://schemas.microsoft.com/office/word/2010/wordprocessingCanvas">
-                    <wpc:wpc>
-                      <wpc:bg>
-                        <a:noFill/>
-                      </wpc:bg>
-                      <wpc:whole>
-                        <a:ln>
-                          <a:noFill/>
-                        </a:ln>
-                      </wpc:whole>
-                      <wps:wsp>
-                        <wps:cNvPr id="1" name="Text Box 6"/>
-                        <wps:cNvSpPr txBox="1">
-                          <a:spLocks noChangeArrowheads="1"/>
-                        </wps:cNvSpPr>
-                        <wps:spPr bwMode="auto">
-                          <a:xfrm>
-                            <a:off x="0" y="0"/>
-                            <a:ext cx="3601085" cy="1858645"/>
-                          </a:xfrm>
-                          <a:prstGeom prst="rect">
-                            <a:avLst/>
-                          </a:prstGeom>
-                          <a:solidFill>
-                            <a:srgbClr val="FFFFFF"/>
-                          </a:solidFill>
-                          <a:ln>
-                            <a:noFill/>
-                          </a:ln>
-                          <a:extLst>
-                            <a:ext uri="{91240B29-F687-4F45-9708-019B960494DF}">
-                              <a14:hiddenLine xmlns:a14="http://schemas.microsoft.com/office/drawing/2010/main" w="9525">
-                                <a:solidFill>
-                                  <a:srgbClr val="000000"/>
-                                </a:solidFill>
-                                <a:miter lim="800000"/>
-                                <a:headEnd/>
-                                <a:tailEnd/>
-                              </a14:hiddenLine>
-                            </a:ext>
-                          </a:extLst>
-                        </wps:spPr>
-                        <wps:txbx>
-                          <w:txbxContent>
-                            <w:p>
-                              <w:r>
-                                <w:rPr>
-                                  <w:noProof/>
-                                </w:rPr>
-                                <w:drawing>
-                                  <wp:inline distT="0" distB="0" distL="0" distR="0" wp14:anchorId="1743FD19" wp14:editId="1EE0EB4F">
-                                    <wp:extent cx="3597910" cy="1798955"/>
-                                    <wp:effectExtent l="0" t="0" r="2540" b="0"/>
-                                    <wp:docPr id="5" name="Picture 5"/>
-                                    <wp:cNvGraphicFramePr>
-                                      <a:graphicFrameLocks xmlns:a="http://schemas.openxmlformats.org/drawingml/2006/main" noChangeAspect="1"/>
-                                    </wp:cNvGraphicFramePr>
-                                    <a:graphic xmlns:a="http://schemas.openxmlformats.org/drawingml/2006/main">
-                                      <a:graphicData uri="http://schemas.openxmlformats.org/drawingml/2006/picture">
-                                        <pic:pic xmlns:pic="http://schemas.openxmlformats.org/drawingml/2006/picture">
-                                          <pic:nvPicPr>
-                                            <pic:cNvPr id="0" name="Picture 4"/>
-                                            <pic:cNvPicPr>
-                                              <a:picLocks noChangeAspect="1" noChangeArrowheads="1"/>
-                                            </pic:cNvPicPr>
-                                          </pic:nvPicPr>
-                                          <pic:blipFill>
-                                            <a:blip r:embed="rId8">
-                                              <a:extLst>
-                                                <a:ext uri="{28A0092B-C50C-407E-A947-70E740481C1C}">
-                                                  <a14:useLocalDpi xmlns:a14="http://schemas.microsoft.com/office/drawing/2010/main" val="0"/>
-                                                </a:ext>
-                                              </a:extLst>
-                                            </a:blip>
-                                            <a:srcRect/>
-                                            <a:stretch>
-                                              <a:fillRect/>
-                                            </a:stretch>
-                                          </pic:blipFill>
-                                          <pic:spPr bwMode="auto">
-                                            <a:xfrm>
-                                              <a:off x="0" y="0"/>
-                                              <a:ext cx="3597910" cy="1798955"/>
-                                            </a:xfrm>
-                                            <a:prstGeom prst="rect">
-                                              <a:avLst/>
-                                            </a:prstGeom>
-                                            <a:noFill/>
-                                            <a:ln>
-                                              <a:noFill/>
-                                            </a:ln>
-                                          </pic:spPr>
-                                        </pic:pic>
-                                      </a:graphicData>
-                                    </a:graphic>
-                                  </wp:inline>
-                                </w:drawing>
-                              </w:r>
-                            </w:p>
-                          </w:txbxContent>
-                        </wps:txbx>
-                        <wps:bodyPr rot="0" vert="horz" wrap="none" lIns="0" tIns="0" rIns="0" bIns="0" anchor="t" anchorCtr="0" upright="1">
-                          <a:noAutofit/>
-                        </wps:bodyPr>
-                      </wps:wsp>
-                    </wpc:wpc>
-                  </a:graphicData>
-                </a:graphic>
-              </wp:inline>
-            </w:drawing>
-          </mc:Choice>
-          <mc:Fallback>
-            <w:pict>
-              <v:group w14:anchorId="1286452B" id="Canvas 2" o:spid="_x0000_s1026" editas="canvas" style="width:283.55pt;height:146.35pt;mso-position-horizontal-relative:char;mso-position-vertical-relative:line" coordsize="36010,18586" o:gfxdata="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">
-                <v:shapetype id="_x0000_t75" coordsize="21600,21600" o:spt="75" o:preferrelative="t" path="m@4@5l@4@11@9@11@9@5xe" filled="f" stroked="f">
-                  <v:stroke joinstyle="miter"/>
-                  <v:formulas>
-                    <v:f eqn="if lineDrawn pixelLineWidth 0"/>
-                    <v:f eqn="sum @0 1 0"/>
-                    <v:f eqn="sum 0 0 @1"/>
-                    <v:f eqn="prod @2 1 2"/>
-                    <v:f eqn="prod @3 21600 pixelWidth"/>
-                    <v:f eqn="prod @3 21600 pixelHeight"/>
-                    <v:f eqn="sum @0 0 1"/>
-                    <v:f eqn="prod @6 1 2"/>
-                    <v:f eqn="prod @7 21600 pixelWidth"/>
-                    <v:f eqn="sum @8 21600 0"/>
-                    <v:f eqn="prod @7 21600 pixelHeight"/>
-                    <v:f eqn="sum @10 21600 0"/>
-                  </v:formulas>
-                  <v:path o:extrusionok="f" gradientshapeok="t" o:connecttype="rect"/>
-                  <o:lock v:ext="edit" aspectratio="t"/>
-                </v:shapetype>
-                <v:shape id="_x0000_s1027" type="#_x0000_t75" style="position:absolute;width:36010;height:18586;visibility:visible;mso-wrap-style:square">
-                  <v:fill o:detectmouseclick="t"/>
-                  <v:path o:connecttype="none"/>
-                </v:shape>
-                <v:shapetype id="_x0000_t202" coordsize="21600,21600" o:spt="202" path="m,l,21600r21600,l21600,xe">
-                  <v:stroke joinstyle="miter"/>
-                  <v:path gradientshapeok="t" o:connecttype="rect"/>
-                </v:shapetype>
-                <v:shape id="Text Box 6" o:spid="_x0000_s1028" type="#_x0000_t202" style="position:absolute;width:36010;height:18586;visibility:visible;mso-wrap-style:none;v-text-anchor:top" o:gfxdata="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" stroked="f">
-                  <v:textbox inset="0,0,0,0">
-                    <w:txbxContent>
-                      <w:p>
-                        <w:r>
-                          <w:rPr>
-                            <w:noProof/>
-                          </w:rPr>
-                          <w:drawing>
-                            <wp:inline distT="0" distB="0" distL="0" distR="0" wp14:anchorId="1743FD19" wp14:editId="1EE0EB4F">
-                              <wp:extent cx="3597910" cy="1798955"/>
-                              <wp:effectExtent l="0" t="0" r="2540" b="0"/>
-                              <wp:docPr id="5" name="Picture 5"/>
-                              <wp:cNvGraphicFramePr>
-                                <a:graphicFrameLocks xmlns:a="http://schemas.openxmlformats.org/drawingml/2006/main" noChangeAspect="1"/>
-                              </wp:cNvGraphicFramePr>
-                              <a:graphic xmlns:a="http://schemas.openxmlformats.org/drawingml/2006/main">
-                                <a:graphicData uri="http://schemas.openxmlformats.org/drawingml/2006/picture">
-                                  <pic:pic xmlns:pic="http://schemas.openxmlformats.org/drawingml/2006/picture">
-                                    <pic:nvPicPr>
-                                      <pic:cNvPr id="0" name="Picture 4"/>
-                                      <pic:cNvPicPr>
-                                        <a:picLocks noChangeAspect="1" noChangeArrowheads="1"/>
-                                      </pic:cNvPicPr>
-                                    </pic:nvPicPr>
-                                    <pic:blipFill>
-                                      <a:blip r:embed="rId8">
-                                        <a:extLst>
-                                          <a:ext uri="{28A0092B-C50C-407E-A947-70E740481C1C}">
-                                            <a14:useLocalDpi xmlns:a14="http://schemas.microsoft.com/office/drawing/2010/main" val="0"/>
-                                          </a:ext>
-                                        </a:extLst>
-                                      </a:blip>
-                                      <a:srcRect/>
-                                      <a:stretch>
-                                        <a:fillRect/>
-                                      </a:stretch>
-                                    </pic:blipFill>
-                                    <pic:spPr bwMode="auto">
-                                      <a:xfrm>
-                                        <a:off x="0" y="0"/>
-                                        <a:ext cx="3597910" cy="1798955"/>
-                                      </a:xfrm>
-                                      <a:prstGeom prst="rect">
-                                        <a:avLst/>
-                                      </a:prstGeom>
-                                      <a:noFill/>
-                                      <a:ln>
-                                        <a:noFill/>
-                                      </a:ln>
-                                    </pic:spPr>
-                                  </pic:pic>
-                                </a:graphicData>
-                              </a:graphic>
-                            </wp:inline>
-                          </w:drawing>
-                        </w:r>
-                      </w:p>
-                    </w:txbxContent>
-                  </v:textbox>
-                </v:shape>
-                <w10:anchorlock/>
-              </v:group>
-            </w:pict>
-          </mc:Fallback>
-        </mc:AlternateContent>
+      </w:r>
+      <w:r>
+        <w:pict w14:anchorId="480216BA">
+          <v:group id="Canvas 2" o:spid="_x0000_s2050" editas="canvas" style="width:283.55pt;height:146.35pt;mso-position-horizontal-relative:char;mso-position-vertical-relative:line" coordsize="36010,18586" o:gfxdata="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">
+            <v:shapetype id="_x0000_t75" coordsize="21600,21600" o:spt="75" o:preferrelative="t" path="m@4@5l@4@11@9@11@9@5xe" filled="f" stroked="f">
+              <v:stroke joinstyle="miter"/>
+              <v:formulas>
+                <v:f eqn="if lineDrawn pixelLineWidth 0"/>
+                <v:f eqn="sum @0 1 0"/>
+                <v:f eqn="sum 0 0 @1"/>
+                <v:f eqn="prod @2 1 2"/>
+                <v:f eqn="prod @3 21600 pixelWidth"/>
+                <v:f eqn="prod @3 21600 pixelHeight"/>
+                <v:f eqn="sum @0 0 1"/>
+                <v:f eqn="prod @6 1 2"/>
+                <v:f eqn="prod @7 21600 pixelWidth"/>
+                <v:f eqn="sum @8 21600 0"/>
+                <v:f eqn="prod @7 21600 pixelHeight"/>
+                <v:f eqn="sum @10 21600 0"/>
+              </v:formulas>
+              <v:path o:extrusionok="f" gradientshapeok="t" o:connecttype="rect"/>
+              <o:lock v:ext="edit" aspectratio="t"/>
+            </v:shapetype>
+            <v:shape id="_x0000_s2051" type="#_x0000_t75" style="position:absolute;width:36010;height:18586;visibility:visible;mso-wrap-style:square">
+              <v:fill o:detectmouseclick="t"/>
+              <v:path o:connecttype="none"/>
+            </v:shape>
+            <v:shapetype id="_x0000_t202" coordsize="21600,21600" o:spt="202" path="m,l,21600r21600,l21600,xe">
+              <v:stroke joinstyle="miter"/>
+              <v:path gradientshapeok="t" o:connecttype="rect"/>
+            </v:shapetype>
+            <v:shape id="Text Box 6" o:spid="_x0000_s2052" type="#_x0000_t202" style="position:absolute;width:36010;height:18586;visibility:visible;mso-wrap-style:none;v-text-anchor:top" o:gfxdata="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" stroked="f">
+              <v:textbox inset="0,0,0,0">
+                <w:txbxContent>
+                  <w:p>
+                    <w:r>
+                      <w:rPr>
+                        <w:noProof/>
+                      </w:rPr>
+                      <w:drawing>
+                        <wp:inline distT="0" distB="0" distL="0" distR="0" wp14:anchorId="1743FD19" wp14:editId="1EE0EB4F">
+                          <wp:extent cx="3597910" cy="1798955"/>
+                          <wp:effectExtent l="0" t="0" r="2540" b="0"/>
+                          <wp:docPr id="5" name="Picture 5"/>
+                          <wp:cNvGraphicFramePr>
+                            <a:graphicFrameLocks xmlns:a="http://schemas.openxmlformats.org/drawingml/2006/main" noChangeAspect="1"/>
+                          </wp:cNvGraphicFramePr>
+                          <a:graphic xmlns:a="http://schemas.openxmlformats.org/drawingml/2006/main">
+                            <a:graphicData uri="http://schemas.openxmlformats.org/drawingml/2006/picture">
+                              <pic:pic xmlns:pic="http://schemas.openxmlformats.org/drawingml/2006/picture">
+                                <pic:nvPicPr>
+                                  <pic:cNvPr id="0" name="Picture 4"/>
+                                  <pic:cNvPicPr>
+                                    <a:picLocks noChangeAspect="1" noChangeArrowheads="1"/>
+                                  </pic:cNvPicPr>
+                                </pic:nvPicPr>
+                                <pic:blipFill>
+                                  <a:blip r:embed="rId8">
+                                    <a:extLst>
+                                      <a:ext uri="{28A0092B-C50C-407E-A947-70E740481C1C}">
+                                        <a14:useLocalDpi xmlns:a14="http://schemas.microsoft.com/office/drawing/2010/main" val="0"/>
+                                      </a:ext>
+                                    </a:extLst>
+                                  </a:blip>
+                                  <a:srcRect/>
+                                  <a:stretch>
+                                    <a:fillRect/>
+                                  </a:stretch>
+                                </pic:blipFill>
+                                <pic:spPr bwMode="auto">
+                                  <a:xfrm>
+                                    <a:off x="0" y="0"/>
+                                    <a:ext cx="3597910" cy="1798955"/>
+                                  </a:xfrm>
+                                  <a:prstGeom prst="rect">
+                                    <a:avLst/>
+                                  </a:prstGeom>
+                                  <a:noFill/>
+                                  <a:ln>
+                                    <a:noFill/>
+                                  </a:ln>
+                                </pic:spPr>
+                              </pic:pic>
+                            </a:graphicData>
+                          </a:graphic>
+                        </wp:inline>
+                      </w:drawing>
+                    </w:r>
+                  </w:p>
+                </w:txbxContent>
+              </v:textbox>
+            </v:shape>
+            <w10:anchorlock/>
+          </v:group>
+        </w:pict>
       </w:r>
     </w:p>
     <w:p>
@@ -663,7 +439,7 @@
           <w:rFonts w:ascii="Arial" w:hAnsi="Arial" w:cs="Arial"/>
           <w:noProof/>
         </w:rPr>
-        <w:t>November 17, 2022</w:t>
+        <w:t>November 24, 2022</w:t>
       </w:r>
       <w:r>
         <w:rPr>
@@ -2082,7 +1858,6 @@
           <w:sz w:val="44"/>
           <w:szCs w:val="48"/>
         </w:rPr>
-        <w:lastRenderedPageBreak/>
         <w:t>Project Specification</w:t>
       </w:r>
       <w:bookmarkEnd w:id="1"/>
@@ -2360,7 +2135,6 @@
           <w:bCs/>
           <w:sz w:val="24"/>
         </w:rPr>
-        <w:lastRenderedPageBreak/>
         <w:t>Introduction</w:t>
       </w:r>
       <w:bookmarkEnd w:id="2"/>
@@ -2392,25 +2166,7 @@
           <w:sz w:val="22"/>
           <w:szCs w:val="22"/>
         </w:rPr>
-        <w:t xml:space="preserve">When it comes to human-to-human interactions in quoting a fair and accurate price of a pre-owned car, there are two main problems that must be highlighted; the first being human error. Figure 1 shows a list designed by Gordon Dupont called the “dirty dozen” which highlights 12 of the most common human errors from which several are applicable when it comes to selling pre-owned cars, such as stress, lack of knowledge, lack of awareness, lack of communication and lack of resources. The second problem being discrimination; this includes race, gender, </w:t>
-      </w:r>
-      <w:r>
-        <w:rPr>
-          <w:rFonts w:ascii="Arial" w:hAnsi="Arial" w:cs="Arial"/>
-          <w:color w:val="FF0000"/>
-          <w:sz w:val="22"/>
-          <w:szCs w:val="22"/>
-        </w:rPr>
-        <w:t>age,</w:t>
-      </w:r>
-      <w:r>
-        <w:rPr>
-          <w:rFonts w:ascii="Arial" w:hAnsi="Arial" w:cs="Arial"/>
-          <w:color w:val="FF0000"/>
-          <w:sz w:val="22"/>
-          <w:szCs w:val="22"/>
-        </w:rPr>
-        <w:t xml:space="preserve"> and religion.</w:t>
+        <w:t>When it comes to human-to-human interactions in quoting a fair and accurate price of a pre-owned car, there are two main problems that must be highlighted; the first being human error. Figure 1 shows a list designed by Gordon Dupont called the “dirty dozen” which highlights 12 of the most common human errors from which several are applicable when it comes to selling pre-owned cars, such as stress, lack of knowledge, lack of awareness, lack of communication and lack of resources. The second problem being discrimination; this includes race, gender, age, and religion.</w:t>
       </w:r>
       <w:r>
         <w:rPr>
@@ -2641,7 +2397,17 @@
           <w:szCs w:val="22"/>
           <w:lang w:val="en-GB" w:eastAsia="en-GB"/>
         </w:rPr>
-        <w:t xml:space="preserve"> and decision trees. To analyse these algorithms, I will perform a regression analysis and cross-validation of each algorithm used, in order to find which provides the best performance. To train the algorithms, I am going to use a dataset, last updated in 2020, that has the selling price and features of over 100,000 pre-owned cars [3]. </w:t>
+        <w:t xml:space="preserve"> and decision trees. To analyse these algorithms, I will perform a regression analysis and cross-validation of each algorithm used, in order to find </w:t>
+      </w:r>
+      <w:r>
+        <w:rPr>
+          <w:rFonts w:ascii="Arial" w:hAnsi="Arial" w:cs="Arial"/>
+          <w:color w:val="000000"/>
+          <w:szCs w:val="22"/>
+          <w:lang w:val="en-GB" w:eastAsia="en-GB"/>
+        </w:rPr>
+        <w:lastRenderedPageBreak/>
+        <w:t>which provides the best performance. To train the algorithms, I am going to use a dataset, last updated in 2020, that has the selling price and features of over 100,000 pre-owned cars [3]. </w:t>
       </w:r>
     </w:p>
     <w:p>
@@ -2757,14 +2523,7 @@
           <w:rFonts w:ascii="Arial" w:hAnsi="Arial" w:cs="Arial"/>
           <w:szCs w:val="22"/>
         </w:rPr>
-        <w:t xml:space="preserve"> </w:t>
-      </w:r>
-      <w:r>
-        <w:rPr>
-          <w:rFonts w:ascii="Arial" w:hAnsi="Arial" w:cs="Arial"/>
-          <w:szCs w:val="22"/>
-        </w:rPr>
-        <w:t xml:space="preserve">A sample of the data used is shown below in </w:t>
+        <w:t xml:space="preserve"> A sample of the data used is shown below in </w:t>
       </w:r>
       <w:r>
         <w:rPr>
@@ -2778,21 +2537,7 @@
           <w:rFonts w:ascii="Arial" w:hAnsi="Arial" w:cs="Arial"/>
           <w:szCs w:val="22"/>
         </w:rPr>
-        <w:t xml:space="preserve"> </w:t>
-      </w:r>
-      <w:r>
-        <w:rPr>
-          <w:rFonts w:ascii="Arial" w:hAnsi="Arial" w:cs="Arial"/>
-          <w:szCs w:val="22"/>
-        </w:rPr>
-        <w:t>1</w:t>
-      </w:r>
-      <w:r>
-        <w:rPr>
-          <w:rFonts w:ascii="Arial" w:hAnsi="Arial" w:cs="Arial"/>
-          <w:szCs w:val="22"/>
-        </w:rPr>
-        <w:t>.</w:t>
+        <w:t xml:space="preserve"> 1.</w:t>
       </w:r>
     </w:p>
     <w:p>
@@ -2976,113 +2721,36 @@
           <w:rFonts w:ascii="Arial" w:hAnsi="Arial" w:cs="Arial"/>
           <w:szCs w:val="22"/>
         </w:rPr>
+        <w:t xml:space="preserve">. The dataset is split into car brands, each containing thousands of samples. To reduce the sample size, I have chosen to only use one car brand. Yet still the data was too large for my laptop to process, containing a shape of </w:t>
+      </w:r>
+      <w:r>
+        <w:rPr>
+          <w:rFonts w:ascii="Arial" w:hAnsi="Arial" w:cs="Arial"/>
+          <w:szCs w:val="22"/>
+        </w:rPr>
+        <w:t>(10668, 9)</w:t>
+      </w:r>
+      <w:r>
+        <w:rPr>
+          <w:rFonts w:ascii="Arial" w:hAnsi="Arial" w:cs="Arial"/>
+          <w:szCs w:val="22"/>
+        </w:rPr>
+        <w:t>. I had then reduced the sample size to 200, using the head() function. I am looking to solve this issue in the future</w:t>
+      </w:r>
+      <w:r>
+        <w:rPr>
+          <w:rFonts w:ascii="Arial" w:hAnsi="Arial" w:cs="Arial"/>
+          <w:color w:val="FF0000"/>
+          <w:szCs w:val="22"/>
+        </w:rPr>
+        <w:t>, using an virtual machine</w:t>
+      </w:r>
+      <w:r>
+        <w:rPr>
+          <w:rFonts w:ascii="Arial" w:hAnsi="Arial" w:cs="Arial"/>
+          <w:szCs w:val="22"/>
+        </w:rPr>
         <w:t xml:space="preserve">. </w:t>
-      </w:r>
-      <w:r>
-        <w:rPr>
-          <w:rFonts w:ascii="Arial" w:hAnsi="Arial" w:cs="Arial"/>
-          <w:szCs w:val="22"/>
-        </w:rPr>
-        <w:t>The dataset is split into car brands, each containing thousands of samples</w:t>
-      </w:r>
-      <w:r>
-        <w:rPr>
-          <w:rFonts w:ascii="Arial" w:hAnsi="Arial" w:cs="Arial"/>
-          <w:szCs w:val="22"/>
-        </w:rPr>
-        <w:t>. To reduce the sample size, I have chosen to only use one car brand. Yet still</w:t>
-      </w:r>
-      <w:r>
-        <w:rPr>
-          <w:rFonts w:ascii="Arial" w:hAnsi="Arial" w:cs="Arial"/>
-          <w:szCs w:val="22"/>
-        </w:rPr>
-        <w:t xml:space="preserve"> the data was too large</w:t>
-      </w:r>
-      <w:r>
-        <w:rPr>
-          <w:rFonts w:ascii="Arial" w:hAnsi="Arial" w:cs="Arial"/>
-          <w:szCs w:val="22"/>
-        </w:rPr>
-        <w:t xml:space="preserve"> for my laptop to process, containing a shape of</w:t>
-      </w:r>
-      <w:r>
-        <w:rPr>
-          <w:rFonts w:ascii="Arial" w:hAnsi="Arial" w:cs="Arial"/>
-          <w:szCs w:val="22"/>
-        </w:rPr>
-        <w:t xml:space="preserve"> </w:t>
-      </w:r>
-      <w:r>
-        <w:rPr>
-          <w:rFonts w:ascii="Arial" w:hAnsi="Arial" w:cs="Arial"/>
-          <w:szCs w:val="22"/>
-        </w:rPr>
-        <w:t>(10668, 9)</w:t>
-      </w:r>
-      <w:r>
-        <w:rPr>
-          <w:rFonts w:ascii="Arial" w:hAnsi="Arial" w:cs="Arial"/>
-          <w:szCs w:val="22"/>
-        </w:rPr>
-        <w:t>.</w:t>
-      </w:r>
-      <w:r>
-        <w:rPr>
-          <w:rFonts w:ascii="Arial" w:hAnsi="Arial" w:cs="Arial"/>
-          <w:szCs w:val="22"/>
-        </w:rPr>
-        <w:t xml:space="preserve"> I had </w:t>
-      </w:r>
-      <w:r>
-        <w:rPr>
-          <w:rFonts w:ascii="Arial" w:hAnsi="Arial" w:cs="Arial"/>
-          <w:szCs w:val="22"/>
-        </w:rPr>
-        <w:t xml:space="preserve">then </w:t>
-      </w:r>
-      <w:r>
-        <w:rPr>
-          <w:rFonts w:ascii="Arial" w:hAnsi="Arial" w:cs="Arial"/>
-          <w:szCs w:val="22"/>
-        </w:rPr>
-        <w:t>reduced the sample size to 200</w:t>
-      </w:r>
-      <w:r>
-        <w:rPr>
-          <w:rFonts w:ascii="Arial" w:hAnsi="Arial" w:cs="Arial"/>
-          <w:szCs w:val="22"/>
-        </w:rPr>
-        <w:t xml:space="preserve">, using the head() function. </w:t>
-      </w:r>
-      <w:r>
-        <w:rPr>
-          <w:rFonts w:ascii="Arial" w:hAnsi="Arial" w:cs="Arial"/>
-          <w:szCs w:val="22"/>
-        </w:rPr>
-        <w:t>I am looking to solve this issue in the future</w:t>
-      </w:r>
-      <w:r>
-        <w:rPr>
-          <w:rFonts w:ascii="Arial" w:hAnsi="Arial" w:cs="Arial"/>
-          <w:color w:val="FF0000"/>
-          <w:szCs w:val="22"/>
-        </w:rPr>
-        <w:t>, using an virtual machine</w:t>
-      </w:r>
-      <w:r>
-        <w:rPr>
-          <w:rFonts w:ascii="Arial" w:hAnsi="Arial" w:cs="Arial"/>
-          <w:szCs w:val="22"/>
-        </w:rPr>
-        <w:t>.</w:t>
-      </w:r>
-      <w:r>
-        <w:rPr>
-          <w:rFonts w:ascii="Arial" w:hAnsi="Arial" w:cs="Arial"/>
-          <w:szCs w:val="22"/>
-        </w:rPr>
-        <w:t xml:space="preserve"> </w:t>
       </w:r>
     </w:p>
     <w:p>
@@ -3274,7 +2942,6 @@
           <w:sz w:val="24"/>
           <w:szCs w:val="24"/>
         </w:rPr>
-        <w:lastRenderedPageBreak/>
         <w:t>Data Visualisation</w:t>
       </w:r>
       <w:bookmarkEnd w:id="5"/>
@@ -3504,21 +3171,7 @@
           <w:rFonts w:ascii="Arial" w:hAnsi="Arial" w:cs="Arial"/>
           <w:szCs w:val="22"/>
         </w:rPr>
-        <w:t xml:space="preserve"> In Figure 2, we see </w:t>
-      </w:r>
-      <w:r>
-        <w:rPr>
-          <w:rFonts w:ascii="Arial" w:hAnsi="Arial" w:cs="Arial"/>
-          <w:szCs w:val="22"/>
-        </w:rPr>
-        <w:t>a much more in-depth view</w:t>
-      </w:r>
-      <w:r>
-        <w:rPr>
-          <w:rFonts w:ascii="Arial" w:hAnsi="Arial" w:cs="Arial"/>
-          <w:szCs w:val="22"/>
-        </w:rPr>
-        <w:t xml:space="preserve"> which shows that the mileage has a significant impact on the selling price, and that the cars with higher mileage tend to be older. We can also see that most cars sold were sold with 5 years of it being owned – with the mode of the years from the data set being 2019.</w:t>
+        <w:t xml:space="preserve"> In Figure 2, we see a much more in-depth view which shows that the mileage has a significant impact on the selling price, and that the cars with higher mileage tend to be older. We can also see that most cars sold were sold with 5 years of it being owned – with the mode of the years from the data set being 2019.</w:t>
       </w:r>
     </w:p>
     <w:p>
@@ -3592,25 +3245,7 @@
           <w:bCs/>
           <w:szCs w:val="22"/>
         </w:rPr>
-        <w:t xml:space="preserve">Figure </w:t>
-      </w:r>
-      <w:r>
-        <w:rPr>
-          <w:rFonts w:ascii="Arial" w:hAnsi="Arial" w:cs="Arial"/>
-          <w:b/>
-          <w:bCs/>
-          <w:szCs w:val="22"/>
-        </w:rPr>
-        <w:t>2</w:t>
-      </w:r>
-      <w:r>
-        <w:rPr>
-          <w:rFonts w:ascii="Arial" w:hAnsi="Arial" w:cs="Arial"/>
-          <w:b/>
-          <w:bCs/>
-          <w:szCs w:val="22"/>
-        </w:rPr>
-        <w:t xml:space="preserve">. </w:t>
+        <w:t xml:space="preserve">Figure 2. </w:t>
       </w:r>
       <w:r>
         <w:rPr>
@@ -3694,6 +3329,7 @@
           <w:szCs w:val="22"/>
           <w:shd w:val="clear" w:color="auto" w:fill="FFFFFF"/>
         </w:rPr>
+        <w:lastRenderedPageBreak/>
         <w:t>The data I used has been split into training (90%) and testing (10</w:t>
       </w:r>
       <w:r>
@@ -3752,7 +3388,6 @@
           <w:sz w:val="24"/>
           <w:shd w:val="clear" w:color="auto" w:fill="FFFFFF"/>
         </w:rPr>
-        <w:lastRenderedPageBreak/>
         <w:t>K-Nearest Neighbour</w:t>
       </w:r>
     </w:p>
@@ -4183,6 +3818,16 @@
     </w:p>
     <w:p>
       <w:pPr>
+        <w:jc w:val="left"/>
+        <w:rPr>
+          <w:rFonts w:ascii="Arial" w:hAnsi="Arial" w:cs="Arial"/>
+          <w:szCs w:val="22"/>
+          <w:shd w:val="clear" w:color="auto" w:fill="FFFFFF"/>
+        </w:rPr>
+      </w:pPr>
+    </w:p>
+    <w:p>
+      <w:pPr>
         <w:pStyle w:val="ListParagraph"/>
         <w:numPr>
           <w:ilvl w:val="1"/>
@@ -4221,6 +3866,7 @@
           <w:szCs w:val="22"/>
           <w:shd w:val="clear" w:color="auto" w:fill="FFFFFF"/>
         </w:rPr>
+        <w:lastRenderedPageBreak/>
         <w:t xml:space="preserve">A decision tree, like KNN, is a non-parametric form of supervised learning which uses labelled input and output datasets to train models. This technique is mainly used to solve classification </w:t>
       </w:r>
       <w:r>
@@ -4261,16 +3907,7 @@
           <w:szCs w:val="22"/>
           <w:shd w:val="clear" w:color="auto" w:fill="FFFFFF"/>
         </w:rPr>
-        <w:t xml:space="preserve">each node shows a feature (attribute), each link (branch) shows </w:t>
-      </w:r>
-      <w:r>
-        <w:rPr>
-          <w:rFonts w:ascii="Arial" w:hAnsi="Arial" w:cs="Arial"/>
-          <w:szCs w:val="22"/>
-          <w:shd w:val="clear" w:color="auto" w:fill="FFFFFF"/>
-        </w:rPr>
-        <w:lastRenderedPageBreak/>
-        <w:t>a decision (rule) and each leaf shows an outcome (categorical or continues value)</w:t>
+        <w:t>each node shows a feature (attribute), each link (branch) shows a decision (rule) and each leaf shows an outcome (categorical or continues value)</w:t>
       </w:r>
       <w:r>
         <w:rPr>
@@ -4609,6 +4246,7 @@
           <w:szCs w:val="22"/>
           <w:shd w:val="clear" w:color="auto" w:fill="FFFFFF"/>
         </w:rPr>
+        <w:lastRenderedPageBreak/>
         <w:t xml:space="preserve">[d] </w:t>
       </w:r>
       <w:hyperlink r:id="rId21" w:history="1">
@@ -4664,7 +4302,6 @@
           <w:szCs w:val="22"/>
           <w:shd w:val="clear" w:color="auto" w:fill="FFFFFF"/>
         </w:rPr>
-        <w:lastRenderedPageBreak/>
         <w:t xml:space="preserve">[f] </w:t>
       </w:r>
     </w:p>

</xml_diff>

<commit_message>
Fixed issue with reading normalized data
- Fixed issued with reading normalised data
- Added code examples to interim report
</commit_message>
<xml_diff>
--- a/Interim Report.docx
+++ b/Interim Report.docx
@@ -2411,24 +2411,6 @@
       <w:pPr>
         <w:rPr>
           <w:rFonts w:ascii="Arial" w:hAnsi="Arial" w:cs="Arial"/>
-          <w:sz w:val="24"/>
-          <w:szCs w:val="28"/>
-        </w:rPr>
-      </w:pPr>
-    </w:p>
-    <w:p>
-      <w:pPr>
-        <w:rPr>
-          <w:rFonts w:ascii="Arial" w:hAnsi="Arial" w:cs="Arial"/>
-          <w:sz w:val="24"/>
-          <w:szCs w:val="28"/>
-        </w:rPr>
-      </w:pPr>
-    </w:p>
-    <w:p>
-      <w:pPr>
-        <w:rPr>
-          <w:rFonts w:ascii="Arial" w:hAnsi="Arial" w:cs="Arial"/>
           <w:sz w:val="32"/>
           <w:szCs w:val="36"/>
         </w:rPr>
@@ -2459,6 +2441,7 @@
           <w:sz w:val="32"/>
           <w:szCs w:val="32"/>
         </w:rPr>
+        <w:lastRenderedPageBreak/>
         <w:t>Introduction</w:t>
       </w:r>
       <w:bookmarkEnd w:id="2"/>
@@ -2721,7 +2704,7 @@
           <w:szCs w:val="22"/>
           <w:lang w:val="en-GB" w:eastAsia="en-GB"/>
         </w:rPr>
-        <w:t xml:space="preserve"> and decision trees. To analyse these algorithms, I will </w:t>
+        <w:t xml:space="preserve"> and decision trees. To analyse these algorithms, I will perform a regression analysis and cross-validation of each algorithm used, in order to find which provides the best performance. To train the algorithms, I am going to use a dataset, </w:t>
       </w:r>
       <w:r>
         <w:rPr>
@@ -2731,7 +2714,7 @@
           <w:lang w:val="en-GB" w:eastAsia="en-GB"/>
         </w:rPr>
         <w:lastRenderedPageBreak/>
-        <w:t>perform a regression analysis and cross-validation of each algorithm used, in order to find which provides the best performance. To train the algorithms, I am going to use a dataset, last updated in 2020, that has the selling price and features of over 100,000 pre-owned cars [3]. </w:t>
+        <w:t>last updated in 2020, that has the selling price and features of over 100,000 pre-owned cars [3]. </w:t>
       </w:r>
     </w:p>
     <w:p>
@@ -3645,7 +3628,21 @@
           <w:rFonts w:ascii="Arial" w:hAnsi="Arial" w:cs="Arial"/>
           <w:szCs w:val="22"/>
         </w:rPr>
-        <w:t xml:space="preserve"> K-Nearest Neighbours and SVM. This is due to using them using distance from data points to determine their similarities [g]. Figure 1 below shows the effects of scaling on a set of data points</w:t>
+        <w:t xml:space="preserve"> K-Nearest Neighbours and SVM. This is due to using them using distance from data points to determine their similarities [g]</w:t>
+      </w:r>
+      <w:r>
+        <w:rPr>
+          <w:rFonts w:ascii="Arial" w:hAnsi="Arial" w:cs="Arial"/>
+          <w:szCs w:val="22"/>
+        </w:rPr>
+        <w:t xml:space="preserve">. </w:t>
+      </w:r>
+      <w:r>
+        <w:rPr>
+          <w:rFonts w:ascii="Arial" w:hAnsi="Arial" w:cs="Arial"/>
+          <w:szCs w:val="22"/>
+        </w:rPr>
+        <w:t>Figure 1 below shows the effects of scaling on a set of data points</w:t>
       </w:r>
       <w:r>
         <w:rPr>
@@ -3768,14 +3765,13 @@
           <w:szCs w:val="22"/>
         </w:rPr>
       </w:pPr>
-    </w:p>
-    <w:p>
-      <w:pPr>
-        <w:rPr>
-          <w:rFonts w:ascii="Arial" w:hAnsi="Arial" w:cs="Arial"/>
-          <w:szCs w:val="22"/>
-        </w:rPr>
-      </w:pPr>
+      <w:r>
+        <w:rPr>
+          <w:rFonts w:ascii="Arial" w:hAnsi="Arial" w:cs="Arial"/>
+          <w:szCs w:val="22"/>
+        </w:rPr>
+        <w:t xml:space="preserve">On the other hand, tree-based algorithms aren’t affected much by the scale of the features, as the decision process isn’t influenced by other features [g]. </w:t>
+      </w:r>
       <w:r>
         <w:rPr>
           <w:rFonts w:ascii="Arial" w:hAnsi="Arial" w:cs="Arial"/>
@@ -3873,6 +3869,27 @@
           <w:szCs w:val="22"/>
         </w:rPr>
         <w:t xml:space="preserve">. </w:t>
+      </w:r>
+      <w:r>
+        <w:rPr>
+          <w:rFonts w:ascii="Arial" w:hAnsi="Arial" w:cs="Arial"/>
+          <w:szCs w:val="22"/>
+        </w:rPr>
+        <w:t>For this project, I have only normalized the data for K-nearest neighbour</w:t>
+      </w:r>
+      <w:r>
+        <w:rPr>
+          <w:rFonts w:ascii="Arial" w:hAnsi="Arial" w:cs="Arial"/>
+          <w:szCs w:val="22"/>
+        </w:rPr>
+        <w:t xml:space="preserve"> algorithm</w:t>
+      </w:r>
+      <w:r>
+        <w:rPr>
+          <w:rFonts w:ascii="Arial" w:hAnsi="Arial" w:cs="Arial"/>
+          <w:szCs w:val="22"/>
+        </w:rPr>
+        <w:t>.</w:t>
       </w:r>
     </w:p>
     <w:p>
@@ -3958,7 +3975,7 @@
         <w:rPr>
           <w:rFonts w:ascii="Arial" w:hAnsi="Arial" w:cs="Arial"/>
         </w:rPr>
-        <w:t>mpg, and</w:t>
+        <w:t>mpg and</w:t>
       </w:r>
       <w:r>
         <w:rPr>
@@ -4286,7 +4303,23 @@
           <w:szCs w:val="22"/>
           <w:shd w:val="clear" w:color="auto" w:fill="FFFFFF"/>
         </w:rPr>
-        <w:t>The data I used has been split into training (90%) and testing (10</w:t>
+        <w:t>The data</w:t>
+      </w:r>
+      <w:r>
+        <w:rPr>
+          <w:rFonts w:ascii="Arial" w:hAnsi="Arial" w:cs="Arial"/>
+          <w:szCs w:val="22"/>
+          <w:shd w:val="clear" w:color="auto" w:fill="FFFFFF"/>
+        </w:rPr>
+        <w:t>set</w:t>
+      </w:r>
+      <w:r>
+        <w:rPr>
+          <w:rFonts w:ascii="Arial" w:hAnsi="Arial" w:cs="Arial"/>
+          <w:szCs w:val="22"/>
+          <w:shd w:val="clear" w:color="auto" w:fill="FFFFFF"/>
+        </w:rPr>
+        <w:t xml:space="preserve"> I used has been split into training (90%) and testing (10</w:t>
       </w:r>
       <w:r>
         <w:rPr>
@@ -4310,8 +4343,17 @@
           <w:szCs w:val="22"/>
           <w:shd w:val="clear" w:color="auto" w:fill="FFFFFF"/>
         </w:rPr>
-        <w:t xml:space="preserve"> </w:t>
-      </w:r>
+        <w:t>. I have used two algorithms, K-Nearest Neighbours and Decision Trees.</w:t>
+      </w:r>
+    </w:p>
+    <w:p>
+      <w:pPr>
+        <w:rPr>
+          <w:rFonts w:ascii="Arial" w:hAnsi="Arial" w:cs="Arial"/>
+          <w:szCs w:val="22"/>
+          <w:shd w:val="clear" w:color="auto" w:fill="FFFFFF"/>
+        </w:rPr>
+      </w:pPr>
     </w:p>
     <w:p>
       <w:pPr>
@@ -4338,7 +4380,6 @@
           <w:sz w:val="24"/>
           <w:shd w:val="clear" w:color="auto" w:fill="FFFFFF"/>
         </w:rPr>
-        <w:lastRenderedPageBreak/>
         <w:t>K-Nearest Neighbour</w:t>
       </w:r>
       <w:bookmarkEnd w:id="8"/>
@@ -4770,11 +4811,414 @@
     </w:p>
     <w:p>
       <w:pPr>
-        <w:jc w:val="center"/>
         <w:rPr>
           <w:rFonts w:ascii="Arial" w:hAnsi="Arial" w:cs="Arial"/>
           <w:i/>
           <w:iCs/>
+          <w:szCs w:val="22"/>
+          <w:shd w:val="clear" w:color="auto" w:fill="FFFFFF"/>
+        </w:rPr>
+      </w:pPr>
+    </w:p>
+    <w:p>
+      <w:pPr>
+        <w:rPr>
+          <w:rFonts w:ascii="Arial" w:hAnsi="Arial" w:cs="Arial"/>
+          <w:i/>
+          <w:iCs/>
+          <w:szCs w:val="22"/>
+          <w:shd w:val="clear" w:color="auto" w:fill="FFFFFF"/>
+        </w:rPr>
+      </w:pPr>
+    </w:p>
+    <w:p>
+      <w:pPr>
+        <w:rPr>
+          <w:rFonts w:ascii="Arial" w:hAnsi="Arial" w:cs="Arial"/>
+          <w:i/>
+          <w:iCs/>
+          <w:szCs w:val="22"/>
+          <w:shd w:val="clear" w:color="auto" w:fill="FFFFFF"/>
+        </w:rPr>
+      </w:pPr>
+    </w:p>
+    <w:p>
+      <w:pPr>
+        <w:rPr>
+          <w:rFonts w:ascii="Arial" w:hAnsi="Arial" w:cs="Arial"/>
+          <w:szCs w:val="22"/>
+          <w:shd w:val="clear" w:color="auto" w:fill="FFFFFF"/>
+        </w:rPr>
+      </w:pPr>
+      <w:r>
+        <w:rPr>
+          <w:rFonts w:ascii="Arial" w:hAnsi="Arial" w:cs="Arial"/>
+          <w:szCs w:val="22"/>
+          <w:shd w:val="clear" w:color="auto" w:fill="FFFFFF"/>
+        </w:rPr>
+        <w:lastRenderedPageBreak/>
+        <w:t>An extract from my code (slightly modified to be more readable):</w:t>
+      </w:r>
+    </w:p>
+    <w:p>
+      <w:pPr>
+        <w:pStyle w:val="NoSpacing"/>
+        <w:rPr>
+          <w:rFonts w:ascii="Mongolian Baiti" w:hAnsi="Mongolian Baiti" w:cs="Mongolian Baiti"/>
+        </w:rPr>
+      </w:pPr>
+    </w:p>
+    <w:p>
+      <w:pPr>
+        <w:pStyle w:val="NoSpacing"/>
+        <w:spacing w:line="360" w:lineRule="auto"/>
+        <w:rPr>
+          <w:rFonts w:ascii="Mongolian Baiti" w:hAnsi="Mongolian Baiti" w:cs="Mongolian Baiti"/>
+          <w:i/>
+          <w:iCs/>
+        </w:rPr>
+      </w:pPr>
+      <w:r>
+        <w:rPr>
+          <w:rFonts w:ascii="Mongolian Baiti" w:hAnsi="Mongolian Baiti" w:cs="Mongolian Baiti"/>
+          <w:i/>
+          <w:iCs/>
+        </w:rPr>
+        <w:t>#</w:t>
+      </w:r>
+      <w:r>
+        <w:rPr>
+          <w:rFonts w:ascii="Mongolian Baiti" w:hAnsi="Mongolian Baiti" w:cs="Mongolian Baiti"/>
+          <w:i/>
+          <w:iCs/>
+        </w:rPr>
+        <w:t xml:space="preserve"> </w:t>
+      </w:r>
+      <w:r>
+        <w:rPr>
+          <w:rFonts w:ascii="Mongolian Baiti" w:hAnsi="Mongolian Baiti" w:cs="Mongolian Baiti"/>
+          <w:i/>
+          <w:iCs/>
+        </w:rPr>
+        <w:t>K-Nearest Neighbour method</w:t>
+      </w:r>
+    </w:p>
+    <w:p>
+      <w:pPr>
+        <w:pStyle w:val="NoSpacing"/>
+        <w:spacing w:line="360" w:lineRule="auto"/>
+        <w:rPr>
+          <w:rFonts w:ascii="Mongolian Baiti" w:hAnsi="Mongolian Baiti" w:cs="Mongolian Baiti"/>
+        </w:rPr>
+      </w:pPr>
+      <w:r>
+        <w:rPr>
+          <w:rFonts w:ascii="Mongolian Baiti" w:hAnsi="Mongolian Baiti" w:cs="Mongolian Baiti"/>
+        </w:rPr>
+        <w:t xml:space="preserve">def </w:t>
+      </w:r>
+      <w:r>
+        <w:rPr>
+          <w:rFonts w:ascii="Mongolian Baiti" w:hAnsi="Mongolian Baiti" w:cs="Mongolian Baiti"/>
+        </w:rPr>
+        <w:t>K</w:t>
+      </w:r>
+      <w:r>
+        <w:rPr>
+          <w:rFonts w:ascii="Mongolian Baiti" w:hAnsi="Mongolian Baiti" w:cs="Mongolian Baiti"/>
+        </w:rPr>
+        <w:t xml:space="preserve">NN(train, testRow, yTrain, yTest, </w:t>
+      </w:r>
+      <w:r>
+        <w:rPr>
+          <w:rFonts w:ascii="Mongolian Baiti" w:hAnsi="Mongolian Baiti" w:cs="Mongolian Baiti"/>
+        </w:rPr>
+        <w:t>K</w:t>
+      </w:r>
+      <w:r>
+        <w:rPr>
+          <w:rFonts w:ascii="Mongolian Baiti" w:hAnsi="Mongolian Baiti" w:cs="Mongolian Baiti"/>
+        </w:rPr>
+        <w:t>):</w:t>
+      </w:r>
+    </w:p>
+    <w:p>
+      <w:pPr>
+        <w:pStyle w:val="NoSpacing"/>
+        <w:spacing w:line="360" w:lineRule="auto"/>
+        <w:rPr>
+          <w:rFonts w:ascii="Mongolian Baiti" w:hAnsi="Mongolian Baiti" w:cs="Mongolian Baiti"/>
+        </w:rPr>
+      </w:pPr>
+      <w:r>
+        <w:rPr>
+          <w:rFonts w:ascii="Mongolian Baiti" w:hAnsi="Mongolian Baiti" w:cs="Mongolian Baiti"/>
+        </w:rPr>
+        <w:t xml:space="preserve">    distance = list() #Stores distance of each point</w:t>
+      </w:r>
+    </w:p>
+    <w:p>
+      <w:pPr>
+        <w:pStyle w:val="NoSpacing"/>
+        <w:spacing w:line="360" w:lineRule="auto"/>
+        <w:rPr>
+          <w:rFonts w:ascii="Mongolian Baiti" w:hAnsi="Mongolian Baiti" w:cs="Mongolian Baiti"/>
+        </w:rPr>
+      </w:pPr>
+      <w:r>
+        <w:rPr>
+          <w:rFonts w:ascii="Mongolian Baiti" w:hAnsi="Mongolian Baiti" w:cs="Mongolian Baiti"/>
+        </w:rPr>
+        <w:t xml:space="preserve">    for i in range(len(train)-1):</w:t>
+      </w:r>
+    </w:p>
+    <w:p>
+      <w:pPr>
+        <w:pStyle w:val="NoSpacing"/>
+        <w:spacing w:line="360" w:lineRule="auto"/>
+        <w:rPr>
+          <w:rFonts w:ascii="Mongolian Baiti" w:hAnsi="Mongolian Baiti" w:cs="Mongolian Baiti"/>
+        </w:rPr>
+      </w:pPr>
+      <w:r>
+        <w:rPr>
+          <w:rFonts w:ascii="Mongolian Baiti" w:hAnsi="Mongolian Baiti" w:cs="Mongolian Baiti"/>
+        </w:rPr>
+        <w:t xml:space="preserve">        dist = eucDistance(train[i], testRow) </w:t>
+      </w:r>
+    </w:p>
+    <w:p>
+      <w:pPr>
+        <w:pStyle w:val="NoSpacing"/>
+        <w:spacing w:line="360" w:lineRule="auto"/>
+        <w:rPr>
+          <w:rFonts w:ascii="Mongolian Baiti" w:hAnsi="Mongolian Baiti" w:cs="Mongolian Baiti"/>
+        </w:rPr>
+      </w:pPr>
+      <w:r>
+        <w:rPr>
+          <w:rFonts w:ascii="Mongolian Baiti" w:hAnsi="Mongolian Baiti" w:cs="Mongolian Baiti"/>
+        </w:rPr>
+        <w:t xml:space="preserve">        distance.append((train[i], dist, yTrain</w:t>
+      </w:r>
+      <w:r>
+        <w:rPr>
+          <w:rFonts w:ascii="Mongolian Baiti" w:hAnsi="Mongolian Baiti" w:cs="Mongolian Baiti"/>
+        </w:rPr>
+        <w:t xml:space="preserve"> </w:t>
+      </w:r>
+      <w:r>
+        <w:rPr>
+          <w:rFonts w:ascii="Mongolian Baiti" w:hAnsi="Mongolian Baiti" w:cs="Mongolian Baiti"/>
+        </w:rPr>
+        <w:t xml:space="preserve">[i])) </w:t>
+      </w:r>
+    </w:p>
+    <w:p>
+      <w:pPr>
+        <w:pStyle w:val="NoSpacing"/>
+        <w:spacing w:line="360" w:lineRule="auto"/>
+        <w:rPr>
+          <w:rFonts w:ascii="Mongolian Baiti" w:hAnsi="Mongolian Baiti" w:cs="Mongolian Baiti"/>
+          <w:i/>
+          <w:iCs/>
+        </w:rPr>
+      </w:pPr>
+      <w:r>
+        <w:rPr>
+          <w:rFonts w:ascii="Mongolian Baiti" w:hAnsi="Mongolian Baiti" w:cs="Mongolian Baiti"/>
+        </w:rPr>
+        <w:t xml:space="preserve">    distance = sort(distance) </w:t>
+      </w:r>
+      <w:r>
+        <w:rPr>
+          <w:rFonts w:ascii="Mongolian Baiti" w:hAnsi="Mongolian Baiti" w:cs="Mongolian Baiti"/>
+          <w:i/>
+          <w:iCs/>
+        </w:rPr>
+        <w:t xml:space="preserve"># Gets sent to sort method – sorts in ascending order </w:t>
+      </w:r>
+    </w:p>
+    <w:p>
+      <w:pPr>
+        <w:pStyle w:val="NoSpacing"/>
+        <w:spacing w:line="360" w:lineRule="auto"/>
+        <w:rPr>
+          <w:rFonts w:ascii="Mongolian Baiti" w:hAnsi="Mongolian Baiti" w:cs="Mongolian Baiti"/>
+        </w:rPr>
+      </w:pPr>
+      <w:r>
+        <w:rPr>
+          <w:rFonts w:ascii="Mongolian Baiti" w:hAnsi="Mongolian Baiti" w:cs="Mongolian Baiti"/>
+        </w:rPr>
+        <w:t xml:space="preserve">    kNeighbours = list() #list to store K amount of neighbour results</w:t>
+      </w:r>
+    </w:p>
+    <w:p>
+      <w:pPr>
+        <w:pStyle w:val="NoSpacing"/>
+        <w:spacing w:line="360" w:lineRule="auto"/>
+        <w:rPr>
+          <w:rFonts w:ascii="Mongolian Baiti" w:hAnsi="Mongolian Baiti" w:cs="Mongolian Baiti"/>
+        </w:rPr>
+      </w:pPr>
+      <w:r>
+        <w:rPr>
+          <w:rFonts w:ascii="Mongolian Baiti" w:hAnsi="Mongolian Baiti" w:cs="Mongolian Baiti"/>
+        </w:rPr>
+        <w:t xml:space="preserve">    for i in range(</w:t>
+      </w:r>
+      <w:r>
+        <w:rPr>
+          <w:rFonts w:ascii="Mongolian Baiti" w:hAnsi="Mongolian Baiti" w:cs="Mongolian Baiti"/>
+        </w:rPr>
+        <w:t>K</w:t>
+      </w:r>
+      <w:r>
+        <w:rPr>
+          <w:rFonts w:ascii="Mongolian Baiti" w:hAnsi="Mongolian Baiti" w:cs="Mongolian Baiti"/>
+        </w:rPr>
+        <w:t>):</w:t>
+      </w:r>
+    </w:p>
+    <w:p>
+      <w:pPr>
+        <w:pStyle w:val="NoSpacing"/>
+        <w:spacing w:line="360" w:lineRule="auto"/>
+        <w:rPr>
+          <w:rFonts w:ascii="Mongolian Baiti" w:hAnsi="Mongolian Baiti" w:cs="Mongolian Baiti"/>
+        </w:rPr>
+      </w:pPr>
+      <w:r>
+        <w:rPr>
+          <w:rFonts w:ascii="Mongolian Baiti" w:hAnsi="Mongolian Baiti" w:cs="Mongolian Baiti"/>
+        </w:rPr>
+        <w:t xml:space="preserve">        kNeighbours.append((testRow, distance[i][1], distance[i][2]))</w:t>
+      </w:r>
+    </w:p>
+    <w:p>
+      <w:pPr>
+        <w:pStyle w:val="NoSpacing"/>
+        <w:spacing w:line="360" w:lineRule="auto"/>
+        <w:rPr>
+          <w:rFonts w:ascii="Mongolian Baiti" w:hAnsi="Mongolian Baiti" w:cs="Mongolian Baiti"/>
+        </w:rPr>
+      </w:pPr>
+      <w:r>
+        <w:rPr>
+          <w:rFonts w:ascii="Mongolian Baiti" w:hAnsi="Mongolian Baiti" w:cs="Mongolian Baiti"/>
+        </w:rPr>
+        <w:t xml:space="preserve">    return kNeighbours</w:t>
+      </w:r>
+    </w:p>
+    <w:p>
+      <w:pPr>
+        <w:pStyle w:val="NoSpacing"/>
+        <w:spacing w:line="360" w:lineRule="auto"/>
+        <w:rPr>
+          <w:rFonts w:ascii="Mongolian Baiti" w:hAnsi="Mongolian Baiti" w:cs="Mongolian Baiti"/>
+        </w:rPr>
+      </w:pPr>
+    </w:p>
+    <w:p>
+      <w:pPr>
+        <w:pStyle w:val="NoSpacing"/>
+        <w:spacing w:line="360" w:lineRule="auto"/>
+        <w:rPr>
+          <w:rFonts w:ascii="Mongolian Baiti" w:hAnsi="Mongolian Baiti" w:cs="Mongolian Baiti"/>
+          <w:i/>
+          <w:iCs/>
+        </w:rPr>
+      </w:pPr>
+      <w:r>
+        <w:rPr>
+          <w:rFonts w:ascii="Mongolian Baiti" w:hAnsi="Mongolian Baiti" w:cs="Mongolian Baiti"/>
+          <w:i/>
+          <w:iCs/>
+        </w:rPr>
+        <w:t># Euclidean Distance between two points</w:t>
+      </w:r>
+    </w:p>
+    <w:p>
+      <w:pPr>
+        <w:pStyle w:val="NoSpacing"/>
+        <w:spacing w:line="360" w:lineRule="auto"/>
+        <w:rPr>
+          <w:rFonts w:ascii="Mongolian Baiti" w:hAnsi="Mongolian Baiti" w:cs="Mongolian Baiti"/>
+        </w:rPr>
+      </w:pPr>
+      <w:r>
+        <w:rPr>
+          <w:rFonts w:ascii="Mongolian Baiti" w:hAnsi="Mongolian Baiti" w:cs="Mongolian Baiti"/>
+        </w:rPr>
+        <w:t>def eucDistance(variable1, variable2):</w:t>
+      </w:r>
+    </w:p>
+    <w:p>
+      <w:pPr>
+        <w:pStyle w:val="NoSpacing"/>
+        <w:spacing w:line="360" w:lineRule="auto"/>
+        <w:rPr>
+          <w:rFonts w:ascii="Mongolian Baiti" w:hAnsi="Mongolian Baiti" w:cs="Mongolian Baiti"/>
+        </w:rPr>
+      </w:pPr>
+      <w:r>
+        <w:rPr>
+          <w:rFonts w:ascii="Mongolian Baiti" w:hAnsi="Mongolian Baiti" w:cs="Mongolian Baiti"/>
+        </w:rPr>
+        <w:t xml:space="preserve">    distance = 0</w:t>
+      </w:r>
+    </w:p>
+    <w:p>
+      <w:pPr>
+        <w:pStyle w:val="NoSpacing"/>
+        <w:spacing w:line="360" w:lineRule="auto"/>
+        <w:rPr>
+          <w:rFonts w:ascii="Mongolian Baiti" w:hAnsi="Mongolian Baiti" w:cs="Mongolian Baiti"/>
+        </w:rPr>
+      </w:pPr>
+      <w:r>
+        <w:rPr>
+          <w:rFonts w:ascii="Mongolian Baiti" w:hAnsi="Mongolian Baiti" w:cs="Mongolian Baiti"/>
+        </w:rPr>
+        <w:t xml:space="preserve">    for i in range(len(variable2)):</w:t>
+      </w:r>
+    </w:p>
+    <w:p>
+      <w:pPr>
+        <w:pStyle w:val="NoSpacing"/>
+        <w:spacing w:line="360" w:lineRule="auto"/>
+        <w:rPr>
+          <w:rFonts w:ascii="Mongolian Baiti" w:hAnsi="Mongolian Baiti" w:cs="Mongolian Baiti"/>
+        </w:rPr>
+      </w:pPr>
+      <w:r>
+        <w:rPr>
+          <w:rFonts w:ascii="Mongolian Baiti" w:hAnsi="Mongolian Baiti" w:cs="Mongolian Baiti"/>
+        </w:rPr>
+        <w:t xml:space="preserve">        distance += (variable1[i] - variable1[i])**2</w:t>
+      </w:r>
+    </w:p>
+    <w:p>
+      <w:pPr>
+        <w:pStyle w:val="NoSpacing"/>
+        <w:spacing w:line="360" w:lineRule="auto"/>
+        <w:rPr>
+          <w:rFonts w:ascii="Mongolian Baiti" w:hAnsi="Mongolian Baiti" w:cs="Mongolian Baiti"/>
+        </w:rPr>
+      </w:pPr>
+      <w:r>
+        <w:rPr>
+          <w:rFonts w:ascii="Mongolian Baiti" w:hAnsi="Mongolian Baiti" w:cs="Mongolian Baiti"/>
+        </w:rPr>
+        <w:t xml:space="preserve">    return np.sqrt(distance)</w:t>
+      </w:r>
+    </w:p>
+    <w:p>
+      <w:pPr>
+        <w:jc w:val="left"/>
+        <w:rPr>
+          <w:rFonts w:ascii="Arial" w:hAnsi="Arial" w:cs="Arial"/>
           <w:szCs w:val="22"/>
           <w:shd w:val="clear" w:color="auto" w:fill="FFFFFF"/>
         </w:rPr>
@@ -4834,8 +5278,115 @@
           <w:szCs w:val="22"/>
           <w:shd w:val="clear" w:color="auto" w:fill="FFFFFF"/>
         </w:rPr>
-        <w:t xml:space="preserve">A decision tree, like KNN, is a non-parametric form of supervised learning which uses labelled input and output datasets to train models. This technique is mainly used to solve </w:t>
-      </w:r>
+        <w:t xml:space="preserve">A decision tree, like KNN, is a non-parametric form of supervised learning which uses labelled input and output datasets to train models. This technique is mainly used to solve classification </w:t>
+      </w:r>
+      <w:r>
+        <w:rPr>
+          <w:rFonts w:ascii="Arial" w:hAnsi="Arial" w:cs="Arial"/>
+          <w:szCs w:val="22"/>
+          <w:shd w:val="clear" w:color="auto" w:fill="FFFFFF"/>
+        </w:rPr>
+        <w:t>problems but</w:t>
+      </w:r>
+      <w:r>
+        <w:rPr>
+          <w:rFonts w:ascii="Arial" w:hAnsi="Arial" w:cs="Arial"/>
+          <w:szCs w:val="22"/>
+          <w:shd w:val="clear" w:color="auto" w:fill="FFFFFF"/>
+        </w:rPr>
+        <w:t xml:space="preserve"> are also used in regression problems to predicts outputs from unseen data. </w:t>
+      </w:r>
+      <w:r>
+        <w:rPr>
+          <w:rFonts w:ascii="Arial" w:hAnsi="Arial" w:cs="Arial"/>
+          <w:szCs w:val="22"/>
+          <w:shd w:val="clear" w:color="auto" w:fill="FFFFFF"/>
+        </w:rPr>
+        <w:t xml:space="preserve">A decision tree is a tree where </w:t>
+      </w:r>
+      <w:r>
+        <w:rPr>
+          <w:rFonts w:ascii="Arial" w:hAnsi="Arial" w:cs="Arial"/>
+          <w:szCs w:val="22"/>
+          <w:shd w:val="clear" w:color="auto" w:fill="FFFFFF"/>
+        </w:rPr>
+        <w:t>“</w:t>
+      </w:r>
+      <w:r>
+        <w:rPr>
+          <w:rFonts w:ascii="Arial" w:hAnsi="Arial" w:cs="Arial"/>
+          <w:szCs w:val="22"/>
+          <w:shd w:val="clear" w:color="auto" w:fill="FFFFFF"/>
+        </w:rPr>
+        <w:t>each node shows a feature (attribute), each link (branch) shows a decision (rule) and each leaf shows an outcome (categorical or continues value)</w:t>
+      </w:r>
+      <w:r>
+        <w:rPr>
+          <w:rFonts w:ascii="Arial" w:hAnsi="Arial" w:cs="Arial"/>
+          <w:szCs w:val="22"/>
+          <w:shd w:val="clear" w:color="auto" w:fill="FFFFFF"/>
+        </w:rPr>
+        <w:t>”</w:t>
+      </w:r>
+      <w:r>
+        <w:rPr>
+          <w:rFonts w:ascii="Arial" w:hAnsi="Arial" w:cs="Arial"/>
+          <w:szCs w:val="22"/>
+          <w:shd w:val="clear" w:color="auto" w:fill="FFFFFF"/>
+        </w:rPr>
+        <w:t>[d].</w:t>
+      </w:r>
+      <w:r>
+        <w:rPr>
+          <w:rFonts w:ascii="Arial" w:hAnsi="Arial" w:cs="Arial"/>
+          <w:szCs w:val="22"/>
+          <w:shd w:val="clear" w:color="auto" w:fill="FFFFFF"/>
+        </w:rPr>
+        <w:t xml:space="preserve"> Decision trees follow a human-like thinking, resulting in much more natural an</w:t>
+      </w:r>
+    </w:p>
+    <w:p>
+      <w:pPr>
+        <w:rPr>
+          <w:rFonts w:ascii="Arial" w:hAnsi="Arial" w:cs="Arial"/>
+          <w:szCs w:val="22"/>
+          <w:shd w:val="clear" w:color="auto" w:fill="FFFFFF"/>
+        </w:rPr>
+      </w:pPr>
+      <w:r>
+        <w:rPr>
+          <w:rFonts w:ascii="Arial" w:hAnsi="Arial" w:cs="Arial"/>
+          <w:szCs w:val="22"/>
+          <w:shd w:val="clear" w:color="auto" w:fill="FFFFFF"/>
+        </w:rPr>
+        <w:t>decision trees represent classification knowledge more naturally to</w:t>
+      </w:r>
+      <w:r>
+        <w:rPr>
+          <w:rFonts w:ascii="Arial" w:hAnsi="Arial" w:cs="Arial"/>
+          <w:szCs w:val="22"/>
+          <w:shd w:val="clear" w:color="auto" w:fill="FFFFFF"/>
+        </w:rPr>
+        <w:t xml:space="preserve"> </w:t>
+      </w:r>
+      <w:r>
+        <w:rPr>
+          <w:rFonts w:ascii="Arial" w:hAnsi="Arial" w:cs="Arial"/>
+          <w:szCs w:val="22"/>
+          <w:shd w:val="clear" w:color="auto" w:fill="FFFFFF"/>
+        </w:rPr>
+        <w:t>the way of human thinking and are more robust in tolerating imprecise, conflict, and missing information</w:t>
+      </w:r>
+    </w:p>
+    <w:p>
+      <w:pPr>
+        <w:jc w:val="center"/>
+        <w:rPr>
+          <w:rFonts w:ascii="Arial" w:hAnsi="Arial" w:cs="Arial"/>
+          <w:szCs w:val="22"/>
+          <w:shd w:val="clear" w:color="auto" w:fill="FFFFFF"/>
+        </w:rPr>
+      </w:pPr>
       <w:r>
         <w:rPr>
           <w:rFonts w:ascii="Arial" w:hAnsi="Arial" w:cs="Arial"/>
@@ -4843,121 +5394,6 @@
           <w:shd w:val="clear" w:color="auto" w:fill="FFFFFF"/>
         </w:rPr>
         <w:lastRenderedPageBreak/>
-        <w:t xml:space="preserve">classification </w:t>
-      </w:r>
-      <w:r>
-        <w:rPr>
-          <w:rFonts w:ascii="Arial" w:hAnsi="Arial" w:cs="Arial"/>
-          <w:szCs w:val="22"/>
-          <w:shd w:val="clear" w:color="auto" w:fill="FFFFFF"/>
-        </w:rPr>
-        <w:t>problems but</w:t>
-      </w:r>
-      <w:r>
-        <w:rPr>
-          <w:rFonts w:ascii="Arial" w:hAnsi="Arial" w:cs="Arial"/>
-          <w:szCs w:val="22"/>
-          <w:shd w:val="clear" w:color="auto" w:fill="FFFFFF"/>
-        </w:rPr>
-        <w:t xml:space="preserve"> are also used in regression problems to predicts outputs from unseen data. </w:t>
-      </w:r>
-      <w:r>
-        <w:rPr>
-          <w:rFonts w:ascii="Arial" w:hAnsi="Arial" w:cs="Arial"/>
-          <w:szCs w:val="22"/>
-          <w:shd w:val="clear" w:color="auto" w:fill="FFFFFF"/>
-        </w:rPr>
-        <w:t xml:space="preserve">A decision tree is a tree where </w:t>
-      </w:r>
-      <w:r>
-        <w:rPr>
-          <w:rFonts w:ascii="Arial" w:hAnsi="Arial" w:cs="Arial"/>
-          <w:szCs w:val="22"/>
-          <w:shd w:val="clear" w:color="auto" w:fill="FFFFFF"/>
-        </w:rPr>
-        <w:t>“</w:t>
-      </w:r>
-      <w:r>
-        <w:rPr>
-          <w:rFonts w:ascii="Arial" w:hAnsi="Arial" w:cs="Arial"/>
-          <w:szCs w:val="22"/>
-          <w:shd w:val="clear" w:color="auto" w:fill="FFFFFF"/>
-        </w:rPr>
-        <w:t>each node shows a feature (attribute), each link (branch) shows a decision (rule) and each leaf shows an outcome (categorical or continues value)</w:t>
-      </w:r>
-      <w:r>
-        <w:rPr>
-          <w:rFonts w:ascii="Arial" w:hAnsi="Arial" w:cs="Arial"/>
-          <w:szCs w:val="22"/>
-          <w:shd w:val="clear" w:color="auto" w:fill="FFFFFF"/>
-        </w:rPr>
-        <w:t>”</w:t>
-      </w:r>
-      <w:r>
-        <w:rPr>
-          <w:rFonts w:ascii="Arial" w:hAnsi="Arial" w:cs="Arial"/>
-          <w:szCs w:val="22"/>
-          <w:shd w:val="clear" w:color="auto" w:fill="FFFFFF"/>
-        </w:rPr>
-        <w:t>[d].</w:t>
-      </w:r>
-      <w:r>
-        <w:rPr>
-          <w:rFonts w:ascii="Arial" w:hAnsi="Arial" w:cs="Arial"/>
-          <w:szCs w:val="22"/>
-          <w:shd w:val="clear" w:color="auto" w:fill="FFFFFF"/>
-        </w:rPr>
-        <w:t xml:space="preserve"> Decision trees follow a human-like thinking, resulting in much more natural an</w:t>
-      </w:r>
-    </w:p>
-    <w:p>
-      <w:pPr>
-        <w:rPr>
-          <w:rFonts w:ascii="Arial" w:hAnsi="Arial" w:cs="Arial"/>
-          <w:szCs w:val="22"/>
-          <w:shd w:val="clear" w:color="auto" w:fill="FFFFFF"/>
-        </w:rPr>
-      </w:pPr>
-      <w:r>
-        <w:rPr>
-          <w:rFonts w:ascii="Arial" w:hAnsi="Arial" w:cs="Arial"/>
-          <w:szCs w:val="22"/>
-          <w:shd w:val="clear" w:color="auto" w:fill="FFFFFF"/>
-        </w:rPr>
-        <w:t>decision trees represent classification knowledge more naturally to</w:t>
-      </w:r>
-      <w:r>
-        <w:rPr>
-          <w:rFonts w:ascii="Arial" w:hAnsi="Arial" w:cs="Arial"/>
-          <w:szCs w:val="22"/>
-          <w:shd w:val="clear" w:color="auto" w:fill="FFFFFF"/>
-        </w:rPr>
-        <w:t xml:space="preserve"> </w:t>
-      </w:r>
-      <w:r>
-        <w:rPr>
-          <w:rFonts w:ascii="Arial" w:hAnsi="Arial" w:cs="Arial"/>
-          <w:szCs w:val="22"/>
-          <w:shd w:val="clear" w:color="auto" w:fill="FFFFFF"/>
-        </w:rPr>
-        <w:t>the way of human thinking and are more robust in tolerating imprecise, conflict, and missing information</w:t>
-      </w:r>
-    </w:p>
-    <w:p>
-      <w:pPr>
-        <w:jc w:val="center"/>
-        <w:rPr>
-          <w:rFonts w:ascii="Arial" w:hAnsi="Arial" w:cs="Arial"/>
-          <w:szCs w:val="22"/>
-          <w:shd w:val="clear" w:color="auto" w:fill="FFFFFF"/>
-        </w:rPr>
-      </w:pPr>
-      <w:r>
-        <w:rPr>
-          <w:rFonts w:ascii="Arial" w:hAnsi="Arial" w:cs="Arial"/>
-          <w:szCs w:val="22"/>
-          <w:shd w:val="clear" w:color="auto" w:fill="FFFFFF"/>
-        </w:rPr>
         <w:drawing>
           <wp:inline distT="0" distB="0" distL="0" distR="0" wp14:anchorId="376BC928" wp14:editId="2D496006">
             <wp:extent cx="4692912" cy="2888746"/>
@@ -5129,7 +5565,6 @@
           <w:szCs w:val="22"/>
           <w:shd w:val="clear" w:color="auto" w:fill="FFFFFF"/>
         </w:rPr>
-        <w:lastRenderedPageBreak/>
         <w:t>new cost function — Root Mean Square Error (RMSE). It is the standard deviation of how far from the regression line data points are. In other words, it tells you how concentrated the data is around the line of best fit.</w:t>
       </w:r>
     </w:p>
@@ -5186,6 +5621,7 @@
           <w:szCs w:val="22"/>
           <w:shd w:val="clear" w:color="auto" w:fill="FFFFFF"/>
         </w:rPr>
+        <w:lastRenderedPageBreak/>
         <w:t xml:space="preserve">[a] </w:t>
       </w:r>
       <w:hyperlink r:id="rId20" w:history="1">
@@ -5447,25 +5883,7 @@
           <w:szCs w:val="22"/>
           <w:shd w:val="clear" w:color="auto" w:fill="FFFFFF"/>
         </w:rPr>
-        <w:t>[</w:t>
-      </w:r>
-      <w:proofErr w:type="spellStart"/>
-      <w:r>
-        <w:rPr>
-          <w:rFonts w:ascii="Arial" w:hAnsi="Arial" w:cs="Arial"/>
-          <w:szCs w:val="22"/>
-          <w:shd w:val="clear" w:color="auto" w:fill="FFFFFF"/>
-        </w:rPr>
-        <w:t>i</w:t>
-      </w:r>
-      <w:proofErr w:type="spellEnd"/>
-      <w:r>
-        <w:rPr>
-          <w:rFonts w:ascii="Arial" w:hAnsi="Arial" w:cs="Arial"/>
-          <w:szCs w:val="22"/>
-          <w:shd w:val="clear" w:color="auto" w:fill="FFFFFF"/>
-        </w:rPr>
-        <w:t xml:space="preserve">] </w:t>
+        <w:t xml:space="preserve">[i] </w:t>
       </w:r>
     </w:p>
     <w:p>
@@ -6988,6 +7406,15 @@
       <w:ind w:left="440"/>
     </w:pPr>
   </w:style>
+  <w:style w:type="paragraph" w:styleId="NoSpacing">
+    <w:name w:val="No Spacing"/>
+    <w:uiPriority w:val="1"/>
+    <w:qFormat/>
+    <w:rsid w:val="003637F8"/>
+    <w:pPr>
+      <w:spacing w:after="0" w:line="240" w:lineRule="auto"/>
+    </w:pPr>
+  </w:style>
 </w:styles>
 </file>
 

</xml_diff>

<commit_message>
User input to enter a car
Created a user input to get prediction of their own car
</commit_message>
<xml_diff>
--- a/Interim Report.docx
+++ b/Interim Report.docx
@@ -107,7 +107,31 @@
           <w:sz w:val="48"/>
           <w:szCs w:val="48"/>
         </w:rPr>
-        <w:t>Using Machine Learning Algorithms to Predict the Price of Pre-owned Cars</w:t>
+        <w:t xml:space="preserve">Using Machine Learning Algorithms to Predict the Price of </w:t>
+      </w:r>
+      <w:proofErr w:type="gramStart"/>
+      <w:r>
+        <w:rPr>
+          <w:rFonts w:ascii="Arial" w:hAnsi="Arial" w:cs="Arial"/>
+          <w:b/>
+          <w:bCs/>
+          <w:color w:val="000000"/>
+          <w:sz w:val="48"/>
+          <w:szCs w:val="48"/>
+        </w:rPr>
+        <w:t>Pre-owned</w:t>
+      </w:r>
+      <w:proofErr w:type="gramEnd"/>
+      <w:r>
+        <w:rPr>
+          <w:rFonts w:ascii="Arial" w:hAnsi="Arial" w:cs="Arial"/>
+          <w:b/>
+          <w:bCs/>
+          <w:color w:val="000000"/>
+          <w:sz w:val="48"/>
+          <w:szCs w:val="48"/>
+        </w:rPr>
+        <w:t xml:space="preserve"> Cars</w:t>
       </w:r>
     </w:p>
     <w:p>
@@ -463,7 +487,21 @@
         <w:rPr>
           <w:rFonts w:ascii="Arial" w:hAnsi="Arial" w:cs="Arial"/>
         </w:rPr>
-        <w:t>This report has been prepared on the basis of my own work. Where other published and unpublished source materials have been used, these have been acknowledged.</w:t>
+        <w:t xml:space="preserve">This report has been prepared </w:t>
+      </w:r>
+      <w:proofErr w:type="gramStart"/>
+      <w:r>
+        <w:rPr>
+          <w:rFonts w:ascii="Arial" w:hAnsi="Arial" w:cs="Arial"/>
+        </w:rPr>
+        <w:t>on the basis of</w:t>
+      </w:r>
+      <w:proofErr w:type="gramEnd"/>
+      <w:r>
+        <w:rPr>
+          <w:rFonts w:ascii="Arial" w:hAnsi="Arial" w:cs="Arial"/>
+        </w:rPr>
+        <w:t xml:space="preserve"> my own work. Where other published and unpublished source materials have been used, these have been acknowledged.</w:t>
       </w:r>
     </w:p>
     <w:p>
@@ -1889,7 +1927,21 @@
         <w:rPr>
           <w:rFonts w:ascii="Arial" w:hAnsi="Arial" w:cs="Arial"/>
         </w:rPr>
-        <w:t xml:space="preserve"> algorithms to predict the price of pre-owned cars in the UK.</w:t>
+        <w:t xml:space="preserve"> algorithms to predict the price of </w:t>
+      </w:r>
+      <w:proofErr w:type="gramStart"/>
+      <w:r>
+        <w:rPr>
+          <w:rFonts w:ascii="Arial" w:hAnsi="Arial" w:cs="Arial"/>
+        </w:rPr>
+        <w:t>pre-owned</w:t>
+      </w:r>
+      <w:proofErr w:type="gramEnd"/>
+      <w:r>
+        <w:rPr>
+          <w:rFonts w:ascii="Arial" w:hAnsi="Arial" w:cs="Arial"/>
+        </w:rPr>
+        <w:t xml:space="preserve"> cars in the UK.</w:t>
       </w:r>
       <w:r>
         <w:rPr>
@@ -1913,7 +1965,21 @@
         <w:rPr>
           <w:rFonts w:ascii="Arial" w:hAnsi="Arial" w:cs="Arial"/>
         </w:rPr>
-        <w:t>Two techniques, K-nearest neighbour and decision trees, have been used to make these predictions, using</w:t>
+        <w:t xml:space="preserve">Two techniques, K-nearest </w:t>
+      </w:r>
+      <w:proofErr w:type="gramStart"/>
+      <w:r>
+        <w:rPr>
+          <w:rFonts w:ascii="Arial" w:hAnsi="Arial" w:cs="Arial"/>
+        </w:rPr>
+        <w:t>neighbour</w:t>
+      </w:r>
+      <w:proofErr w:type="gramEnd"/>
+      <w:r>
+        <w:rPr>
+          <w:rFonts w:ascii="Arial" w:hAnsi="Arial" w:cs="Arial"/>
+        </w:rPr>
+        <w:t xml:space="preserve"> and decision trees, have been used to make these predictions, using</w:t>
       </w:r>
       <w:r>
         <w:rPr>
@@ -1962,7 +2028,21 @@
         <w:rPr>
           <w:rFonts w:ascii="Arial" w:hAnsi="Arial" w:cs="Arial"/>
         </w:rPr>
-        <w:t>, the client and data.</w:t>
+        <w:t xml:space="preserve">, the </w:t>
+      </w:r>
+      <w:proofErr w:type="gramStart"/>
+      <w:r>
+        <w:rPr>
+          <w:rFonts w:ascii="Arial" w:hAnsi="Arial" w:cs="Arial"/>
+        </w:rPr>
+        <w:t>client</w:t>
+      </w:r>
+      <w:proofErr w:type="gramEnd"/>
+      <w:r>
+        <w:rPr>
+          <w:rFonts w:ascii="Arial" w:hAnsi="Arial" w:cs="Arial"/>
+        </w:rPr>
+        <w:t xml:space="preserve"> and data.</w:t>
       </w:r>
       <w:r>
         <w:rPr>
@@ -2451,7 +2531,27 @@
           <w:sz w:val="22"/>
           <w:szCs w:val="22"/>
         </w:rPr>
-        <w:t xml:space="preserve">Predicting the price of a pre-owned car is an important problem that not only benefits the buyer, but also the seller. Individuals or dealerships often state their buying price at very unreasonable prices - in comparison to the actual worth of the vehicle; taking advantage of those who are unsure of the approximate value of the car. </w:t>
+        <w:t xml:space="preserve">Predicting the price of a </w:t>
+      </w:r>
+      <w:proofErr w:type="gramStart"/>
+      <w:r>
+        <w:rPr>
+          <w:rFonts w:ascii="Arial" w:hAnsi="Arial" w:cs="Arial"/>
+          <w:color w:val="000000"/>
+          <w:sz w:val="22"/>
+          <w:szCs w:val="22"/>
+        </w:rPr>
+        <w:t>pre-owned</w:t>
+      </w:r>
+      <w:proofErr w:type="gramEnd"/>
+      <w:r>
+        <w:rPr>
+          <w:rFonts w:ascii="Arial" w:hAnsi="Arial" w:cs="Arial"/>
+          <w:color w:val="000000"/>
+          <w:sz w:val="22"/>
+          <w:szCs w:val="22"/>
+        </w:rPr>
+        <w:t xml:space="preserve"> car is an important problem that not only benefits the buyer, but also the seller. Individuals or dealerships often state their buying price at very unreasonable prices - in comparison to the actual worth of the vehicle; taking advantage of those who are unsure of the approximate value of the car. </w:t>
       </w:r>
       <w:r>
         <w:rPr>
@@ -2460,7 +2560,47 @@
           <w:sz w:val="22"/>
           <w:szCs w:val="22"/>
         </w:rPr>
-        <w:t>When it comes to human-to-human interactions in quoting a fair and accurate price of a pre-owned car, there are two main problems that must be highlighted; the first being human error. Figure 1 shows a list designed by Gordon Dupont called the “dirty dozen” which highlights 12 of the most common human errors from which several are applicable when it comes to selling pre-owned cars, such as stress, lack of knowledge, lack of awareness, lack of communication and lack of resources. The second problem being discrimination; this includes race, gender, age, and religion.</w:t>
+        <w:t xml:space="preserve">When it comes to human-to-human interactions in quoting a fair and accurate price of a pre-owned car, there are two main problems that must be </w:t>
+      </w:r>
+      <w:proofErr w:type="gramStart"/>
+      <w:r>
+        <w:rPr>
+          <w:rFonts w:ascii="Arial" w:hAnsi="Arial" w:cs="Arial"/>
+          <w:color w:val="FF0000"/>
+          <w:sz w:val="22"/>
+          <w:szCs w:val="22"/>
+        </w:rPr>
+        <w:t>highlighted;</w:t>
+      </w:r>
+      <w:proofErr w:type="gramEnd"/>
+      <w:r>
+        <w:rPr>
+          <w:rFonts w:ascii="Arial" w:hAnsi="Arial" w:cs="Arial"/>
+          <w:color w:val="FF0000"/>
+          <w:sz w:val="22"/>
+          <w:szCs w:val="22"/>
+        </w:rPr>
+        <w:t xml:space="preserve"> the first being human error. Figure 1 shows a list designed by Gordon Dupont called the “dirty dozen” which highlights 12 of the most common human errors from which several are applicable when it comes to selling </w:t>
+      </w:r>
+      <w:proofErr w:type="gramStart"/>
+      <w:r>
+        <w:rPr>
+          <w:rFonts w:ascii="Arial" w:hAnsi="Arial" w:cs="Arial"/>
+          <w:color w:val="FF0000"/>
+          <w:sz w:val="22"/>
+          <w:szCs w:val="22"/>
+        </w:rPr>
+        <w:t>pre-owned</w:t>
+      </w:r>
+      <w:proofErr w:type="gramEnd"/>
+      <w:r>
+        <w:rPr>
+          <w:rFonts w:ascii="Arial" w:hAnsi="Arial" w:cs="Arial"/>
+          <w:color w:val="FF0000"/>
+          <w:sz w:val="22"/>
+          <w:szCs w:val="22"/>
+        </w:rPr>
+        <w:t xml:space="preserve"> cars, such as stress, lack of knowledge, lack of awareness, lack of communication and lack of resources. The second problem being discrimination; this includes race, gender, age, and religion.</w:t>
       </w:r>
       <w:r>
         <w:rPr>
@@ -2644,7 +2784,47 @@
           <w:szCs w:val="22"/>
           <w:lang w:val="en-GB" w:eastAsia="en-GB"/>
         </w:rPr>
-        <w:t>Having a system that uses a dataset of hundreds of thousands of pre-owned cars selling prices, to predict the selling price of a used vehicle, would benefit both sellers and buyers. However, this system should not be user controlled, due to unfair and/or unreliable results. Hence the reason I believe Machine Learning (ML) should be implemented; to eliminate any bias and provide a fair, accurate selling price.  However, the system will use supervised algorithms, and will need to be trained by a reliable data set. ML is useful to use when it comes to making accurate predictions, as it has the ability to learn from massive amounts of data and can continue to learn. Advanced ML can also predict stock market trends - which would be extremely useful when it comes to stating the selling prices of cars no matter what the state of the market is. </w:t>
+        <w:t xml:space="preserve">Having a system that uses a dataset of hundreds of thousands of </w:t>
+      </w:r>
+      <w:proofErr w:type="gramStart"/>
+      <w:r>
+        <w:rPr>
+          <w:rFonts w:ascii="Arial" w:hAnsi="Arial" w:cs="Arial"/>
+          <w:color w:val="000000"/>
+          <w:szCs w:val="22"/>
+          <w:lang w:val="en-GB" w:eastAsia="en-GB"/>
+        </w:rPr>
+        <w:t>pre-owned</w:t>
+      </w:r>
+      <w:proofErr w:type="gramEnd"/>
+      <w:r>
+        <w:rPr>
+          <w:rFonts w:ascii="Arial" w:hAnsi="Arial" w:cs="Arial"/>
+          <w:color w:val="000000"/>
+          <w:szCs w:val="22"/>
+          <w:lang w:val="en-GB" w:eastAsia="en-GB"/>
+        </w:rPr>
+        <w:t xml:space="preserve"> cars selling prices, to predict the selling price of a used vehicle, would benefit both sellers and buyers. However, this system should not be user controlled, due to unfair and/or unreliable results. Hence the reason I believe Machine Learning (ML) should be implemented; to eliminate any bias and provide a fair, accurate selling price.  However, the system will use supervised algorithms, and will need to be trained by a reliable data set. ML is useful to use when it comes to making accurate predictions, as it </w:t>
+      </w:r>
+      <w:proofErr w:type="gramStart"/>
+      <w:r>
+        <w:rPr>
+          <w:rFonts w:ascii="Arial" w:hAnsi="Arial" w:cs="Arial"/>
+          <w:color w:val="000000"/>
+          <w:szCs w:val="22"/>
+          <w:lang w:val="en-GB" w:eastAsia="en-GB"/>
+        </w:rPr>
+        <w:t>has the ability to</w:t>
+      </w:r>
+      <w:proofErr w:type="gramEnd"/>
+      <w:r>
+        <w:rPr>
+          <w:rFonts w:ascii="Arial" w:hAnsi="Arial" w:cs="Arial"/>
+          <w:color w:val="000000"/>
+          <w:szCs w:val="22"/>
+          <w:lang w:val="en-GB" w:eastAsia="en-GB"/>
+        </w:rPr>
+        <w:t xml:space="preserve"> learn from massive amounts of data and can continue to learn. Advanced ML can also predict stock market trends - which would be extremely useful when it comes to stating the selling prices of cars no matter what the state of the market is. </w:t>
       </w:r>
     </w:p>
     <w:p>
@@ -2691,8 +2871,9 @@
           <w:szCs w:val="22"/>
           <w:lang w:val="en-GB" w:eastAsia="en-GB"/>
         </w:rPr>
-        <w:t xml:space="preserve"> and decision trees. To analyse these algorithms, I will perform a regression analysis and cross-validation of each algorithm used, in order to find which provides the best performance. To train the algorithms, I am going to use a dataset, </w:t>
-      </w:r>
+        <w:t xml:space="preserve"> and decision trees. To analyse these algorithms, I will perform a regression analysis and cross-validation of each algorithm used, </w:t>
+      </w:r>
+      <w:proofErr w:type="gramStart"/>
       <w:r>
         <w:rPr>
           <w:rFonts w:ascii="Arial" w:hAnsi="Arial" w:cs="Arial"/>
@@ -2700,8 +2881,47 @@
           <w:szCs w:val="22"/>
           <w:lang w:val="en-GB" w:eastAsia="en-GB"/>
         </w:rPr>
+        <w:t>in order to</w:t>
+      </w:r>
+      <w:proofErr w:type="gramEnd"/>
+      <w:r>
+        <w:rPr>
+          <w:rFonts w:ascii="Arial" w:hAnsi="Arial" w:cs="Arial"/>
+          <w:color w:val="000000"/>
+          <w:szCs w:val="22"/>
+          <w:lang w:val="en-GB" w:eastAsia="en-GB"/>
+        </w:rPr>
+        <w:t xml:space="preserve"> find which provides the best performance. To train the algorithms, I am going to use a dataset, </w:t>
+      </w:r>
+      <w:r>
+        <w:rPr>
+          <w:rFonts w:ascii="Arial" w:hAnsi="Arial" w:cs="Arial"/>
+          <w:color w:val="000000"/>
+          <w:szCs w:val="22"/>
+          <w:lang w:val="en-GB" w:eastAsia="en-GB"/>
+        </w:rPr>
         <w:lastRenderedPageBreak/>
-        <w:t>last updated in 2020, that has the selling price and features of over 100,000 pre-owned cars [3]. </w:t>
+        <w:t xml:space="preserve">last updated in 2020, that has the selling price and features of over 100,000 </w:t>
+      </w:r>
+      <w:proofErr w:type="gramStart"/>
+      <w:r>
+        <w:rPr>
+          <w:rFonts w:ascii="Arial" w:hAnsi="Arial" w:cs="Arial"/>
+          <w:color w:val="000000"/>
+          <w:szCs w:val="22"/>
+          <w:lang w:val="en-GB" w:eastAsia="en-GB"/>
+        </w:rPr>
+        <w:t>pre-owned</w:t>
+      </w:r>
+      <w:proofErr w:type="gramEnd"/>
+      <w:r>
+        <w:rPr>
+          <w:rFonts w:ascii="Arial" w:hAnsi="Arial" w:cs="Arial"/>
+          <w:color w:val="000000"/>
+          <w:szCs w:val="22"/>
+          <w:lang w:val="en-GB" w:eastAsia="en-GB"/>
+        </w:rPr>
+        <w:t xml:space="preserve"> cars [3]. </w:t>
       </w:r>
     </w:p>
     <w:p>
@@ -2775,8 +2995,17 @@
           <w:rFonts w:ascii="Arial" w:hAnsi="Arial" w:cs="Arial"/>
           <w:szCs w:val="22"/>
         </w:rPr>
-        <w:t xml:space="preserve"> from Kaggle [ ]</w:t>
-      </w:r>
+        <w:t xml:space="preserve"> from Kaggle </w:t>
+      </w:r>
+      <w:proofErr w:type="gramStart"/>
+      <w:r>
+        <w:rPr>
+          <w:rFonts w:ascii="Arial" w:hAnsi="Arial" w:cs="Arial"/>
+          <w:szCs w:val="22"/>
+        </w:rPr>
+        <w:t>[ ]</w:t>
+      </w:r>
+      <w:proofErr w:type="gramEnd"/>
       <w:r>
         <w:rPr>
           <w:rFonts w:ascii="Arial" w:hAnsi="Arial" w:cs="Arial"/>
@@ -2832,6 +3061,22 @@
           <w:szCs w:val="22"/>
         </w:rPr>
         <w:t xml:space="preserve"> 1.</w:t>
+      </w:r>
+      <w:r>
+        <w:rPr>
+          <w:rFonts w:ascii="Arial" w:hAnsi="Arial" w:cs="Arial"/>
+          <w:szCs w:val="22"/>
+        </w:rPr>
+        <w:t xml:space="preserve"> </w:t>
+      </w:r>
+      <w:r>
+        <w:rPr>
+          <w:rFonts w:ascii="Arial" w:hAnsi="Arial" w:cs="Arial"/>
+          <w:b/>
+          <w:bCs/>
+          <w:szCs w:val="22"/>
+        </w:rPr>
+        <w:t>AUDI ONLY</w:t>
       </w:r>
     </w:p>
     <w:p>
@@ -3234,7 +3479,23 @@
           <w:rFonts w:ascii="Arial" w:hAnsi="Arial" w:cs="Arial"/>
           <w:szCs w:val="22"/>
         </w:rPr>
-        <w:t>. I had then reduced the sample size to 200, using the head() function. I am looking to solve this issue in the future</w:t>
+        <w:t xml:space="preserve">. I had then reduced the sample size to 200, using the </w:t>
+      </w:r>
+      <w:proofErr w:type="gramStart"/>
+      <w:r>
+        <w:rPr>
+          <w:rFonts w:ascii="Arial" w:hAnsi="Arial" w:cs="Arial"/>
+          <w:szCs w:val="22"/>
+        </w:rPr>
+        <w:t>head(</w:t>
+      </w:r>
+      <w:proofErr w:type="gramEnd"/>
+      <w:r>
+        <w:rPr>
+          <w:rFonts w:ascii="Arial" w:hAnsi="Arial" w:cs="Arial"/>
+          <w:szCs w:val="22"/>
+        </w:rPr>
+        <w:t>) function. I am looking to solve this issue in the future</w:t>
       </w:r>
       <w:r>
         <w:rPr>
@@ -3242,7 +3503,25 @@
           <w:color w:val="FF0000"/>
           <w:szCs w:val="22"/>
         </w:rPr>
-        <w:t>, using an virtual machine</w:t>
+        <w:t xml:space="preserve">, using </w:t>
+      </w:r>
+      <w:proofErr w:type="gramStart"/>
+      <w:r>
+        <w:rPr>
+          <w:rFonts w:ascii="Arial" w:hAnsi="Arial" w:cs="Arial"/>
+          <w:color w:val="FF0000"/>
+          <w:szCs w:val="22"/>
+        </w:rPr>
+        <w:t>an</w:t>
+      </w:r>
+      <w:proofErr w:type="gramEnd"/>
+      <w:r>
+        <w:rPr>
+          <w:rFonts w:ascii="Arial" w:hAnsi="Arial" w:cs="Arial"/>
+          <w:color w:val="FF0000"/>
+          <w:szCs w:val="22"/>
+        </w:rPr>
+        <w:t xml:space="preserve"> virtual machine</w:t>
       </w:r>
       <w:r>
         <w:rPr>
@@ -3398,7 +3677,23 @@
           <w:rFonts w:ascii="Arial" w:hAnsi="Arial" w:cs="Arial"/>
           <w:szCs w:val="22"/>
         </w:rPr>
-        <w:t xml:space="preserve">, with some float and object types. As I could not use the object types, as they are strings, I had removed them from my sample, using the drop() function. However, </w:t>
+        <w:t xml:space="preserve">, with some float and object types. As I could not use the object types, as they are strings, I had removed them from my sample, using the </w:t>
+      </w:r>
+      <w:proofErr w:type="gramStart"/>
+      <w:r>
+        <w:rPr>
+          <w:rFonts w:ascii="Arial" w:hAnsi="Arial" w:cs="Arial"/>
+          <w:szCs w:val="22"/>
+        </w:rPr>
+        <w:t>drop(</w:t>
+      </w:r>
+      <w:proofErr w:type="gramEnd"/>
+      <w:r>
+        <w:rPr>
+          <w:rFonts w:ascii="Arial" w:hAnsi="Arial" w:cs="Arial"/>
+          <w:szCs w:val="22"/>
+        </w:rPr>
+        <w:t xml:space="preserve">) function. However, </w:t>
       </w:r>
       <w:r>
         <w:rPr>
@@ -3407,6 +3702,7 @@
         </w:rPr>
         <w:t xml:space="preserve">transmission, fuel type and the car model, are huge factors when considering the selling price and I would like to implement these in the prediction phase in the future. I will implement these key features by replacing them with integer </w:t>
       </w:r>
+      <w:proofErr w:type="gramStart"/>
       <w:r>
         <w:rPr>
           <w:rFonts w:ascii="Arial" w:hAnsi="Arial" w:cs="Arial"/>
@@ -3414,6 +3710,7 @@
         </w:rPr>
         <w:t>e.g.</w:t>
       </w:r>
+      <w:proofErr w:type="gramEnd"/>
       <w:r>
         <w:rPr>
           <w:rFonts w:ascii="Arial" w:hAnsi="Arial" w:cs="Arial"/>
@@ -3870,6 +4167,61 @@
     </w:p>
     <w:p>
       <w:pPr>
+        <w:rPr>
+          <w:rFonts w:ascii="Arial" w:hAnsi="Arial" w:cs="Arial"/>
+          <w:szCs w:val="22"/>
+        </w:rPr>
+      </w:pPr>
+      <w:r>
+        <w:rPr>
+          <w:rFonts w:ascii="Georgia" w:hAnsi="Georgia"/>
+          <w:color w:val="292929"/>
+          <w:spacing w:val="-1"/>
+          <w:sz w:val="30"/>
+          <w:szCs w:val="30"/>
+          <w:shd w:val="clear" w:color="auto" w:fill="FFFFFF"/>
+        </w:rPr>
+        <w:lastRenderedPageBreak/>
+        <w:t>Many machine learning algorithms require normalization. However, it is important to normalize AFTER splitting data. If you normalize before splitting, the mean and standard deviation used to normalize the data will be based on the full dataset and not the training subset — therefore leaking information about the test or validation sets into the train set.</w:t>
+      </w:r>
+      <w:r>
+        <w:rPr>
+          <w:rFonts w:ascii="Georgia" w:hAnsi="Georgia"/>
+          <w:color w:val="292929"/>
+          <w:spacing w:val="-1"/>
+          <w:sz w:val="30"/>
+          <w:szCs w:val="30"/>
+          <w:shd w:val="clear" w:color="auto" w:fill="FFFFFF"/>
+        </w:rPr>
+        <w:t xml:space="preserve"> </w:t>
+      </w:r>
+      <w:hyperlink r:id="rId13" w:history="1">
+        <w:r>
+          <w:rPr>
+            <w:rStyle w:val="Hyperlink"/>
+            <w:rFonts w:ascii="Georgia" w:hAnsi="Georgia"/>
+            <w:spacing w:val="-1"/>
+            <w:sz w:val="30"/>
+            <w:szCs w:val="30"/>
+            <w:shd w:val="clear" w:color="auto" w:fill="FFFFFF"/>
+          </w:rPr>
+          <w:t>https://towardsdatascience.com/preventing-data-leakage-in-your-machine-learning-model-9ae54b3cd1fb</w:t>
+        </w:r>
+      </w:hyperlink>
+      <w:r>
+        <w:rPr>
+          <w:rFonts w:ascii="Georgia" w:hAnsi="Georgia"/>
+          <w:color w:val="292929"/>
+          <w:spacing w:val="-1"/>
+          <w:sz w:val="30"/>
+          <w:szCs w:val="30"/>
+          <w:shd w:val="clear" w:color="auto" w:fill="FFFFFF"/>
+        </w:rPr>
+        <w:t xml:space="preserve"> </w:t>
+      </w:r>
+    </w:p>
+    <w:p>
+      <w:pPr>
         <w:pStyle w:val="Heading2"/>
         <w:numPr>
           <w:ilvl w:val="1"/>
@@ -3894,7 +4246,6 @@
           <w:sz w:val="24"/>
           <w:szCs w:val="24"/>
         </w:rPr>
-        <w:lastRenderedPageBreak/>
         <w:t>Data Visualisation</w:t>
       </w:r>
       <w:bookmarkEnd w:id="6"/>
@@ -3994,7 +4345,7 @@
                     <pic:cNvPicPr/>
                   </pic:nvPicPr>
                   <pic:blipFill>
-                    <a:blip r:embed="rId13"/>
+                    <a:blip r:embed="rId14"/>
                     <a:stretch>
                       <a:fillRect/>
                     </a:stretch>
@@ -4154,6 +4505,7 @@
           <w:noProof/>
           <w:szCs w:val="22"/>
         </w:rPr>
+        <w:lastRenderedPageBreak/>
         <w:drawing>
           <wp:inline distT="0" distB="0" distL="0" distR="0" wp14:anchorId="67E88375" wp14:editId="531FA9EF">
             <wp:extent cx="3754152" cy="2575416"/>
@@ -4170,7 +4522,7 @@
                     <pic:cNvPicPr/>
                   </pic:nvPicPr>
                   <pic:blipFill>
-                    <a:blip r:embed="rId14"/>
+                    <a:blip r:embed="rId15"/>
                     <a:stretch>
                       <a:fillRect/>
                     </a:stretch>
@@ -4450,7 +4802,7 @@
                     </pic:cNvPicPr>
                   </pic:nvPicPr>
                   <pic:blipFill>
-                    <a:blip r:embed="rId15">
+                    <a:blip r:embed="rId16">
                       <a:extLst>
                         <a:ext uri="{28A0092B-C50C-407E-A947-70E740481C1C}">
                           <a14:useLocalDpi xmlns:a14="http://schemas.microsoft.com/office/drawing/2010/main" val="0"/>
@@ -4699,6 +5051,7 @@
           <w:szCs w:val="22"/>
           <w:shd w:val="clear" w:color="auto" w:fill="FFFFFF"/>
         </w:rPr>
+        <w:lastRenderedPageBreak/>
         <w:drawing>
           <wp:inline distT="0" distB="0" distL="0" distR="0" wp14:anchorId="22AEF6EA" wp14:editId="0A485B6E">
             <wp:extent cx="2164080" cy="2698853"/>
@@ -4715,7 +5068,7 @@
                     <pic:cNvPicPr/>
                   </pic:nvPicPr>
                   <pic:blipFill>
-                    <a:blip r:embed="rId16"/>
+                    <a:blip r:embed="rId17"/>
                     <a:stretch>
                       <a:fillRect/>
                     </a:stretch>
@@ -4835,7 +5188,6 @@
           <w:szCs w:val="22"/>
           <w:shd w:val="clear" w:color="auto" w:fill="FFFFFF"/>
         </w:rPr>
-        <w:lastRenderedPageBreak/>
         <w:t>An extract from my code (slightly modified to be more readable):</w:t>
       </w:r>
     </w:p>
@@ -4896,6 +5248,7 @@
         </w:rPr>
         <w:t xml:space="preserve">def </w:t>
       </w:r>
+      <w:proofErr w:type="gramStart"/>
       <w:r>
         <w:rPr>
           <w:rFonts w:ascii="Mongolian Baiti" w:hAnsi="Mongolian Baiti" w:cs="Mongolian Baiti"/>
@@ -4906,7 +5259,14 @@
         <w:rPr>
           <w:rFonts w:ascii="Mongolian Baiti" w:hAnsi="Mongolian Baiti" w:cs="Mongolian Baiti"/>
         </w:rPr>
-        <w:t xml:space="preserve">NN(train, </w:t>
+        <w:t>NN(</w:t>
+      </w:r>
+      <w:proofErr w:type="gramEnd"/>
+      <w:r>
+        <w:rPr>
+          <w:rFonts w:ascii="Mongolian Baiti" w:hAnsi="Mongolian Baiti" w:cs="Mongolian Baiti"/>
+        </w:rPr>
+        <w:t xml:space="preserve">train, </w:t>
       </w:r>
       <w:proofErr w:type="spellStart"/>
       <w:r>
@@ -4947,7 +5307,21 @@
         <w:rPr>
           <w:rFonts w:ascii="Mongolian Baiti" w:hAnsi="Mongolian Baiti" w:cs="Mongolian Baiti"/>
         </w:rPr>
-        <w:t xml:space="preserve">    distance = list() #Stores distance of each point</w:t>
+        <w:t xml:space="preserve">    distance = </w:t>
+      </w:r>
+      <w:proofErr w:type="gramStart"/>
+      <w:r>
+        <w:rPr>
+          <w:rFonts w:ascii="Mongolian Baiti" w:hAnsi="Mongolian Baiti" w:cs="Mongolian Baiti"/>
+        </w:rPr>
+        <w:t>list(</w:t>
+      </w:r>
+      <w:proofErr w:type="gramEnd"/>
+      <w:r>
+        <w:rPr>
+          <w:rFonts w:ascii="Mongolian Baiti" w:hAnsi="Mongolian Baiti" w:cs="Mongolian Baiti"/>
+        </w:rPr>
+        <w:t>) #Stores distance of each point</w:t>
       </w:r>
     </w:p>
     <w:p>
@@ -5034,7 +5408,21 @@
         <w:rPr>
           <w:rFonts w:ascii="Mongolian Baiti" w:hAnsi="Mongolian Baiti" w:cs="Mongolian Baiti"/>
         </w:rPr>
-        <w:t xml:space="preserve">        distance.append((train[</w:t>
+        <w:t xml:space="preserve">        </w:t>
+      </w:r>
+      <w:proofErr w:type="gramStart"/>
+      <w:r>
+        <w:rPr>
+          <w:rFonts w:ascii="Mongolian Baiti" w:hAnsi="Mongolian Baiti" w:cs="Mongolian Baiti"/>
+        </w:rPr>
+        <w:t>distance.append</w:t>
+      </w:r>
+      <w:proofErr w:type="gramEnd"/>
+      <w:r>
+        <w:rPr>
+          <w:rFonts w:ascii="Mongolian Baiti" w:hAnsi="Mongolian Baiti" w:cs="Mongolian Baiti"/>
+        </w:rPr>
+        <w:t>((train[</w:t>
       </w:r>
       <w:proofErr w:type="spellStart"/>
       <w:r>
@@ -5114,7 +5502,21 @@
         <w:rPr>
           <w:rFonts w:ascii="Mongolian Baiti" w:hAnsi="Mongolian Baiti" w:cs="Mongolian Baiti"/>
         </w:rPr>
-        <w:t xml:space="preserve">    kNeighbours = list() #list to store K amount of neighbour results</w:t>
+        <w:t xml:space="preserve">    kNeighbours = </w:t>
+      </w:r>
+      <w:proofErr w:type="gramStart"/>
+      <w:r>
+        <w:rPr>
+          <w:rFonts w:ascii="Mongolian Baiti" w:hAnsi="Mongolian Baiti" w:cs="Mongolian Baiti"/>
+        </w:rPr>
+        <w:t>list(</w:t>
+      </w:r>
+      <w:proofErr w:type="gramEnd"/>
+      <w:r>
+        <w:rPr>
+          <w:rFonts w:ascii="Mongolian Baiti" w:hAnsi="Mongolian Baiti" w:cs="Mongolian Baiti"/>
+        </w:rPr>
+        <w:t>) #list to store K amount of neighbour results</w:t>
       </w:r>
     </w:p>
     <w:p>
@@ -5270,7 +5672,21 @@
         <w:rPr>
           <w:rFonts w:ascii="Mongolian Baiti" w:hAnsi="Mongolian Baiti" w:cs="Mongolian Baiti"/>
         </w:rPr>
-        <w:t>def eucDistance(variable1, variable2):</w:t>
+        <w:t xml:space="preserve">def </w:t>
+      </w:r>
+      <w:proofErr w:type="gramStart"/>
+      <w:r>
+        <w:rPr>
+          <w:rFonts w:ascii="Mongolian Baiti" w:hAnsi="Mongolian Baiti" w:cs="Mongolian Baiti"/>
+        </w:rPr>
+        <w:t>eucDistance(</w:t>
+      </w:r>
+      <w:proofErr w:type="gramEnd"/>
+      <w:r>
+        <w:rPr>
+          <w:rFonts w:ascii="Mongolian Baiti" w:hAnsi="Mongolian Baiti" w:cs="Mongolian Baiti"/>
+        </w:rPr>
+        <w:t>variable1, variable2):</w:t>
       </w:r>
     </w:p>
     <w:p>
@@ -5353,11 +5769,19 @@
         <w:t>i</w:t>
       </w:r>
       <w:proofErr w:type="spellEnd"/>
+      <w:proofErr w:type="gramStart"/>
       <w:r>
         <w:rPr>
           <w:rFonts w:ascii="Mongolian Baiti" w:hAnsi="Mongolian Baiti" w:cs="Mongolian Baiti"/>
         </w:rPr>
-        <w:t>])**2</w:t>
+        <w:t>])*</w:t>
+      </w:r>
+      <w:proofErr w:type="gramEnd"/>
+      <w:r>
+        <w:rPr>
+          <w:rFonts w:ascii="Mongolian Baiti" w:hAnsi="Mongolian Baiti" w:cs="Mongolian Baiti"/>
+        </w:rPr>
+        <w:t>*2</w:t>
       </w:r>
     </w:p>
     <w:p>
@@ -5372,7 +5796,22 @@
         <w:rPr>
           <w:rFonts w:ascii="Mongolian Baiti" w:hAnsi="Mongolian Baiti" w:cs="Mongolian Baiti"/>
         </w:rPr>
-        <w:t xml:space="preserve">    return np.sqrt(distance)</w:t>
+        <w:lastRenderedPageBreak/>
+        <w:t xml:space="preserve">    return </w:t>
+      </w:r>
+      <w:proofErr w:type="gramStart"/>
+      <w:r>
+        <w:rPr>
+          <w:rFonts w:ascii="Mongolian Baiti" w:hAnsi="Mongolian Baiti" w:cs="Mongolian Baiti"/>
+        </w:rPr>
+        <w:t>np.sqrt</w:t>
+      </w:r>
+      <w:proofErr w:type="gramEnd"/>
+      <w:r>
+        <w:rPr>
+          <w:rFonts w:ascii="Mongolian Baiti" w:hAnsi="Mongolian Baiti" w:cs="Mongolian Baiti"/>
+        </w:rPr>
+        <w:t>(distance)</w:t>
       </w:r>
     </w:p>
     <w:p>
@@ -5418,7 +5857,7 @@
         </w:rPr>
         <w:t xml:space="preserve"> </w:t>
       </w:r>
-      <w:hyperlink r:id="rId17" w:history="1">
+      <w:hyperlink r:id="rId18" w:history="1">
         <w:r>
           <w:rPr>
             <w:rStyle w:val="Hyperlink"/>
@@ -5440,6 +5879,58 @@
     </w:p>
     <w:p>
       <w:pPr>
+        <w:jc w:val="left"/>
+        <w:rPr>
+          <w:rFonts w:ascii="Arial" w:hAnsi="Arial" w:cs="Arial"/>
+          <w:szCs w:val="22"/>
+          <w:shd w:val="clear" w:color="auto" w:fill="FFFFFF"/>
+        </w:rPr>
+      </w:pPr>
+      <w:r>
+        <w:rPr>
+          <w:rFonts w:ascii="Arial" w:hAnsi="Arial" w:cs="Arial"/>
+          <w:szCs w:val="22"/>
+          <w:shd w:val="clear" w:color="auto" w:fill="FFFFFF"/>
+        </w:rPr>
+        <w:drawing>
+          <wp:inline distT="0" distB="0" distL="0" distR="0" wp14:anchorId="714DDEBB" wp14:editId="22A80E60">
+            <wp:extent cx="5731510" cy="586740"/>
+            <wp:effectExtent l="0" t="0" r="0" b="0"/>
+            <wp:docPr id="2" name="Picture 2"/>
+            <wp:cNvGraphicFramePr>
+              <a:graphicFrameLocks xmlns:a="http://schemas.openxmlformats.org/drawingml/2006/main" noChangeAspect="1"/>
+            </wp:cNvGraphicFramePr>
+            <a:graphic xmlns:a="http://schemas.openxmlformats.org/drawingml/2006/main">
+              <a:graphicData uri="http://schemas.openxmlformats.org/drawingml/2006/picture">
+                <pic:pic xmlns:pic="http://schemas.openxmlformats.org/drawingml/2006/picture">
+                  <pic:nvPicPr>
+                    <pic:cNvPr id="1" name=""/>
+                    <pic:cNvPicPr/>
+                  </pic:nvPicPr>
+                  <pic:blipFill>
+                    <a:blip r:embed="rId19"/>
+                    <a:stretch>
+                      <a:fillRect/>
+                    </a:stretch>
+                  </pic:blipFill>
+                  <pic:spPr>
+                    <a:xfrm>
+                      <a:off x="0" y="0"/>
+                      <a:ext cx="5731510" cy="586740"/>
+                    </a:xfrm>
+                    <a:prstGeom prst="rect">
+                      <a:avLst/>
+                    </a:prstGeom>
+                  </pic:spPr>
+                </pic:pic>
+              </a:graphicData>
+            </a:graphic>
+          </wp:inline>
+        </w:drawing>
+      </w:r>
+    </w:p>
+    <w:p>
+      <w:pPr>
         <w:pStyle w:val="ListParagraph"/>
         <w:jc w:val="left"/>
         <w:rPr>
@@ -5532,7 +6023,16 @@
           <w:szCs w:val="22"/>
           <w:shd w:val="clear" w:color="auto" w:fill="FFFFFF"/>
         </w:rPr>
-        <w:t>each node shows a feature (attribute), each link (branch) shows a decision (rule) and each leaf shows an outcome (categorical or continues value)</w:t>
+        <w:t>each node shows a feature (attribute), each link (branch) shows a decision (rule) and each leaf shows an outcome (categorical or continues value</w:t>
+      </w:r>
+      <w:proofErr w:type="gramStart"/>
+      <w:r>
+        <w:rPr>
+          <w:rFonts w:ascii="Arial" w:hAnsi="Arial" w:cs="Arial"/>
+          <w:szCs w:val="22"/>
+          <w:shd w:val="clear" w:color="auto" w:fill="FFFFFF"/>
+        </w:rPr>
+        <w:t>)</w:t>
       </w:r>
       <w:r>
         <w:rPr>
@@ -5548,7 +6048,16 @@
           <w:szCs w:val="22"/>
           <w:shd w:val="clear" w:color="auto" w:fill="FFFFFF"/>
         </w:rPr>
-        <w:t>[d].</w:t>
+        <w:t>[</w:t>
+      </w:r>
+      <w:proofErr w:type="gramEnd"/>
+      <w:r>
+        <w:rPr>
+          <w:rFonts w:ascii="Arial" w:hAnsi="Arial" w:cs="Arial"/>
+          <w:szCs w:val="22"/>
+          <w:shd w:val="clear" w:color="auto" w:fill="FFFFFF"/>
+        </w:rPr>
+        <w:t>d].</w:t>
       </w:r>
       <w:r>
         <w:rPr>
@@ -5608,7 +6117,6 @@
           <w:szCs w:val="22"/>
           <w:shd w:val="clear" w:color="auto" w:fill="FFFFFF"/>
         </w:rPr>
-        <w:lastRenderedPageBreak/>
         <w:drawing>
           <wp:inline distT="0" distB="0" distL="0" distR="0" wp14:anchorId="376BC928" wp14:editId="2D496006">
             <wp:extent cx="4692912" cy="2888746"/>
@@ -5625,7 +6133,7 @@
                     <pic:cNvPicPr/>
                   </pic:nvPicPr>
                   <pic:blipFill>
-                    <a:blip r:embed="rId18"/>
+                    <a:blip r:embed="rId20"/>
                     <a:stretch>
                       <a:fillRect/>
                     </a:stretch>
@@ -5654,7 +6162,7 @@
           <w:shd w:val="clear" w:color="auto" w:fill="FFFFFF"/>
         </w:rPr>
       </w:pPr>
-      <w:hyperlink r:id="rId19" w:history="1">
+      <w:hyperlink r:id="rId21" w:history="1">
         <w:r>
           <w:rPr>
             <w:rStyle w:val="Hyperlink"/>
@@ -5690,6 +6198,7 @@
           <w:szCs w:val="22"/>
           <w:shd w:val="clear" w:color="auto" w:fill="FFFFFF"/>
         </w:rPr>
+        <w:lastRenderedPageBreak/>
         <w:drawing>
           <wp:inline distT="0" distB="0" distL="0" distR="0" wp14:anchorId="55350327" wp14:editId="258606E4">
             <wp:extent cx="5731510" cy="3061970"/>
@@ -5706,7 +6215,7 @@
                     <pic:cNvPicPr/>
                   </pic:nvPicPr>
                   <pic:blipFill>
-                    <a:blip r:embed="rId20"/>
+                    <a:blip r:embed="rId22"/>
                     <a:stretch>
                       <a:fillRect/>
                     </a:stretch>
@@ -5837,10 +6346,9 @@
           <w:szCs w:val="22"/>
           <w:shd w:val="clear" w:color="auto" w:fill="FFFFFF"/>
         </w:rPr>
-        <w:lastRenderedPageBreak/>
         <w:t xml:space="preserve">[a] </w:t>
       </w:r>
-      <w:hyperlink r:id="rId21" w:anchor=":~:text=The%20k%2Dnearest%20neighbors%20algorithm%2C%20also%20known%20as%20KNN%20or,of%20an%20individual%20data%20point" w:history="1">
+      <w:hyperlink r:id="rId23" w:anchor=":~:text=The%20k%2Dnearest%20neighbors%20algorithm%2C%20also%20known%20as%20KNN%20or,of%20an%20individual%20data%20point" w:history="1">
         <w:r>
           <w:rPr>
             <w:rStyle w:val="Hyperlink"/>
@@ -5877,7 +6385,7 @@
         </w:rPr>
         <w:t xml:space="preserve">[b] </w:t>
       </w:r>
-      <w:hyperlink r:id="rId22" w:history="1">
+      <w:hyperlink r:id="rId24" w:history="1">
         <w:r>
           <w:rPr>
             <w:rStyle w:val="Hyperlink"/>
@@ -5906,7 +6414,7 @@
         </w:rPr>
         <w:t xml:space="preserve">[c] </w:t>
       </w:r>
-      <w:hyperlink r:id="rId23" w:history="1">
+      <w:hyperlink r:id="rId25" w:history="1">
         <w:r>
           <w:rPr>
             <w:rStyle w:val="Hyperlink"/>
@@ -5943,7 +6451,7 @@
         </w:rPr>
         <w:t xml:space="preserve">[d] </w:t>
       </w:r>
-      <w:hyperlink r:id="rId24" w:history="1">
+      <w:hyperlink r:id="rId26" w:history="1">
         <w:r>
           <w:rPr>
             <w:rStyle w:val="Hyperlink"/>
@@ -5980,7 +6488,7 @@
         </w:rPr>
         <w:t xml:space="preserve">[e] </w:t>
       </w:r>
-      <w:hyperlink r:id="rId25" w:anchor="h1" w:history="1">
+      <w:hyperlink r:id="rId27" w:anchor="h1" w:history="1">
         <w:r>
           <w:rPr>
             <w:rStyle w:val="Hyperlink"/>
@@ -6017,7 +6525,7 @@
         </w:rPr>
         <w:t xml:space="preserve">[f] </w:t>
       </w:r>
-      <w:hyperlink r:id="rId26" w:history="1">
+      <w:hyperlink r:id="rId28" w:history="1">
         <w:r>
           <w:rPr>
             <w:rStyle w:val="Hyperlink"/>
@@ -6046,7 +6554,7 @@
         </w:rPr>
         <w:t xml:space="preserve">[g] </w:t>
       </w:r>
-      <w:hyperlink r:id="rId27" w:history="1">
+      <w:hyperlink r:id="rId29" w:history="1">
         <w:r>
           <w:rPr>
             <w:rStyle w:val="Hyperlink"/>
@@ -6081,6 +6589,7 @@
           <w:szCs w:val="22"/>
           <w:shd w:val="clear" w:color="auto" w:fill="FFFFFF"/>
         </w:rPr>
+        <w:lastRenderedPageBreak/>
         <w:t>[h]</w:t>
       </w:r>
     </w:p>
@@ -6139,9 +6648,9 @@
       </w:r>
     </w:p>
     <w:sectPr>
-      <w:headerReference w:type="default" r:id="rId28"/>
-      <w:footerReference w:type="default" r:id="rId29"/>
-      <w:headerReference w:type="first" r:id="rId30"/>
+      <w:headerReference w:type="default" r:id="rId30"/>
+      <w:footerReference w:type="default" r:id="rId31"/>
+      <w:headerReference w:type="first" r:id="rId32"/>
       <w:pgSz w:w="11906" w:h="16838"/>
       <w:pgMar w:top="1440" w:right="1440" w:bottom="1440" w:left="1440" w:header="708" w:footer="708" w:gutter="0"/>
       <w:pgNumType w:start="0"/>
@@ -6272,7 +6781,23 @@
         <w:rFonts w:asciiTheme="minorHAnsi" w:hAnsiTheme="minorHAnsi" w:cstheme="minorHAnsi"/>
         <w:lang w:val="en-GB"/>
       </w:rPr>
-      <w:t>Using Machine Learning Algorithms to Predict the Price of Pre-owned Cars                         Rizwan Bagdadi</w:t>
+      <w:t xml:space="preserve">Using Machine Learning Algorithms to Predict the Price of </w:t>
+    </w:r>
+    <w:proofErr w:type="gramStart"/>
+    <w:r>
+      <w:rPr>
+        <w:rFonts w:asciiTheme="minorHAnsi" w:hAnsiTheme="minorHAnsi" w:cstheme="minorHAnsi"/>
+        <w:lang w:val="en-GB"/>
+      </w:rPr>
+      <w:t>Pre-owned</w:t>
+    </w:r>
+    <w:proofErr w:type="gramEnd"/>
+    <w:r>
+      <w:rPr>
+        <w:rFonts w:asciiTheme="minorHAnsi" w:hAnsiTheme="minorHAnsi" w:cstheme="minorHAnsi"/>
+        <w:lang w:val="en-GB"/>
+      </w:rPr>
+      <w:t xml:space="preserve"> Cars                         Rizwan Bagdadi</w:t>
     </w:r>
   </w:p>
   <w:p>

</xml_diff>

<commit_message>
Removed "get_dummies()" and replaced with "LabelEncoder()"
</commit_message>
<xml_diff>
--- a/Interim Report.docx
+++ b/Interim Report.docx
@@ -107,31 +107,7 @@
           <w:sz w:val="48"/>
           <w:szCs w:val="48"/>
         </w:rPr>
-        <w:t xml:space="preserve">Using Machine Learning Algorithms to Predict the Price of </w:t>
-      </w:r>
-      <w:proofErr w:type="gramStart"/>
-      <w:r>
-        <w:rPr>
-          <w:rFonts w:ascii="Arial" w:hAnsi="Arial" w:cs="Arial"/>
-          <w:b/>
-          <w:bCs/>
-          <w:color w:val="000000"/>
-          <w:sz w:val="48"/>
-          <w:szCs w:val="48"/>
-        </w:rPr>
-        <w:t>Pre-owned</w:t>
-      </w:r>
-      <w:proofErr w:type="gramEnd"/>
-      <w:r>
-        <w:rPr>
-          <w:rFonts w:ascii="Arial" w:hAnsi="Arial" w:cs="Arial"/>
-          <w:b/>
-          <w:bCs/>
-          <w:color w:val="000000"/>
-          <w:sz w:val="48"/>
-          <w:szCs w:val="48"/>
-        </w:rPr>
-        <w:t xml:space="preserve"> Cars</w:t>
+        <w:t>Using Machine Learning Algorithms to Predict the Price of Pre-owned Cars</w:t>
       </w:r>
     </w:p>
     <w:p>
@@ -487,21 +463,7 @@
         <w:rPr>
           <w:rFonts w:ascii="Arial" w:hAnsi="Arial" w:cs="Arial"/>
         </w:rPr>
-        <w:t xml:space="preserve">This report has been prepared </w:t>
-      </w:r>
-      <w:proofErr w:type="gramStart"/>
-      <w:r>
-        <w:rPr>
-          <w:rFonts w:ascii="Arial" w:hAnsi="Arial" w:cs="Arial"/>
-        </w:rPr>
-        <w:t>on the basis of</w:t>
-      </w:r>
-      <w:proofErr w:type="gramEnd"/>
-      <w:r>
-        <w:rPr>
-          <w:rFonts w:ascii="Arial" w:hAnsi="Arial" w:cs="Arial"/>
-        </w:rPr>
-        <w:t xml:space="preserve"> my own work. Where other published and unpublished source materials have been used, these have been acknowledged.</w:t>
+        <w:t>This report has been prepared on the basis of my own work. Where other published and unpublished source materials have been used, these have been acknowledged.</w:t>
       </w:r>
     </w:p>
     <w:p>
@@ -1927,21 +1889,7 @@
         <w:rPr>
           <w:rFonts w:ascii="Arial" w:hAnsi="Arial" w:cs="Arial"/>
         </w:rPr>
-        <w:t xml:space="preserve"> algorithms to predict the price of </w:t>
-      </w:r>
-      <w:proofErr w:type="gramStart"/>
-      <w:r>
-        <w:rPr>
-          <w:rFonts w:ascii="Arial" w:hAnsi="Arial" w:cs="Arial"/>
-        </w:rPr>
-        <w:t>pre-owned</w:t>
-      </w:r>
-      <w:proofErr w:type="gramEnd"/>
-      <w:r>
-        <w:rPr>
-          <w:rFonts w:ascii="Arial" w:hAnsi="Arial" w:cs="Arial"/>
-        </w:rPr>
-        <w:t xml:space="preserve"> cars in the UK.</w:t>
+        <w:t xml:space="preserve"> algorithms to predict the price of pre-owned cars in the UK.</w:t>
       </w:r>
       <w:r>
         <w:rPr>
@@ -1965,21 +1913,7 @@
         <w:rPr>
           <w:rFonts w:ascii="Arial" w:hAnsi="Arial" w:cs="Arial"/>
         </w:rPr>
-        <w:t xml:space="preserve">Two techniques, K-nearest </w:t>
-      </w:r>
-      <w:proofErr w:type="gramStart"/>
-      <w:r>
-        <w:rPr>
-          <w:rFonts w:ascii="Arial" w:hAnsi="Arial" w:cs="Arial"/>
-        </w:rPr>
-        <w:t>neighbour</w:t>
-      </w:r>
-      <w:proofErr w:type="gramEnd"/>
-      <w:r>
-        <w:rPr>
-          <w:rFonts w:ascii="Arial" w:hAnsi="Arial" w:cs="Arial"/>
-        </w:rPr>
-        <w:t xml:space="preserve"> and decision trees, have been used to make these predictions, using</w:t>
+        <w:t>Two techniques, K-nearest neighbour and decision trees, have been used to make these predictions, using</w:t>
       </w:r>
       <w:r>
         <w:rPr>
@@ -2028,21 +1962,7 @@
         <w:rPr>
           <w:rFonts w:ascii="Arial" w:hAnsi="Arial" w:cs="Arial"/>
         </w:rPr>
-        <w:t xml:space="preserve">, the </w:t>
-      </w:r>
-      <w:proofErr w:type="gramStart"/>
-      <w:r>
-        <w:rPr>
-          <w:rFonts w:ascii="Arial" w:hAnsi="Arial" w:cs="Arial"/>
-        </w:rPr>
-        <w:t>client</w:t>
-      </w:r>
-      <w:proofErr w:type="gramEnd"/>
-      <w:r>
-        <w:rPr>
-          <w:rFonts w:ascii="Arial" w:hAnsi="Arial" w:cs="Arial"/>
-        </w:rPr>
-        <w:t xml:space="preserve"> and data.</w:t>
+        <w:t>, the client and data.</w:t>
       </w:r>
       <w:r>
         <w:rPr>
@@ -2531,27 +2451,7 @@
           <w:sz w:val="22"/>
           <w:szCs w:val="22"/>
         </w:rPr>
-        <w:t xml:space="preserve">Predicting the price of a </w:t>
-      </w:r>
-      <w:proofErr w:type="gramStart"/>
-      <w:r>
-        <w:rPr>
-          <w:rFonts w:ascii="Arial" w:hAnsi="Arial" w:cs="Arial"/>
-          <w:color w:val="000000"/>
-          <w:sz w:val="22"/>
-          <w:szCs w:val="22"/>
-        </w:rPr>
-        <w:t>pre-owned</w:t>
-      </w:r>
-      <w:proofErr w:type="gramEnd"/>
-      <w:r>
-        <w:rPr>
-          <w:rFonts w:ascii="Arial" w:hAnsi="Arial" w:cs="Arial"/>
-          <w:color w:val="000000"/>
-          <w:sz w:val="22"/>
-          <w:szCs w:val="22"/>
-        </w:rPr>
-        <w:t xml:space="preserve"> car is an important problem that not only benefits the buyer, but also the seller. Individuals or dealerships often state their buying price at very unreasonable prices - in comparison to the actual worth of the vehicle; taking advantage of those who are unsure of the approximate value of the car. </w:t>
+        <w:t xml:space="preserve">Predicting the price of a pre-owned car is an important problem that not only benefits the buyer, but also the seller. Individuals or dealerships often state their buying price at very unreasonable prices - in comparison to the actual worth of the vehicle; taking advantage of those who are unsure of the approximate value of the car. </w:t>
       </w:r>
       <w:r>
         <w:rPr>
@@ -2560,47 +2460,7 @@
           <w:sz w:val="22"/>
           <w:szCs w:val="22"/>
         </w:rPr>
-        <w:t xml:space="preserve">When it comes to human-to-human interactions in quoting a fair and accurate price of a pre-owned car, there are two main problems that must be </w:t>
-      </w:r>
-      <w:proofErr w:type="gramStart"/>
-      <w:r>
-        <w:rPr>
-          <w:rFonts w:ascii="Arial" w:hAnsi="Arial" w:cs="Arial"/>
-          <w:color w:val="FF0000"/>
-          <w:sz w:val="22"/>
-          <w:szCs w:val="22"/>
-        </w:rPr>
-        <w:t>highlighted;</w:t>
-      </w:r>
-      <w:proofErr w:type="gramEnd"/>
-      <w:r>
-        <w:rPr>
-          <w:rFonts w:ascii="Arial" w:hAnsi="Arial" w:cs="Arial"/>
-          <w:color w:val="FF0000"/>
-          <w:sz w:val="22"/>
-          <w:szCs w:val="22"/>
-        </w:rPr>
-        <w:t xml:space="preserve"> the first being human error. Figure 1 shows a list designed by Gordon Dupont called the “dirty dozen” which highlights 12 of the most common human errors from which several are applicable when it comes to selling </w:t>
-      </w:r>
-      <w:proofErr w:type="gramStart"/>
-      <w:r>
-        <w:rPr>
-          <w:rFonts w:ascii="Arial" w:hAnsi="Arial" w:cs="Arial"/>
-          <w:color w:val="FF0000"/>
-          <w:sz w:val="22"/>
-          <w:szCs w:val="22"/>
-        </w:rPr>
-        <w:t>pre-owned</w:t>
-      </w:r>
-      <w:proofErr w:type="gramEnd"/>
-      <w:r>
-        <w:rPr>
-          <w:rFonts w:ascii="Arial" w:hAnsi="Arial" w:cs="Arial"/>
-          <w:color w:val="FF0000"/>
-          <w:sz w:val="22"/>
-          <w:szCs w:val="22"/>
-        </w:rPr>
-        <w:t xml:space="preserve"> cars, such as stress, lack of knowledge, lack of awareness, lack of communication and lack of resources. The second problem being discrimination; this includes race, gender, age, and religion.</w:t>
+        <w:t>When it comes to human-to-human interactions in quoting a fair and accurate price of a pre-owned car, there are two main problems that must be highlighted; the first being human error. Figure 1 shows a list designed by Gordon Dupont called the “dirty dozen” which highlights 12 of the most common human errors from which several are applicable when it comes to selling pre-owned cars, such as stress, lack of knowledge, lack of awareness, lack of communication and lack of resources. The second problem being discrimination; this includes race, gender, age, and religion.</w:t>
       </w:r>
       <w:r>
         <w:rPr>
@@ -2784,9 +2644,28 @@
           <w:szCs w:val="22"/>
           <w:lang w:val="en-GB" w:eastAsia="en-GB"/>
         </w:rPr>
-        <w:t xml:space="preserve">Having a system that uses a dataset of hundreds of thousands of </w:t>
-      </w:r>
-      <w:proofErr w:type="gramStart"/>
+        <w:t>Having a system that uses a dataset of hundreds of thousands of pre-owned cars selling prices, to predict the selling price of a used vehicle, would benefit both sellers and buyers. However, this system should not be user controlled, due to unfair and/or unreliable results. Hence the reason I believe Machine Learning (ML) should be implemented; to eliminate any bias and provide a fair, accurate selling price.  However, the system will use supervised algorithms, and will need to be trained by a reliable data set. ML is useful to use when it comes to making accurate predictions, as it has the ability to learn from massive amounts of data and can continue to learn. Advanced ML can also predict stock market trends - which would be extremely useful when it comes to stating the selling prices of cars no matter what the state of the market is. </w:t>
+      </w:r>
+    </w:p>
+    <w:p>
+      <w:pPr>
+        <w:spacing w:before="0" w:after="0"/>
+        <w:rPr>
+          <w:rFonts w:ascii="Arial" w:hAnsi="Arial" w:cs="Arial"/>
+          <w:szCs w:val="22"/>
+          <w:lang w:val="en-GB" w:eastAsia="en-GB"/>
+        </w:rPr>
+      </w:pPr>
+    </w:p>
+    <w:p>
+      <w:pPr>
+        <w:spacing w:before="0" w:after="0"/>
+        <w:rPr>
+          <w:rFonts w:ascii="Arial" w:hAnsi="Arial" w:cs="Arial"/>
+          <w:szCs w:val="22"/>
+          <w:lang w:val="en-GB" w:eastAsia="en-GB"/>
+        </w:rPr>
+      </w:pPr>
       <w:r>
         <w:rPr>
           <w:rFonts w:ascii="Arial" w:hAnsi="Arial" w:cs="Arial"/>
@@ -2794,9 +2673,8 @@
           <w:szCs w:val="22"/>
           <w:lang w:val="en-GB" w:eastAsia="en-GB"/>
         </w:rPr>
-        <w:t>pre-owned</w:t>
-      </w:r>
-      <w:proofErr w:type="gramEnd"/>
+        <w:t xml:space="preserve">The goal of this project is to use ML algorithms to find the most suitable algorithm able to carry out the most accurate predictions, as well as providing the best performance and overall efficiency, by comparing their benchmark data. With this project I will be applying at least three different supervised machine learning algorithms; consisting of logistic regression, k-nearest </w:t>
+      </w:r>
       <w:r>
         <w:rPr>
           <w:rFonts w:ascii="Arial" w:hAnsi="Arial" w:cs="Arial"/>
@@ -2804,9 +2682,8 @@
           <w:szCs w:val="22"/>
           <w:lang w:val="en-GB" w:eastAsia="en-GB"/>
         </w:rPr>
-        <w:t xml:space="preserve"> cars selling prices, to predict the selling price of a used vehicle, would benefit both sellers and buyers. However, this system should not be user controlled, due to unfair and/or unreliable results. Hence the reason I believe Machine Learning (ML) should be implemented; to eliminate any bias and provide a fair, accurate selling price.  However, the system will use supervised algorithms, and will need to be trained by a reliable data set. ML is useful to use when it comes to making accurate predictions, as it </w:t>
-      </w:r>
-      <w:proofErr w:type="gramStart"/>
+        <w:t>neighbour,</w:t>
+      </w:r>
       <w:r>
         <w:rPr>
           <w:rFonts w:ascii="Arial" w:hAnsi="Arial" w:cs="Arial"/>
@@ -2814,9 +2691,8 @@
           <w:szCs w:val="22"/>
           <w:lang w:val="en-GB" w:eastAsia="en-GB"/>
         </w:rPr>
-        <w:t>has the ability to</w:t>
-      </w:r>
-      <w:proofErr w:type="gramEnd"/>
+        <w:t xml:space="preserve"> and decision trees. To analyse these algorithms, I will perform a regression analysis and cross-validation of each algorithm used, in order to find which provides the best performance. To train the algorithms, I am going to use a dataset, </w:t>
+      </w:r>
       <w:r>
         <w:rPr>
           <w:rFonts w:ascii="Arial" w:hAnsi="Arial" w:cs="Arial"/>
@@ -2824,104 +2700,8 @@
           <w:szCs w:val="22"/>
           <w:lang w:val="en-GB" w:eastAsia="en-GB"/>
         </w:rPr>
-        <w:t xml:space="preserve"> learn from massive amounts of data and can continue to learn. Advanced ML can also predict stock market trends - which would be extremely useful when it comes to stating the selling prices of cars no matter what the state of the market is. </w:t>
-      </w:r>
-    </w:p>
-    <w:p>
-      <w:pPr>
-        <w:spacing w:before="0" w:after="0"/>
-        <w:rPr>
-          <w:rFonts w:ascii="Arial" w:hAnsi="Arial" w:cs="Arial"/>
-          <w:szCs w:val="22"/>
-          <w:lang w:val="en-GB" w:eastAsia="en-GB"/>
-        </w:rPr>
-      </w:pPr>
-    </w:p>
-    <w:p>
-      <w:pPr>
-        <w:spacing w:before="0" w:after="0"/>
-        <w:rPr>
-          <w:rFonts w:ascii="Arial" w:hAnsi="Arial" w:cs="Arial"/>
-          <w:szCs w:val="22"/>
-          <w:lang w:val="en-GB" w:eastAsia="en-GB"/>
-        </w:rPr>
-      </w:pPr>
-      <w:r>
-        <w:rPr>
-          <w:rFonts w:ascii="Arial" w:hAnsi="Arial" w:cs="Arial"/>
-          <w:color w:val="000000"/>
-          <w:szCs w:val="22"/>
-          <w:lang w:val="en-GB" w:eastAsia="en-GB"/>
-        </w:rPr>
-        <w:t xml:space="preserve">The goal of this project is to use ML algorithms to find the most suitable algorithm able to carry out the most accurate predictions, as well as providing the best performance and overall efficiency, by comparing their benchmark data. With this project I will be applying at least three different supervised machine learning algorithms; consisting of logistic regression, k-nearest </w:t>
-      </w:r>
-      <w:r>
-        <w:rPr>
-          <w:rFonts w:ascii="Arial" w:hAnsi="Arial" w:cs="Arial"/>
-          <w:color w:val="000000"/>
-          <w:szCs w:val="22"/>
-          <w:lang w:val="en-GB" w:eastAsia="en-GB"/>
-        </w:rPr>
-        <w:t>neighbour,</w:t>
-      </w:r>
-      <w:r>
-        <w:rPr>
-          <w:rFonts w:ascii="Arial" w:hAnsi="Arial" w:cs="Arial"/>
-          <w:color w:val="000000"/>
-          <w:szCs w:val="22"/>
-          <w:lang w:val="en-GB" w:eastAsia="en-GB"/>
-        </w:rPr>
-        <w:t xml:space="preserve"> and decision trees. To analyse these algorithms, I will perform a regression analysis and cross-validation of each algorithm used, </w:t>
-      </w:r>
-      <w:proofErr w:type="gramStart"/>
-      <w:r>
-        <w:rPr>
-          <w:rFonts w:ascii="Arial" w:hAnsi="Arial" w:cs="Arial"/>
-          <w:color w:val="000000"/>
-          <w:szCs w:val="22"/>
-          <w:lang w:val="en-GB" w:eastAsia="en-GB"/>
-        </w:rPr>
-        <w:t>in order to</w:t>
-      </w:r>
-      <w:proofErr w:type="gramEnd"/>
-      <w:r>
-        <w:rPr>
-          <w:rFonts w:ascii="Arial" w:hAnsi="Arial" w:cs="Arial"/>
-          <w:color w:val="000000"/>
-          <w:szCs w:val="22"/>
-          <w:lang w:val="en-GB" w:eastAsia="en-GB"/>
-        </w:rPr>
-        <w:t xml:space="preserve"> find which provides the best performance. To train the algorithms, I am going to use a dataset, </w:t>
-      </w:r>
-      <w:r>
-        <w:rPr>
-          <w:rFonts w:ascii="Arial" w:hAnsi="Arial" w:cs="Arial"/>
-          <w:color w:val="000000"/>
-          <w:szCs w:val="22"/>
-          <w:lang w:val="en-GB" w:eastAsia="en-GB"/>
-        </w:rPr>
         <w:lastRenderedPageBreak/>
-        <w:t xml:space="preserve">last updated in 2020, that has the selling price and features of over 100,000 </w:t>
-      </w:r>
-      <w:proofErr w:type="gramStart"/>
-      <w:r>
-        <w:rPr>
-          <w:rFonts w:ascii="Arial" w:hAnsi="Arial" w:cs="Arial"/>
-          <w:color w:val="000000"/>
-          <w:szCs w:val="22"/>
-          <w:lang w:val="en-GB" w:eastAsia="en-GB"/>
-        </w:rPr>
-        <w:t>pre-owned</w:t>
-      </w:r>
-      <w:proofErr w:type="gramEnd"/>
-      <w:r>
-        <w:rPr>
-          <w:rFonts w:ascii="Arial" w:hAnsi="Arial" w:cs="Arial"/>
-          <w:color w:val="000000"/>
-          <w:szCs w:val="22"/>
-          <w:lang w:val="en-GB" w:eastAsia="en-GB"/>
-        </w:rPr>
-        <w:t xml:space="preserve"> cars [3]. </w:t>
+        <w:t>last updated in 2020, that has the selling price and features of over 100,000 pre-owned cars [3]. </w:t>
       </w:r>
     </w:p>
     <w:p>
@@ -2995,17 +2775,8 @@
           <w:rFonts w:ascii="Arial" w:hAnsi="Arial" w:cs="Arial"/>
           <w:szCs w:val="22"/>
         </w:rPr>
-        <w:t xml:space="preserve"> from Kaggle </w:t>
-      </w:r>
-      <w:proofErr w:type="gramStart"/>
-      <w:r>
-        <w:rPr>
-          <w:rFonts w:ascii="Arial" w:hAnsi="Arial" w:cs="Arial"/>
-          <w:szCs w:val="22"/>
-        </w:rPr>
-        <w:t>[ ]</w:t>
-      </w:r>
-      <w:proofErr w:type="gramEnd"/>
+        <w:t xml:space="preserve"> from Kaggle [ ]</w:t>
+      </w:r>
       <w:r>
         <w:rPr>
           <w:rFonts w:ascii="Arial" w:hAnsi="Arial" w:cs="Arial"/>
@@ -3479,23 +3250,7 @@
           <w:rFonts w:ascii="Arial" w:hAnsi="Arial" w:cs="Arial"/>
           <w:szCs w:val="22"/>
         </w:rPr>
-        <w:t xml:space="preserve">. I had then reduced the sample size to 200, using the </w:t>
-      </w:r>
-      <w:proofErr w:type="gramStart"/>
-      <w:r>
-        <w:rPr>
-          <w:rFonts w:ascii="Arial" w:hAnsi="Arial" w:cs="Arial"/>
-          <w:szCs w:val="22"/>
-        </w:rPr>
-        <w:t>head(</w:t>
-      </w:r>
-      <w:proofErr w:type="gramEnd"/>
-      <w:r>
-        <w:rPr>
-          <w:rFonts w:ascii="Arial" w:hAnsi="Arial" w:cs="Arial"/>
-          <w:szCs w:val="22"/>
-        </w:rPr>
-        <w:t>) function. I am looking to solve this issue in the future</w:t>
+        <w:t>. I had then reduced the sample size to 200, using the head() function. I am looking to solve this issue in the future</w:t>
       </w:r>
       <w:r>
         <w:rPr>
@@ -3503,25 +3258,7 @@
           <w:color w:val="FF0000"/>
           <w:szCs w:val="22"/>
         </w:rPr>
-        <w:t xml:space="preserve">, using </w:t>
-      </w:r>
-      <w:proofErr w:type="gramStart"/>
-      <w:r>
-        <w:rPr>
-          <w:rFonts w:ascii="Arial" w:hAnsi="Arial" w:cs="Arial"/>
-          <w:color w:val="FF0000"/>
-          <w:szCs w:val="22"/>
-        </w:rPr>
-        <w:t>an</w:t>
-      </w:r>
-      <w:proofErr w:type="gramEnd"/>
-      <w:r>
-        <w:rPr>
-          <w:rFonts w:ascii="Arial" w:hAnsi="Arial" w:cs="Arial"/>
-          <w:color w:val="FF0000"/>
-          <w:szCs w:val="22"/>
-        </w:rPr>
-        <w:t xml:space="preserve"> virtual machine</w:t>
+        <w:t>, using an virtual machine</w:t>
       </w:r>
       <w:r>
         <w:rPr>
@@ -3677,23 +3414,7 @@
           <w:rFonts w:ascii="Arial" w:hAnsi="Arial" w:cs="Arial"/>
           <w:szCs w:val="22"/>
         </w:rPr>
-        <w:t xml:space="preserve">, with some float and object types. As I could not use the object types, as they are strings, I had removed them from my sample, using the </w:t>
-      </w:r>
-      <w:proofErr w:type="gramStart"/>
-      <w:r>
-        <w:rPr>
-          <w:rFonts w:ascii="Arial" w:hAnsi="Arial" w:cs="Arial"/>
-          <w:szCs w:val="22"/>
-        </w:rPr>
-        <w:t>drop(</w:t>
-      </w:r>
-      <w:proofErr w:type="gramEnd"/>
-      <w:r>
-        <w:rPr>
-          <w:rFonts w:ascii="Arial" w:hAnsi="Arial" w:cs="Arial"/>
-          <w:szCs w:val="22"/>
-        </w:rPr>
-        <w:t xml:space="preserve">) function. However, </w:t>
+        <w:t xml:space="preserve">, with some float and object types. As I could not use the object types, as they are strings, I had removed them from my sample, using the drop() function. However, </w:t>
       </w:r>
       <w:r>
         <w:rPr>
@@ -3702,7 +3423,6 @@
         </w:rPr>
         <w:t xml:space="preserve">transmission, fuel type and the car model, are huge factors when considering the selling price and I would like to implement these in the prediction phase in the future. I will implement these key features by replacing them with integer </w:t>
       </w:r>
-      <w:proofErr w:type="gramStart"/>
       <w:r>
         <w:rPr>
           <w:rFonts w:ascii="Arial" w:hAnsi="Arial" w:cs="Arial"/>
@@ -3710,7 +3430,6 @@
         </w:rPr>
         <w:t>e.g.</w:t>
       </w:r>
-      <w:proofErr w:type="gramEnd"/>
       <w:r>
         <w:rPr>
           <w:rFonts w:ascii="Arial" w:hAnsi="Arial" w:cs="Arial"/>
@@ -4249,6 +3968,17 @@
         <w:t>Data Visualisation</w:t>
       </w:r>
       <w:bookmarkEnd w:id="6"/>
+      <w:r>
+        <w:rPr>
+          <w:rFonts w:ascii="Arial" w:hAnsi="Arial" w:cs="Arial"/>
+          <w:b/>
+          <w:bCs/>
+          <w:color w:val="auto"/>
+          <w:sz w:val="24"/>
+          <w:szCs w:val="24"/>
+        </w:rPr>
+        <w:t xml:space="preserve"> #THIS IS CORRELATION</w:t>
+      </w:r>
     </w:p>
     <w:p>
       <w:pPr>
@@ -5248,7 +4978,6 @@
         </w:rPr>
         <w:t xml:space="preserve">def </w:t>
       </w:r>
-      <w:proofErr w:type="gramStart"/>
       <w:r>
         <w:rPr>
           <w:rFonts w:ascii="Mongolian Baiti" w:hAnsi="Mongolian Baiti" w:cs="Mongolian Baiti"/>
@@ -5259,28 +4988,7 @@
         <w:rPr>
           <w:rFonts w:ascii="Mongolian Baiti" w:hAnsi="Mongolian Baiti" w:cs="Mongolian Baiti"/>
         </w:rPr>
-        <w:t>NN(</w:t>
-      </w:r>
-      <w:proofErr w:type="gramEnd"/>
-      <w:r>
-        <w:rPr>
-          <w:rFonts w:ascii="Mongolian Baiti" w:hAnsi="Mongolian Baiti" w:cs="Mongolian Baiti"/>
-        </w:rPr>
-        <w:t xml:space="preserve">train, </w:t>
-      </w:r>
-      <w:proofErr w:type="spellStart"/>
-      <w:r>
-        <w:rPr>
-          <w:rFonts w:ascii="Mongolian Baiti" w:hAnsi="Mongolian Baiti" w:cs="Mongolian Baiti"/>
-        </w:rPr>
-        <w:t>testRow</w:t>
-      </w:r>
-      <w:proofErr w:type="spellEnd"/>
-      <w:r>
-        <w:rPr>
-          <w:rFonts w:ascii="Mongolian Baiti" w:hAnsi="Mongolian Baiti" w:cs="Mongolian Baiti"/>
-        </w:rPr>
-        <w:t xml:space="preserve">, yTrain, yTest, </w:t>
+        <w:t xml:space="preserve">NN(train, testRow, yTrain, yTest, </w:t>
       </w:r>
       <w:r>
         <w:rPr>
@@ -5307,21 +5015,7 @@
         <w:rPr>
           <w:rFonts w:ascii="Mongolian Baiti" w:hAnsi="Mongolian Baiti" w:cs="Mongolian Baiti"/>
         </w:rPr>
-        <w:t xml:space="preserve">    distance = </w:t>
-      </w:r>
-      <w:proofErr w:type="gramStart"/>
-      <w:r>
-        <w:rPr>
-          <w:rFonts w:ascii="Mongolian Baiti" w:hAnsi="Mongolian Baiti" w:cs="Mongolian Baiti"/>
-        </w:rPr>
-        <w:t>list(</w:t>
-      </w:r>
-      <w:proofErr w:type="gramEnd"/>
-      <w:r>
-        <w:rPr>
-          <w:rFonts w:ascii="Mongolian Baiti" w:hAnsi="Mongolian Baiti" w:cs="Mongolian Baiti"/>
-        </w:rPr>
-        <w:t>) #Stores distance of each point</w:t>
+        <w:t xml:space="preserve">    distance = list() #Stores distance of each point</w:t>
       </w:r>
     </w:p>
     <w:p>
@@ -5336,21 +5030,7 @@
         <w:rPr>
           <w:rFonts w:ascii="Mongolian Baiti" w:hAnsi="Mongolian Baiti" w:cs="Mongolian Baiti"/>
         </w:rPr>
-        <w:t xml:space="preserve">    for </w:t>
-      </w:r>
-      <w:proofErr w:type="spellStart"/>
-      <w:r>
-        <w:rPr>
-          <w:rFonts w:ascii="Mongolian Baiti" w:hAnsi="Mongolian Baiti" w:cs="Mongolian Baiti"/>
-        </w:rPr>
-        <w:t>i</w:t>
-      </w:r>
-      <w:proofErr w:type="spellEnd"/>
-      <w:r>
-        <w:rPr>
-          <w:rFonts w:ascii="Mongolian Baiti" w:hAnsi="Mongolian Baiti" w:cs="Mongolian Baiti"/>
-        </w:rPr>
-        <w:t xml:space="preserve"> in range(len(train)-1):</w:t>
+        <w:t xml:space="preserve">    for i in range(len(train)-1):</w:t>
       </w:r>
     </w:p>
     <w:p>
@@ -5365,35 +5045,7 @@
         <w:rPr>
           <w:rFonts w:ascii="Mongolian Baiti" w:hAnsi="Mongolian Baiti" w:cs="Mongolian Baiti"/>
         </w:rPr>
-        <w:t xml:space="preserve">        dist = eucDistance(train[</w:t>
-      </w:r>
-      <w:proofErr w:type="spellStart"/>
-      <w:r>
-        <w:rPr>
-          <w:rFonts w:ascii="Mongolian Baiti" w:hAnsi="Mongolian Baiti" w:cs="Mongolian Baiti"/>
-        </w:rPr>
-        <w:t>i</w:t>
-      </w:r>
-      <w:proofErr w:type="spellEnd"/>
-      <w:r>
-        <w:rPr>
-          <w:rFonts w:ascii="Mongolian Baiti" w:hAnsi="Mongolian Baiti" w:cs="Mongolian Baiti"/>
-        </w:rPr>
-        <w:t xml:space="preserve">], </w:t>
-      </w:r>
-      <w:proofErr w:type="spellStart"/>
-      <w:r>
-        <w:rPr>
-          <w:rFonts w:ascii="Mongolian Baiti" w:hAnsi="Mongolian Baiti" w:cs="Mongolian Baiti"/>
-        </w:rPr>
-        <w:t>testRow</w:t>
-      </w:r>
-      <w:proofErr w:type="spellEnd"/>
-      <w:r>
-        <w:rPr>
-          <w:rFonts w:ascii="Mongolian Baiti" w:hAnsi="Mongolian Baiti" w:cs="Mongolian Baiti"/>
-        </w:rPr>
-        <w:t xml:space="preserve">) </w:t>
+        <w:t xml:space="preserve">        dist = eucDistance(train[i], testRow) </w:t>
       </w:r>
     </w:p>
     <w:p>
@@ -5408,61 +5060,19 @@
         <w:rPr>
           <w:rFonts w:ascii="Mongolian Baiti" w:hAnsi="Mongolian Baiti" w:cs="Mongolian Baiti"/>
         </w:rPr>
-        <w:t xml:space="preserve">        </w:t>
-      </w:r>
-      <w:proofErr w:type="gramStart"/>
+        <w:t xml:space="preserve">        distance.append((train[i], dist, yTrain</w:t>
+      </w:r>
       <w:r>
         <w:rPr>
           <w:rFonts w:ascii="Mongolian Baiti" w:hAnsi="Mongolian Baiti" w:cs="Mongolian Baiti"/>
         </w:rPr>
-        <w:t>distance.append</w:t>
-      </w:r>
-      <w:proofErr w:type="gramEnd"/>
+        <w:t xml:space="preserve"> </w:t>
+      </w:r>
       <w:r>
         <w:rPr>
           <w:rFonts w:ascii="Mongolian Baiti" w:hAnsi="Mongolian Baiti" w:cs="Mongolian Baiti"/>
         </w:rPr>
-        <w:t>((train[</w:t>
-      </w:r>
-      <w:proofErr w:type="spellStart"/>
-      <w:r>
-        <w:rPr>
-          <w:rFonts w:ascii="Mongolian Baiti" w:hAnsi="Mongolian Baiti" w:cs="Mongolian Baiti"/>
-        </w:rPr>
-        <w:t>i</w:t>
-      </w:r>
-      <w:proofErr w:type="spellEnd"/>
-      <w:r>
-        <w:rPr>
-          <w:rFonts w:ascii="Mongolian Baiti" w:hAnsi="Mongolian Baiti" w:cs="Mongolian Baiti"/>
-        </w:rPr>
-        <w:t>], dist, yTrain</w:t>
-      </w:r>
-      <w:r>
-        <w:rPr>
-          <w:rFonts w:ascii="Mongolian Baiti" w:hAnsi="Mongolian Baiti" w:cs="Mongolian Baiti"/>
-        </w:rPr>
-        <w:t xml:space="preserve"> </w:t>
-      </w:r>
-      <w:r>
-        <w:rPr>
-          <w:rFonts w:ascii="Mongolian Baiti" w:hAnsi="Mongolian Baiti" w:cs="Mongolian Baiti"/>
-        </w:rPr>
-        <w:t>[</w:t>
-      </w:r>
-      <w:proofErr w:type="spellStart"/>
-      <w:r>
-        <w:rPr>
-          <w:rFonts w:ascii="Mongolian Baiti" w:hAnsi="Mongolian Baiti" w:cs="Mongolian Baiti"/>
-        </w:rPr>
-        <w:t>i</w:t>
-      </w:r>
-      <w:proofErr w:type="spellEnd"/>
-      <w:r>
-        <w:rPr>
-          <w:rFonts w:ascii="Mongolian Baiti" w:hAnsi="Mongolian Baiti" w:cs="Mongolian Baiti"/>
-        </w:rPr>
-        <w:t xml:space="preserve">])) </w:t>
+        <w:t xml:space="preserve">[i])) </w:t>
       </w:r>
     </w:p>
     <w:p>
@@ -5502,21 +5112,7 @@
         <w:rPr>
           <w:rFonts w:ascii="Mongolian Baiti" w:hAnsi="Mongolian Baiti" w:cs="Mongolian Baiti"/>
         </w:rPr>
-        <w:t xml:space="preserve">    kNeighbours = </w:t>
-      </w:r>
-      <w:proofErr w:type="gramStart"/>
-      <w:r>
-        <w:rPr>
-          <w:rFonts w:ascii="Mongolian Baiti" w:hAnsi="Mongolian Baiti" w:cs="Mongolian Baiti"/>
-        </w:rPr>
-        <w:t>list(</w:t>
-      </w:r>
-      <w:proofErr w:type="gramEnd"/>
-      <w:r>
-        <w:rPr>
-          <w:rFonts w:ascii="Mongolian Baiti" w:hAnsi="Mongolian Baiti" w:cs="Mongolian Baiti"/>
-        </w:rPr>
-        <w:t>) #list to store K amount of neighbour results</w:t>
+        <w:t xml:space="preserve">    kNeighbours = list() #list to store K amount of neighbour results</w:t>
       </w:r>
     </w:p>
     <w:p>
@@ -5531,21 +5127,7 @@
         <w:rPr>
           <w:rFonts w:ascii="Mongolian Baiti" w:hAnsi="Mongolian Baiti" w:cs="Mongolian Baiti"/>
         </w:rPr>
-        <w:t xml:space="preserve">    for </w:t>
-      </w:r>
-      <w:proofErr w:type="spellStart"/>
-      <w:r>
-        <w:rPr>
-          <w:rFonts w:ascii="Mongolian Baiti" w:hAnsi="Mongolian Baiti" w:cs="Mongolian Baiti"/>
-        </w:rPr>
-        <w:t>i</w:t>
-      </w:r>
-      <w:proofErr w:type="spellEnd"/>
-      <w:r>
-        <w:rPr>
-          <w:rFonts w:ascii="Mongolian Baiti" w:hAnsi="Mongolian Baiti" w:cs="Mongolian Baiti"/>
-        </w:rPr>
-        <w:t xml:space="preserve"> in range(</w:t>
+        <w:t xml:space="preserve">    for i in range(</w:t>
       </w:r>
       <w:r>
         <w:rPr>
@@ -5572,49 +5154,7 @@
         <w:rPr>
           <w:rFonts w:ascii="Mongolian Baiti" w:hAnsi="Mongolian Baiti" w:cs="Mongolian Baiti"/>
         </w:rPr>
-        <w:t xml:space="preserve">        kNeighbours.append((</w:t>
-      </w:r>
-      <w:proofErr w:type="spellStart"/>
-      <w:r>
-        <w:rPr>
-          <w:rFonts w:ascii="Mongolian Baiti" w:hAnsi="Mongolian Baiti" w:cs="Mongolian Baiti"/>
-        </w:rPr>
-        <w:t>testRow</w:t>
-      </w:r>
-      <w:proofErr w:type="spellEnd"/>
-      <w:r>
-        <w:rPr>
-          <w:rFonts w:ascii="Mongolian Baiti" w:hAnsi="Mongolian Baiti" w:cs="Mongolian Baiti"/>
-        </w:rPr>
-        <w:t>, distance[</w:t>
-      </w:r>
-      <w:proofErr w:type="spellStart"/>
-      <w:r>
-        <w:rPr>
-          <w:rFonts w:ascii="Mongolian Baiti" w:hAnsi="Mongolian Baiti" w:cs="Mongolian Baiti"/>
-        </w:rPr>
-        <w:t>i</w:t>
-      </w:r>
-      <w:proofErr w:type="spellEnd"/>
-      <w:r>
-        <w:rPr>
-          <w:rFonts w:ascii="Mongolian Baiti" w:hAnsi="Mongolian Baiti" w:cs="Mongolian Baiti"/>
-        </w:rPr>
-        <w:t>][1], distance[</w:t>
-      </w:r>
-      <w:proofErr w:type="spellStart"/>
-      <w:r>
-        <w:rPr>
-          <w:rFonts w:ascii="Mongolian Baiti" w:hAnsi="Mongolian Baiti" w:cs="Mongolian Baiti"/>
-        </w:rPr>
-        <w:t>i</w:t>
-      </w:r>
-      <w:proofErr w:type="spellEnd"/>
-      <w:r>
-        <w:rPr>
-          <w:rFonts w:ascii="Mongolian Baiti" w:hAnsi="Mongolian Baiti" w:cs="Mongolian Baiti"/>
-        </w:rPr>
-        <w:t>][2]))</w:t>
+        <w:t xml:space="preserve">        kNeighbours.append((testRow, distance[i][1], distance[i][2]))</w:t>
       </w:r>
     </w:p>
     <w:p>
@@ -5672,21 +5212,7 @@
         <w:rPr>
           <w:rFonts w:ascii="Mongolian Baiti" w:hAnsi="Mongolian Baiti" w:cs="Mongolian Baiti"/>
         </w:rPr>
-        <w:t xml:space="preserve">def </w:t>
-      </w:r>
-      <w:proofErr w:type="gramStart"/>
-      <w:r>
-        <w:rPr>
-          <w:rFonts w:ascii="Mongolian Baiti" w:hAnsi="Mongolian Baiti" w:cs="Mongolian Baiti"/>
-        </w:rPr>
-        <w:t>eucDistance(</w:t>
-      </w:r>
-      <w:proofErr w:type="gramEnd"/>
-      <w:r>
-        <w:rPr>
-          <w:rFonts w:ascii="Mongolian Baiti" w:hAnsi="Mongolian Baiti" w:cs="Mongolian Baiti"/>
-        </w:rPr>
-        <w:t>variable1, variable2):</w:t>
+        <w:t>def eucDistance(variable1, variable2):</w:t>
       </w:r>
     </w:p>
     <w:p>
@@ -5716,21 +5242,7 @@
         <w:rPr>
           <w:rFonts w:ascii="Mongolian Baiti" w:hAnsi="Mongolian Baiti" w:cs="Mongolian Baiti"/>
         </w:rPr>
-        <w:t xml:space="preserve">    for </w:t>
-      </w:r>
-      <w:proofErr w:type="spellStart"/>
-      <w:r>
-        <w:rPr>
-          <w:rFonts w:ascii="Mongolian Baiti" w:hAnsi="Mongolian Baiti" w:cs="Mongolian Baiti"/>
-        </w:rPr>
-        <w:t>i</w:t>
-      </w:r>
-      <w:proofErr w:type="spellEnd"/>
-      <w:r>
-        <w:rPr>
-          <w:rFonts w:ascii="Mongolian Baiti" w:hAnsi="Mongolian Baiti" w:cs="Mongolian Baiti"/>
-        </w:rPr>
-        <w:t xml:space="preserve"> in range(len(variable2)):</w:t>
+        <w:t xml:space="preserve">    for i in range(len(variable2)):</w:t>
       </w:r>
     </w:p>
     <w:p>
@@ -5745,43 +5257,7 @@
         <w:rPr>
           <w:rFonts w:ascii="Mongolian Baiti" w:hAnsi="Mongolian Baiti" w:cs="Mongolian Baiti"/>
         </w:rPr>
-        <w:t xml:space="preserve">        distance += (variable1[</w:t>
-      </w:r>
-      <w:proofErr w:type="spellStart"/>
-      <w:r>
-        <w:rPr>
-          <w:rFonts w:ascii="Mongolian Baiti" w:hAnsi="Mongolian Baiti" w:cs="Mongolian Baiti"/>
-        </w:rPr>
-        <w:t>i</w:t>
-      </w:r>
-      <w:proofErr w:type="spellEnd"/>
-      <w:r>
-        <w:rPr>
-          <w:rFonts w:ascii="Mongolian Baiti" w:hAnsi="Mongolian Baiti" w:cs="Mongolian Baiti"/>
-        </w:rPr>
-        <w:t>] - variable1[</w:t>
-      </w:r>
-      <w:proofErr w:type="spellStart"/>
-      <w:r>
-        <w:rPr>
-          <w:rFonts w:ascii="Mongolian Baiti" w:hAnsi="Mongolian Baiti" w:cs="Mongolian Baiti"/>
-        </w:rPr>
-        <w:t>i</w:t>
-      </w:r>
-      <w:proofErr w:type="spellEnd"/>
-      <w:proofErr w:type="gramStart"/>
-      <w:r>
-        <w:rPr>
-          <w:rFonts w:ascii="Mongolian Baiti" w:hAnsi="Mongolian Baiti" w:cs="Mongolian Baiti"/>
-        </w:rPr>
-        <w:t>])*</w:t>
-      </w:r>
-      <w:proofErr w:type="gramEnd"/>
-      <w:r>
-        <w:rPr>
-          <w:rFonts w:ascii="Mongolian Baiti" w:hAnsi="Mongolian Baiti" w:cs="Mongolian Baiti"/>
-        </w:rPr>
-        <w:t>*2</w:t>
+        <w:t xml:space="preserve">        distance += (variable1[i] - variable1[i])**2</w:t>
       </w:r>
     </w:p>
     <w:p>
@@ -5797,21 +5273,7 @@
           <w:rFonts w:ascii="Mongolian Baiti" w:hAnsi="Mongolian Baiti" w:cs="Mongolian Baiti"/>
         </w:rPr>
         <w:lastRenderedPageBreak/>
-        <w:t xml:space="preserve">    return </w:t>
-      </w:r>
-      <w:proofErr w:type="gramStart"/>
-      <w:r>
-        <w:rPr>
-          <w:rFonts w:ascii="Mongolian Baiti" w:hAnsi="Mongolian Baiti" w:cs="Mongolian Baiti"/>
-        </w:rPr>
-        <w:t>np.sqrt</w:t>
-      </w:r>
-      <w:proofErr w:type="gramEnd"/>
-      <w:r>
-        <w:rPr>
-          <w:rFonts w:ascii="Mongolian Baiti" w:hAnsi="Mongolian Baiti" w:cs="Mongolian Baiti"/>
-        </w:rPr>
-        <w:t>(distance)</w:t>
+        <w:t xml:space="preserve">    return np.sqrt(distance)</w:t>
       </w:r>
     </w:p>
     <w:p>
@@ -6023,16 +5485,7 @@
           <w:szCs w:val="22"/>
           <w:shd w:val="clear" w:color="auto" w:fill="FFFFFF"/>
         </w:rPr>
-        <w:t>each node shows a feature (attribute), each link (branch) shows a decision (rule) and each leaf shows an outcome (categorical or continues value</w:t>
-      </w:r>
-      <w:proofErr w:type="gramStart"/>
-      <w:r>
-        <w:rPr>
-          <w:rFonts w:ascii="Arial" w:hAnsi="Arial" w:cs="Arial"/>
-          <w:szCs w:val="22"/>
-          <w:shd w:val="clear" w:color="auto" w:fill="FFFFFF"/>
-        </w:rPr>
-        <w:t>)</w:t>
+        <w:t>each node shows a feature (attribute), each link (branch) shows a decision (rule) and each leaf shows an outcome (categorical or continues value)</w:t>
       </w:r>
       <w:r>
         <w:rPr>
@@ -6048,16 +5501,7 @@
           <w:szCs w:val="22"/>
           <w:shd w:val="clear" w:color="auto" w:fill="FFFFFF"/>
         </w:rPr>
-        <w:t>[</w:t>
-      </w:r>
-      <w:proofErr w:type="gramEnd"/>
-      <w:r>
-        <w:rPr>
-          <w:rFonts w:ascii="Arial" w:hAnsi="Arial" w:cs="Arial"/>
-          <w:szCs w:val="22"/>
-          <w:shd w:val="clear" w:color="auto" w:fill="FFFFFF"/>
-        </w:rPr>
-        <w:t>d].</w:t>
+        <w:t>[d].</w:t>
       </w:r>
       <w:r>
         <w:rPr>
@@ -6608,25 +6052,7 @@
           <w:szCs w:val="22"/>
           <w:shd w:val="clear" w:color="auto" w:fill="FFFFFF"/>
         </w:rPr>
-        <w:t>[</w:t>
-      </w:r>
-      <w:proofErr w:type="spellStart"/>
-      <w:r>
-        <w:rPr>
-          <w:rFonts w:ascii="Arial" w:hAnsi="Arial" w:cs="Arial"/>
-          <w:szCs w:val="22"/>
-          <w:shd w:val="clear" w:color="auto" w:fill="FFFFFF"/>
-        </w:rPr>
-        <w:t>i</w:t>
-      </w:r>
-      <w:proofErr w:type="spellEnd"/>
-      <w:r>
-        <w:rPr>
-          <w:rFonts w:ascii="Arial" w:hAnsi="Arial" w:cs="Arial"/>
-          <w:szCs w:val="22"/>
-          <w:shd w:val="clear" w:color="auto" w:fill="FFFFFF"/>
-        </w:rPr>
-        <w:t xml:space="preserve">] </w:t>
+        <w:t xml:space="preserve">[i] </w:t>
       </w:r>
     </w:p>
     <w:p>
@@ -6781,23 +6207,7 @@
         <w:rFonts w:asciiTheme="minorHAnsi" w:hAnsiTheme="minorHAnsi" w:cstheme="minorHAnsi"/>
         <w:lang w:val="en-GB"/>
       </w:rPr>
-      <w:t xml:space="preserve">Using Machine Learning Algorithms to Predict the Price of </w:t>
-    </w:r>
-    <w:proofErr w:type="gramStart"/>
-    <w:r>
-      <w:rPr>
-        <w:rFonts w:asciiTheme="minorHAnsi" w:hAnsiTheme="minorHAnsi" w:cstheme="minorHAnsi"/>
-        <w:lang w:val="en-GB"/>
-      </w:rPr>
-      <w:t>Pre-owned</w:t>
-    </w:r>
-    <w:proofErr w:type="gramEnd"/>
-    <w:r>
-      <w:rPr>
-        <w:rFonts w:asciiTheme="minorHAnsi" w:hAnsiTheme="minorHAnsi" w:cstheme="minorHAnsi"/>
-        <w:lang w:val="en-GB"/>
-      </w:rPr>
-      <w:t xml:space="preserve"> Cars                         Rizwan Bagdadi</w:t>
+      <w:t>Using Machine Learning Algorithms to Predict the Price of Pre-owned Cars                         Rizwan Bagdadi</w:t>
     </w:r>
   </w:p>
   <w:p>

</xml_diff>

<commit_message>
Tested number of call for Euclidean distance
- Added to interim report
- Tested number of call for Euclidean distance
- Practiced methods for Decision Trees
</commit_message>
<xml_diff>
--- a/Interim Report.docx
+++ b/Interim Report.docx
@@ -107,31 +107,7 @@
           <w:sz w:val="48"/>
           <w:szCs w:val="48"/>
         </w:rPr>
-        <w:t xml:space="preserve">Using Machine Learning Algorithms to Predict the Price of </w:t>
-      </w:r>
-      <w:proofErr w:type="gramStart"/>
-      <w:r>
-        <w:rPr>
-          <w:rFonts w:ascii="Arial" w:hAnsi="Arial" w:cs="Arial"/>
-          <w:b/>
-          <w:bCs/>
-          <w:color w:val="000000"/>
-          <w:sz w:val="48"/>
-          <w:szCs w:val="48"/>
-        </w:rPr>
-        <w:t>Pre-owned</w:t>
-      </w:r>
-      <w:proofErr w:type="gramEnd"/>
-      <w:r>
-        <w:rPr>
-          <w:rFonts w:ascii="Arial" w:hAnsi="Arial" w:cs="Arial"/>
-          <w:b/>
-          <w:bCs/>
-          <w:color w:val="000000"/>
-          <w:sz w:val="48"/>
-          <w:szCs w:val="48"/>
-        </w:rPr>
-        <w:t xml:space="preserve"> Cars</w:t>
+        <w:t>Using Machine Learning Algorithms to Predict the Price of Pre-owned Cars</w:t>
       </w:r>
       <w:r>
         <w:rPr>
@@ -498,21 +474,7 @@
         <w:rPr>
           <w:rFonts w:ascii="Arial" w:hAnsi="Arial" w:cs="Arial"/>
         </w:rPr>
-        <w:t xml:space="preserve">This report has been prepared </w:t>
-      </w:r>
-      <w:proofErr w:type="gramStart"/>
-      <w:r>
-        <w:rPr>
-          <w:rFonts w:ascii="Arial" w:hAnsi="Arial" w:cs="Arial"/>
-        </w:rPr>
-        <w:t>on the basis of</w:t>
-      </w:r>
-      <w:proofErr w:type="gramEnd"/>
-      <w:r>
-        <w:rPr>
-          <w:rFonts w:ascii="Arial" w:hAnsi="Arial" w:cs="Arial"/>
-        </w:rPr>
-        <w:t xml:space="preserve"> my own work. Where other published and unpublished source materials have been used, these have been acknowledged.</w:t>
+        <w:t>This report has been prepared on the basis of my own work. Where other published and unpublished source materials have been used, these have been acknowledged.</w:t>
       </w:r>
     </w:p>
     <w:p>
@@ -1938,21 +1900,7 @@
         <w:rPr>
           <w:rFonts w:ascii="Arial" w:hAnsi="Arial" w:cs="Arial"/>
         </w:rPr>
-        <w:t xml:space="preserve"> algorithms to predict the price of </w:t>
-      </w:r>
-      <w:proofErr w:type="gramStart"/>
-      <w:r>
-        <w:rPr>
-          <w:rFonts w:ascii="Arial" w:hAnsi="Arial" w:cs="Arial"/>
-        </w:rPr>
-        <w:t>pre-owned</w:t>
-      </w:r>
-      <w:proofErr w:type="gramEnd"/>
-      <w:r>
-        <w:rPr>
-          <w:rFonts w:ascii="Arial" w:hAnsi="Arial" w:cs="Arial"/>
-        </w:rPr>
-        <w:t xml:space="preserve"> cars in the UK.</w:t>
+        <w:t xml:space="preserve"> algorithms to predict the price of pre-owned cars in the UK.</w:t>
       </w:r>
       <w:r>
         <w:rPr>
@@ -1976,21 +1924,7 @@
         <w:rPr>
           <w:rFonts w:ascii="Arial" w:hAnsi="Arial" w:cs="Arial"/>
         </w:rPr>
-        <w:t xml:space="preserve">Two techniques, K-nearest </w:t>
-      </w:r>
-      <w:proofErr w:type="gramStart"/>
-      <w:r>
-        <w:rPr>
-          <w:rFonts w:ascii="Arial" w:hAnsi="Arial" w:cs="Arial"/>
-        </w:rPr>
-        <w:t>neighbour</w:t>
-      </w:r>
-      <w:proofErr w:type="gramEnd"/>
-      <w:r>
-        <w:rPr>
-          <w:rFonts w:ascii="Arial" w:hAnsi="Arial" w:cs="Arial"/>
-        </w:rPr>
-        <w:t xml:space="preserve"> and decision trees, have been used to make these predictions, using</w:t>
+        <w:t>Two techniques, K-nearest neighbour and decision trees, have been used to make these predictions, using</w:t>
       </w:r>
       <w:r>
         <w:rPr>
@@ -2039,21 +1973,7 @@
         <w:rPr>
           <w:rFonts w:ascii="Arial" w:hAnsi="Arial" w:cs="Arial"/>
         </w:rPr>
-        <w:t xml:space="preserve">, the </w:t>
-      </w:r>
-      <w:proofErr w:type="gramStart"/>
-      <w:r>
-        <w:rPr>
-          <w:rFonts w:ascii="Arial" w:hAnsi="Arial" w:cs="Arial"/>
-        </w:rPr>
-        <w:t>client</w:t>
-      </w:r>
-      <w:proofErr w:type="gramEnd"/>
-      <w:r>
-        <w:rPr>
-          <w:rFonts w:ascii="Arial" w:hAnsi="Arial" w:cs="Arial"/>
-        </w:rPr>
-        <w:t xml:space="preserve"> and data.</w:t>
+        <w:t>, the client and data.</w:t>
       </w:r>
       <w:r>
         <w:rPr>
@@ -2543,27 +2463,23 @@
           <w:sz w:val="22"/>
           <w:szCs w:val="22"/>
         </w:rPr>
-        <w:t xml:space="preserve">Predicting the price of a </w:t>
-      </w:r>
-      <w:proofErr w:type="gramStart"/>
-      <w:r>
-        <w:rPr>
-          <w:rFonts w:ascii="Arial" w:hAnsi="Arial" w:cs="Arial"/>
-          <w:color w:val="000000"/>
+        <w:t xml:space="preserve">Predicting the price of a pre-owned car is an important problem that not only benefits the buyer, but also the seller. Individuals or dealerships often state their buying price at very unreasonable prices - in comparison to the actual worth of the vehicle; taking advantage of those who are unsure of the approximate value of the car. </w:t>
+      </w:r>
+      <w:r>
+        <w:rPr>
+          <w:rFonts w:ascii="Arial" w:hAnsi="Arial" w:cs="Arial"/>
           <w:sz w:val="22"/>
           <w:szCs w:val="22"/>
         </w:rPr>
-        <w:t>pre-owned</w:t>
-      </w:r>
-      <w:proofErr w:type="gramEnd"/>
-      <w:r>
-        <w:rPr>
-          <w:rFonts w:ascii="Arial" w:hAnsi="Arial" w:cs="Arial"/>
-          <w:color w:val="000000"/>
+        <w:t xml:space="preserve">When it comes to human-to-human interactions in quoting a fair and accurate price of a pre-owned car, there are </w:t>
+      </w:r>
+      <w:r>
+        <w:rPr>
+          <w:rFonts w:ascii="Arial" w:hAnsi="Arial" w:cs="Arial"/>
           <w:sz w:val="22"/>
           <w:szCs w:val="22"/>
         </w:rPr>
-        <w:t xml:space="preserve"> car is an important problem that not only benefits the buyer, but also the seller. Individuals or dealerships often state their buying price at very unreasonable prices - in comparison to the actual worth of the vehicle; taking advantage of those who are unsure of the approximate value of the car. </w:t>
+        <w:t xml:space="preserve">a few </w:t>
       </w:r>
       <w:r>
         <w:rPr>
@@ -2571,25 +2487,23 @@
           <w:sz w:val="22"/>
           <w:szCs w:val="22"/>
         </w:rPr>
-        <w:t xml:space="preserve">When it comes to human-to-human interactions in quoting a fair and accurate price of a </w:t>
-      </w:r>
-      <w:proofErr w:type="gramStart"/>
+        <w:t xml:space="preserve">problems that must be </w:t>
+      </w:r>
       <w:r>
         <w:rPr>
           <w:rFonts w:ascii="Arial" w:hAnsi="Arial" w:cs="Arial"/>
           <w:sz w:val="22"/>
           <w:szCs w:val="22"/>
         </w:rPr>
-        <w:t>pre-owned</w:t>
-      </w:r>
-      <w:proofErr w:type="gramEnd"/>
+        <w:t>highlighted</w:t>
+      </w:r>
       <w:r>
         <w:rPr>
           <w:rFonts w:ascii="Arial" w:hAnsi="Arial" w:cs="Arial"/>
           <w:sz w:val="22"/>
           <w:szCs w:val="22"/>
         </w:rPr>
-        <w:t xml:space="preserve"> car, there are </w:t>
+        <w:t>. This being a</w:t>
       </w:r>
       <w:r>
         <w:rPr>
@@ -2597,7 +2511,7 @@
           <w:sz w:val="22"/>
           <w:szCs w:val="22"/>
         </w:rPr>
-        <w:t xml:space="preserve">a few </w:t>
+        <w:t xml:space="preserve"> </w:t>
       </w:r>
       <w:r>
         <w:rPr>
@@ -2605,7 +2519,7 @@
           <w:sz w:val="22"/>
           <w:szCs w:val="22"/>
         </w:rPr>
-        <w:t xml:space="preserve">problems that must be </w:t>
+        <w:t>lack of knowledge, lack of awareness</w:t>
       </w:r>
       <w:r>
         <w:rPr>
@@ -2613,7 +2527,7 @@
           <w:sz w:val="22"/>
           <w:szCs w:val="22"/>
         </w:rPr>
-        <w:t>highlighted</w:t>
+        <w:t>,</w:t>
       </w:r>
       <w:r>
         <w:rPr>
@@ -2621,7 +2535,7 @@
           <w:sz w:val="22"/>
           <w:szCs w:val="22"/>
         </w:rPr>
-        <w:t>. This being a</w:t>
+        <w:t xml:space="preserve"> lack of communication </w:t>
       </w:r>
       <w:r>
         <w:rPr>
@@ -2629,7 +2543,7 @@
           <w:sz w:val="22"/>
           <w:szCs w:val="22"/>
         </w:rPr>
-        <w:t xml:space="preserve"> </w:t>
+        <w:t>or</w:t>
       </w:r>
       <w:r>
         <w:rPr>
@@ -2637,7 +2551,7 @@
           <w:sz w:val="22"/>
           <w:szCs w:val="22"/>
         </w:rPr>
-        <w:t>lack of knowledge, lack of awareness</w:t>
+        <w:t xml:space="preserve"> lack of resources. </w:t>
       </w:r>
       <w:r>
         <w:rPr>
@@ -2645,7 +2559,7 @@
           <w:sz w:val="22"/>
           <w:szCs w:val="22"/>
         </w:rPr>
-        <w:t>,</w:t>
+        <w:t>Another</w:t>
       </w:r>
       <w:r>
         <w:rPr>
@@ -2653,7 +2567,7 @@
           <w:sz w:val="22"/>
           <w:szCs w:val="22"/>
         </w:rPr>
-        <w:t xml:space="preserve"> lack of communication </w:t>
+        <w:t xml:space="preserve"> problem being discrimination; this includes </w:t>
       </w:r>
       <w:r>
         <w:rPr>
@@ -2661,7 +2575,7 @@
           <w:sz w:val="22"/>
           <w:szCs w:val="22"/>
         </w:rPr>
-        <w:t>or</w:t>
+        <w:t xml:space="preserve">age, gender, </w:t>
       </w:r>
       <w:r>
         <w:rPr>
@@ -2669,49 +2583,7 @@
           <w:sz w:val="22"/>
           <w:szCs w:val="22"/>
         </w:rPr>
-        <w:t xml:space="preserve"> lack of resources. </w:t>
-      </w:r>
-      <w:r>
-        <w:rPr>
-          <w:rFonts w:ascii="Arial" w:hAnsi="Arial" w:cs="Arial"/>
-          <w:sz w:val="22"/>
-          <w:szCs w:val="22"/>
-        </w:rPr>
-        <w:t>Another</w:t>
-      </w:r>
-      <w:r>
-        <w:rPr>
-          <w:rFonts w:ascii="Arial" w:hAnsi="Arial" w:cs="Arial"/>
-          <w:sz w:val="22"/>
-          <w:szCs w:val="22"/>
-        </w:rPr>
-        <w:t xml:space="preserve"> problem being discrimination; this includes </w:t>
-      </w:r>
-      <w:r>
-        <w:rPr>
-          <w:rFonts w:ascii="Arial" w:hAnsi="Arial" w:cs="Arial"/>
-          <w:sz w:val="22"/>
-          <w:szCs w:val="22"/>
-        </w:rPr>
-        <w:t xml:space="preserve">age, gender, </w:t>
-      </w:r>
-      <w:proofErr w:type="gramStart"/>
-      <w:r>
-        <w:rPr>
-          <w:rFonts w:ascii="Arial" w:hAnsi="Arial" w:cs="Arial"/>
-          <w:sz w:val="22"/>
-          <w:szCs w:val="22"/>
-        </w:rPr>
-        <w:t>race</w:t>
-      </w:r>
-      <w:proofErr w:type="gramEnd"/>
-      <w:r>
-        <w:rPr>
-          <w:rFonts w:ascii="Arial" w:hAnsi="Arial" w:cs="Arial"/>
-          <w:sz w:val="22"/>
-          <w:szCs w:val="22"/>
-        </w:rPr>
-        <w:t xml:space="preserve"> and religion. </w:t>
+        <w:t xml:space="preserve">race and religion. </w:t>
       </w:r>
       <w:r>
         <w:rPr>
@@ -3041,9 +2913,8 @@
           <w:szCs w:val="22"/>
           <w:lang w:val="en-GB" w:eastAsia="en-GB"/>
         </w:rPr>
-        <w:t xml:space="preserve"> system that uses a dataset of hundreds of thousands of </w:t>
-      </w:r>
-      <w:proofErr w:type="gramStart"/>
+        <w:t xml:space="preserve"> system that uses a dataset of hundreds of thousands of pre-owned cars selling prices, to predict the selling price of a used vehicle, would benefit both sellers and buyers. </w:t>
+      </w:r>
       <w:r>
         <w:rPr>
           <w:rFonts w:ascii="Arial" w:hAnsi="Arial" w:cs="Arial"/>
@@ -3051,9 +2922,8 @@
           <w:szCs w:val="22"/>
           <w:lang w:val="en-GB" w:eastAsia="en-GB"/>
         </w:rPr>
-        <w:t>pre-owned</w:t>
-      </w:r>
-      <w:proofErr w:type="gramEnd"/>
+        <w:t>I have decided to use machine learning to create this system, that allows for fair, reliable and accurate results, eliminating all bias factors by removing the user from controlling the system</w:t>
+      </w:r>
       <w:r>
         <w:rPr>
           <w:rFonts w:ascii="Arial" w:hAnsi="Arial" w:cs="Arial"/>
@@ -3061,7 +2931,7 @@
           <w:szCs w:val="22"/>
           <w:lang w:val="en-GB" w:eastAsia="en-GB"/>
         </w:rPr>
-        <w:t xml:space="preserve"> cars selling prices, to predict the selling price of a used vehicle, would benefit both sellers and buyers. </w:t>
+        <w:t>.</w:t>
       </w:r>
       <w:r>
         <w:rPr>
@@ -3070,9 +2940,8 @@
           <w:szCs w:val="22"/>
           <w:lang w:val="en-GB" w:eastAsia="en-GB"/>
         </w:rPr>
-        <w:t xml:space="preserve">I have decided to use machine learning to create this system, that allows for fair, </w:t>
-      </w:r>
-      <w:proofErr w:type="gramStart"/>
+        <w:t xml:space="preserve"> T</w:t>
+      </w:r>
       <w:r>
         <w:rPr>
           <w:rFonts w:ascii="Arial" w:hAnsi="Arial" w:cs="Arial"/>
@@ -3080,9 +2949,8 @@
           <w:szCs w:val="22"/>
           <w:lang w:val="en-GB" w:eastAsia="en-GB"/>
         </w:rPr>
-        <w:t>reliable</w:t>
-      </w:r>
-      <w:proofErr w:type="gramEnd"/>
+        <w:t>he system use</w:t>
+      </w:r>
       <w:r>
         <w:rPr>
           <w:rFonts w:ascii="Arial" w:hAnsi="Arial" w:cs="Arial"/>
@@ -3090,7 +2958,7 @@
           <w:szCs w:val="22"/>
           <w:lang w:val="en-GB" w:eastAsia="en-GB"/>
         </w:rPr>
-        <w:t xml:space="preserve"> and accurate results, eliminating all bias factors by removing the user from controlling the system</w:t>
+        <w:t>s</w:t>
       </w:r>
       <w:r>
         <w:rPr>
@@ -3099,8 +2967,28 @@
           <w:szCs w:val="22"/>
           <w:lang w:val="en-GB" w:eastAsia="en-GB"/>
         </w:rPr>
-        <w:t>.</w:t>
-      </w:r>
+        <w:t xml:space="preserve"> supervised algorithms, and will need to be trained by a reliable data set. ML is useful to use when it comes to making accurate predictions, as it has the ability to learn from massive amounts of data and can continue to learn. Advanced ML can also predict stock market trends - which would be extremely useful when it comes to stating the selling prices of cars no matter what the state of the market is. </w:t>
+      </w:r>
+    </w:p>
+    <w:p>
+      <w:pPr>
+        <w:spacing w:before="0" w:after="0"/>
+        <w:rPr>
+          <w:rFonts w:ascii="Arial" w:hAnsi="Arial" w:cs="Arial"/>
+          <w:szCs w:val="22"/>
+          <w:lang w:val="en-GB" w:eastAsia="en-GB"/>
+        </w:rPr>
+      </w:pPr>
+    </w:p>
+    <w:p>
+      <w:pPr>
+        <w:spacing w:before="0" w:after="0"/>
+        <w:rPr>
+          <w:rFonts w:ascii="Arial" w:hAnsi="Arial" w:cs="Arial"/>
+          <w:szCs w:val="22"/>
+          <w:lang w:val="en-GB" w:eastAsia="en-GB"/>
+        </w:rPr>
+      </w:pPr>
       <w:r>
         <w:rPr>
           <w:rFonts w:ascii="Arial" w:hAnsi="Arial" w:cs="Arial"/>
@@ -3108,7 +2996,7 @@
           <w:szCs w:val="22"/>
           <w:lang w:val="en-GB" w:eastAsia="en-GB"/>
         </w:rPr>
-        <w:t xml:space="preserve"> T</w:t>
+        <w:t xml:space="preserve">The goal of this project is to use ML algorithms to find the most suitable algorithm able to carry out the most accurate predictions, as well as providing the best performance and overall efficiency, by comparing their benchmark data. With this project I will be applying at least three different supervised machine learning algorithms; consisting of logistic regression, k-nearest </w:t>
       </w:r>
       <w:r>
         <w:rPr>
@@ -3117,7 +3005,7 @@
           <w:szCs w:val="22"/>
           <w:lang w:val="en-GB" w:eastAsia="en-GB"/>
         </w:rPr>
-        <w:t>he system use</w:t>
+        <w:t>neighbour,</w:t>
       </w:r>
       <w:r>
         <w:rPr>
@@ -3126,143 +3014,7 @@
           <w:szCs w:val="22"/>
           <w:lang w:val="en-GB" w:eastAsia="en-GB"/>
         </w:rPr>
-        <w:t>s</w:t>
-      </w:r>
-      <w:r>
-        <w:rPr>
-          <w:rFonts w:ascii="Arial" w:hAnsi="Arial" w:cs="Arial"/>
-          <w:color w:val="000000"/>
-          <w:szCs w:val="22"/>
-          <w:lang w:val="en-GB" w:eastAsia="en-GB"/>
-        </w:rPr>
-        <w:t xml:space="preserve"> supervised </w:t>
-      </w:r>
-      <w:proofErr w:type="gramStart"/>
-      <w:r>
-        <w:rPr>
-          <w:rFonts w:ascii="Arial" w:hAnsi="Arial" w:cs="Arial"/>
-          <w:color w:val="000000"/>
-          <w:szCs w:val="22"/>
-          <w:lang w:val="en-GB" w:eastAsia="en-GB"/>
-        </w:rPr>
-        <w:t>algorithms, and</w:t>
-      </w:r>
-      <w:proofErr w:type="gramEnd"/>
-      <w:r>
-        <w:rPr>
-          <w:rFonts w:ascii="Arial" w:hAnsi="Arial" w:cs="Arial"/>
-          <w:color w:val="000000"/>
-          <w:szCs w:val="22"/>
-          <w:lang w:val="en-GB" w:eastAsia="en-GB"/>
-        </w:rPr>
-        <w:t xml:space="preserve"> will need to be trained by a reliable data set. ML is useful to use when it comes to making accurate predictions, as it </w:t>
-      </w:r>
-      <w:proofErr w:type="gramStart"/>
-      <w:r>
-        <w:rPr>
-          <w:rFonts w:ascii="Arial" w:hAnsi="Arial" w:cs="Arial"/>
-          <w:color w:val="000000"/>
-          <w:szCs w:val="22"/>
-          <w:lang w:val="en-GB" w:eastAsia="en-GB"/>
-        </w:rPr>
-        <w:t>has the ability to</w:t>
-      </w:r>
-      <w:proofErr w:type="gramEnd"/>
-      <w:r>
-        <w:rPr>
-          <w:rFonts w:ascii="Arial" w:hAnsi="Arial" w:cs="Arial"/>
-          <w:color w:val="000000"/>
-          <w:szCs w:val="22"/>
-          <w:lang w:val="en-GB" w:eastAsia="en-GB"/>
-        </w:rPr>
-        <w:t xml:space="preserve"> learn from massive amounts of data and can continue to learn. Advanced ML can also predict stock market trends - which would be extremely useful when it comes to stating the selling prices of cars no matter what the state of the market is. </w:t>
-      </w:r>
-    </w:p>
-    <w:p>
-      <w:pPr>
-        <w:spacing w:before="0" w:after="0"/>
-        <w:rPr>
-          <w:rFonts w:ascii="Arial" w:hAnsi="Arial" w:cs="Arial"/>
-          <w:szCs w:val="22"/>
-          <w:lang w:val="en-GB" w:eastAsia="en-GB"/>
-        </w:rPr>
-      </w:pPr>
-    </w:p>
-    <w:p>
-      <w:pPr>
-        <w:spacing w:before="0" w:after="0"/>
-        <w:rPr>
-          <w:rFonts w:ascii="Arial" w:hAnsi="Arial" w:cs="Arial"/>
-          <w:szCs w:val="22"/>
-          <w:lang w:val="en-GB" w:eastAsia="en-GB"/>
-        </w:rPr>
-      </w:pPr>
-      <w:r>
-        <w:rPr>
-          <w:rFonts w:ascii="Arial" w:hAnsi="Arial" w:cs="Arial"/>
-          <w:color w:val="000000"/>
-          <w:szCs w:val="22"/>
-          <w:lang w:val="en-GB" w:eastAsia="en-GB"/>
-        </w:rPr>
-        <w:t xml:space="preserve">The goal of this project is to use ML algorithms to find the most suitable algorithm able to carry out the most accurate predictions, as well as providing the best performance and overall efficiency, by comparing their benchmark data. With this project I will be applying at least three different supervised machine learning algorithms; consisting of logistic regression, k-nearest </w:t>
-      </w:r>
-      <w:r>
-        <w:rPr>
-          <w:rFonts w:ascii="Arial" w:hAnsi="Arial" w:cs="Arial"/>
-          <w:color w:val="000000"/>
-          <w:szCs w:val="22"/>
-          <w:lang w:val="en-GB" w:eastAsia="en-GB"/>
-        </w:rPr>
-        <w:t>neighbour,</w:t>
-      </w:r>
-      <w:r>
-        <w:rPr>
-          <w:rFonts w:ascii="Arial" w:hAnsi="Arial" w:cs="Arial"/>
-          <w:color w:val="000000"/>
-          <w:szCs w:val="22"/>
-          <w:lang w:val="en-GB" w:eastAsia="en-GB"/>
-        </w:rPr>
-        <w:t xml:space="preserve"> and decision trees. To analyse these algorithms, I will perform a regression analysis and cross-validation of each algorithm used, </w:t>
-      </w:r>
-      <w:proofErr w:type="gramStart"/>
-      <w:r>
-        <w:rPr>
-          <w:rFonts w:ascii="Arial" w:hAnsi="Arial" w:cs="Arial"/>
-          <w:color w:val="000000"/>
-          <w:szCs w:val="22"/>
-          <w:lang w:val="en-GB" w:eastAsia="en-GB"/>
-        </w:rPr>
-        <w:t>in order to</w:t>
-      </w:r>
-      <w:proofErr w:type="gramEnd"/>
-      <w:r>
-        <w:rPr>
-          <w:rFonts w:ascii="Arial" w:hAnsi="Arial" w:cs="Arial"/>
-          <w:color w:val="000000"/>
-          <w:szCs w:val="22"/>
-          <w:lang w:val="en-GB" w:eastAsia="en-GB"/>
-        </w:rPr>
-        <w:t xml:space="preserve"> find which provides the best performance. To train the algorithms, I am going to use a dataset, last updated in 2020, that has the selling price and features of over 100,000 </w:t>
-      </w:r>
-      <w:proofErr w:type="gramStart"/>
-      <w:r>
-        <w:rPr>
-          <w:rFonts w:ascii="Arial" w:hAnsi="Arial" w:cs="Arial"/>
-          <w:color w:val="000000"/>
-          <w:szCs w:val="22"/>
-          <w:lang w:val="en-GB" w:eastAsia="en-GB"/>
-        </w:rPr>
-        <w:t>pre-owned</w:t>
-      </w:r>
-      <w:proofErr w:type="gramEnd"/>
-      <w:r>
-        <w:rPr>
-          <w:rFonts w:ascii="Arial" w:hAnsi="Arial" w:cs="Arial"/>
-          <w:color w:val="000000"/>
-          <w:szCs w:val="22"/>
-          <w:lang w:val="en-GB" w:eastAsia="en-GB"/>
-        </w:rPr>
-        <w:t xml:space="preserve"> cars [3]. </w:t>
+        <w:t xml:space="preserve"> and decision trees. To analyse these algorithms, I will perform a regression analysis and cross-validation of each algorithm used, in order to find which provides the best performance. To train the algorithms, I am going to use a dataset, last updated in 2020, that has the selling price and features of over 100,000 pre-owned cars [3]. </w:t>
       </w:r>
     </w:p>
     <w:p>
@@ -3336,17 +3088,8 @@
           <w:rFonts w:ascii="Arial" w:hAnsi="Arial" w:cs="Arial"/>
           <w:szCs w:val="22"/>
         </w:rPr>
-        <w:t xml:space="preserve"> from Kaggle </w:t>
-      </w:r>
-      <w:proofErr w:type="gramStart"/>
-      <w:r>
-        <w:rPr>
-          <w:rFonts w:ascii="Arial" w:hAnsi="Arial" w:cs="Arial"/>
-          <w:szCs w:val="22"/>
-        </w:rPr>
-        <w:t>[ ]</w:t>
-      </w:r>
-      <w:proofErr w:type="gramEnd"/>
+        <w:t xml:space="preserve"> from Kaggle [ ]</w:t>
+      </w:r>
       <w:r>
         <w:rPr>
           <w:rFonts w:ascii="Arial" w:hAnsi="Arial" w:cs="Arial"/>
@@ -3402,22 +3145,6 @@
           <w:szCs w:val="22"/>
         </w:rPr>
         <w:t xml:space="preserve"> 1.</w:t>
-      </w:r>
-      <w:r>
-        <w:rPr>
-          <w:rFonts w:ascii="Arial" w:hAnsi="Arial" w:cs="Arial"/>
-          <w:szCs w:val="22"/>
-        </w:rPr>
-        <w:t xml:space="preserve"> </w:t>
-      </w:r>
-      <w:r>
-        <w:rPr>
-          <w:rFonts w:ascii="Arial" w:hAnsi="Arial" w:cs="Arial"/>
-          <w:b/>
-          <w:bCs/>
-          <w:szCs w:val="22"/>
-        </w:rPr>
-        <w:t>AUDI ONLY</w:t>
       </w:r>
     </w:p>
     <w:p>
@@ -3547,6 +3274,15 @@
         </w:rPr>
         <w:t xml:space="preserve"> Used</w:t>
       </w:r>
+      <w:r>
+        <w:rPr>
+          <w:rFonts w:ascii="Arial" w:hAnsi="Arial" w:cs="Arial"/>
+          <w:i/>
+          <w:iCs/>
+          <w:szCs w:val="22"/>
+        </w:rPr>
+        <w:t xml:space="preserve"> of Audi Vehicles</w:t>
+      </w:r>
     </w:p>
     <w:p>
       <w:pPr>
@@ -3893,21 +3629,12 @@
         </w:rPr>
         <w:t xml:space="preserve">Pandas </w:t>
       </w:r>
-      <w:proofErr w:type="gramStart"/>
-      <w:r>
-        <w:rPr>
-          <w:rFonts w:ascii="Arial" w:hAnsi="Arial" w:cs="Arial"/>
-          <w:szCs w:val="22"/>
-        </w:rPr>
-        <w:t>head(</w:t>
-      </w:r>
-      <w:proofErr w:type="gramEnd"/>
-      <w:r>
-        <w:rPr>
-          <w:rFonts w:ascii="Arial" w:hAnsi="Arial" w:cs="Arial"/>
-          <w:szCs w:val="22"/>
-        </w:rPr>
-        <w:t>) function.</w:t>
+      <w:r>
+        <w:rPr>
+          <w:rFonts w:ascii="Arial" w:hAnsi="Arial" w:cs="Arial"/>
+          <w:szCs w:val="22"/>
+        </w:rPr>
+        <w:t>head() function.</w:t>
       </w:r>
     </w:p>
     <w:p>
@@ -4083,23 +3810,7 @@
           <w:rFonts w:ascii="Arial" w:hAnsi="Arial" w:cs="Arial"/>
           <w:szCs w:val="22"/>
         </w:rPr>
-        <w:t xml:space="preserve">not use them in the algorithms. Considering the huge factor that these features have in the outcome of the selling price, I had used Scikit-Learns </w:t>
-      </w:r>
-      <w:proofErr w:type="gramStart"/>
-      <w:r>
-        <w:rPr>
-          <w:rFonts w:ascii="Arial" w:hAnsi="Arial" w:cs="Arial"/>
-          <w:szCs w:val="22"/>
-        </w:rPr>
-        <w:t>LabelEncoder(</w:t>
-      </w:r>
-      <w:proofErr w:type="gramEnd"/>
-      <w:r>
-        <w:rPr>
-          <w:rFonts w:ascii="Arial" w:hAnsi="Arial" w:cs="Arial"/>
-          <w:szCs w:val="22"/>
-        </w:rPr>
-        <w:t>) feature, which gives the strings a values between 0 and the number of values – 1.</w:t>
+        <w:t>not use them in the algorithms. Considering the huge factor that these features have in the outcome of the selling price, I had used Scikit-Learns LabelEncoder() feature, which gives the strings a values between 0 and the number of values – 1.</w:t>
       </w:r>
     </w:p>
     <w:p>
@@ -4283,7 +3994,7 @@
           <w:rFonts w:ascii="Arial" w:hAnsi="Arial" w:cs="Arial"/>
           <w:szCs w:val="22"/>
         </w:rPr>
-        <w:t>z</w:t>
+        <w:t>s</w:t>
       </w:r>
       <w:r>
         <w:rPr>
@@ -5235,7 +4946,31 @@
           <w:szCs w:val="22"/>
           <w:shd w:val="clear" w:color="auto" w:fill="FFFFFF"/>
         </w:rPr>
-        <w:t>used has been split into training (90%) and testing (10</w:t>
+        <w:t>used has been split into training (</w:t>
+      </w:r>
+      <w:r>
+        <w:rPr>
+          <w:rFonts w:ascii="Arial" w:hAnsi="Arial" w:cs="Arial"/>
+          <w:szCs w:val="22"/>
+          <w:shd w:val="clear" w:color="auto" w:fill="FFFFFF"/>
+        </w:rPr>
+        <w:t>75</w:t>
+      </w:r>
+      <w:r>
+        <w:rPr>
+          <w:rFonts w:ascii="Arial" w:hAnsi="Arial" w:cs="Arial"/>
+          <w:szCs w:val="22"/>
+          <w:shd w:val="clear" w:color="auto" w:fill="FFFFFF"/>
+        </w:rPr>
+        <w:t>%) and testing (</w:t>
+      </w:r>
+      <w:r>
+        <w:rPr>
+          <w:rFonts w:ascii="Arial" w:hAnsi="Arial" w:cs="Arial"/>
+          <w:szCs w:val="22"/>
+          <w:shd w:val="clear" w:color="auto" w:fill="FFFFFF"/>
+        </w:rPr>
+        <w:t>25</w:t>
       </w:r>
       <w:r>
         <w:rPr>
@@ -5551,20 +5286,8 @@
           <w:szCs w:val="22"/>
           <w:shd w:val="clear" w:color="auto" w:fill="FFFFFF"/>
         </w:rPr>
-        <w:t xml:space="preserve"> </w:t>
-      </w:r>
-      <w:proofErr w:type="gramStart"/>
-      <w:r>
-        <w:rPr>
-          <w:rFonts w:ascii="Arial" w:hAnsi="Arial" w:cs="Arial"/>
-          <w:i/>
-          <w:iCs/>
-          <w:szCs w:val="22"/>
-          <w:shd w:val="clear" w:color="auto" w:fill="FFFFFF"/>
-        </w:rPr>
-        <w:t>[ ]</w:t>
-      </w:r>
-      <w:proofErr w:type="gramEnd"/>
+        <w:t xml:space="preserve"> [ ]</w:t>
+      </w:r>
     </w:p>
     <w:p>
       <w:pPr>
@@ -6284,7 +6007,6 @@
         </w:rPr>
         <w:t xml:space="preserve">def </w:t>
       </w:r>
-      <w:proofErr w:type="gramStart"/>
       <w:r>
         <w:rPr>
           <w:rFonts w:ascii="Mongolian Baiti" w:hAnsi="Mongolian Baiti" w:cs="Mongolian Baiti"/>
@@ -6295,14 +6017,7 @@
         <w:rPr>
           <w:rFonts w:ascii="Mongolian Baiti" w:hAnsi="Mongolian Baiti" w:cs="Mongolian Baiti"/>
         </w:rPr>
-        <w:t>NN(</w:t>
-      </w:r>
-      <w:proofErr w:type="gramEnd"/>
-      <w:r>
-        <w:rPr>
-          <w:rFonts w:ascii="Mongolian Baiti" w:hAnsi="Mongolian Baiti" w:cs="Mongolian Baiti"/>
-        </w:rPr>
-        <w:t xml:space="preserve">train, </w:t>
+        <w:t xml:space="preserve">NN(train, </w:t>
       </w:r>
       <w:proofErr w:type="spellStart"/>
       <w:r>
@@ -6343,21 +6058,7 @@
         <w:rPr>
           <w:rFonts w:ascii="Mongolian Baiti" w:hAnsi="Mongolian Baiti" w:cs="Mongolian Baiti"/>
         </w:rPr>
-        <w:t xml:space="preserve">    distance = </w:t>
-      </w:r>
-      <w:proofErr w:type="gramStart"/>
-      <w:r>
-        <w:rPr>
-          <w:rFonts w:ascii="Mongolian Baiti" w:hAnsi="Mongolian Baiti" w:cs="Mongolian Baiti"/>
-        </w:rPr>
-        <w:t>list(</w:t>
-      </w:r>
-      <w:proofErr w:type="gramEnd"/>
-      <w:r>
-        <w:rPr>
-          <w:rFonts w:ascii="Mongolian Baiti" w:hAnsi="Mongolian Baiti" w:cs="Mongolian Baiti"/>
-        </w:rPr>
-        <w:t>) #Stores distance of each point</w:t>
+        <w:t xml:space="preserve">    distance = list() #Stores distance of each point</w:t>
       </w:r>
     </w:p>
     <w:p>
@@ -6444,21 +6145,7 @@
         <w:rPr>
           <w:rFonts w:ascii="Mongolian Baiti" w:hAnsi="Mongolian Baiti" w:cs="Mongolian Baiti"/>
         </w:rPr>
-        <w:t xml:space="preserve">        </w:t>
-      </w:r>
-      <w:proofErr w:type="gramStart"/>
-      <w:r>
-        <w:rPr>
-          <w:rFonts w:ascii="Mongolian Baiti" w:hAnsi="Mongolian Baiti" w:cs="Mongolian Baiti"/>
-        </w:rPr>
-        <w:t>distance.append</w:t>
-      </w:r>
-      <w:proofErr w:type="gramEnd"/>
-      <w:r>
-        <w:rPr>
-          <w:rFonts w:ascii="Mongolian Baiti" w:hAnsi="Mongolian Baiti" w:cs="Mongolian Baiti"/>
-        </w:rPr>
-        <w:t>((train[</w:t>
+        <w:t xml:space="preserve">        distance.append((train[</w:t>
       </w:r>
       <w:proofErr w:type="spellStart"/>
       <w:r>
@@ -6538,21 +6225,7 @@
         <w:rPr>
           <w:rFonts w:ascii="Mongolian Baiti" w:hAnsi="Mongolian Baiti" w:cs="Mongolian Baiti"/>
         </w:rPr>
-        <w:t xml:space="preserve">    kNeighbours = </w:t>
-      </w:r>
-      <w:proofErr w:type="gramStart"/>
-      <w:r>
-        <w:rPr>
-          <w:rFonts w:ascii="Mongolian Baiti" w:hAnsi="Mongolian Baiti" w:cs="Mongolian Baiti"/>
-        </w:rPr>
-        <w:t>list(</w:t>
-      </w:r>
-      <w:proofErr w:type="gramEnd"/>
-      <w:r>
-        <w:rPr>
-          <w:rFonts w:ascii="Mongolian Baiti" w:hAnsi="Mongolian Baiti" w:cs="Mongolian Baiti"/>
-        </w:rPr>
-        <w:t>) #list to store K amount of neighbour results</w:t>
+        <w:t xml:space="preserve">    kNeighbours = list() #list to store K amount of neighbour results</w:t>
       </w:r>
     </w:p>
     <w:p>
@@ -6716,21 +6389,7 @@
         <w:rPr>
           <w:rFonts w:ascii="Mongolian Baiti" w:hAnsi="Mongolian Baiti" w:cs="Mongolian Baiti"/>
         </w:rPr>
-        <w:t xml:space="preserve">def </w:t>
-      </w:r>
-      <w:proofErr w:type="gramStart"/>
-      <w:r>
-        <w:rPr>
-          <w:rFonts w:ascii="Mongolian Baiti" w:hAnsi="Mongolian Baiti" w:cs="Mongolian Baiti"/>
-        </w:rPr>
-        <w:t>predict(</w:t>
-      </w:r>
-      <w:proofErr w:type="gramEnd"/>
-      <w:r>
-        <w:rPr>
-          <w:rFonts w:ascii="Mongolian Baiti" w:hAnsi="Mongolian Baiti" w:cs="Mongolian Baiti"/>
-        </w:rPr>
-        <w:t xml:space="preserve">train, test, yTrain, </w:t>
+        <w:t xml:space="preserve">def predict(train, test, yTrain, </w:t>
       </w:r>
       <w:proofErr w:type="spellStart"/>
       <w:r>
@@ -6759,21 +6418,7 @@
         <w:rPr>
           <w:rFonts w:ascii="Mongolian Baiti" w:hAnsi="Mongolian Baiti" w:cs="Mongolian Baiti"/>
         </w:rPr>
-        <w:t xml:space="preserve">    predictions = </w:t>
-      </w:r>
-      <w:proofErr w:type="gramStart"/>
-      <w:r>
-        <w:rPr>
-          <w:rFonts w:ascii="Mongolian Baiti" w:hAnsi="Mongolian Baiti" w:cs="Mongolian Baiti"/>
-        </w:rPr>
-        <w:t>list(</w:t>
-      </w:r>
-      <w:proofErr w:type="gramEnd"/>
-      <w:r>
-        <w:rPr>
-          <w:rFonts w:ascii="Mongolian Baiti" w:hAnsi="Mongolian Baiti" w:cs="Mongolian Baiti"/>
-        </w:rPr>
-        <w:t>)</w:t>
+        <w:t xml:space="preserve">    predictions = list()</w:t>
       </w:r>
     </w:p>
     <w:p>
@@ -6819,7 +6464,6 @@
         </w:rPr>
         <w:t xml:space="preserve">        neighbour = </w:t>
       </w:r>
-      <w:proofErr w:type="gramStart"/>
       <w:r>
         <w:rPr>
           <w:rFonts w:ascii="Mongolian Baiti" w:hAnsi="Mongolian Baiti" w:cs="Mongolian Baiti"/>
@@ -6830,14 +6474,7 @@
         <w:rPr>
           <w:rFonts w:ascii="Mongolian Baiti" w:hAnsi="Mongolian Baiti" w:cs="Mongolian Baiti"/>
         </w:rPr>
-        <w:t>NN(</w:t>
-      </w:r>
-      <w:proofErr w:type="gramEnd"/>
-      <w:r>
-        <w:rPr>
-          <w:rFonts w:ascii="Mongolian Baiti" w:hAnsi="Mongolian Baiti" w:cs="Mongolian Baiti"/>
-        </w:rPr>
-        <w:t>train, test[</w:t>
+        <w:t>NN(train, test[</w:t>
       </w:r>
       <w:proofErr w:type="spellStart"/>
       <w:r>
@@ -6927,7 +6564,6 @@
         <w:t xml:space="preserve">            t = </w:t>
       </w:r>
       <w:proofErr w:type="spellStart"/>
-      <w:proofErr w:type="gramStart"/>
       <w:r>
         <w:rPr>
           <w:rFonts w:ascii="Mongolian Baiti" w:hAnsi="Mongolian Baiti" w:cs="Mongolian Baiti"/>
@@ -6935,7 +6571,6 @@
         <w:t>labels.append</w:t>
       </w:r>
       <w:proofErr w:type="spellEnd"/>
-      <w:proofErr w:type="gramEnd"/>
       <w:r>
         <w:rPr>
           <w:rFonts w:ascii="Mongolian Baiti" w:hAnsi="Mongolian Baiti" w:cs="Mongolian Baiti"/>
@@ -6972,7 +6607,6 @@
         <w:t xml:space="preserve">        </w:t>
       </w:r>
       <w:proofErr w:type="spellStart"/>
-      <w:proofErr w:type="gramStart"/>
       <w:r>
         <w:rPr>
           <w:rFonts w:ascii="Mongolian Baiti" w:hAnsi="Mongolian Baiti" w:cs="Mongolian Baiti"/>
@@ -6980,7 +6614,6 @@
         <w:t>predictions.append</w:t>
       </w:r>
       <w:proofErr w:type="spellEnd"/>
-      <w:proofErr w:type="gramEnd"/>
       <w:r>
         <w:rPr>
           <w:rFonts w:ascii="Mongolian Baiti" w:hAnsi="Mongolian Baiti" w:cs="Mongolian Baiti"/>
@@ -7079,7 +6712,6 @@
         <w:t xml:space="preserve">def </w:t>
       </w:r>
       <w:proofErr w:type="spellStart"/>
-      <w:proofErr w:type="gramStart"/>
       <w:r>
         <w:rPr>
           <w:rFonts w:ascii="Mongolian Baiti" w:hAnsi="Mongolian Baiti" w:cs="Mongolian Baiti"/>
@@ -7093,7 +6725,6 @@
         </w:rPr>
         <w:t>(</w:t>
       </w:r>
-      <w:proofErr w:type="gramEnd"/>
       <w:r>
         <w:rPr>
           <w:rFonts w:ascii="Mongolian Baiti" w:hAnsi="Mongolian Baiti" w:cs="Mongolian Baiti"/>
@@ -7156,21 +6787,7 @@
         <w:rPr>
           <w:rFonts w:ascii="Mongolian Baiti" w:hAnsi="Mongolian Baiti" w:cs="Mongolian Baiti"/>
         </w:rPr>
-        <w:t xml:space="preserve"> in </w:t>
-      </w:r>
-      <w:proofErr w:type="gramStart"/>
-      <w:r>
-        <w:rPr>
-          <w:rFonts w:ascii="Mongolian Baiti" w:hAnsi="Mongolian Baiti" w:cs="Mongolian Baiti"/>
-        </w:rPr>
-        <w:t>range(</w:t>
-      </w:r>
-      <w:proofErr w:type="gramEnd"/>
-      <w:r>
-        <w:rPr>
-          <w:rFonts w:ascii="Mongolian Baiti" w:hAnsi="Mongolian Baiti" w:cs="Mongolian Baiti"/>
-        </w:rPr>
-        <w:t xml:space="preserve">1, 101): </w:t>
+        <w:t xml:space="preserve"> in range(1, 101): </w:t>
       </w:r>
     </w:p>
     <w:p>
@@ -7199,21 +6816,7 @@
         <w:rPr>
           <w:rFonts w:ascii="Mongolian Baiti" w:hAnsi="Mongolian Baiti" w:cs="Mongolian Baiti"/>
         </w:rPr>
-        <w:t xml:space="preserve"> = </w:t>
-      </w:r>
-      <w:proofErr w:type="gramStart"/>
-      <w:r>
-        <w:rPr>
-          <w:rFonts w:ascii="Mongolian Baiti" w:hAnsi="Mongolian Baiti" w:cs="Mongolian Baiti"/>
-        </w:rPr>
-        <w:t>predict(</w:t>
-      </w:r>
-      <w:proofErr w:type="gramEnd"/>
-      <w:r>
-        <w:rPr>
-          <w:rFonts w:ascii="Mongolian Baiti" w:hAnsi="Mongolian Baiti" w:cs="Mongolian Baiti"/>
-        </w:rPr>
-        <w:t>train, test, yTrain, k)</w:t>
+        <w:t xml:space="preserve"> = predict(train, test, yTrain, k)</w:t>
       </w:r>
     </w:p>
     <w:p>
@@ -7231,7 +6834,6 @@
         <w:t xml:space="preserve">        error = </w:t>
       </w:r>
       <w:proofErr w:type="spellStart"/>
-      <w:proofErr w:type="gramStart"/>
       <w:r>
         <w:rPr>
           <w:rFonts w:ascii="Mongolian Baiti" w:hAnsi="Mongolian Baiti" w:cs="Mongolian Baiti"/>
@@ -7243,14 +6845,7 @@
         <w:rPr>
           <w:rFonts w:ascii="Mongolian Baiti" w:hAnsi="Mongolian Baiti" w:cs="Mongolian Baiti"/>
         </w:rPr>
-        <w:t>(</w:t>
-      </w:r>
-      <w:proofErr w:type="gramEnd"/>
-      <w:r>
-        <w:rPr>
-          <w:rFonts w:ascii="Mongolian Baiti" w:hAnsi="Mongolian Baiti" w:cs="Mongolian Baiti"/>
-        </w:rPr>
-        <w:t xml:space="preserve">yTest, </w:t>
+        <w:t xml:space="preserve">(yTest, </w:t>
       </w:r>
       <w:proofErr w:type="spellStart"/>
       <w:r>
@@ -7308,21 +6903,7 @@
         <w:rPr>
           <w:rFonts w:ascii="Mongolian Baiti" w:hAnsi="Mongolian Baiti" w:cs="Mongolian Baiti"/>
         </w:rPr>
-        <w:t xml:space="preserve">        </w:t>
-      </w:r>
-      <w:proofErr w:type="gramStart"/>
-      <w:r>
-        <w:rPr>
-          <w:rFonts w:ascii="Mongolian Baiti" w:hAnsi="Mongolian Baiti" w:cs="Mongolian Baiti"/>
-        </w:rPr>
-        <w:t>print(</w:t>
-      </w:r>
-      <w:proofErr w:type="gramEnd"/>
-      <w:r>
-        <w:rPr>
-          <w:rFonts w:ascii="Mongolian Baiti" w:hAnsi="Mongolian Baiti" w:cs="Mongolian Baiti"/>
-        </w:rPr>
-        <w:t>'RMSE value for k =' , k , 'is:', error)</w:t>
+        <w:t xml:space="preserve">        print('RMSE value for k =' , k , 'is:', error)</w:t>
       </w:r>
     </w:p>
     <w:p>
@@ -7367,7 +6948,33 @@
         <w:rPr>
           <w:rFonts w:ascii="Arial" w:hAnsi="Arial" w:cs="Arial"/>
         </w:rPr>
-        <w:t xml:space="preserve">we can see how the evaluation process begins by creating a list of the RMSE values, then proceeds to loop through 100 values of K, in creating predictions. The prediction method takes </w:t>
+        <w:t>we can see how the evaluation process begin by creating a list of the RMSE values</w:t>
+      </w:r>
+      <w:r>
+        <w:rPr>
+          <w:rFonts w:ascii="Arial" w:hAnsi="Arial" w:cs="Arial"/>
+        </w:rPr>
+        <w:t>, inside the “</w:t>
+      </w:r>
+      <w:proofErr w:type="spellStart"/>
+      <w:r>
+        <w:rPr>
+          <w:rFonts w:ascii="Arial" w:hAnsi="Arial" w:cs="Arial"/>
+        </w:rPr>
+        <w:t>eva</w:t>
+      </w:r>
+      <w:proofErr w:type="spellEnd"/>
+      <w:r>
+        <w:rPr>
+          <w:rFonts w:ascii="Arial" w:hAnsi="Arial" w:cs="Arial"/>
+        </w:rPr>
+        <w:t>()” method</w:t>
+      </w:r>
+      <w:r>
+        <w:rPr>
+          <w:rFonts w:ascii="Arial" w:hAnsi="Arial" w:cs="Arial"/>
+        </w:rPr>
+        <w:t xml:space="preserve">, then proceeds to loop through 100 values of K, in creating predictions. The prediction method takes </w:t>
       </w:r>
       <w:r>
         <w:rPr>
@@ -7397,7 +7004,254 @@
         <w:rPr>
           <w:rFonts w:ascii="Arial" w:hAnsi="Arial" w:cs="Arial"/>
         </w:rPr>
-        <w:t xml:space="preserve">the features of the test set. In the prediction method, it creates a loop that iterates over each row (car) in the test set and finds the K nearest neighbours to that row.  </w:t>
+        <w:t>the features of the test set</w:t>
+      </w:r>
+      <w:r>
+        <w:rPr>
+          <w:rFonts w:ascii="Arial" w:hAnsi="Arial" w:cs="Arial"/>
+        </w:rPr>
+        <w:t>, with this</w:t>
+      </w:r>
+      <w:r>
+        <w:rPr>
+          <w:rFonts w:ascii="Arial" w:hAnsi="Arial" w:cs="Arial"/>
+        </w:rPr>
+        <w:t xml:space="preserve"> it creates a loop that iterates over each row (car) in the test set and finds the K nearest neighbours to that row</w:t>
+      </w:r>
+      <w:r>
+        <w:rPr>
+          <w:rFonts w:ascii="Arial" w:hAnsi="Arial" w:cs="Arial"/>
+        </w:rPr>
+        <w:t xml:space="preserve"> using the KNN method</w:t>
+      </w:r>
+      <w:r>
+        <w:rPr>
+          <w:rFonts w:ascii="Arial" w:hAnsi="Arial" w:cs="Arial"/>
+        </w:rPr>
+        <w:t xml:space="preserve">.  </w:t>
+      </w:r>
+    </w:p>
+    <w:p>
+      <w:pPr>
+        <w:pStyle w:val="NoSpacing"/>
+        <w:spacing w:line="360" w:lineRule="auto"/>
+        <w:rPr>
+          <w:rFonts w:ascii="Arial" w:hAnsi="Arial" w:cs="Arial"/>
+        </w:rPr>
+      </w:pPr>
+    </w:p>
+    <w:p>
+      <w:pPr>
+        <w:pStyle w:val="NoSpacing"/>
+        <w:spacing w:line="360" w:lineRule="auto"/>
+        <w:rPr>
+          <w:rFonts w:ascii="Arial" w:hAnsi="Arial" w:cs="Arial"/>
+        </w:rPr>
+      </w:pPr>
+      <w:r>
+        <w:rPr>
+          <w:rFonts w:ascii="Arial" w:hAnsi="Arial" w:cs="Arial"/>
+        </w:rPr>
+        <w:t xml:space="preserve">The KNN method works by iterate rating over all the training set rows and finding their Euclidean distance to the test row. This is a costly process </w:t>
+      </w:r>
+      <w:r>
+        <w:rPr>
+          <w:rFonts w:ascii="Arial" w:hAnsi="Arial" w:cs="Arial"/>
+        </w:rPr>
+        <w:t>as it must</w:t>
+      </w:r>
+      <w:r>
+        <w:rPr>
+          <w:rFonts w:ascii="Arial" w:hAnsi="Arial" w:cs="Arial"/>
+        </w:rPr>
+        <w:t xml:space="preserve"> work out the distance for </w:t>
+      </w:r>
+      <w:r>
+        <w:rPr>
+          <w:rFonts w:ascii="Arial" w:hAnsi="Arial" w:cs="Arial"/>
+        </w:rPr>
+        <w:t>750</w:t>
+      </w:r>
+      <w:r>
+        <w:rPr>
+          <w:rFonts w:ascii="Arial" w:hAnsi="Arial" w:cs="Arial"/>
+        </w:rPr>
+        <w:t xml:space="preserve"> points to just one of the </w:t>
+      </w:r>
+      <w:r>
+        <w:rPr>
+          <w:rFonts w:ascii="Arial" w:hAnsi="Arial" w:cs="Arial"/>
+        </w:rPr>
+        <w:t>250</w:t>
+      </w:r>
+      <w:r>
+        <w:rPr>
+          <w:rFonts w:ascii="Arial" w:hAnsi="Arial" w:cs="Arial"/>
+        </w:rPr>
+        <w:t xml:space="preserve"> rows of test data.</w:t>
+      </w:r>
+      <w:r>
+        <w:rPr>
+          <w:rFonts w:ascii="Arial" w:hAnsi="Arial" w:cs="Arial"/>
+        </w:rPr>
+        <w:t xml:space="preserve"> Meaning the Euclidean distance must be worked out for </w:t>
+      </w:r>
+      <w:r>
+        <w:rPr>
+          <w:rFonts w:ascii="Arial" w:hAnsi="Arial" w:cs="Arial"/>
+        </w:rPr>
+        <w:t>187</w:t>
+      </w:r>
+      <w:r>
+        <w:rPr>
+          <w:rFonts w:ascii="Arial" w:hAnsi="Arial" w:cs="Arial"/>
+        </w:rPr>
+        <w:t>,</w:t>
+      </w:r>
+      <w:r>
+        <w:rPr>
+          <w:rFonts w:ascii="Arial" w:hAnsi="Arial" w:cs="Arial"/>
+        </w:rPr>
+        <w:t>5</w:t>
+      </w:r>
+      <w:r>
+        <w:rPr>
+          <w:rFonts w:ascii="Arial" w:hAnsi="Arial" w:cs="Arial"/>
+        </w:rPr>
+        <w:t>00 times</w:t>
+      </w:r>
+      <w:r>
+        <w:rPr>
+          <w:rFonts w:ascii="Arial" w:hAnsi="Arial" w:cs="Arial"/>
+        </w:rPr>
+        <w:t xml:space="preserve"> for only one value of K</w:t>
+      </w:r>
+      <w:r>
+        <w:rPr>
+          <w:rFonts w:ascii="Arial" w:hAnsi="Arial" w:cs="Arial"/>
+        </w:rPr>
+        <w:t>. This is a huge factor when considering using KNN, as big dataset</w:t>
+      </w:r>
+      <w:r>
+        <w:rPr>
+          <w:rFonts w:ascii="Arial" w:hAnsi="Arial" w:cs="Arial"/>
+        </w:rPr>
+        <w:t>s</w:t>
+      </w:r>
+      <w:r>
+        <w:rPr>
+          <w:rFonts w:ascii="Arial" w:hAnsi="Arial" w:cs="Arial"/>
+        </w:rPr>
+        <w:t xml:space="preserve"> will be very time consuming. If I hadn’t reduced the Audi dataset to 1,000 vehicles, the Euclidean distance would have had to </w:t>
+      </w:r>
+      <w:r>
+        <w:rPr>
+          <w:rFonts w:ascii="Arial" w:hAnsi="Arial" w:cs="Arial"/>
+        </w:rPr>
+        <w:t xml:space="preserve">be </w:t>
+      </w:r>
+      <w:r>
+        <w:rPr>
+          <w:rFonts w:ascii="Arial" w:hAnsi="Arial" w:cs="Arial"/>
+        </w:rPr>
+        <w:t xml:space="preserve">calculated </w:t>
+      </w:r>
+      <w:r>
+        <w:rPr>
+          <w:rFonts w:ascii="Arial" w:hAnsi="Arial" w:cs="Arial"/>
+        </w:rPr>
+        <w:t>an astonishing</w:t>
+      </w:r>
+      <w:r>
+        <w:rPr>
+          <w:rFonts w:ascii="Arial" w:hAnsi="Arial" w:cs="Arial"/>
+        </w:rPr>
+        <w:t xml:space="preserve"> </w:t>
+      </w:r>
+      <w:r>
+        <w:rPr>
+          <w:rFonts w:ascii="Arial" w:hAnsi="Arial" w:cs="Arial"/>
+        </w:rPr>
+        <w:t>18,750,000 times for one value of K</w:t>
+      </w:r>
+      <w:r>
+        <w:rPr>
+          <w:rFonts w:ascii="Arial" w:hAnsi="Arial" w:cs="Arial"/>
+        </w:rPr>
+        <w:t>.</w:t>
+      </w:r>
+    </w:p>
+    <w:p>
+      <w:pPr>
+        <w:pStyle w:val="NoSpacing"/>
+        <w:spacing w:line="360" w:lineRule="auto"/>
+        <w:rPr>
+          <w:rFonts w:ascii="Arial" w:hAnsi="Arial" w:cs="Arial"/>
+        </w:rPr>
+      </w:pPr>
+    </w:p>
+    <w:p>
+      <w:pPr>
+        <w:pStyle w:val="NoSpacing"/>
+        <w:spacing w:line="360" w:lineRule="auto"/>
+        <w:rPr>
+          <w:rFonts w:ascii="Arial" w:hAnsi="Arial" w:cs="Arial"/>
+        </w:rPr>
+      </w:pPr>
+      <w:r>
+        <w:rPr>
+          <w:rFonts w:ascii="Arial" w:hAnsi="Arial" w:cs="Arial"/>
+        </w:rPr>
+        <w:t xml:space="preserve">Once the KNN method has calculated the Euclidean distance to each training row, it then sorts the list of distances and takes the K nearest points to the test row and </w:t>
+      </w:r>
+      <w:r>
+        <w:rPr>
+          <w:rFonts w:ascii="Arial" w:hAnsi="Arial" w:cs="Arial"/>
+        </w:rPr>
+        <w:t>returns</w:t>
+      </w:r>
+      <w:r>
+        <w:rPr>
+          <w:rFonts w:ascii="Arial" w:hAnsi="Arial" w:cs="Arial"/>
+        </w:rPr>
+        <w:t xml:space="preserve"> these values, along with their labels, to the </w:t>
+      </w:r>
+      <w:r>
+        <w:rPr>
+          <w:rFonts w:ascii="Arial" w:hAnsi="Arial" w:cs="Arial"/>
+        </w:rPr>
+        <w:t>prediction method. Finally, the prediction method takes the labels of the K nearest neighbours and calculates their mean, returning the prediction of that test row or user input.</w:t>
+      </w:r>
+    </w:p>
+    <w:p>
+      <w:pPr>
+        <w:pStyle w:val="NoSpacing"/>
+        <w:spacing w:line="360" w:lineRule="auto"/>
+        <w:rPr>
+          <w:rFonts w:ascii="Arial" w:hAnsi="Arial" w:cs="Arial"/>
+        </w:rPr>
+      </w:pPr>
+    </w:p>
+    <w:p>
+      <w:pPr>
+        <w:pStyle w:val="NoSpacing"/>
+        <w:spacing w:line="360" w:lineRule="auto"/>
+        <w:rPr>
+          <w:rFonts w:ascii="Arial" w:hAnsi="Arial" w:cs="Arial"/>
+        </w:rPr>
+      </w:pPr>
+      <w:r>
+        <w:rPr>
+          <w:rFonts w:ascii="Arial" w:hAnsi="Arial" w:cs="Arial"/>
+        </w:rPr>
+        <w:t xml:space="preserve">For the evaluation process, the prediction method stores all given predictions in a list, of which it is returned to the evaluation after the completion of all predictions. With the given predictions, the evaluation method then calculates the RMSE value for each value of K and </w:t>
+      </w:r>
+      <w:r>
+        <w:rPr>
+          <w:rFonts w:ascii="Arial" w:hAnsi="Arial" w:cs="Arial"/>
+        </w:rPr>
+        <w:lastRenderedPageBreak/>
+        <w:t>proceeds to plot these values, as shown in figure 5, enabling a visualisation of the accuracy of my algorithm.</w:t>
       </w:r>
     </w:p>
     <w:p>
@@ -7546,16 +7400,7 @@
           <w:szCs w:val="22"/>
           <w:shd w:val="clear" w:color="auto" w:fill="FFFFFF"/>
         </w:rPr>
-        <w:t>each node shows a feature (attribute), each link (branch) shows a decision (rule) and each leaf shows an outcome (categorical or continues value</w:t>
-      </w:r>
-      <w:proofErr w:type="gramStart"/>
-      <w:r>
-        <w:rPr>
-          <w:rFonts w:ascii="Arial" w:hAnsi="Arial" w:cs="Arial"/>
-          <w:szCs w:val="22"/>
-          <w:shd w:val="clear" w:color="auto" w:fill="FFFFFF"/>
-        </w:rPr>
-        <w:t>)</w:t>
+        <w:t>each node shows a feature (attribute), each link (branch) shows a decision (rule) and each leaf shows an outcome (categorical or continues value)</w:t>
       </w:r>
       <w:r>
         <w:rPr>
@@ -7571,16 +7416,7 @@
           <w:szCs w:val="22"/>
           <w:shd w:val="clear" w:color="auto" w:fill="FFFFFF"/>
         </w:rPr>
-        <w:t>[</w:t>
-      </w:r>
-      <w:proofErr w:type="gramEnd"/>
-      <w:r>
-        <w:rPr>
-          <w:rFonts w:ascii="Arial" w:hAnsi="Arial" w:cs="Arial"/>
-          <w:szCs w:val="22"/>
-          <w:shd w:val="clear" w:color="auto" w:fill="FFFFFF"/>
-        </w:rPr>
-        <w:t>d].</w:t>
+        <w:t>[d].</w:t>
       </w:r>
       <w:r>
         <w:rPr>
@@ -7640,7 +7476,6 @@
           <w:szCs w:val="22"/>
           <w:shd w:val="clear" w:color="auto" w:fill="FFFFFF"/>
         </w:rPr>
-        <w:lastRenderedPageBreak/>
         <w:drawing>
           <wp:inline distT="0" distB="0" distL="0" distR="0" wp14:anchorId="376BC928" wp14:editId="2D496006">
             <wp:extent cx="4692912" cy="2888746"/>
@@ -7722,6 +7557,7 @@
           <w:szCs w:val="22"/>
           <w:shd w:val="clear" w:color="auto" w:fill="FFFFFF"/>
         </w:rPr>
+        <w:lastRenderedPageBreak/>
         <w:drawing>
           <wp:inline distT="0" distB="0" distL="0" distR="0" wp14:anchorId="55350327" wp14:editId="258606E4">
             <wp:extent cx="5731510" cy="3061970"/>
@@ -7818,17 +7654,79 @@
     </w:p>
     <w:p>
       <w:pPr>
+        <w:rPr>
+          <w:rFonts w:ascii="Arial" w:hAnsi="Arial" w:cs="Arial"/>
+          <w:szCs w:val="22"/>
+          <w:shd w:val="clear" w:color="auto" w:fill="FFFFFF"/>
+        </w:rPr>
+      </w:pPr>
+    </w:p>
+    <w:p>
+      <w:pPr>
         <w:pStyle w:val="ListParagraph"/>
         <w:numPr>
           <w:ilvl w:val="0"/>
-          <w:numId w:val="3"/>
+          <w:numId w:val="2"/>
         </w:numPr>
         <w:rPr>
           <w:rFonts w:ascii="Arial" w:hAnsi="Arial" w:cs="Arial"/>
-          <w:szCs w:val="22"/>
-          <w:shd w:val="clear" w:color="auto" w:fill="FFFFFF"/>
-        </w:rPr>
-      </w:pPr>
+          <w:b/>
+          <w:bCs/>
+          <w:sz w:val="32"/>
+          <w:szCs w:val="32"/>
+          <w:shd w:val="clear" w:color="auto" w:fill="FFFFFF"/>
+        </w:rPr>
+      </w:pPr>
+      <w:r>
+        <w:rPr>
+          <w:rFonts w:ascii="Arial" w:hAnsi="Arial" w:cs="Arial"/>
+          <w:b/>
+          <w:bCs/>
+          <w:sz w:val="32"/>
+          <w:szCs w:val="32"/>
+          <w:shd w:val="clear" w:color="auto" w:fill="FFFFFF"/>
+        </w:rPr>
+        <w:t>Plann</w:t>
+      </w:r>
+      <w:r>
+        <w:rPr>
+          <w:rFonts w:ascii="Arial" w:hAnsi="Arial" w:cs="Arial"/>
+          <w:b/>
+          <w:bCs/>
+          <w:sz w:val="32"/>
+          <w:szCs w:val="32"/>
+          <w:shd w:val="clear" w:color="auto" w:fill="FFFFFF"/>
+        </w:rPr>
+        <w:t>ing and time scale</w:t>
+      </w:r>
+    </w:p>
+    <w:p>
+      <w:pPr>
+        <w:pStyle w:val="ListParagraph"/>
+        <w:numPr>
+          <w:ilvl w:val="0"/>
+          <w:numId w:val="2"/>
+        </w:numPr>
+        <w:rPr>
+          <w:rFonts w:ascii="Arial" w:hAnsi="Arial" w:cs="Arial"/>
+          <w:b/>
+          <w:bCs/>
+          <w:sz w:val="32"/>
+          <w:szCs w:val="32"/>
+          <w:shd w:val="clear" w:color="auto" w:fill="FFFFFF"/>
+        </w:rPr>
+      </w:pPr>
+      <w:r>
+        <w:rPr>
+          <w:rFonts w:ascii="Arial" w:hAnsi="Arial" w:cs="Arial"/>
+          <w:b/>
+          <w:bCs/>
+          <w:sz w:val="32"/>
+          <w:szCs w:val="32"/>
+          <w:shd w:val="clear" w:color="auto" w:fill="FFFFFF"/>
+        </w:rPr>
+        <w:t>My diary</w:t>
+      </w:r>
     </w:p>
     <w:p>
       <w:pPr>
@@ -7869,7 +7767,6 @@
           <w:szCs w:val="22"/>
           <w:shd w:val="clear" w:color="auto" w:fill="FFFFFF"/>
         </w:rPr>
-        <w:lastRenderedPageBreak/>
         <w:t xml:space="preserve">[a] </w:t>
       </w:r>
       <w:hyperlink r:id="rId21" w:anchor=":~:text=The%20k%2Dnearest%20neighbors%20algorithm%2C%20also%20known%20as%20KNN%20or,of%20an%20individual%20data%20point" w:history="1">
@@ -8047,6 +7944,7 @@
           <w:szCs w:val="22"/>
           <w:shd w:val="clear" w:color="auto" w:fill="FFFFFF"/>
         </w:rPr>
+        <w:lastRenderedPageBreak/>
         <w:t xml:space="preserve">[f] </w:t>
       </w:r>
       <w:hyperlink r:id="rId26" w:history="1">
@@ -8469,23 +8367,7 @@
         <w:rFonts w:asciiTheme="minorHAnsi" w:hAnsiTheme="minorHAnsi" w:cstheme="minorHAnsi"/>
         <w:lang w:val="en-GB"/>
       </w:rPr>
-      <w:t xml:space="preserve">Using Machine Learning Algorithms to Predict the Price of </w:t>
-    </w:r>
-    <w:proofErr w:type="gramStart"/>
-    <w:r>
-      <w:rPr>
-        <w:rFonts w:asciiTheme="minorHAnsi" w:hAnsiTheme="minorHAnsi" w:cstheme="minorHAnsi"/>
-        <w:lang w:val="en-GB"/>
-      </w:rPr>
-      <w:t>Pre-owned</w:t>
-    </w:r>
-    <w:proofErr w:type="gramEnd"/>
-    <w:r>
-      <w:rPr>
-        <w:rFonts w:asciiTheme="minorHAnsi" w:hAnsiTheme="minorHAnsi" w:cstheme="minorHAnsi"/>
-        <w:lang w:val="en-GB"/>
-      </w:rPr>
-      <w:t xml:space="preserve"> Cars                         Rizwan Bagdadi</w:t>
+      <w:t>Using Machine Learning Algorithms to Predict the Price of Pre-owned Cars                         Rizwan Bagdadi</w:t>
     </w:r>
   </w:p>
   <w:p>

</xml_diff>

<commit_message>
Added details to interim report
</commit_message>
<xml_diff>
--- a/Interim Report.docx
+++ b/Interim Report.docx
@@ -107,7 +107,31 @@
           <w:sz w:val="48"/>
           <w:szCs w:val="48"/>
         </w:rPr>
-        <w:t>Using Machine Learning Algorithms to Predict the Price of Pre-owned Cars</w:t>
+        <w:t xml:space="preserve">Using Machine Learning Algorithms to Predict the Price of </w:t>
+      </w:r>
+      <w:proofErr w:type="gramStart"/>
+      <w:r>
+        <w:rPr>
+          <w:rFonts w:ascii="Arial" w:hAnsi="Arial" w:cs="Arial"/>
+          <w:b/>
+          <w:bCs/>
+          <w:color w:val="000000"/>
+          <w:sz w:val="48"/>
+          <w:szCs w:val="48"/>
+        </w:rPr>
+        <w:t>Pre-owned</w:t>
+      </w:r>
+      <w:proofErr w:type="gramEnd"/>
+      <w:r>
+        <w:rPr>
+          <w:rFonts w:ascii="Arial" w:hAnsi="Arial" w:cs="Arial"/>
+          <w:b/>
+          <w:bCs/>
+          <w:color w:val="000000"/>
+          <w:sz w:val="48"/>
+          <w:szCs w:val="48"/>
+        </w:rPr>
+        <w:t xml:space="preserve"> Cars</w:t>
       </w:r>
       <w:r>
         <w:rPr>
@@ -474,7 +498,21 @@
         <w:rPr>
           <w:rFonts w:ascii="Arial" w:hAnsi="Arial" w:cs="Arial"/>
         </w:rPr>
-        <w:t>This report has been prepared on the basis of my own work. Where other published and unpublished source materials have been used, these have been acknowledged.</w:t>
+        <w:t xml:space="preserve">This report has been prepared </w:t>
+      </w:r>
+      <w:proofErr w:type="gramStart"/>
+      <w:r>
+        <w:rPr>
+          <w:rFonts w:ascii="Arial" w:hAnsi="Arial" w:cs="Arial"/>
+        </w:rPr>
+        <w:t>on the basis of</w:t>
+      </w:r>
+      <w:proofErr w:type="gramEnd"/>
+      <w:r>
+        <w:rPr>
+          <w:rFonts w:ascii="Arial" w:hAnsi="Arial" w:cs="Arial"/>
+        </w:rPr>
+        <w:t xml:space="preserve"> my own work. Where other published and unpublished source materials have been used, these have been acknowledged.</w:t>
       </w:r>
     </w:p>
     <w:p>
@@ -1900,7 +1938,21 @@
         <w:rPr>
           <w:rFonts w:ascii="Arial" w:hAnsi="Arial" w:cs="Arial"/>
         </w:rPr>
-        <w:t xml:space="preserve"> algorithms to predict the price of pre-owned cars in the UK.</w:t>
+        <w:t xml:space="preserve"> algorithms to predict the price of </w:t>
+      </w:r>
+      <w:proofErr w:type="gramStart"/>
+      <w:r>
+        <w:rPr>
+          <w:rFonts w:ascii="Arial" w:hAnsi="Arial" w:cs="Arial"/>
+        </w:rPr>
+        <w:t>pre-owned</w:t>
+      </w:r>
+      <w:proofErr w:type="gramEnd"/>
+      <w:r>
+        <w:rPr>
+          <w:rFonts w:ascii="Arial" w:hAnsi="Arial" w:cs="Arial"/>
+        </w:rPr>
+        <w:t xml:space="preserve"> cars in the UK.</w:t>
       </w:r>
       <w:r>
         <w:rPr>
@@ -1924,7 +1976,21 @@
         <w:rPr>
           <w:rFonts w:ascii="Arial" w:hAnsi="Arial" w:cs="Arial"/>
         </w:rPr>
-        <w:t>Two techniques, K-nearest neighbour and decision trees, have been used to make these predictions, using</w:t>
+        <w:t xml:space="preserve">Two techniques, K-nearest </w:t>
+      </w:r>
+      <w:proofErr w:type="gramStart"/>
+      <w:r>
+        <w:rPr>
+          <w:rFonts w:ascii="Arial" w:hAnsi="Arial" w:cs="Arial"/>
+        </w:rPr>
+        <w:t>neighbour</w:t>
+      </w:r>
+      <w:proofErr w:type="gramEnd"/>
+      <w:r>
+        <w:rPr>
+          <w:rFonts w:ascii="Arial" w:hAnsi="Arial" w:cs="Arial"/>
+        </w:rPr>
+        <w:t xml:space="preserve"> and decision trees, have been used to make these predictions, using</w:t>
       </w:r>
       <w:r>
         <w:rPr>
@@ -1973,7 +2039,21 @@
         <w:rPr>
           <w:rFonts w:ascii="Arial" w:hAnsi="Arial" w:cs="Arial"/>
         </w:rPr>
-        <w:t>, the client and data.</w:t>
+        <w:t xml:space="preserve">, the </w:t>
+      </w:r>
+      <w:proofErr w:type="gramStart"/>
+      <w:r>
+        <w:rPr>
+          <w:rFonts w:ascii="Arial" w:hAnsi="Arial" w:cs="Arial"/>
+        </w:rPr>
+        <w:t>client</w:t>
+      </w:r>
+      <w:proofErr w:type="gramEnd"/>
+      <w:r>
+        <w:rPr>
+          <w:rFonts w:ascii="Arial" w:hAnsi="Arial" w:cs="Arial"/>
+        </w:rPr>
+        <w:t xml:space="preserve"> and data.</w:t>
       </w:r>
       <w:r>
         <w:rPr>
@@ -2463,22 +2543,60 @@
           <w:sz w:val="22"/>
           <w:szCs w:val="22"/>
         </w:rPr>
-        <w:t xml:space="preserve">Predicting the price of a pre-owned car is an important problem that not only benefits the buyer, but also the seller. Individuals or dealerships often state their buying price at very unreasonable prices - in comparison to the actual worth of the vehicle; taking advantage of those who are unsure of the approximate value of the car. </w:t>
-      </w:r>
-      <w:r>
-        <w:rPr>
-          <w:rFonts w:ascii="Arial" w:hAnsi="Arial" w:cs="Arial"/>
+        <w:t xml:space="preserve">Predicting the price of a </w:t>
+      </w:r>
+      <w:proofErr w:type="gramStart"/>
+      <w:r>
+        <w:rPr>
+          <w:rFonts w:ascii="Arial" w:hAnsi="Arial" w:cs="Arial"/>
+          <w:color w:val="000000"/>
           <w:sz w:val="22"/>
           <w:szCs w:val="22"/>
         </w:rPr>
-        <w:t xml:space="preserve">When it comes to human-to-human interactions in quoting a fair and accurate price of a pre-owned car, there are </w:t>
-      </w:r>
-      <w:r>
-        <w:rPr>
-          <w:rFonts w:ascii="Arial" w:hAnsi="Arial" w:cs="Arial"/>
+        <w:t>pre-owned</w:t>
+      </w:r>
+      <w:proofErr w:type="gramEnd"/>
+      <w:r>
+        <w:rPr>
+          <w:rFonts w:ascii="Arial" w:hAnsi="Arial" w:cs="Arial"/>
+          <w:color w:val="000000"/>
           <w:sz w:val="22"/>
           <w:szCs w:val="22"/>
         </w:rPr>
+        <w:t xml:space="preserve"> car is an important problem that not only benefits the buyer, but also the seller. Individuals or dealerships often state their buying price at very unreasonable prices - in comparison to the actual worth of the vehicle; taking advantage of those who are unsure of the approximate value of the car. </w:t>
+      </w:r>
+      <w:r>
+        <w:rPr>
+          <w:rFonts w:ascii="Arial" w:hAnsi="Arial" w:cs="Arial"/>
+          <w:sz w:val="22"/>
+          <w:szCs w:val="22"/>
+        </w:rPr>
+        <w:t xml:space="preserve">When it comes to human-to-human interactions in quoting a fair and accurate price of a </w:t>
+      </w:r>
+      <w:proofErr w:type="gramStart"/>
+      <w:r>
+        <w:rPr>
+          <w:rFonts w:ascii="Arial" w:hAnsi="Arial" w:cs="Arial"/>
+          <w:sz w:val="22"/>
+          <w:szCs w:val="22"/>
+        </w:rPr>
+        <w:t>pre-owned</w:t>
+      </w:r>
+      <w:proofErr w:type="gramEnd"/>
+      <w:r>
+        <w:rPr>
+          <w:rFonts w:ascii="Arial" w:hAnsi="Arial" w:cs="Arial"/>
+          <w:sz w:val="22"/>
+          <w:szCs w:val="22"/>
+        </w:rPr>
+        <w:t xml:space="preserve"> car, there are </w:t>
+      </w:r>
+      <w:r>
+        <w:rPr>
+          <w:rFonts w:ascii="Arial" w:hAnsi="Arial" w:cs="Arial"/>
+          <w:sz w:val="22"/>
+          <w:szCs w:val="22"/>
+        </w:rPr>
         <w:t xml:space="preserve">a few </w:t>
       </w:r>
       <w:r>
@@ -2577,13 +2695,23 @@
         </w:rPr>
         <w:t xml:space="preserve">age, gender, </w:t>
       </w:r>
+      <w:proofErr w:type="gramStart"/>
       <w:r>
         <w:rPr>
           <w:rFonts w:ascii="Arial" w:hAnsi="Arial" w:cs="Arial"/>
           <w:sz w:val="22"/>
           <w:szCs w:val="22"/>
         </w:rPr>
-        <w:t xml:space="preserve">race and religion. </w:t>
+        <w:t>race</w:t>
+      </w:r>
+      <w:proofErr w:type="gramEnd"/>
+      <w:r>
+        <w:rPr>
+          <w:rFonts w:ascii="Arial" w:hAnsi="Arial" w:cs="Arial"/>
+          <w:sz w:val="22"/>
+          <w:szCs w:val="22"/>
+        </w:rPr>
+        <w:t xml:space="preserve"> and religion. </w:t>
       </w:r>
       <w:r>
         <w:rPr>
@@ -2913,8 +3041,9 @@
           <w:szCs w:val="22"/>
           <w:lang w:val="en-GB" w:eastAsia="en-GB"/>
         </w:rPr>
-        <w:t xml:space="preserve"> system that uses a dataset of hundreds of thousands of pre-owned cars selling prices, to predict the selling price of a used vehicle, would benefit both sellers and buyers. </w:t>
-      </w:r>
+        <w:t xml:space="preserve"> system that uses a dataset of hundreds of thousands of </w:t>
+      </w:r>
+      <w:proofErr w:type="gramStart"/>
       <w:r>
         <w:rPr>
           <w:rFonts w:ascii="Arial" w:hAnsi="Arial" w:cs="Arial"/>
@@ -2922,8 +3051,9 @@
           <w:szCs w:val="22"/>
           <w:lang w:val="en-GB" w:eastAsia="en-GB"/>
         </w:rPr>
-        <w:t>I have decided to use machine learning to create this system, that allows for fair, reliable and accurate results, eliminating all bias factors by removing the user from controlling the system</w:t>
-      </w:r>
+        <w:t>pre-owned</w:t>
+      </w:r>
+      <w:proofErr w:type="gramEnd"/>
       <w:r>
         <w:rPr>
           <w:rFonts w:ascii="Arial" w:hAnsi="Arial" w:cs="Arial"/>
@@ -2931,6 +3061,44 @@
           <w:szCs w:val="22"/>
           <w:lang w:val="en-GB" w:eastAsia="en-GB"/>
         </w:rPr>
+        <w:t xml:space="preserve"> cars selling prices, to predict the selling price of a used vehicle, would benefit both sellers and buyers. </w:t>
+      </w:r>
+      <w:r>
+        <w:rPr>
+          <w:rFonts w:ascii="Arial" w:hAnsi="Arial" w:cs="Arial"/>
+          <w:color w:val="000000"/>
+          <w:szCs w:val="22"/>
+          <w:lang w:val="en-GB" w:eastAsia="en-GB"/>
+        </w:rPr>
+        <w:t xml:space="preserve">I have decided to use machine learning to create this system, that allows for fair, </w:t>
+      </w:r>
+      <w:proofErr w:type="gramStart"/>
+      <w:r>
+        <w:rPr>
+          <w:rFonts w:ascii="Arial" w:hAnsi="Arial" w:cs="Arial"/>
+          <w:color w:val="000000"/>
+          <w:szCs w:val="22"/>
+          <w:lang w:val="en-GB" w:eastAsia="en-GB"/>
+        </w:rPr>
+        <w:t>reliable</w:t>
+      </w:r>
+      <w:proofErr w:type="gramEnd"/>
+      <w:r>
+        <w:rPr>
+          <w:rFonts w:ascii="Arial" w:hAnsi="Arial" w:cs="Arial"/>
+          <w:color w:val="000000"/>
+          <w:szCs w:val="22"/>
+          <w:lang w:val="en-GB" w:eastAsia="en-GB"/>
+        </w:rPr>
+        <w:t xml:space="preserve"> and accurate results, eliminating all bias factors by removing the user from controlling the system</w:t>
+      </w:r>
+      <w:r>
+        <w:rPr>
+          <w:rFonts w:ascii="Arial" w:hAnsi="Arial" w:cs="Arial"/>
+          <w:color w:val="000000"/>
+          <w:szCs w:val="22"/>
+          <w:lang w:val="en-GB" w:eastAsia="en-GB"/>
+        </w:rPr>
         <w:t>.</w:t>
       </w:r>
       <w:r>
@@ -2967,7 +3135,47 @@
           <w:szCs w:val="22"/>
           <w:lang w:val="en-GB" w:eastAsia="en-GB"/>
         </w:rPr>
-        <w:t xml:space="preserve"> supervised algorithms, and will need to be trained by a reliable data set. ML is useful to use when it comes to making accurate predictions, as it has the ability to learn from massive amounts of data and can continue to learn. Advanced ML can also predict stock market trends - which would be extremely useful when it comes to stating the selling prices of cars no matter what the state of the market is. </w:t>
+        <w:t xml:space="preserve"> supervised </w:t>
+      </w:r>
+      <w:proofErr w:type="gramStart"/>
+      <w:r>
+        <w:rPr>
+          <w:rFonts w:ascii="Arial" w:hAnsi="Arial" w:cs="Arial"/>
+          <w:color w:val="000000"/>
+          <w:szCs w:val="22"/>
+          <w:lang w:val="en-GB" w:eastAsia="en-GB"/>
+        </w:rPr>
+        <w:t>algorithms, and</w:t>
+      </w:r>
+      <w:proofErr w:type="gramEnd"/>
+      <w:r>
+        <w:rPr>
+          <w:rFonts w:ascii="Arial" w:hAnsi="Arial" w:cs="Arial"/>
+          <w:color w:val="000000"/>
+          <w:szCs w:val="22"/>
+          <w:lang w:val="en-GB" w:eastAsia="en-GB"/>
+        </w:rPr>
+        <w:t xml:space="preserve"> will need to be trained by a reliable data set. ML is useful to use when it comes to making accurate predictions, as it </w:t>
+      </w:r>
+      <w:proofErr w:type="gramStart"/>
+      <w:r>
+        <w:rPr>
+          <w:rFonts w:ascii="Arial" w:hAnsi="Arial" w:cs="Arial"/>
+          <w:color w:val="000000"/>
+          <w:szCs w:val="22"/>
+          <w:lang w:val="en-GB" w:eastAsia="en-GB"/>
+        </w:rPr>
+        <w:t>has the ability to</w:t>
+      </w:r>
+      <w:proofErr w:type="gramEnd"/>
+      <w:r>
+        <w:rPr>
+          <w:rFonts w:ascii="Arial" w:hAnsi="Arial" w:cs="Arial"/>
+          <w:color w:val="000000"/>
+          <w:szCs w:val="22"/>
+          <w:lang w:val="en-GB" w:eastAsia="en-GB"/>
+        </w:rPr>
+        <w:t xml:space="preserve"> learn from massive amounts of data and can continue to learn. Advanced ML can also predict stock market trends - which would be extremely useful when it comes to stating the selling prices of cars no matter what the state of the market is. </w:t>
       </w:r>
     </w:p>
     <w:p>
@@ -3014,7 +3222,47 @@
           <w:szCs w:val="22"/>
           <w:lang w:val="en-GB" w:eastAsia="en-GB"/>
         </w:rPr>
-        <w:t xml:space="preserve"> and decision trees. To analyse these algorithms, I will perform a regression analysis and cross-validation of each algorithm used, in order to find which provides the best performance. To train the algorithms, I am going to use a dataset, last updated in 2020, that has the selling price and features of over 100,000 pre-owned cars [3]. </w:t>
+        <w:t xml:space="preserve"> and decision trees. To analyse these algorithms, I will perform a regression analysis and cross-validation of each algorithm used, </w:t>
+      </w:r>
+      <w:proofErr w:type="gramStart"/>
+      <w:r>
+        <w:rPr>
+          <w:rFonts w:ascii="Arial" w:hAnsi="Arial" w:cs="Arial"/>
+          <w:color w:val="000000"/>
+          <w:szCs w:val="22"/>
+          <w:lang w:val="en-GB" w:eastAsia="en-GB"/>
+        </w:rPr>
+        <w:t>in order to</w:t>
+      </w:r>
+      <w:proofErr w:type="gramEnd"/>
+      <w:r>
+        <w:rPr>
+          <w:rFonts w:ascii="Arial" w:hAnsi="Arial" w:cs="Arial"/>
+          <w:color w:val="000000"/>
+          <w:szCs w:val="22"/>
+          <w:lang w:val="en-GB" w:eastAsia="en-GB"/>
+        </w:rPr>
+        <w:t xml:space="preserve"> find which provides the best performance. To train the algorithms, I am going to use a dataset, last updated in 2020, that has the selling price and features of over 100,000 </w:t>
+      </w:r>
+      <w:proofErr w:type="gramStart"/>
+      <w:r>
+        <w:rPr>
+          <w:rFonts w:ascii="Arial" w:hAnsi="Arial" w:cs="Arial"/>
+          <w:color w:val="000000"/>
+          <w:szCs w:val="22"/>
+          <w:lang w:val="en-GB" w:eastAsia="en-GB"/>
+        </w:rPr>
+        <w:t>pre-owned</w:t>
+      </w:r>
+      <w:proofErr w:type="gramEnd"/>
+      <w:r>
+        <w:rPr>
+          <w:rFonts w:ascii="Arial" w:hAnsi="Arial" w:cs="Arial"/>
+          <w:color w:val="000000"/>
+          <w:szCs w:val="22"/>
+          <w:lang w:val="en-GB" w:eastAsia="en-GB"/>
+        </w:rPr>
+        <w:t xml:space="preserve"> cars [3]. </w:t>
       </w:r>
     </w:p>
     <w:p>
@@ -3088,8 +3336,17 @@
           <w:rFonts w:ascii="Arial" w:hAnsi="Arial" w:cs="Arial"/>
           <w:szCs w:val="22"/>
         </w:rPr>
-        <w:t xml:space="preserve"> from Kaggle [ ]</w:t>
-      </w:r>
+        <w:t xml:space="preserve"> from Kaggle </w:t>
+      </w:r>
+      <w:proofErr w:type="gramStart"/>
+      <w:r>
+        <w:rPr>
+          <w:rFonts w:ascii="Arial" w:hAnsi="Arial" w:cs="Arial"/>
+          <w:szCs w:val="22"/>
+        </w:rPr>
+        <w:t>[ ]</w:t>
+      </w:r>
+      <w:proofErr w:type="gramEnd"/>
       <w:r>
         <w:rPr>
           <w:rFonts w:ascii="Arial" w:hAnsi="Arial" w:cs="Arial"/>
@@ -3629,12 +3886,21 @@
         </w:rPr>
         <w:t xml:space="preserve">Pandas </w:t>
       </w:r>
-      <w:r>
-        <w:rPr>
-          <w:rFonts w:ascii="Arial" w:hAnsi="Arial" w:cs="Arial"/>
-          <w:szCs w:val="22"/>
-        </w:rPr>
-        <w:t>head() function.</w:t>
+      <w:proofErr w:type="gramStart"/>
+      <w:r>
+        <w:rPr>
+          <w:rFonts w:ascii="Arial" w:hAnsi="Arial" w:cs="Arial"/>
+          <w:szCs w:val="22"/>
+        </w:rPr>
+        <w:t>head(</w:t>
+      </w:r>
+      <w:proofErr w:type="gramEnd"/>
+      <w:r>
+        <w:rPr>
+          <w:rFonts w:ascii="Arial" w:hAnsi="Arial" w:cs="Arial"/>
+          <w:szCs w:val="22"/>
+        </w:rPr>
+        <w:t>) function.</w:t>
       </w:r>
     </w:p>
     <w:p>
@@ -3810,7 +4076,23 @@
           <w:rFonts w:ascii="Arial" w:hAnsi="Arial" w:cs="Arial"/>
           <w:szCs w:val="22"/>
         </w:rPr>
-        <w:t>not use them in the algorithms. Considering the huge factor that these features have in the outcome of the selling price, I had used Scikit-Learns LabelEncoder() feature, which gives the strings a values between 0 and the number of values – 1.</w:t>
+        <w:t xml:space="preserve">not use them in the algorithms. Considering the huge factor that these features have in the outcome of the selling price, I had used Scikit-Learns </w:t>
+      </w:r>
+      <w:proofErr w:type="gramStart"/>
+      <w:r>
+        <w:rPr>
+          <w:rFonts w:ascii="Arial" w:hAnsi="Arial" w:cs="Arial"/>
+          <w:szCs w:val="22"/>
+        </w:rPr>
+        <w:t>LabelEncoder(</w:t>
+      </w:r>
+      <w:proofErr w:type="gramEnd"/>
+      <w:r>
+        <w:rPr>
+          <w:rFonts w:ascii="Arial" w:hAnsi="Arial" w:cs="Arial"/>
+          <w:szCs w:val="22"/>
+        </w:rPr>
+        <w:t>) feature, which gives the strings a values between 0 and the number of values – 1.</w:t>
       </w:r>
     </w:p>
     <w:p>
@@ -5286,8 +5568,20 @@
           <w:szCs w:val="22"/>
           <w:shd w:val="clear" w:color="auto" w:fill="FFFFFF"/>
         </w:rPr>
-        <w:t xml:space="preserve"> [ ]</w:t>
-      </w:r>
+        <w:t xml:space="preserve"> </w:t>
+      </w:r>
+      <w:proofErr w:type="gramStart"/>
+      <w:r>
+        <w:rPr>
+          <w:rFonts w:ascii="Arial" w:hAnsi="Arial" w:cs="Arial"/>
+          <w:i/>
+          <w:iCs/>
+          <w:szCs w:val="22"/>
+          <w:shd w:val="clear" w:color="auto" w:fill="FFFFFF"/>
+        </w:rPr>
+        <w:t>[ ]</w:t>
+      </w:r>
+      <w:proofErr w:type="gramEnd"/>
     </w:p>
     <w:p>
       <w:pPr>
@@ -6007,6 +6301,7 @@
         </w:rPr>
         <w:t xml:space="preserve">def </w:t>
       </w:r>
+      <w:proofErr w:type="gramStart"/>
       <w:r>
         <w:rPr>
           <w:rFonts w:ascii="Mongolian Baiti" w:hAnsi="Mongolian Baiti" w:cs="Mongolian Baiti"/>
@@ -6017,7 +6312,14 @@
         <w:rPr>
           <w:rFonts w:ascii="Mongolian Baiti" w:hAnsi="Mongolian Baiti" w:cs="Mongolian Baiti"/>
         </w:rPr>
-        <w:t xml:space="preserve">NN(train, </w:t>
+        <w:t>NN(</w:t>
+      </w:r>
+      <w:proofErr w:type="gramEnd"/>
+      <w:r>
+        <w:rPr>
+          <w:rFonts w:ascii="Mongolian Baiti" w:hAnsi="Mongolian Baiti" w:cs="Mongolian Baiti"/>
+        </w:rPr>
+        <w:t xml:space="preserve">train, </w:t>
       </w:r>
       <w:proofErr w:type="spellStart"/>
       <w:r>
@@ -6058,7 +6360,21 @@
         <w:rPr>
           <w:rFonts w:ascii="Mongolian Baiti" w:hAnsi="Mongolian Baiti" w:cs="Mongolian Baiti"/>
         </w:rPr>
-        <w:t xml:space="preserve">    distance = list() #Stores distance of each point</w:t>
+        <w:t xml:space="preserve">    distance = </w:t>
+      </w:r>
+      <w:proofErr w:type="gramStart"/>
+      <w:r>
+        <w:rPr>
+          <w:rFonts w:ascii="Mongolian Baiti" w:hAnsi="Mongolian Baiti" w:cs="Mongolian Baiti"/>
+        </w:rPr>
+        <w:t>list(</w:t>
+      </w:r>
+      <w:proofErr w:type="gramEnd"/>
+      <w:r>
+        <w:rPr>
+          <w:rFonts w:ascii="Mongolian Baiti" w:hAnsi="Mongolian Baiti" w:cs="Mongolian Baiti"/>
+        </w:rPr>
+        <w:t>) #Stores distance of each point</w:t>
       </w:r>
     </w:p>
     <w:p>
@@ -6145,7 +6461,21 @@
         <w:rPr>
           <w:rFonts w:ascii="Mongolian Baiti" w:hAnsi="Mongolian Baiti" w:cs="Mongolian Baiti"/>
         </w:rPr>
-        <w:t xml:space="preserve">        distance.append((train[</w:t>
+        <w:t xml:space="preserve">        </w:t>
+      </w:r>
+      <w:proofErr w:type="gramStart"/>
+      <w:r>
+        <w:rPr>
+          <w:rFonts w:ascii="Mongolian Baiti" w:hAnsi="Mongolian Baiti" w:cs="Mongolian Baiti"/>
+        </w:rPr>
+        <w:t>distance.append</w:t>
+      </w:r>
+      <w:proofErr w:type="gramEnd"/>
+      <w:r>
+        <w:rPr>
+          <w:rFonts w:ascii="Mongolian Baiti" w:hAnsi="Mongolian Baiti" w:cs="Mongolian Baiti"/>
+        </w:rPr>
+        <w:t>((train[</w:t>
       </w:r>
       <w:proofErr w:type="spellStart"/>
       <w:r>
@@ -6225,7 +6555,21 @@
         <w:rPr>
           <w:rFonts w:ascii="Mongolian Baiti" w:hAnsi="Mongolian Baiti" w:cs="Mongolian Baiti"/>
         </w:rPr>
-        <w:t xml:space="preserve">    kNeighbours = list() #list to store K amount of neighbour results</w:t>
+        <w:t xml:space="preserve">    kNeighbours = </w:t>
+      </w:r>
+      <w:proofErr w:type="gramStart"/>
+      <w:r>
+        <w:rPr>
+          <w:rFonts w:ascii="Mongolian Baiti" w:hAnsi="Mongolian Baiti" w:cs="Mongolian Baiti"/>
+        </w:rPr>
+        <w:t>list(</w:t>
+      </w:r>
+      <w:proofErr w:type="gramEnd"/>
+      <w:r>
+        <w:rPr>
+          <w:rFonts w:ascii="Mongolian Baiti" w:hAnsi="Mongolian Baiti" w:cs="Mongolian Baiti"/>
+        </w:rPr>
+        <w:t>) #list to store K amount of neighbour results</w:t>
       </w:r>
     </w:p>
     <w:p>
@@ -6389,7 +6733,21 @@
         <w:rPr>
           <w:rFonts w:ascii="Mongolian Baiti" w:hAnsi="Mongolian Baiti" w:cs="Mongolian Baiti"/>
         </w:rPr>
-        <w:t xml:space="preserve">def predict(train, test, yTrain, </w:t>
+        <w:t xml:space="preserve">def </w:t>
+      </w:r>
+      <w:proofErr w:type="gramStart"/>
+      <w:r>
+        <w:rPr>
+          <w:rFonts w:ascii="Mongolian Baiti" w:hAnsi="Mongolian Baiti" w:cs="Mongolian Baiti"/>
+        </w:rPr>
+        <w:t>predict(</w:t>
+      </w:r>
+      <w:proofErr w:type="gramEnd"/>
+      <w:r>
+        <w:rPr>
+          <w:rFonts w:ascii="Mongolian Baiti" w:hAnsi="Mongolian Baiti" w:cs="Mongolian Baiti"/>
+        </w:rPr>
+        <w:t xml:space="preserve">train, test, yTrain, </w:t>
       </w:r>
       <w:proofErr w:type="spellStart"/>
       <w:r>
@@ -6418,7 +6776,21 @@
         <w:rPr>
           <w:rFonts w:ascii="Mongolian Baiti" w:hAnsi="Mongolian Baiti" w:cs="Mongolian Baiti"/>
         </w:rPr>
-        <w:t xml:space="preserve">    predictions = list()</w:t>
+        <w:t xml:space="preserve">    predictions = </w:t>
+      </w:r>
+      <w:proofErr w:type="gramStart"/>
+      <w:r>
+        <w:rPr>
+          <w:rFonts w:ascii="Mongolian Baiti" w:hAnsi="Mongolian Baiti" w:cs="Mongolian Baiti"/>
+        </w:rPr>
+        <w:t>list(</w:t>
+      </w:r>
+      <w:proofErr w:type="gramEnd"/>
+      <w:r>
+        <w:rPr>
+          <w:rFonts w:ascii="Mongolian Baiti" w:hAnsi="Mongolian Baiti" w:cs="Mongolian Baiti"/>
+        </w:rPr>
+        <w:t>)</w:t>
       </w:r>
     </w:p>
     <w:p>
@@ -6464,6 +6836,7 @@
         </w:rPr>
         <w:t xml:space="preserve">        neighbour = </w:t>
       </w:r>
+      <w:proofErr w:type="gramStart"/>
       <w:r>
         <w:rPr>
           <w:rFonts w:ascii="Mongolian Baiti" w:hAnsi="Mongolian Baiti" w:cs="Mongolian Baiti"/>
@@ -6474,7 +6847,14 @@
         <w:rPr>
           <w:rFonts w:ascii="Mongolian Baiti" w:hAnsi="Mongolian Baiti" w:cs="Mongolian Baiti"/>
         </w:rPr>
-        <w:t>NN(train, test[</w:t>
+        <w:t>NN(</w:t>
+      </w:r>
+      <w:proofErr w:type="gramEnd"/>
+      <w:r>
+        <w:rPr>
+          <w:rFonts w:ascii="Mongolian Baiti" w:hAnsi="Mongolian Baiti" w:cs="Mongolian Baiti"/>
+        </w:rPr>
+        <w:t>train, test[</w:t>
       </w:r>
       <w:proofErr w:type="spellStart"/>
       <w:r>
@@ -6564,6 +6944,7 @@
         <w:t xml:space="preserve">            t = </w:t>
       </w:r>
       <w:proofErr w:type="spellStart"/>
+      <w:proofErr w:type="gramStart"/>
       <w:r>
         <w:rPr>
           <w:rFonts w:ascii="Mongolian Baiti" w:hAnsi="Mongolian Baiti" w:cs="Mongolian Baiti"/>
@@ -6571,6 +6952,7 @@
         <w:t>labels.append</w:t>
       </w:r>
       <w:proofErr w:type="spellEnd"/>
+      <w:proofErr w:type="gramEnd"/>
       <w:r>
         <w:rPr>
           <w:rFonts w:ascii="Mongolian Baiti" w:hAnsi="Mongolian Baiti" w:cs="Mongolian Baiti"/>
@@ -6607,6 +6989,7 @@
         <w:t xml:space="preserve">        </w:t>
       </w:r>
       <w:proofErr w:type="spellStart"/>
+      <w:proofErr w:type="gramStart"/>
       <w:r>
         <w:rPr>
           <w:rFonts w:ascii="Mongolian Baiti" w:hAnsi="Mongolian Baiti" w:cs="Mongolian Baiti"/>
@@ -6614,6 +6997,7 @@
         <w:t>predictions.append</w:t>
       </w:r>
       <w:proofErr w:type="spellEnd"/>
+      <w:proofErr w:type="gramEnd"/>
       <w:r>
         <w:rPr>
           <w:rFonts w:ascii="Mongolian Baiti" w:hAnsi="Mongolian Baiti" w:cs="Mongolian Baiti"/>
@@ -6712,6 +7096,7 @@
         <w:t xml:space="preserve">def </w:t>
       </w:r>
       <w:proofErr w:type="spellStart"/>
+      <w:proofErr w:type="gramStart"/>
       <w:r>
         <w:rPr>
           <w:rFonts w:ascii="Mongolian Baiti" w:hAnsi="Mongolian Baiti" w:cs="Mongolian Baiti"/>
@@ -6725,6 +7110,7 @@
         </w:rPr>
         <w:t>(</w:t>
       </w:r>
+      <w:proofErr w:type="gramEnd"/>
       <w:r>
         <w:rPr>
           <w:rFonts w:ascii="Mongolian Baiti" w:hAnsi="Mongolian Baiti" w:cs="Mongolian Baiti"/>
@@ -6787,7 +7173,21 @@
         <w:rPr>
           <w:rFonts w:ascii="Mongolian Baiti" w:hAnsi="Mongolian Baiti" w:cs="Mongolian Baiti"/>
         </w:rPr>
-        <w:t xml:space="preserve"> in range(1, 101): </w:t>
+        <w:t xml:space="preserve"> in </w:t>
+      </w:r>
+      <w:proofErr w:type="gramStart"/>
+      <w:r>
+        <w:rPr>
+          <w:rFonts w:ascii="Mongolian Baiti" w:hAnsi="Mongolian Baiti" w:cs="Mongolian Baiti"/>
+        </w:rPr>
+        <w:t>range(</w:t>
+      </w:r>
+      <w:proofErr w:type="gramEnd"/>
+      <w:r>
+        <w:rPr>
+          <w:rFonts w:ascii="Mongolian Baiti" w:hAnsi="Mongolian Baiti" w:cs="Mongolian Baiti"/>
+        </w:rPr>
+        <w:t xml:space="preserve">1, 101): </w:t>
       </w:r>
     </w:p>
     <w:p>
@@ -6816,7 +7216,21 @@
         <w:rPr>
           <w:rFonts w:ascii="Mongolian Baiti" w:hAnsi="Mongolian Baiti" w:cs="Mongolian Baiti"/>
         </w:rPr>
-        <w:t xml:space="preserve"> = predict(train, test, yTrain, k)</w:t>
+        <w:t xml:space="preserve"> = </w:t>
+      </w:r>
+      <w:proofErr w:type="gramStart"/>
+      <w:r>
+        <w:rPr>
+          <w:rFonts w:ascii="Mongolian Baiti" w:hAnsi="Mongolian Baiti" w:cs="Mongolian Baiti"/>
+        </w:rPr>
+        <w:t>predict(</w:t>
+      </w:r>
+      <w:proofErr w:type="gramEnd"/>
+      <w:r>
+        <w:rPr>
+          <w:rFonts w:ascii="Mongolian Baiti" w:hAnsi="Mongolian Baiti" w:cs="Mongolian Baiti"/>
+        </w:rPr>
+        <w:t>train, test, yTrain, k)</w:t>
       </w:r>
     </w:p>
     <w:p>
@@ -6834,6 +7248,7 @@
         <w:t xml:space="preserve">        error = </w:t>
       </w:r>
       <w:proofErr w:type="spellStart"/>
+      <w:proofErr w:type="gramStart"/>
       <w:r>
         <w:rPr>
           <w:rFonts w:ascii="Mongolian Baiti" w:hAnsi="Mongolian Baiti" w:cs="Mongolian Baiti"/>
@@ -6845,7 +7260,14 @@
         <w:rPr>
           <w:rFonts w:ascii="Mongolian Baiti" w:hAnsi="Mongolian Baiti" w:cs="Mongolian Baiti"/>
         </w:rPr>
-        <w:t xml:space="preserve">(yTest, </w:t>
+        <w:t>(</w:t>
+      </w:r>
+      <w:proofErr w:type="gramEnd"/>
+      <w:r>
+        <w:rPr>
+          <w:rFonts w:ascii="Mongolian Baiti" w:hAnsi="Mongolian Baiti" w:cs="Mongolian Baiti"/>
+        </w:rPr>
+        <w:t xml:space="preserve">yTest, </w:t>
       </w:r>
       <w:proofErr w:type="spellStart"/>
       <w:r>
@@ -6903,7 +7325,21 @@
         <w:rPr>
           <w:rFonts w:ascii="Mongolian Baiti" w:hAnsi="Mongolian Baiti" w:cs="Mongolian Baiti"/>
         </w:rPr>
-        <w:t xml:space="preserve">        print('RMSE value for k =' , k , 'is:', error)</w:t>
+        <w:t xml:space="preserve">        </w:t>
+      </w:r>
+      <w:proofErr w:type="gramStart"/>
+      <w:r>
+        <w:rPr>
+          <w:rFonts w:ascii="Mongolian Baiti" w:hAnsi="Mongolian Baiti" w:cs="Mongolian Baiti"/>
+        </w:rPr>
+        <w:t>print(</w:t>
+      </w:r>
+      <w:proofErr w:type="gramEnd"/>
+      <w:r>
+        <w:rPr>
+          <w:rFonts w:ascii="Mongolian Baiti" w:hAnsi="Mongolian Baiti" w:cs="Mongolian Baiti"/>
+        </w:rPr>
+        <w:t>'RMSE value for k =' , k , 'is:', error)</w:t>
       </w:r>
     </w:p>
     <w:p>
@@ -6957,6 +7393,7 @@
         <w:t>, inside the “</w:t>
       </w:r>
       <w:proofErr w:type="spellStart"/>
+      <w:proofErr w:type="gramStart"/>
       <w:r>
         <w:rPr>
           <w:rFonts w:ascii="Arial" w:hAnsi="Arial" w:cs="Arial"/>
@@ -6968,7 +7405,14 @@
         <w:rPr>
           <w:rFonts w:ascii="Arial" w:hAnsi="Arial" w:cs="Arial"/>
         </w:rPr>
-        <w:t>()” method</w:t>
+        <w:t>(</w:t>
+      </w:r>
+      <w:proofErr w:type="gramEnd"/>
+      <w:r>
+        <w:rPr>
+          <w:rFonts w:ascii="Arial" w:hAnsi="Arial" w:cs="Arial"/>
+        </w:rPr>
+        <w:t>)” method</w:t>
       </w:r>
       <w:r>
         <w:rPr>
@@ -7256,24 +7700,31 @@
     </w:p>
     <w:p>
       <w:pPr>
-        <w:jc w:val="left"/>
-        <w:rPr>
-          <w:rFonts w:ascii="Arial" w:hAnsi="Arial" w:cs="Arial"/>
-          <w:szCs w:val="22"/>
-          <w:shd w:val="clear" w:color="auto" w:fill="FFFFFF"/>
-        </w:rPr>
-      </w:pPr>
-      <w:r>
-        <w:rPr>
-          <w:rFonts w:ascii="Arial" w:hAnsi="Arial" w:cs="Arial"/>
-          <w:szCs w:val="22"/>
-          <w:shd w:val="clear" w:color="auto" w:fill="FFFFFF"/>
+        <w:pStyle w:val="NoSpacing"/>
+        <w:spacing w:line="360" w:lineRule="auto"/>
+        <w:rPr>
+          <w:rFonts w:ascii="Arial" w:hAnsi="Arial" w:cs="Arial"/>
+        </w:rPr>
+      </w:pPr>
+    </w:p>
+    <w:p>
+      <w:pPr>
+        <w:pStyle w:val="NoSpacing"/>
+        <w:spacing w:line="360" w:lineRule="auto"/>
+        <w:jc w:val="center"/>
+        <w:rPr>
+          <w:rFonts w:ascii="Arial" w:hAnsi="Arial" w:cs="Arial"/>
+        </w:rPr>
+      </w:pPr>
+      <w:r>
+        <w:rPr>
+          <w:noProof/>
         </w:rPr>
         <w:drawing>
-          <wp:inline distT="0" distB="0" distL="0" distR="0" wp14:anchorId="714DDEBB" wp14:editId="22A80E60">
-            <wp:extent cx="5731510" cy="586740"/>
+          <wp:inline distT="0" distB="0" distL="0" distR="0" wp14:anchorId="79CF3455" wp14:editId="1EA9D5BC">
+            <wp:extent cx="2783660" cy="1303822"/>
             <wp:effectExtent l="0" t="0" r="0" b="0"/>
-            <wp:docPr id="2" name="Picture 2"/>
+            <wp:docPr id="7" name="Picture 7" descr="Text, letter&#10;&#10;Description automatically generated"/>
             <wp:cNvGraphicFramePr>
               <a:graphicFrameLocks xmlns:a="http://schemas.openxmlformats.org/drawingml/2006/main" noChangeAspect="1"/>
             </wp:cNvGraphicFramePr>
@@ -7281,7 +7732,7 @@
               <a:graphicData uri="http://schemas.openxmlformats.org/drawingml/2006/picture">
                 <pic:pic xmlns:pic="http://schemas.openxmlformats.org/drawingml/2006/picture">
                   <pic:nvPicPr>
-                    <pic:cNvPr id="1" name=""/>
+                    <pic:cNvPr id="7" name="Picture 7" descr="Text, letter&#10;&#10;Description automatically generated"/>
                     <pic:cNvPicPr/>
                   </pic:nvPicPr>
                   <pic:blipFill>
@@ -7293,7 +7744,7 @@
                   <pic:spPr>
                     <a:xfrm>
                       <a:off x="0" y="0"/>
-                      <a:ext cx="5731510" cy="586740"/>
+                      <a:ext cx="2798047" cy="1310561"/>
                     </a:xfrm>
                     <a:prstGeom prst="rect">
                       <a:avLst/>
@@ -7308,6 +7759,116 @@
     </w:p>
     <w:p>
       <w:pPr>
+        <w:pStyle w:val="NoSpacing"/>
+        <w:spacing w:line="360" w:lineRule="auto"/>
+        <w:jc w:val="center"/>
+        <w:rPr>
+          <w:rFonts w:ascii="Arial" w:hAnsi="Arial" w:cs="Arial"/>
+          <w:i/>
+          <w:iCs/>
+        </w:rPr>
+      </w:pPr>
+      <w:r>
+        <w:rPr>
+          <w:rFonts w:ascii="Arial" w:hAnsi="Arial" w:cs="Arial"/>
+          <w:b/>
+          <w:bCs/>
+        </w:rPr>
+        <w:t xml:space="preserve">Figure 6. </w:t>
+      </w:r>
+      <w:r>
+        <w:rPr>
+          <w:rFonts w:ascii="Arial" w:hAnsi="Arial" w:cs="Arial"/>
+          <w:i/>
+          <w:iCs/>
+        </w:rPr>
+        <w:t>Demonstration of user input for KNN algorithm</w:t>
+      </w:r>
+    </w:p>
+    <w:p>
+      <w:pPr>
+        <w:pStyle w:val="NoSpacing"/>
+        <w:spacing w:line="360" w:lineRule="auto"/>
+        <w:rPr>
+          <w:rFonts w:ascii="Arial" w:hAnsi="Arial" w:cs="Arial"/>
+        </w:rPr>
+      </w:pPr>
+    </w:p>
+    <w:p>
+      <w:pPr>
+        <w:pStyle w:val="NoSpacing"/>
+        <w:spacing w:line="360" w:lineRule="auto"/>
+        <w:rPr>
+          <w:rFonts w:ascii="Arial" w:hAnsi="Arial" w:cs="Arial"/>
+          <w:color w:val="00B050"/>
+        </w:rPr>
+      </w:pPr>
+      <w:r>
+        <w:rPr>
+          <w:rFonts w:ascii="Arial" w:hAnsi="Arial" w:cs="Arial"/>
+        </w:rPr>
+        <w:t xml:space="preserve">After testing my algorithm against a test </w:t>
+      </w:r>
+      <w:r>
+        <w:rPr>
+          <w:rFonts w:ascii="Arial" w:hAnsi="Arial" w:cs="Arial"/>
+        </w:rPr>
+        <w:t>set and</w:t>
+      </w:r>
+      <w:r>
+        <w:rPr>
+          <w:rFonts w:ascii="Arial" w:hAnsi="Arial" w:cs="Arial"/>
+        </w:rPr>
+        <w:t xml:space="preserve"> finding the optimal number of neighbours for my dataset, I created a temporary user interface, shown in figure 5, that allows users to provide details of their own vehicles, currently limited to Audis only, and receive a reasonably accurate prediction. Figure 5 shows the interaction where a car with the actual worth of approximately £</w:t>
+      </w:r>
+      <w:r>
+        <w:rPr>
+          <w:rFonts w:ascii="Arial" w:hAnsi="Arial" w:cs="Arial"/>
+        </w:rPr>
+        <w:t>44</w:t>
+      </w:r>
+      <w:r>
+        <w:rPr>
+          <w:rFonts w:ascii="Arial" w:hAnsi="Arial" w:cs="Arial"/>
+        </w:rPr>
+        <w:t>,</w:t>
+      </w:r>
+      <w:r>
+        <w:rPr>
+          <w:rFonts w:ascii="Arial" w:hAnsi="Arial" w:cs="Arial"/>
+        </w:rPr>
+        <w:t>985</w:t>
+      </w:r>
+      <w:r>
+        <w:rPr>
+          <w:rFonts w:ascii="Arial" w:hAnsi="Arial" w:cs="Arial"/>
+        </w:rPr>
+        <w:t xml:space="preserve">, be predicted at £44,717. This result being -£268 from the actual worth demonstrates promising results from the KNN algorithm. </w:t>
+      </w:r>
+      <w:r>
+        <w:rPr>
+          <w:rFonts w:ascii="Arial" w:hAnsi="Arial" w:cs="Arial"/>
+          <w:color w:val="00B050"/>
+        </w:rPr>
+        <w:t>However,</w:t>
+      </w:r>
+      <w:r>
+        <w:rPr>
+          <w:rFonts w:ascii="Arial" w:hAnsi="Arial" w:cs="Arial"/>
+          <w:color w:val="00B050"/>
+        </w:rPr>
+        <w:t xml:space="preserve"> time….</w:t>
+      </w:r>
+      <w:r>
+        <w:rPr>
+          <w:rFonts w:ascii="Arial" w:hAnsi="Arial" w:cs="Arial"/>
+          <w:color w:val="00B050"/>
+        </w:rPr>
+        <w:t xml:space="preserve"> The larger the training set and dataset used, the longer it will take to process.</w:t>
+      </w:r>
+    </w:p>
+    <w:p>
+      <w:pPr>
         <w:pStyle w:val="ListParagraph"/>
         <w:jc w:val="left"/>
         <w:rPr>
@@ -7400,7 +7961,16 @@
           <w:szCs w:val="22"/>
           <w:shd w:val="clear" w:color="auto" w:fill="FFFFFF"/>
         </w:rPr>
-        <w:t>each node shows a feature (attribute), each link (branch) shows a decision (rule) and each leaf shows an outcome (categorical or continues value)</w:t>
+        <w:t>each node shows a feature (attribute), each link (branch) shows a decision (rule) and each leaf shows an outcome (categorical or continues value</w:t>
+      </w:r>
+      <w:proofErr w:type="gramStart"/>
+      <w:r>
+        <w:rPr>
+          <w:rFonts w:ascii="Arial" w:hAnsi="Arial" w:cs="Arial"/>
+          <w:szCs w:val="22"/>
+          <w:shd w:val="clear" w:color="auto" w:fill="FFFFFF"/>
+        </w:rPr>
+        <w:t>)</w:t>
       </w:r>
       <w:r>
         <w:rPr>
@@ -7416,7 +7986,16 @@
           <w:szCs w:val="22"/>
           <w:shd w:val="clear" w:color="auto" w:fill="FFFFFF"/>
         </w:rPr>
-        <w:t>[d].</w:t>
+        <w:t>[</w:t>
+      </w:r>
+      <w:proofErr w:type="gramEnd"/>
+      <w:r>
+        <w:rPr>
+          <w:rFonts w:ascii="Arial" w:hAnsi="Arial" w:cs="Arial"/>
+          <w:szCs w:val="22"/>
+          <w:shd w:val="clear" w:color="auto" w:fill="FFFFFF"/>
+        </w:rPr>
+        <w:t>d].</w:t>
       </w:r>
       <w:r>
         <w:rPr>
@@ -7476,6 +8055,7 @@
           <w:szCs w:val="22"/>
           <w:shd w:val="clear" w:color="auto" w:fill="FFFFFF"/>
         </w:rPr>
+        <w:lastRenderedPageBreak/>
         <w:drawing>
           <wp:inline distT="0" distB="0" distL="0" distR="0" wp14:anchorId="376BC928" wp14:editId="2D496006">
             <wp:extent cx="4692912" cy="2888746"/>
@@ -7557,7 +8137,6 @@
           <w:szCs w:val="22"/>
           <w:shd w:val="clear" w:color="auto" w:fill="FFFFFF"/>
         </w:rPr>
-        <w:lastRenderedPageBreak/>
         <w:drawing>
           <wp:inline distT="0" distB="0" distL="0" distR="0" wp14:anchorId="55350327" wp14:editId="258606E4">
             <wp:extent cx="5731510" cy="3061970"/>
@@ -7627,29 +8206,41 @@
           <w:szCs w:val="22"/>
           <w:shd w:val="clear" w:color="auto" w:fill="FFFFFF"/>
         </w:rPr>
-        <w:t>USEFUL INFO:</w:t>
-      </w:r>
-    </w:p>
-    <w:p>
-      <w:pPr>
-        <w:pStyle w:val="ListParagraph"/>
-        <w:numPr>
-          <w:ilvl w:val="0"/>
-          <w:numId w:val="3"/>
-        </w:numPr>
-        <w:rPr>
-          <w:rFonts w:ascii="Arial" w:hAnsi="Arial" w:cs="Arial"/>
-          <w:szCs w:val="22"/>
-          <w:shd w:val="clear" w:color="auto" w:fill="FFFFFF"/>
-        </w:rPr>
-      </w:pPr>
-      <w:r>
-        <w:rPr>
-          <w:rFonts w:ascii="Arial" w:hAnsi="Arial" w:cs="Arial"/>
-          <w:szCs w:val="22"/>
-          <w:shd w:val="clear" w:color="auto" w:fill="FFFFFF"/>
-        </w:rPr>
-        <w:t>new cost function — Root Mean Square Error (RMSE). It is the standard deviation of how far from the regression line data points are. In other words, it tells you how concentrated the data is around the line of best fit.</w:t>
+        <w:drawing>
+          <wp:inline distT="0" distB="0" distL="0" distR="0" wp14:anchorId="12838817" wp14:editId="13984DC8">
+            <wp:extent cx="5731510" cy="586740"/>
+            <wp:effectExtent l="0" t="0" r="0" b="0"/>
+            <wp:docPr id="2" name="Picture 2"/>
+            <wp:cNvGraphicFramePr>
+              <a:graphicFrameLocks xmlns:a="http://schemas.openxmlformats.org/drawingml/2006/main" noChangeAspect="1"/>
+            </wp:cNvGraphicFramePr>
+            <a:graphic xmlns:a="http://schemas.openxmlformats.org/drawingml/2006/main">
+              <a:graphicData uri="http://schemas.openxmlformats.org/drawingml/2006/picture">
+                <pic:pic xmlns:pic="http://schemas.openxmlformats.org/drawingml/2006/picture">
+                  <pic:nvPicPr>
+                    <pic:cNvPr id="1" name=""/>
+                    <pic:cNvPicPr/>
+                  </pic:nvPicPr>
+                  <pic:blipFill>
+                    <a:blip r:embed="rId21"/>
+                    <a:stretch>
+                      <a:fillRect/>
+                    </a:stretch>
+                  </pic:blipFill>
+                  <pic:spPr>
+                    <a:xfrm>
+                      <a:off x="0" y="0"/>
+                      <a:ext cx="5731510" cy="586740"/>
+                    </a:xfrm>
+                    <a:prstGeom prst="rect">
+                      <a:avLst/>
+                    </a:prstGeom>
+                  </pic:spPr>
+                </pic:pic>
+              </a:graphicData>
+            </a:graphic>
+          </wp:inline>
+        </w:drawing>
       </w:r>
     </w:p>
     <w:p>
@@ -7748,6 +8339,7 @@
           <w:szCs w:val="16"/>
           <w:shd w:val="clear" w:color="auto" w:fill="FFFFFF"/>
         </w:rPr>
+        <w:lastRenderedPageBreak/>
         <w:t>Bibliography</w:t>
       </w:r>
       <w:bookmarkEnd w:id="10"/>
@@ -7769,7 +8361,7 @@
         </w:rPr>
         <w:t xml:space="preserve">[a] </w:t>
       </w:r>
-      <w:hyperlink r:id="rId21" w:anchor=":~:text=The%20k%2Dnearest%20neighbors%20algorithm%2C%20also%20known%20as%20KNN%20or,of%20an%20individual%20data%20point" w:history="1">
+      <w:hyperlink r:id="rId22" w:anchor=":~:text=The%20k%2Dnearest%20neighbors%20algorithm%2C%20also%20known%20as%20KNN%20or,of%20an%20individual%20data%20point" w:history="1">
         <w:r>
           <w:rPr>
             <w:rStyle w:val="Hyperlink"/>
@@ -7806,7 +8398,7 @@
         </w:rPr>
         <w:t xml:space="preserve">[b] </w:t>
       </w:r>
-      <w:hyperlink r:id="rId22" w:history="1">
+      <w:hyperlink r:id="rId23" w:history="1">
         <w:r>
           <w:rPr>
             <w:rStyle w:val="Hyperlink"/>
@@ -7835,7 +8427,7 @@
         </w:rPr>
         <w:t xml:space="preserve">[c] </w:t>
       </w:r>
-      <w:hyperlink r:id="rId23" w:history="1">
+      <w:hyperlink r:id="rId24" w:history="1">
         <w:r>
           <w:rPr>
             <w:rStyle w:val="Hyperlink"/>
@@ -7872,7 +8464,7 @@
         </w:rPr>
         <w:t xml:space="preserve">[d] </w:t>
       </w:r>
-      <w:hyperlink r:id="rId24" w:history="1">
+      <w:hyperlink r:id="rId25" w:history="1">
         <w:r>
           <w:rPr>
             <w:rStyle w:val="Hyperlink"/>
@@ -7909,7 +8501,7 @@
         </w:rPr>
         <w:t xml:space="preserve">[e] </w:t>
       </w:r>
-      <w:hyperlink r:id="rId25" w:anchor="h1" w:history="1">
+      <w:hyperlink r:id="rId26" w:anchor="h1" w:history="1">
         <w:r>
           <w:rPr>
             <w:rStyle w:val="Hyperlink"/>
@@ -7944,10 +8536,9 @@
           <w:szCs w:val="22"/>
           <w:shd w:val="clear" w:color="auto" w:fill="FFFFFF"/>
         </w:rPr>
-        <w:lastRenderedPageBreak/>
         <w:t xml:space="preserve">[f] </w:t>
       </w:r>
-      <w:hyperlink r:id="rId26" w:history="1">
+      <w:hyperlink r:id="rId27" w:history="1">
         <w:r>
           <w:rPr>
             <w:rStyle w:val="Hyperlink"/>
@@ -7976,7 +8567,7 @@
         </w:rPr>
         <w:t xml:space="preserve">[g] </w:t>
       </w:r>
-      <w:hyperlink r:id="rId27" w:history="1">
+      <w:hyperlink r:id="rId28" w:history="1">
         <w:r>
           <w:rPr>
             <w:rStyle w:val="Hyperlink"/>
@@ -8021,7 +8612,7 @@
         </w:rPr>
         <w:t xml:space="preserve"> </w:t>
       </w:r>
-      <w:hyperlink r:id="rId28" w:history="1">
+      <w:hyperlink r:id="rId29" w:history="1">
         <w:r>
           <w:rPr>
             <w:rStyle w:val="Hyperlink"/>
@@ -8076,7 +8667,7 @@
         </w:rPr>
         <w:t xml:space="preserve">] </w:t>
       </w:r>
-      <w:hyperlink r:id="rId29" w:history="1">
+      <w:hyperlink r:id="rId30" w:history="1">
         <w:r>
           <w:rPr>
             <w:rStyle w:val="Hyperlink"/>
@@ -8113,7 +8704,7 @@
         </w:rPr>
         <w:t xml:space="preserve">[j] </w:t>
       </w:r>
-      <w:hyperlink r:id="rId30" w:history="1">
+      <w:hyperlink r:id="rId31" w:history="1">
         <w:r>
           <w:rPr>
             <w:rStyle w:val="Hyperlink"/>
@@ -8234,9 +8825,9 @@
       </w:r>
     </w:p>
     <w:sectPr>
-      <w:headerReference w:type="default" r:id="rId31"/>
-      <w:footerReference w:type="default" r:id="rId32"/>
-      <w:headerReference w:type="first" r:id="rId33"/>
+      <w:headerReference w:type="default" r:id="rId32"/>
+      <w:footerReference w:type="default" r:id="rId33"/>
+      <w:headerReference w:type="first" r:id="rId34"/>
       <w:pgSz w:w="11906" w:h="16838"/>
       <w:pgMar w:top="1440" w:right="1440" w:bottom="1440" w:left="1440" w:header="708" w:footer="708" w:gutter="0"/>
       <w:pgNumType w:start="0"/>
@@ -8367,7 +8958,23 @@
         <w:rFonts w:asciiTheme="minorHAnsi" w:hAnsiTheme="minorHAnsi" w:cstheme="minorHAnsi"/>
         <w:lang w:val="en-GB"/>
       </w:rPr>
-      <w:t>Using Machine Learning Algorithms to Predict the Price of Pre-owned Cars                         Rizwan Bagdadi</w:t>
+      <w:t xml:space="preserve">Using Machine Learning Algorithms to Predict the Price of </w:t>
+    </w:r>
+    <w:proofErr w:type="gramStart"/>
+    <w:r>
+      <w:rPr>
+        <w:rFonts w:asciiTheme="minorHAnsi" w:hAnsiTheme="minorHAnsi" w:cstheme="minorHAnsi"/>
+        <w:lang w:val="en-GB"/>
+      </w:rPr>
+      <w:t>Pre-owned</w:t>
+    </w:r>
+    <w:proofErr w:type="gramEnd"/>
+    <w:r>
+      <w:rPr>
+        <w:rFonts w:asciiTheme="minorHAnsi" w:hAnsiTheme="minorHAnsi" w:cstheme="minorHAnsi"/>
+        <w:lang w:val="en-GB"/>
+      </w:rPr>
+      <w:t xml:space="preserve"> Cars                         Rizwan Bagdadi</w:t>
     </w:r>
   </w:p>
   <w:p>

</xml_diff>

<commit_message>
Added description on decision tree + added diary
</commit_message>
<xml_diff>
--- a/Interim Report.docx
+++ b/Interim Report.docx
@@ -781,7 +781,7 @@
           <w:r>
             <w:fldChar w:fldCharType="separate"/>
           </w:r>
-          <w:hyperlink w:anchor="_Toc120392169" w:history="1">
+          <w:hyperlink w:anchor="_Toc121365707" w:history="1">
             <w:r>
               <w:rPr>
                 <w:rStyle w:val="Hyperlink"/>
@@ -810,7 +810,7 @@
                 <w:noProof/>
                 <w:webHidden/>
               </w:rPr>
-              <w:instrText xml:space="preserve"> PAGEREF _Toc120392169 \h </w:instrText>
+              <w:instrText xml:space="preserve"> PAGEREF _Toc121365707 \h </w:instrText>
             </w:r>
             <w:r>
               <w:rPr>
@@ -852,7 +852,7 @@
               <w:lang w:eastAsia="en-GB"/>
             </w:rPr>
           </w:pPr>
-          <w:hyperlink w:anchor="_Toc120392170" w:history="1">
+          <w:hyperlink w:anchor="_Toc121365708" w:history="1">
             <w:r>
               <w:rPr>
                 <w:rStyle w:val="Hyperlink"/>
@@ -881,7 +881,7 @@
                 <w:noProof/>
                 <w:webHidden/>
               </w:rPr>
-              <w:instrText xml:space="preserve"> PAGEREF _Toc120392170 \h </w:instrText>
+              <w:instrText xml:space="preserve"> PAGEREF _Toc121365708 \h </w:instrText>
             </w:r>
             <w:r>
               <w:rPr>
@@ -923,7 +923,7 @@
               <w:lang w:eastAsia="en-GB"/>
             </w:rPr>
           </w:pPr>
-          <w:hyperlink w:anchor="_Toc120392171" w:history="1">
+          <w:hyperlink w:anchor="_Toc121365709" w:history="1">
             <w:r>
               <w:rPr>
                 <w:rStyle w:val="Hyperlink"/>
@@ -971,7 +971,7 @@
                 <w:noProof/>
                 <w:webHidden/>
               </w:rPr>
-              <w:instrText xml:space="preserve"> PAGEREF _Toc120392171 \h </w:instrText>
+              <w:instrText xml:space="preserve"> PAGEREF _Toc121365709 \h </w:instrText>
             </w:r>
             <w:r>
               <w:rPr>
@@ -1013,7 +1013,7 @@
               <w:lang w:eastAsia="en-GB"/>
             </w:rPr>
           </w:pPr>
-          <w:hyperlink w:anchor="_Toc120392172" w:history="1">
+          <w:hyperlink w:anchor="_Toc121365710" w:history="1">
             <w:r>
               <w:rPr>
                 <w:rStyle w:val="Hyperlink"/>
@@ -1061,7 +1061,7 @@
                 <w:noProof/>
                 <w:webHidden/>
               </w:rPr>
-              <w:instrText xml:space="preserve"> PAGEREF _Toc120392172 \h </w:instrText>
+              <w:instrText xml:space="preserve"> PAGEREF _Toc121365710 \h </w:instrText>
             </w:r>
             <w:r>
               <w:rPr>
@@ -1081,7 +1081,7 @@
                 <w:noProof/>
                 <w:webHidden/>
               </w:rPr>
-              <w:t>6</w:t>
+              <w:t>5</w:t>
             </w:r>
             <w:r>
               <w:rPr>
@@ -1103,7 +1103,7 @@
               <w:lang w:val="en-GB" w:eastAsia="en-GB"/>
             </w:rPr>
           </w:pPr>
-          <w:hyperlink w:anchor="_Toc120392173" w:history="1">
+          <w:hyperlink w:anchor="_Toc121365711" w:history="1">
             <w:r>
               <w:rPr>
                 <w:rStyle w:val="Hyperlink"/>
@@ -1153,7 +1153,7 @@
                 <w:noProof/>
                 <w:webHidden/>
               </w:rPr>
-              <w:instrText xml:space="preserve"> PAGEREF _Toc120392173 \h </w:instrText>
+              <w:instrText xml:space="preserve"> PAGEREF _Toc121365711 \h </w:instrText>
             </w:r>
             <w:r>
               <w:rPr>
@@ -1195,7 +1195,7 @@
               <w:lang w:val="en-GB" w:eastAsia="en-GB"/>
             </w:rPr>
           </w:pPr>
-          <w:hyperlink w:anchor="_Toc120392174" w:history="1">
+          <w:hyperlink w:anchor="_Toc121365712" w:history="1">
             <w:r>
               <w:rPr>
                 <w:rStyle w:val="Hyperlink"/>
@@ -1224,7 +1224,7 @@
                 <w:bCs/>
                 <w:noProof/>
               </w:rPr>
-              <w:t>Normalization</w:t>
+              <w:t>Normalisation</w:t>
             </w:r>
             <w:r>
               <w:rPr>
@@ -1245,7 +1245,7 @@
                 <w:noProof/>
                 <w:webHidden/>
               </w:rPr>
-              <w:instrText xml:space="preserve"> PAGEREF _Toc120392174 \h </w:instrText>
+              <w:instrText xml:space="preserve"> PAGEREF _Toc121365712 \h </w:instrText>
             </w:r>
             <w:r>
               <w:rPr>
@@ -1287,7 +1287,7 @@
               <w:lang w:val="en-GB" w:eastAsia="en-GB"/>
             </w:rPr>
           </w:pPr>
-          <w:hyperlink w:anchor="_Toc120392175" w:history="1">
+          <w:hyperlink w:anchor="_Toc121365713" w:history="1">
             <w:r>
               <w:rPr>
                 <w:rStyle w:val="Hyperlink"/>
@@ -1337,7 +1337,7 @@
                 <w:noProof/>
                 <w:webHidden/>
               </w:rPr>
-              <w:instrText xml:space="preserve"> PAGEREF _Toc120392175 \h </w:instrText>
+              <w:instrText xml:space="preserve"> PAGEREF _Toc121365713 \h </w:instrText>
             </w:r>
             <w:r>
               <w:rPr>
@@ -1379,7 +1379,7 @@
               <w:lang w:eastAsia="en-GB"/>
             </w:rPr>
           </w:pPr>
-          <w:hyperlink w:anchor="_Toc120392176" w:history="1">
+          <w:hyperlink w:anchor="_Toc121365714" w:history="1">
             <w:r>
               <w:rPr>
                 <w:rStyle w:val="Hyperlink"/>
@@ -1427,7 +1427,7 @@
                 <w:noProof/>
                 <w:webHidden/>
               </w:rPr>
-              <w:instrText xml:space="preserve"> PAGEREF _Toc120392176 \h </w:instrText>
+              <w:instrText xml:space="preserve"> PAGEREF _Toc121365714 \h </w:instrText>
             </w:r>
             <w:r>
               <w:rPr>
@@ -1469,7 +1469,7 @@
               <w:lang w:val="en-GB" w:eastAsia="en-GB"/>
             </w:rPr>
           </w:pPr>
-          <w:hyperlink w:anchor="_Toc120392177" w:history="1">
+          <w:hyperlink w:anchor="_Toc121365715" w:history="1">
             <w:r>
               <w:rPr>
                 <w:rStyle w:val="Hyperlink"/>
@@ -1499,7 +1499,7 @@
                 <w:noProof/>
                 <w:shd w:val="clear" w:color="auto" w:fill="FFFFFF"/>
               </w:rPr>
-              <w:t>K-Nearest Neighbour</w:t>
+              <w:t>K-Nearest Neighbours</w:t>
             </w:r>
             <w:r>
               <w:rPr>
@@ -1520,7 +1520,7 @@
                 <w:noProof/>
                 <w:webHidden/>
               </w:rPr>
-              <w:instrText xml:space="preserve"> PAGEREF _Toc120392177 \h </w:instrText>
+              <w:instrText xml:space="preserve"> PAGEREF _Toc121365715 \h </w:instrText>
             </w:r>
             <w:r>
               <w:rPr>
@@ -1540,7 +1540,7 @@
                 <w:noProof/>
                 <w:webHidden/>
               </w:rPr>
-              <w:t>8</w:t>
+              <w:t>9</w:t>
             </w:r>
             <w:r>
               <w:rPr>
@@ -1562,7 +1562,7 @@
               <w:lang w:val="en-GB" w:eastAsia="en-GB"/>
             </w:rPr>
           </w:pPr>
-          <w:hyperlink w:anchor="_Toc120392178" w:history="1">
+          <w:hyperlink w:anchor="_Toc121365716" w:history="1">
             <w:r>
               <w:rPr>
                 <w:rStyle w:val="Hyperlink"/>
@@ -1613,7 +1613,7 @@
                 <w:noProof/>
                 <w:webHidden/>
               </w:rPr>
-              <w:instrText xml:space="preserve"> PAGEREF _Toc120392178 \h </w:instrText>
+              <w:instrText xml:space="preserve"> PAGEREF _Toc121365716 \h </w:instrText>
             </w:r>
             <w:r>
               <w:rPr>
@@ -1633,7 +1633,7 @@
                 <w:noProof/>
                 <w:webHidden/>
               </w:rPr>
-              <w:t>9</w:t>
+              <w:t>12</w:t>
             </w:r>
             <w:r>
               <w:rPr>
@@ -1655,7 +1655,209 @@
               <w:lang w:eastAsia="en-GB"/>
             </w:rPr>
           </w:pPr>
-          <w:hyperlink w:anchor="_Toc120392179" w:history="1">
+          <w:hyperlink w:anchor="_Toc121365717" w:history="1">
+            <w:r>
+              <w:rPr>
+                <w:rStyle w:val="Hyperlink"/>
+                <w:rFonts w:cs="Arial"/>
+                <w:b/>
+                <w:noProof/>
+              </w:rPr>
+              <w:t>4.</w:t>
+            </w:r>
+            <w:r>
+              <w:rPr>
+                <w:rFonts w:asciiTheme="minorHAnsi" w:eastAsiaTheme="minorEastAsia" w:hAnsiTheme="minorHAnsi" w:cstheme="minorBidi"/>
+                <w:bCs w:val="0"/>
+                <w:noProof/>
+                <w:szCs w:val="22"/>
+                <w:lang w:eastAsia="en-GB"/>
+              </w:rPr>
+              <w:tab/>
+            </w:r>
+            <w:r>
+              <w:rPr>
+                <w:rStyle w:val="Hyperlink"/>
+                <w:rFonts w:cs="Arial"/>
+                <w:b/>
+                <w:noProof/>
+                <w:shd w:val="clear" w:color="auto" w:fill="FFFFFF"/>
+              </w:rPr>
+              <w:t>Planning and time scale</w:t>
+            </w:r>
+            <w:r>
+              <w:rPr>
+                <w:noProof/>
+                <w:webHidden/>
+              </w:rPr>
+              <w:tab/>
+            </w:r>
+            <w:r>
+              <w:rPr>
+                <w:noProof/>
+                <w:webHidden/>
+              </w:rPr>
+              <w:fldChar w:fldCharType="begin"/>
+            </w:r>
+            <w:r>
+              <w:rPr>
+                <w:noProof/>
+                <w:webHidden/>
+              </w:rPr>
+              <w:instrText xml:space="preserve"> PAGEREF _Toc121365717 \h </w:instrText>
+            </w:r>
+            <w:r>
+              <w:rPr>
+                <w:noProof/>
+                <w:webHidden/>
+              </w:rPr>
+            </w:r>
+            <w:r>
+              <w:rPr>
+                <w:noProof/>
+                <w:webHidden/>
+              </w:rPr>
+              <w:fldChar w:fldCharType="separate"/>
+            </w:r>
+            <w:r>
+              <w:rPr>
+                <w:noProof/>
+                <w:webHidden/>
+              </w:rPr>
+              <w:t>14</w:t>
+            </w:r>
+            <w:r>
+              <w:rPr>
+                <w:noProof/>
+                <w:webHidden/>
+              </w:rPr>
+              <w:fldChar w:fldCharType="end"/>
+            </w:r>
+          </w:hyperlink>
+        </w:p>
+        <w:p>
+          <w:pPr>
+            <w:pStyle w:val="TOC1"/>
+            <w:rPr>
+              <w:rFonts w:asciiTheme="minorHAnsi" w:eastAsiaTheme="minorEastAsia" w:hAnsiTheme="minorHAnsi" w:cstheme="minorBidi"/>
+              <w:bCs w:val="0"/>
+              <w:noProof/>
+              <w:szCs w:val="22"/>
+              <w:lang w:eastAsia="en-GB"/>
+            </w:rPr>
+          </w:pPr>
+          <w:hyperlink w:anchor="_Toc121365718" w:history="1">
+            <w:r>
+              <w:rPr>
+                <w:rStyle w:val="Hyperlink"/>
+                <w:rFonts w:cs="Arial"/>
+                <w:b/>
+                <w:noProof/>
+              </w:rPr>
+              <w:t>5.</w:t>
+            </w:r>
+            <w:r>
+              <w:rPr>
+                <w:rFonts w:asciiTheme="minorHAnsi" w:eastAsiaTheme="minorEastAsia" w:hAnsiTheme="minorHAnsi" w:cstheme="minorBidi"/>
+                <w:bCs w:val="0"/>
+                <w:noProof/>
+                <w:szCs w:val="22"/>
+                <w:lang w:eastAsia="en-GB"/>
+              </w:rPr>
+              <w:tab/>
+            </w:r>
+            <w:r>
+              <w:rPr>
+                <w:rStyle w:val="Hyperlink"/>
+                <w:rFonts w:cs="Arial"/>
+                <w:b/>
+                <w:noProof/>
+                <w:shd w:val="clear" w:color="auto" w:fill="FFFFFF"/>
+              </w:rPr>
+              <w:t>My d</w:t>
+            </w:r>
+            <w:r>
+              <w:rPr>
+                <w:rStyle w:val="Hyperlink"/>
+                <w:rFonts w:cs="Arial"/>
+                <w:b/>
+                <w:noProof/>
+                <w:shd w:val="clear" w:color="auto" w:fill="FFFFFF"/>
+              </w:rPr>
+              <w:t>i</w:t>
+            </w:r>
+            <w:r>
+              <w:rPr>
+                <w:rStyle w:val="Hyperlink"/>
+                <w:rFonts w:cs="Arial"/>
+                <w:b/>
+                <w:noProof/>
+                <w:shd w:val="clear" w:color="auto" w:fill="FFFFFF"/>
+              </w:rPr>
+              <w:t>ary</w:t>
+            </w:r>
+            <w:r>
+              <w:rPr>
+                <w:noProof/>
+                <w:webHidden/>
+              </w:rPr>
+              <w:tab/>
+            </w:r>
+            <w:r>
+              <w:rPr>
+                <w:noProof/>
+                <w:webHidden/>
+              </w:rPr>
+              <w:fldChar w:fldCharType="begin"/>
+            </w:r>
+            <w:r>
+              <w:rPr>
+                <w:noProof/>
+                <w:webHidden/>
+              </w:rPr>
+              <w:instrText xml:space="preserve"> PAGEREF _Toc121365718 \h </w:instrText>
+            </w:r>
+            <w:r>
+              <w:rPr>
+                <w:noProof/>
+                <w:webHidden/>
+              </w:rPr>
+            </w:r>
+            <w:r>
+              <w:rPr>
+                <w:noProof/>
+                <w:webHidden/>
+              </w:rPr>
+              <w:fldChar w:fldCharType="separate"/>
+            </w:r>
+            <w:r>
+              <w:rPr>
+                <w:noProof/>
+                <w:webHidden/>
+              </w:rPr>
+              <w:t>14</w:t>
+            </w:r>
+            <w:r>
+              <w:rPr>
+                <w:noProof/>
+                <w:webHidden/>
+              </w:rPr>
+              <w:fldChar w:fldCharType="end"/>
+            </w:r>
+          </w:hyperlink>
+        </w:p>
+        <w:p>
+          <w:pPr>
+            <w:pStyle w:val="TOC1"/>
+            <w:rPr>
+              <w:rFonts w:asciiTheme="minorHAnsi" w:eastAsiaTheme="minorEastAsia" w:hAnsiTheme="minorHAnsi" w:cstheme="minorBidi"/>
+              <w:bCs w:val="0"/>
+              <w:noProof/>
+              <w:szCs w:val="22"/>
+              <w:lang w:eastAsia="en-GB"/>
+            </w:rPr>
+          </w:pPr>
+          <w:hyperlink w:anchor="_Toc121365719" w:history="1">
             <w:r>
               <w:rPr>
                 <w:rStyle w:val="Hyperlink"/>
@@ -1684,7 +1886,7 @@
                 <w:noProof/>
                 <w:webHidden/>
               </w:rPr>
-              <w:instrText xml:space="preserve"> PAGEREF _Toc120392179 \h </w:instrText>
+              <w:instrText xml:space="preserve"> PAGEREF _Toc121365719 \h </w:instrText>
             </w:r>
             <w:r>
               <w:rPr>
@@ -1704,7 +1906,7 @@
                 <w:noProof/>
                 <w:webHidden/>
               </w:rPr>
-              <w:t>11</w:t>
+              <w:t>14</w:t>
             </w:r>
             <w:r>
               <w:rPr>
@@ -1878,7 +2080,7 @@
           <w:szCs w:val="44"/>
         </w:rPr>
       </w:pPr>
-      <w:bookmarkStart w:id="0" w:name="_Toc120392169"/>
+      <w:bookmarkStart w:id="0" w:name="_Toc121365707"/>
       <w:r>
         <w:rPr>
           <w:rFonts w:ascii="Arial" w:hAnsi="Arial" w:cs="Arial"/>
@@ -2275,7 +2477,7 @@
           <w:szCs w:val="48"/>
         </w:rPr>
       </w:pPr>
-      <w:bookmarkStart w:id="1" w:name="_Toc120392170"/>
+      <w:bookmarkStart w:id="1" w:name="_Toc121365708"/>
       <w:r>
         <w:rPr>
           <w:rFonts w:ascii="Arial" w:hAnsi="Arial" w:cs="Arial"/>
@@ -2510,7 +2712,7 @@
           <w:szCs w:val="32"/>
         </w:rPr>
       </w:pPr>
-      <w:bookmarkStart w:id="2" w:name="_Toc120392171"/>
+      <w:bookmarkStart w:id="2" w:name="_Toc121365709"/>
       <w:r>
         <w:rPr>
           <w:rFonts w:ascii="Arial" w:hAnsi="Arial" w:cs="Arial"/>
@@ -2519,7 +2721,6 @@
           <w:sz w:val="32"/>
           <w:szCs w:val="32"/>
         </w:rPr>
-        <w:lastRenderedPageBreak/>
         <w:t>Introduction</w:t>
       </w:r>
       <w:bookmarkEnd w:id="2"/>
@@ -3290,7 +3491,7 @@
           <w:szCs w:val="36"/>
         </w:rPr>
       </w:pPr>
-      <w:bookmarkStart w:id="3" w:name="_Toc120392172"/>
+      <w:bookmarkStart w:id="3" w:name="_Toc121365710"/>
       <w:r>
         <w:rPr>
           <w:rFonts w:ascii="Arial" w:hAnsi="Arial" w:cs="Arial"/>
@@ -3380,7 +3581,15 @@
           <w:rFonts w:ascii="Arial" w:hAnsi="Arial" w:cs="Arial"/>
           <w:szCs w:val="22"/>
         </w:rPr>
-        <w:t>When looking for an appropriate dataset, I made sure that all the data was well organised, containing information of price, mileage, road tax, miles per gallon (mpg) and engine size, and ensured there were no duplicate listings that would affect my results.</w:t>
+        <w:t xml:space="preserve">When looking for an appropriate dataset, I made sure that all the data was well organised, containing information of price, mileage, road tax, miles per gallon (mpg) and engine size, and ensured there were no </w:t>
+      </w:r>
+      <w:r>
+        <w:rPr>
+          <w:rFonts w:ascii="Arial" w:hAnsi="Arial" w:cs="Arial"/>
+          <w:szCs w:val="22"/>
+        </w:rPr>
+        <w:lastRenderedPageBreak/>
+        <w:t>duplicate listings that would affect my results.</w:t>
       </w:r>
       <w:r>
         <w:rPr>
@@ -3420,7 +3629,6 @@
           <w:szCs w:val="21"/>
           <w:shd w:val="clear" w:color="auto" w:fill="FFFFFF"/>
         </w:rPr>
-        <w:lastRenderedPageBreak/>
         <w:drawing>
           <wp:inline distT="0" distB="0" distL="0" distR="0" wp14:anchorId="08B1C82D" wp14:editId="33DEB226">
             <wp:extent cx="4887097" cy="1033080"/>
@@ -3735,7 +3943,7 @@
           <w:szCs w:val="24"/>
         </w:rPr>
       </w:pPr>
-      <w:bookmarkStart w:id="4" w:name="_Toc120392173"/>
+      <w:bookmarkStart w:id="4" w:name="_Toc121365711"/>
       <w:r>
         <w:rPr>
           <w:rFonts w:ascii="Arial" w:hAnsi="Arial" w:cs="Arial"/>
@@ -4119,7 +4327,7 @@
           <w:szCs w:val="24"/>
         </w:rPr>
       </w:pPr>
-      <w:bookmarkStart w:id="5" w:name="_Toc120392174"/>
+      <w:bookmarkStart w:id="5" w:name="_Toc121365712"/>
       <w:r>
         <w:rPr>
           <w:rFonts w:ascii="Arial" w:hAnsi="Arial" w:cs="Arial"/>
@@ -4129,7 +4337,6 @@
           <w:sz w:val="24"/>
           <w:szCs w:val="24"/>
         </w:rPr>
-        <w:lastRenderedPageBreak/>
         <w:t>Normali</w:t>
       </w:r>
       <w:r>
@@ -4729,7 +4936,7 @@
           <w:szCs w:val="24"/>
         </w:rPr>
       </w:pPr>
-      <w:bookmarkStart w:id="6" w:name="_Toc120392175"/>
+      <w:bookmarkStart w:id="6" w:name="_Toc121365713"/>
       <w:r>
         <w:rPr>
           <w:rFonts w:ascii="Arial" w:hAnsi="Arial" w:cs="Arial"/>
@@ -5169,7 +5376,7 @@
           <w:szCs w:val="36"/>
         </w:rPr>
       </w:pPr>
-      <w:bookmarkStart w:id="7" w:name="_Toc120392176"/>
+      <w:bookmarkStart w:id="7" w:name="_Toc121365714"/>
       <w:r>
         <w:rPr>
           <w:rFonts w:ascii="Arial" w:hAnsi="Arial" w:cs="Arial"/>
@@ -5353,7 +5560,7 @@
           <w:shd w:val="clear" w:color="auto" w:fill="FFFFFF"/>
         </w:rPr>
       </w:pPr>
-      <w:bookmarkStart w:id="8" w:name="_Toc120392177"/>
+      <w:bookmarkStart w:id="8" w:name="_Toc121365715"/>
       <w:r>
         <w:rPr>
           <w:rFonts w:ascii="Arial" w:hAnsi="Arial" w:cs="Arial"/>
@@ -5365,7 +5572,6 @@
         <w:lastRenderedPageBreak/>
         <w:t>K-Nearest Neighbour</w:t>
       </w:r>
-      <w:bookmarkEnd w:id="8"/>
       <w:r>
         <w:rPr>
           <w:rFonts w:ascii="Arial" w:hAnsi="Arial" w:cs="Arial"/>
@@ -5376,6 +5582,7 @@
         </w:rPr>
         <w:t>s</w:t>
       </w:r>
+      <w:bookmarkEnd w:id="8"/>
     </w:p>
     <w:p>
       <w:pPr>
@@ -7718,13 +7925,13 @@
       </w:pPr>
       <w:r>
         <w:rPr>
-          <w:noProof/>
+          <w:rFonts w:ascii="Arial" w:hAnsi="Arial" w:cs="Arial"/>
         </w:rPr>
         <w:drawing>
-          <wp:inline distT="0" distB="0" distL="0" distR="0" wp14:anchorId="79CF3455" wp14:editId="1EA9D5BC">
-            <wp:extent cx="2783660" cy="1303822"/>
+          <wp:inline distT="0" distB="0" distL="0" distR="0" wp14:anchorId="3228137F" wp14:editId="00B036DD">
+            <wp:extent cx="2886783" cy="1916096"/>
             <wp:effectExtent l="0" t="0" r="0" b="0"/>
-            <wp:docPr id="7" name="Picture 7" descr="Text, letter&#10;&#10;Description automatically generated"/>
+            <wp:docPr id="8" name="Picture 8" descr="Text, letter&#10;&#10;Description automatically generated"/>
             <wp:cNvGraphicFramePr>
               <a:graphicFrameLocks xmlns:a="http://schemas.openxmlformats.org/drawingml/2006/main" noChangeAspect="1"/>
             </wp:cNvGraphicFramePr>
@@ -7732,7 +7939,7 @@
               <a:graphicData uri="http://schemas.openxmlformats.org/drawingml/2006/picture">
                 <pic:pic xmlns:pic="http://schemas.openxmlformats.org/drawingml/2006/picture">
                   <pic:nvPicPr>
-                    <pic:cNvPr id="7" name="Picture 7" descr="Text, letter&#10;&#10;Description automatically generated"/>
+                    <pic:cNvPr id="8" name="Picture 8" descr="Text, letter&#10;&#10;Description automatically generated"/>
                     <pic:cNvPicPr/>
                   </pic:nvPicPr>
                   <pic:blipFill>
@@ -7744,7 +7951,7 @@
                   <pic:spPr>
                     <a:xfrm>
                       <a:off x="0" y="0"/>
-                      <a:ext cx="2798047" cy="1310561"/>
+                      <a:ext cx="2932725" cy="1946590"/>
                     </a:xfrm>
                     <a:prstGeom prst="rect">
                       <a:avLst/>
@@ -7797,7 +8004,7 @@
     <w:p>
       <w:pPr>
         <w:pStyle w:val="NoSpacing"/>
-        <w:spacing w:line="360" w:lineRule="auto"/>
+        <w:spacing w:line="276" w:lineRule="auto"/>
         <w:rPr>
           <w:rFonts w:ascii="Arial" w:hAnsi="Arial" w:cs="Arial"/>
           <w:color w:val="00B050"/>
@@ -7819,7 +8026,67 @@
         <w:rPr>
           <w:rFonts w:ascii="Arial" w:hAnsi="Arial" w:cs="Arial"/>
         </w:rPr>
-        <w:t xml:space="preserve"> finding the optimal number of neighbours for my dataset, I created a temporary user interface, shown in figure 5, that allows users to provide details of their own vehicles, currently limited to Audis only, and receive a reasonably accurate prediction. Figure 5 shows the interaction where a car with the actual worth of approximately £</w:t>
+        <w:t xml:space="preserve"> finding the optimal number of neighbours for my dataset, I created a temporary user interface, shown in figure </w:t>
+      </w:r>
+      <w:r>
+        <w:rPr>
+          <w:rFonts w:ascii="Arial" w:hAnsi="Arial" w:cs="Arial"/>
+        </w:rPr>
+        <w:t>6</w:t>
+      </w:r>
+      <w:r>
+        <w:rPr>
+          <w:rFonts w:ascii="Arial" w:hAnsi="Arial" w:cs="Arial"/>
+        </w:rPr>
+        <w:t xml:space="preserve">, that allows users to provide details of their own vehicles, currently limited to Audis only, and receive a reasonably accurate prediction. Figure </w:t>
+      </w:r>
+      <w:r>
+        <w:rPr>
+          <w:rFonts w:ascii="Arial" w:hAnsi="Arial" w:cs="Arial"/>
+        </w:rPr>
+        <w:t>6</w:t>
+      </w:r>
+      <w:r>
+        <w:rPr>
+          <w:rFonts w:ascii="Arial" w:hAnsi="Arial" w:cs="Arial"/>
+        </w:rPr>
+        <w:t xml:space="preserve"> shows </w:t>
+      </w:r>
+      <w:r>
+        <w:rPr>
+          <w:rFonts w:ascii="Arial" w:hAnsi="Arial" w:cs="Arial"/>
+        </w:rPr>
+        <w:t xml:space="preserve">an interaction where the details for a 2016 Audi RS6, with </w:t>
+      </w:r>
+      <w:r>
+        <w:rPr>
+          <w:rFonts w:ascii="Arial" w:hAnsi="Arial" w:cs="Arial"/>
+        </w:rPr>
+        <w:t>49</w:t>
+      </w:r>
+      <w:r>
+        <w:rPr>
+          <w:rFonts w:ascii="Arial" w:hAnsi="Arial" w:cs="Arial"/>
+        </w:rPr>
+        <w:t>,</w:t>
+      </w:r>
+      <w:r>
+        <w:rPr>
+          <w:rFonts w:ascii="Arial" w:hAnsi="Arial" w:cs="Arial"/>
+        </w:rPr>
+        <w:t>050</w:t>
+      </w:r>
+      <w:r>
+        <w:rPr>
+          <w:rFonts w:ascii="Arial" w:hAnsi="Arial" w:cs="Arial"/>
+        </w:rPr>
+        <w:t xml:space="preserve"> miles, and an</w:t>
+      </w:r>
+      <w:r>
+        <w:rPr>
+          <w:rFonts w:ascii="Arial" w:hAnsi="Arial" w:cs="Arial"/>
+        </w:rPr>
+        <w:t xml:space="preserve"> actual worth of £</w:t>
       </w:r>
       <w:r>
         <w:rPr>
@@ -7843,28 +8110,83 @@
         <w:rPr>
           <w:rFonts w:ascii="Arial" w:hAnsi="Arial" w:cs="Arial"/>
         </w:rPr>
-        <w:t xml:space="preserve">, be predicted at £44,717. This result being -£268 from the actual worth demonstrates promising results from the KNN algorithm. </w:t>
-      </w:r>
-      <w:r>
-        <w:rPr>
-          <w:rFonts w:ascii="Arial" w:hAnsi="Arial" w:cs="Arial"/>
-          <w:color w:val="00B050"/>
-        </w:rPr>
-        <w:t>However,</w:t>
-      </w:r>
-      <w:r>
-        <w:rPr>
-          <w:rFonts w:ascii="Arial" w:hAnsi="Arial" w:cs="Arial"/>
-          <w:color w:val="00B050"/>
-        </w:rPr>
-        <w:t xml:space="preserve"> time….</w:t>
-      </w:r>
-      <w:r>
-        <w:rPr>
-          <w:rFonts w:ascii="Arial" w:hAnsi="Arial" w:cs="Arial"/>
-          <w:color w:val="00B050"/>
-        </w:rPr>
-        <w:t xml:space="preserve"> The larger the training set and dataset used, the longer it will take to process.</w:t>
+        <w:t xml:space="preserve"> was inputted into my algorithm using 4 neighbours</w:t>
+      </w:r>
+      <w:r>
+        <w:rPr>
+          <w:rFonts w:ascii="Arial" w:hAnsi="Arial" w:cs="Arial"/>
+        </w:rPr>
+        <w:t>,</w:t>
+      </w:r>
+      <w:r>
+        <w:rPr>
+          <w:rFonts w:ascii="Arial" w:hAnsi="Arial" w:cs="Arial"/>
+        </w:rPr>
+        <w:t xml:space="preserve"> outputting a</w:t>
+      </w:r>
+      <w:r>
+        <w:rPr>
+          <w:rFonts w:ascii="Arial" w:hAnsi="Arial" w:cs="Arial"/>
+        </w:rPr>
+        <w:t xml:space="preserve"> </w:t>
+      </w:r>
+      <w:r>
+        <w:rPr>
+          <w:rFonts w:ascii="Arial" w:hAnsi="Arial" w:cs="Arial"/>
+        </w:rPr>
+        <w:t xml:space="preserve">prediction of </w:t>
+      </w:r>
+      <w:r>
+        <w:rPr>
+          <w:rFonts w:ascii="Arial" w:hAnsi="Arial" w:cs="Arial"/>
+        </w:rPr>
+        <w:t xml:space="preserve">£44,717. This result being -£268 from the actual </w:t>
+      </w:r>
+      <w:r>
+        <w:rPr>
+          <w:rFonts w:ascii="Arial" w:hAnsi="Arial" w:cs="Arial"/>
+        </w:rPr>
+        <w:t xml:space="preserve">worth and with a calculation time of 0.094 (3 </w:t>
+      </w:r>
+      <w:proofErr w:type="spellStart"/>
+      <w:r>
+        <w:rPr>
+          <w:rFonts w:ascii="Arial" w:hAnsi="Arial" w:cs="Arial"/>
+        </w:rPr>
+        <w:t>dp</w:t>
+      </w:r>
+      <w:proofErr w:type="spellEnd"/>
+      <w:r>
+        <w:rPr>
+          <w:rFonts w:ascii="Arial" w:hAnsi="Arial" w:cs="Arial"/>
+        </w:rPr>
+        <w:t xml:space="preserve">) seconds </w:t>
+      </w:r>
+      <w:r>
+        <w:rPr>
+          <w:rFonts w:ascii="Arial" w:hAnsi="Arial" w:cs="Arial"/>
+        </w:rPr>
+        <w:t>demonstrates promising results</w:t>
+      </w:r>
+      <w:r>
+        <w:rPr>
+          <w:rFonts w:ascii="Arial" w:hAnsi="Arial" w:cs="Arial"/>
+        </w:rPr>
+        <w:t xml:space="preserve"> from my KNN algorithm. </w:t>
+      </w:r>
+      <w:proofErr w:type="gramStart"/>
+      <w:r>
+        <w:rPr>
+          <w:rFonts w:ascii="Arial" w:hAnsi="Arial" w:cs="Arial"/>
+        </w:rPr>
+        <w:t>In order to</w:t>
+      </w:r>
+      <w:proofErr w:type="gramEnd"/>
+      <w:r>
+        <w:rPr>
+          <w:rFonts w:ascii="Arial" w:hAnsi="Arial" w:cs="Arial"/>
+        </w:rPr>
+        <w:t xml:space="preserve"> calculate the prediction time, I used the time library to measure the time it took for the prediction method to run and return a prediction.</w:t>
       </w:r>
     </w:p>
     <w:p>
@@ -7894,7 +8216,7 @@
           <w:shd w:val="clear" w:color="auto" w:fill="FFFFFF"/>
         </w:rPr>
       </w:pPr>
-      <w:bookmarkStart w:id="9" w:name="_Toc120392178"/>
+      <w:bookmarkStart w:id="9" w:name="_Toc121365716"/>
       <w:r>
         <w:rPr>
           <w:rFonts w:ascii="Arial" w:hAnsi="Arial" w:cs="Arial"/>
@@ -7945,7 +8267,15 @@
           <w:szCs w:val="22"/>
           <w:shd w:val="clear" w:color="auto" w:fill="FFFFFF"/>
         </w:rPr>
-        <w:t xml:space="preserve">A decision tree is a tree where </w:t>
+        <w:t>Essentially, a</w:t>
+      </w:r>
+      <w:r>
+        <w:rPr>
+          <w:rFonts w:ascii="Arial" w:hAnsi="Arial" w:cs="Arial"/>
+          <w:szCs w:val="22"/>
+          <w:shd w:val="clear" w:color="auto" w:fill="FFFFFF"/>
+        </w:rPr>
+        <w:t xml:space="preserve"> decision tree is a tree where </w:t>
       </w:r>
       <w:r>
         <w:rPr>
@@ -7961,7 +8291,7 @@
           <w:szCs w:val="22"/>
           <w:shd w:val="clear" w:color="auto" w:fill="FFFFFF"/>
         </w:rPr>
-        <w:t>each node shows a feature (attribute), each link (branch) shows a decision (rule) and each leaf shows an outcome (categorical or continues value</w:t>
+        <w:t>each node shows a feature (attribute), each link (branch) shows a decision (rule</w:t>
       </w:r>
       <w:proofErr w:type="gramStart"/>
       <w:r>
@@ -7972,22 +8302,6 @@
         </w:rPr>
         <w:t>)</w:t>
       </w:r>
-      <w:r>
-        <w:rPr>
-          <w:rFonts w:ascii="Arial" w:hAnsi="Arial" w:cs="Arial"/>
-          <w:szCs w:val="22"/>
-          <w:shd w:val="clear" w:color="auto" w:fill="FFFFFF"/>
-        </w:rPr>
-        <w:t>”</w:t>
-      </w:r>
-      <w:r>
-        <w:rPr>
-          <w:rFonts w:ascii="Arial" w:hAnsi="Arial" w:cs="Arial"/>
-          <w:szCs w:val="22"/>
-          <w:shd w:val="clear" w:color="auto" w:fill="FFFFFF"/>
-        </w:rPr>
-        <w:t>[</w:t>
-      </w:r>
       <w:proofErr w:type="gramEnd"/>
       <w:r>
         <w:rPr>
@@ -7995,6 +8309,30 @@
           <w:szCs w:val="22"/>
           <w:shd w:val="clear" w:color="auto" w:fill="FFFFFF"/>
         </w:rPr>
+        <w:t xml:space="preserve"> and each leaf shows an outcome (categorical or continues value</w:t>
+      </w:r>
+      <w:r>
+        <w:rPr>
+          <w:rFonts w:ascii="Arial" w:hAnsi="Arial" w:cs="Arial"/>
+          <w:szCs w:val="22"/>
+          <w:shd w:val="clear" w:color="auto" w:fill="FFFFFF"/>
+        </w:rPr>
+        <w:t>)</w:t>
+      </w:r>
+      <w:r>
+        <w:rPr>
+          <w:rFonts w:ascii="Arial" w:hAnsi="Arial" w:cs="Arial"/>
+          <w:szCs w:val="22"/>
+          <w:shd w:val="clear" w:color="auto" w:fill="FFFFFF"/>
+        </w:rPr>
+        <w:t>” [</w:t>
+      </w:r>
+      <w:r>
+        <w:rPr>
+          <w:rFonts w:ascii="Arial" w:hAnsi="Arial" w:cs="Arial"/>
+          <w:szCs w:val="22"/>
+          <w:shd w:val="clear" w:color="auto" w:fill="FFFFFF"/>
+        </w:rPr>
         <w:t>d].</w:t>
       </w:r>
       <w:r>
@@ -8003,31 +8341,6 @@
           <w:szCs w:val="22"/>
           <w:shd w:val="clear" w:color="auto" w:fill="FFFFFF"/>
         </w:rPr>
-        <w:t xml:space="preserve"> Decision trees follow a human-like thinking, resulting in much more natural an</w:t>
-      </w:r>
-    </w:p>
-    <w:p>
-      <w:pPr>
-        <w:rPr>
-          <w:rFonts w:ascii="Arial" w:hAnsi="Arial" w:cs="Arial"/>
-          <w:szCs w:val="22"/>
-          <w:shd w:val="clear" w:color="auto" w:fill="FFFFFF"/>
-        </w:rPr>
-      </w:pPr>
-      <w:r>
-        <w:rPr>
-          <w:rFonts w:ascii="Arial" w:hAnsi="Arial" w:cs="Arial"/>
-          <w:szCs w:val="22"/>
-          <w:shd w:val="clear" w:color="auto" w:fill="FFFFFF"/>
-        </w:rPr>
-        <w:t>decision trees represent classification knowledge more naturally to</w:t>
-      </w:r>
-      <w:r>
-        <w:rPr>
-          <w:rFonts w:ascii="Arial" w:hAnsi="Arial" w:cs="Arial"/>
-          <w:szCs w:val="22"/>
-          <w:shd w:val="clear" w:color="auto" w:fill="FFFFFF"/>
-        </w:rPr>
         <w:t xml:space="preserve"> </w:t>
       </w:r>
       <w:r>
@@ -8036,7 +8349,39 @@
           <w:szCs w:val="22"/>
           <w:shd w:val="clear" w:color="auto" w:fill="FFFFFF"/>
         </w:rPr>
-        <w:t>the way of human thinking and are more robust in tolerating imprecise, conflict, and missing information</w:t>
+        <w:t>Decision trees follow a human-like thinking, resulting in much more natural thought process</w:t>
+      </w:r>
+      <w:r>
+        <w:rPr>
+          <w:rFonts w:ascii="Arial" w:hAnsi="Arial" w:cs="Arial"/>
+          <w:szCs w:val="22"/>
+          <w:shd w:val="clear" w:color="auto" w:fill="FFFFFF"/>
+        </w:rPr>
+        <w:t>, comparable to how humans think</w:t>
+      </w:r>
+      <w:r>
+        <w:rPr>
+          <w:rFonts w:ascii="Arial" w:hAnsi="Arial" w:cs="Arial"/>
+          <w:szCs w:val="22"/>
+          <w:shd w:val="clear" w:color="auto" w:fill="FFFFFF"/>
+        </w:rPr>
+        <w:t>.</w:t>
+      </w:r>
+      <w:r>
+        <w:rPr>
+          <w:rFonts w:ascii="Arial" w:hAnsi="Arial" w:cs="Arial"/>
+          <w:szCs w:val="22"/>
+          <w:shd w:val="clear" w:color="auto" w:fill="FFFFFF"/>
+        </w:rPr>
+        <w:t xml:space="preserve"> </w:t>
+      </w:r>
+      <w:r>
+        <w:rPr>
+          <w:rFonts w:ascii="Arial" w:hAnsi="Arial" w:cs="Arial"/>
+          <w:szCs w:val="22"/>
+          <w:shd w:val="clear" w:color="auto" w:fill="FFFFFF"/>
+        </w:rPr>
+        <w:t>Figure 7 illustrates the basic layout of a decision tree, showing sub-trees that fine-tune the predictions from the previous node, starting from the root node, and ending with leaf nodes.</w:t>
       </w:r>
     </w:p>
     <w:p>
@@ -8057,10 +8402,10 @@
         </w:rPr>
         <w:lastRenderedPageBreak/>
         <w:drawing>
-          <wp:inline distT="0" distB="0" distL="0" distR="0" wp14:anchorId="376BC928" wp14:editId="2D496006">
-            <wp:extent cx="4692912" cy="2888746"/>
-            <wp:effectExtent l="0" t="0" r="0" b="6985"/>
-            <wp:docPr id="20" name="Picture 20"/>
+          <wp:inline distT="0" distB="0" distL="0" distR="0" wp14:anchorId="5BF07A8F" wp14:editId="54667065">
+            <wp:extent cx="3328701" cy="2048999"/>
+            <wp:effectExtent l="0" t="0" r="0" b="0"/>
+            <wp:docPr id="9" name="Picture 9" descr="Diagram&#10;&#10;Description automatically generated"/>
             <wp:cNvGraphicFramePr>
               <a:graphicFrameLocks xmlns:a="http://schemas.openxmlformats.org/drawingml/2006/main" noChangeAspect="1"/>
             </wp:cNvGraphicFramePr>
@@ -8068,7 +8413,7 @@
               <a:graphicData uri="http://schemas.openxmlformats.org/drawingml/2006/picture">
                 <pic:pic xmlns:pic="http://schemas.openxmlformats.org/drawingml/2006/picture">
                   <pic:nvPicPr>
-                    <pic:cNvPr id="1" name=""/>
+                    <pic:cNvPr id="9" name="Picture 9" descr="Diagram&#10;&#10;Description automatically generated"/>
                     <pic:cNvPicPr/>
                   </pic:nvPicPr>
                   <pic:blipFill>
@@ -8080,7 +8425,7 @@
                   <pic:spPr>
                     <a:xfrm>
                       <a:off x="0" y="0"/>
-                      <a:ext cx="4695962" cy="2890624"/>
+                      <a:ext cx="3340438" cy="2056224"/>
                     </a:xfrm>
                     <a:prstGeom prst="rect">
                       <a:avLst/>
@@ -8095,23 +8440,229 @@
     </w:p>
     <w:p>
       <w:pPr>
-        <w:rPr>
-          <w:rFonts w:ascii="Arial" w:hAnsi="Arial" w:cs="Arial"/>
-          <w:szCs w:val="22"/>
-          <w:shd w:val="clear" w:color="auto" w:fill="FFFFFF"/>
-        </w:rPr>
-      </w:pPr>
-      <w:hyperlink r:id="rId19" w:history="1">
-        <w:r>
-          <w:rPr>
-            <w:rStyle w:val="Hyperlink"/>
-            <w:rFonts w:ascii="Arial" w:hAnsi="Arial" w:cs="Arial"/>
-            <w:szCs w:val="22"/>
-            <w:shd w:val="clear" w:color="auto" w:fill="FFFFFF"/>
-          </w:rPr>
-          <w:t>https://anderfernandez.com/en/blog/code-decision-tree-python-from-scratch/</w:t>
-        </w:r>
-      </w:hyperlink>
+        <w:jc w:val="center"/>
+        <w:rPr>
+          <w:rFonts w:ascii="Arial" w:hAnsi="Arial" w:cs="Arial"/>
+          <w:i/>
+          <w:iCs/>
+          <w:szCs w:val="22"/>
+          <w:shd w:val="clear" w:color="auto" w:fill="FFFFFF"/>
+        </w:rPr>
+      </w:pPr>
+      <w:r>
+        <w:rPr>
+          <w:rFonts w:ascii="Arial" w:hAnsi="Arial" w:cs="Arial"/>
+          <w:b/>
+          <w:bCs/>
+          <w:szCs w:val="22"/>
+          <w:shd w:val="clear" w:color="auto" w:fill="FFFFFF"/>
+        </w:rPr>
+        <w:t xml:space="preserve">Figure 7. </w:t>
+      </w:r>
+      <w:r>
+        <w:rPr>
+          <w:rFonts w:ascii="Arial" w:hAnsi="Arial" w:cs="Arial"/>
+          <w:i/>
+          <w:iCs/>
+          <w:szCs w:val="22"/>
+          <w:shd w:val="clear" w:color="auto" w:fill="FFFFFF"/>
+        </w:rPr>
+        <w:t>Decision Tree Illustration [k]</w:t>
+      </w:r>
+    </w:p>
+    <w:p>
+      <w:pPr>
+        <w:rPr>
+          <w:rFonts w:ascii="Arial" w:hAnsi="Arial" w:cs="Arial"/>
+          <w:szCs w:val="22"/>
+          <w:shd w:val="clear" w:color="auto" w:fill="FFFFFF"/>
+        </w:rPr>
+      </w:pPr>
+    </w:p>
+    <w:p>
+      <w:pPr>
+        <w:rPr>
+          <w:rFonts w:ascii="Arial" w:hAnsi="Arial" w:cs="Arial"/>
+          <w:szCs w:val="22"/>
+          <w:shd w:val="clear" w:color="auto" w:fill="FFFFFF"/>
+        </w:rPr>
+      </w:pPr>
+      <w:r>
+        <w:rPr>
+          <w:rFonts w:ascii="Arial" w:hAnsi="Arial" w:cs="Arial"/>
+          <w:szCs w:val="22"/>
+          <w:shd w:val="clear" w:color="auto" w:fill="FFFFFF"/>
+        </w:rPr>
+        <w:t xml:space="preserve">When building </w:t>
+      </w:r>
+      <w:r>
+        <w:rPr>
+          <w:rFonts w:ascii="Arial" w:hAnsi="Arial" w:cs="Arial"/>
+          <w:szCs w:val="22"/>
+          <w:shd w:val="clear" w:color="auto" w:fill="FFFFFF"/>
+        </w:rPr>
+        <w:t>a</w:t>
+      </w:r>
+      <w:r>
+        <w:rPr>
+          <w:rFonts w:ascii="Arial" w:hAnsi="Arial" w:cs="Arial"/>
+          <w:szCs w:val="22"/>
+          <w:shd w:val="clear" w:color="auto" w:fill="FFFFFF"/>
+        </w:rPr>
+        <w:t xml:space="preserve"> decision tree using the training set, </w:t>
+      </w:r>
+      <w:r>
+        <w:rPr>
+          <w:rFonts w:ascii="Arial" w:hAnsi="Arial" w:cs="Arial"/>
+          <w:szCs w:val="22"/>
+          <w:shd w:val="clear" w:color="auto" w:fill="FFFFFF"/>
+        </w:rPr>
+        <w:t>instead of looking ahead and choosing a split that will produce a more desirable tree at a later stage, the best split is made at each</w:t>
+      </w:r>
+      <w:r>
+        <w:rPr>
+          <w:rFonts w:ascii="Arial" w:hAnsi="Arial" w:cs="Arial"/>
+          <w:szCs w:val="22"/>
+          <w:shd w:val="clear" w:color="auto" w:fill="FFFFFF"/>
+        </w:rPr>
+        <w:t xml:space="preserve"> step, following a greedy approach.</w:t>
+      </w:r>
+      <w:r>
+        <w:rPr>
+          <w:rFonts w:ascii="Arial" w:hAnsi="Arial" w:cs="Arial"/>
+          <w:szCs w:val="22"/>
+          <w:shd w:val="clear" w:color="auto" w:fill="FFFFFF"/>
+        </w:rPr>
+        <w:t xml:space="preserve"> With classification, a method called entropy is used to measure information gain</w:t>
+      </w:r>
+      <w:r>
+        <w:rPr>
+          <w:rFonts w:ascii="Arial" w:hAnsi="Arial" w:cs="Arial"/>
+          <w:szCs w:val="22"/>
+          <w:shd w:val="clear" w:color="auto" w:fill="FFFFFF"/>
+        </w:rPr>
+        <w:t xml:space="preserve"> on a new examples class [L]. Entropy is the randomness within the information being processed [M]. However, r</w:t>
+      </w:r>
+      <w:r>
+        <w:rPr>
+          <w:rFonts w:ascii="Arial" w:hAnsi="Arial" w:cs="Arial"/>
+          <w:szCs w:val="22"/>
+          <w:shd w:val="clear" w:color="auto" w:fill="FFFFFF"/>
+        </w:rPr>
+        <w:t xml:space="preserve">egression relies on the assumption that we will produce an output given the input </w:t>
+      </w:r>
+      <w:r>
+        <w:rPr>
+          <w:rFonts w:ascii="Arial" w:hAnsi="Arial" w:cs="Arial"/>
+          <w:szCs w:val="22"/>
+          <w:shd w:val="clear" w:color="auto" w:fill="FFFFFF"/>
+        </w:rPr>
+        <w:t>variables</w:t>
+      </w:r>
+      <w:r>
+        <w:rPr>
+          <w:rFonts w:ascii="Arial" w:hAnsi="Arial" w:cs="Arial"/>
+          <w:szCs w:val="22"/>
+          <w:shd w:val="clear" w:color="auto" w:fill="FFFFFF"/>
+        </w:rPr>
+        <w:t xml:space="preserve"> rather than attempt to </w:t>
+      </w:r>
+      <w:r>
+        <w:rPr>
+          <w:rFonts w:ascii="Arial" w:hAnsi="Arial" w:cs="Arial"/>
+          <w:szCs w:val="22"/>
+          <w:shd w:val="clear" w:color="auto" w:fill="FFFFFF"/>
+        </w:rPr>
+        <w:t>predict a class label</w:t>
+      </w:r>
+      <w:r>
+        <w:rPr>
+          <w:rFonts w:ascii="Arial" w:hAnsi="Arial" w:cs="Arial"/>
+          <w:szCs w:val="22"/>
+          <w:shd w:val="clear" w:color="auto" w:fill="FFFFFF"/>
+        </w:rPr>
+        <w:t>.</w:t>
+      </w:r>
+      <w:r>
+        <w:rPr>
+          <w:rFonts w:ascii="Arial" w:hAnsi="Arial" w:cs="Arial"/>
+          <w:szCs w:val="22"/>
+          <w:shd w:val="clear" w:color="auto" w:fill="FFFFFF"/>
+        </w:rPr>
+        <w:t xml:space="preserve"> I did this by e</w:t>
+      </w:r>
+      <w:r>
+        <w:rPr>
+          <w:rFonts w:ascii="Arial" w:hAnsi="Arial" w:cs="Arial"/>
+          <w:szCs w:val="22"/>
+          <w:shd w:val="clear" w:color="auto" w:fill="FFFFFF"/>
+        </w:rPr>
+        <w:t>xamining whether a split w</w:t>
+      </w:r>
+      <w:r>
+        <w:rPr>
+          <w:rFonts w:ascii="Arial" w:hAnsi="Arial" w:cs="Arial"/>
+          <w:szCs w:val="22"/>
+          <w:shd w:val="clear" w:color="auto" w:fill="FFFFFF"/>
+        </w:rPr>
+        <w:t>ould</w:t>
+      </w:r>
+      <w:r>
+        <w:rPr>
+          <w:rFonts w:ascii="Arial" w:hAnsi="Arial" w:cs="Arial"/>
+          <w:szCs w:val="22"/>
+          <w:shd w:val="clear" w:color="auto" w:fill="FFFFFF"/>
+        </w:rPr>
+        <w:t xml:space="preserve"> result in a decrease in the variance of the data</w:t>
+      </w:r>
+      <w:r>
+        <w:rPr>
+          <w:rFonts w:ascii="Arial" w:hAnsi="Arial" w:cs="Arial"/>
+          <w:szCs w:val="22"/>
+          <w:shd w:val="clear" w:color="auto" w:fill="FFFFFF"/>
+        </w:rPr>
+        <w:t xml:space="preserve">. A split is considered useful if </w:t>
+      </w:r>
+      <w:r>
+        <w:rPr>
+          <w:rFonts w:ascii="Arial" w:hAnsi="Arial" w:cs="Arial"/>
+          <w:szCs w:val="22"/>
+          <w:shd w:val="clear" w:color="auto" w:fill="FFFFFF"/>
+        </w:rPr>
+        <w:t xml:space="preserve">the collective weighted </w:t>
+      </w:r>
+      <w:r>
+        <w:rPr>
+          <w:rFonts w:ascii="Arial" w:hAnsi="Arial" w:cs="Arial"/>
+          <w:szCs w:val="22"/>
+          <w:shd w:val="clear" w:color="auto" w:fill="FFFFFF"/>
+        </w:rPr>
+        <w:t>variance of</w:t>
+      </w:r>
+      <w:r>
+        <w:rPr>
+          <w:rFonts w:ascii="Arial" w:hAnsi="Arial" w:cs="Arial"/>
+          <w:szCs w:val="22"/>
+          <w:shd w:val="clear" w:color="auto" w:fill="FFFFFF"/>
+        </w:rPr>
+        <w:t xml:space="preserve"> its children has a smaller value that the </w:t>
+      </w:r>
+      <w:r>
+        <w:rPr>
+          <w:rFonts w:ascii="Arial" w:hAnsi="Arial" w:cs="Arial"/>
+          <w:szCs w:val="22"/>
+          <w:shd w:val="clear" w:color="auto" w:fill="FFFFFF"/>
+        </w:rPr>
+        <w:t>parent’s</w:t>
+      </w:r>
+      <w:r>
+        <w:rPr>
+          <w:rFonts w:ascii="Arial" w:hAnsi="Arial" w:cs="Arial"/>
+          <w:szCs w:val="22"/>
+          <w:shd w:val="clear" w:color="auto" w:fill="FFFFFF"/>
+        </w:rPr>
+        <w:t xml:space="preserve"> original variance.</w:t>
+      </w:r>
       <w:r>
         <w:rPr>
           <w:rFonts w:ascii="Arial" w:hAnsi="Arial" w:cs="Arial"/>
@@ -8120,6 +8671,363 @@
         </w:rPr>
         <w:t xml:space="preserve"> </w:t>
       </w:r>
+      <w:r>
+        <w:rPr>
+          <w:rFonts w:ascii="Arial" w:hAnsi="Arial" w:cs="Arial"/>
+          <w:szCs w:val="22"/>
+          <w:shd w:val="clear" w:color="auto" w:fill="FFFFFF"/>
+        </w:rPr>
+        <w:t xml:space="preserve">I then continued to make splits on the dataset until the </w:t>
+      </w:r>
+      <w:r>
+        <w:rPr>
+          <w:rFonts w:ascii="Arial" w:hAnsi="Arial" w:cs="Arial"/>
+          <w:szCs w:val="22"/>
+          <w:shd w:val="clear" w:color="auto" w:fill="FFFFFF"/>
+        </w:rPr>
+        <w:t>current node reache</w:t>
+      </w:r>
+      <w:r>
+        <w:rPr>
+          <w:rFonts w:ascii="Arial" w:hAnsi="Arial" w:cs="Arial"/>
+          <w:szCs w:val="22"/>
+          <w:shd w:val="clear" w:color="auto" w:fill="FFFFFF"/>
+        </w:rPr>
+        <w:t xml:space="preserve">d </w:t>
+      </w:r>
+      <w:r>
+        <w:rPr>
+          <w:rFonts w:ascii="Arial" w:hAnsi="Arial" w:cs="Arial"/>
+          <w:szCs w:val="22"/>
+          <w:shd w:val="clear" w:color="auto" w:fill="FFFFFF"/>
+        </w:rPr>
+        <w:t xml:space="preserve">a </w:t>
+      </w:r>
+      <w:r>
+        <w:rPr>
+          <w:rFonts w:ascii="Arial" w:hAnsi="Arial" w:cs="Arial"/>
+          <w:szCs w:val="22"/>
+          <w:shd w:val="clear" w:color="auto" w:fill="FFFFFF"/>
+        </w:rPr>
+        <w:t>predetermined</w:t>
+      </w:r>
+      <w:r>
+        <w:rPr>
+          <w:rFonts w:ascii="Arial" w:hAnsi="Arial" w:cs="Arial"/>
+          <w:szCs w:val="22"/>
+          <w:shd w:val="clear" w:color="auto" w:fill="FFFFFF"/>
+        </w:rPr>
+        <w:t xml:space="preserve"> minimum number of splits required to split an internal node and a maximum depth allowed. </w:t>
+      </w:r>
+      <w:r>
+        <w:rPr>
+          <w:rFonts w:ascii="Arial" w:hAnsi="Arial" w:cs="Arial"/>
+          <w:szCs w:val="22"/>
+          <w:shd w:val="clear" w:color="auto" w:fill="FFFFFF"/>
+        </w:rPr>
+        <w:t xml:space="preserve">The </w:t>
+      </w:r>
+      <w:r>
+        <w:rPr>
+          <w:rFonts w:ascii="Arial" w:hAnsi="Arial" w:cs="Arial"/>
+          <w:szCs w:val="22"/>
+          <w:shd w:val="clear" w:color="auto" w:fill="FFFFFF"/>
+        </w:rPr>
+        <w:t>method of splitting uses</w:t>
+      </w:r>
+      <w:r>
+        <w:rPr>
+          <w:rFonts w:ascii="Arial" w:hAnsi="Arial" w:cs="Arial"/>
+          <w:szCs w:val="22"/>
+          <w:shd w:val="clear" w:color="auto" w:fill="FFFFFF"/>
+        </w:rPr>
+        <w:t xml:space="preserve"> recursive binary splitting, meaning it follows a top-down, greedy approach</w:t>
+      </w:r>
+      <w:r>
+        <w:rPr>
+          <w:rFonts w:ascii="Arial" w:hAnsi="Arial" w:cs="Arial"/>
+          <w:szCs w:val="22"/>
+          <w:shd w:val="clear" w:color="auto" w:fill="FFFFFF"/>
+        </w:rPr>
+        <w:t xml:space="preserve"> to</w:t>
+      </w:r>
+      <w:r>
+        <w:rPr>
+          <w:rFonts w:ascii="Arial" w:hAnsi="Arial" w:cs="Arial"/>
+          <w:szCs w:val="22"/>
+          <w:shd w:val="clear" w:color="auto" w:fill="FFFFFF"/>
+        </w:rPr>
+        <w:t xml:space="preserve"> grows </w:t>
+      </w:r>
+      <w:r>
+        <w:rPr>
+          <w:rFonts w:ascii="Arial" w:hAnsi="Arial" w:cs="Arial"/>
+          <w:szCs w:val="22"/>
+          <w:shd w:val="clear" w:color="auto" w:fill="FFFFFF"/>
+        </w:rPr>
+        <w:t>the</w:t>
+      </w:r>
+      <w:r>
+        <w:rPr>
+          <w:rFonts w:ascii="Arial" w:hAnsi="Arial" w:cs="Arial"/>
+          <w:szCs w:val="22"/>
+          <w:shd w:val="clear" w:color="auto" w:fill="FFFFFF"/>
+        </w:rPr>
+        <w:t xml:space="preserve"> tree </w:t>
+      </w:r>
+      <w:r>
+        <w:rPr>
+          <w:rFonts w:ascii="Arial" w:hAnsi="Arial" w:cs="Arial"/>
+          <w:szCs w:val="22"/>
+          <w:shd w:val="clear" w:color="auto" w:fill="FFFFFF"/>
+        </w:rPr>
+        <w:t>with the training set.</w:t>
+      </w:r>
+      <w:r>
+        <w:rPr>
+          <w:rFonts w:ascii="Arial" w:hAnsi="Arial" w:cs="Arial"/>
+          <w:szCs w:val="22"/>
+          <w:shd w:val="clear" w:color="auto" w:fill="FFFFFF"/>
+        </w:rPr>
+        <w:t xml:space="preserve"> </w:t>
+      </w:r>
+    </w:p>
+    <w:p>
+      <w:pPr>
+        <w:jc w:val="center"/>
+        <w:rPr>
+          <w:rFonts w:ascii="Arial" w:hAnsi="Arial" w:cs="Arial"/>
+          <w:szCs w:val="22"/>
+          <w:shd w:val="clear" w:color="auto" w:fill="FFFFFF"/>
+        </w:rPr>
+      </w:pPr>
+      <w:r>
+        <w:rPr>
+          <w:rFonts w:ascii="Arial" w:hAnsi="Arial" w:cs="Arial"/>
+          <w:szCs w:val="22"/>
+          <w:shd w:val="clear" w:color="auto" w:fill="FFFFFF"/>
+        </w:rPr>
+        <w:drawing>
+          <wp:inline distT="0" distB="0" distL="0" distR="0" wp14:anchorId="24549B36" wp14:editId="54687B22">
+            <wp:extent cx="3415145" cy="3404551"/>
+            <wp:effectExtent l="0" t="0" r="0" b="0"/>
+            <wp:docPr id="10" name="Picture 10" descr="Diagram&#10;&#10;Description automatically generated with medium confidence"/>
+            <wp:cNvGraphicFramePr>
+              <a:graphicFrameLocks xmlns:a="http://schemas.openxmlformats.org/drawingml/2006/main" noChangeAspect="1"/>
+            </wp:cNvGraphicFramePr>
+            <a:graphic xmlns:a="http://schemas.openxmlformats.org/drawingml/2006/main">
+              <a:graphicData uri="http://schemas.openxmlformats.org/drawingml/2006/picture">
+                <pic:pic xmlns:pic="http://schemas.openxmlformats.org/drawingml/2006/picture">
+                  <pic:nvPicPr>
+                    <pic:cNvPr id="10" name="Picture 10" descr="Diagram&#10;&#10;Description automatically generated with medium confidence"/>
+                    <pic:cNvPicPr/>
+                  </pic:nvPicPr>
+                  <pic:blipFill>
+                    <a:blip r:embed="rId19"/>
+                    <a:stretch>
+                      <a:fillRect/>
+                    </a:stretch>
+                  </pic:blipFill>
+                  <pic:spPr>
+                    <a:xfrm>
+                      <a:off x="0" y="0"/>
+                      <a:ext cx="3435075" cy="3424419"/>
+                    </a:xfrm>
+                    <a:prstGeom prst="rect">
+                      <a:avLst/>
+                    </a:prstGeom>
+                  </pic:spPr>
+                </pic:pic>
+              </a:graphicData>
+            </a:graphic>
+          </wp:inline>
+        </w:drawing>
+      </w:r>
+    </w:p>
+    <w:p>
+      <w:pPr>
+        <w:jc w:val="center"/>
+        <w:rPr>
+          <w:rFonts w:ascii="Arial" w:hAnsi="Arial" w:cs="Arial"/>
+          <w:i/>
+          <w:iCs/>
+          <w:szCs w:val="22"/>
+          <w:shd w:val="clear" w:color="auto" w:fill="FFFFFF"/>
+        </w:rPr>
+      </w:pPr>
+      <w:r>
+        <w:rPr>
+          <w:rFonts w:ascii="Arial" w:hAnsi="Arial" w:cs="Arial"/>
+          <w:b/>
+          <w:bCs/>
+          <w:szCs w:val="22"/>
+          <w:shd w:val="clear" w:color="auto" w:fill="FFFFFF"/>
+        </w:rPr>
+        <w:t xml:space="preserve">Figure </w:t>
+      </w:r>
+      <w:r>
+        <w:rPr>
+          <w:rFonts w:ascii="Arial" w:hAnsi="Arial" w:cs="Arial"/>
+          <w:b/>
+          <w:bCs/>
+          <w:szCs w:val="22"/>
+          <w:shd w:val="clear" w:color="auto" w:fill="FFFFFF"/>
+        </w:rPr>
+        <w:t>8</w:t>
+      </w:r>
+      <w:r>
+        <w:rPr>
+          <w:rFonts w:ascii="Arial" w:hAnsi="Arial" w:cs="Arial"/>
+          <w:b/>
+          <w:bCs/>
+          <w:szCs w:val="22"/>
+          <w:shd w:val="clear" w:color="auto" w:fill="FFFFFF"/>
+        </w:rPr>
+        <w:t xml:space="preserve">. </w:t>
+      </w:r>
+      <w:r>
+        <w:rPr>
+          <w:rFonts w:ascii="Arial" w:hAnsi="Arial" w:cs="Arial"/>
+          <w:i/>
+          <w:iCs/>
+          <w:szCs w:val="22"/>
+          <w:shd w:val="clear" w:color="auto" w:fill="FFFFFF"/>
+        </w:rPr>
+        <w:t>Perspectives of recursive binary splitting</w:t>
+      </w:r>
+      <w:r>
+        <w:rPr>
+          <w:rFonts w:ascii="Arial" w:hAnsi="Arial" w:cs="Arial"/>
+          <w:i/>
+          <w:iCs/>
+          <w:szCs w:val="22"/>
+          <w:shd w:val="clear" w:color="auto" w:fill="FFFFFF"/>
+        </w:rPr>
+        <w:t xml:space="preserve"> [</w:t>
+      </w:r>
+      <w:r>
+        <w:rPr>
+          <w:rFonts w:ascii="Arial" w:hAnsi="Arial" w:cs="Arial"/>
+          <w:i/>
+          <w:iCs/>
+          <w:szCs w:val="22"/>
+          <w:shd w:val="clear" w:color="auto" w:fill="FFFFFF"/>
+        </w:rPr>
+        <w:t>N</w:t>
+      </w:r>
+      <w:r>
+        <w:rPr>
+          <w:rFonts w:ascii="Arial" w:hAnsi="Arial" w:cs="Arial"/>
+          <w:i/>
+          <w:iCs/>
+          <w:szCs w:val="22"/>
+          <w:shd w:val="clear" w:color="auto" w:fill="FFFFFF"/>
+        </w:rPr>
+        <w:t>]</w:t>
+      </w:r>
+    </w:p>
+    <w:p>
+      <w:pPr>
+        <w:rPr>
+          <w:rFonts w:ascii="Arial" w:hAnsi="Arial" w:cs="Arial"/>
+          <w:szCs w:val="22"/>
+          <w:shd w:val="clear" w:color="auto" w:fill="FFFFFF"/>
+        </w:rPr>
+      </w:pPr>
+      <w:r>
+        <w:rPr>
+          <w:rFonts w:ascii="Arial" w:hAnsi="Arial" w:cs="Arial"/>
+          <w:szCs w:val="22"/>
+          <w:shd w:val="clear" w:color="auto" w:fill="FFFFFF"/>
+        </w:rPr>
+        <w:lastRenderedPageBreak/>
+        <w:t xml:space="preserve">Figure 8 shows perspectives of the recursive binary splitting process, with the top right showing the splitting on a two-dimensional plane, which is then translated into the tree in the bottom left, and then into a 3D perspective of that [N]. This figure can help vaguely visualise the depth of </w:t>
+      </w:r>
+      <w:r>
+        <w:rPr>
+          <w:rFonts w:ascii="Arial" w:hAnsi="Arial" w:cs="Arial"/>
+          <w:szCs w:val="22"/>
+          <w:shd w:val="clear" w:color="auto" w:fill="FFFFFF"/>
+        </w:rPr>
+        <w:t>recursive binary splitting</w:t>
+      </w:r>
+      <w:r>
+        <w:rPr>
+          <w:rFonts w:ascii="Arial" w:hAnsi="Arial" w:cs="Arial"/>
+          <w:szCs w:val="22"/>
+          <w:shd w:val="clear" w:color="auto" w:fill="FFFFFF"/>
+        </w:rPr>
+        <w:t xml:space="preserve"> that</w:t>
+      </w:r>
+      <w:r>
+        <w:rPr>
+          <w:rFonts w:ascii="Arial" w:hAnsi="Arial" w:cs="Arial"/>
+          <w:szCs w:val="22"/>
+          <w:shd w:val="clear" w:color="auto" w:fill="FFFFFF"/>
+        </w:rPr>
+        <w:t xml:space="preserve"> happens on many planes with</w:t>
+      </w:r>
+      <w:r>
+        <w:rPr>
+          <w:rFonts w:ascii="Arial" w:hAnsi="Arial" w:cs="Arial"/>
+          <w:szCs w:val="22"/>
+          <w:shd w:val="clear" w:color="auto" w:fill="FFFFFF"/>
+        </w:rPr>
+        <w:t xml:space="preserve"> the</w:t>
+      </w:r>
+      <w:r>
+        <w:rPr>
+          <w:rFonts w:ascii="Arial" w:hAnsi="Arial" w:cs="Arial"/>
+          <w:szCs w:val="22"/>
+          <w:shd w:val="clear" w:color="auto" w:fill="FFFFFF"/>
+        </w:rPr>
+        <w:t xml:space="preserve"> dataset of cars</w:t>
+      </w:r>
+      <w:r>
+        <w:rPr>
+          <w:rFonts w:ascii="Arial" w:hAnsi="Arial" w:cs="Arial"/>
+          <w:szCs w:val="22"/>
+          <w:shd w:val="clear" w:color="auto" w:fill="FFFFFF"/>
+        </w:rPr>
+        <w:t xml:space="preserve"> I am using</w:t>
+      </w:r>
+      <w:r>
+        <w:rPr>
+          <w:rFonts w:ascii="Arial" w:hAnsi="Arial" w:cs="Arial"/>
+          <w:szCs w:val="22"/>
+          <w:shd w:val="clear" w:color="auto" w:fill="FFFFFF"/>
+        </w:rPr>
+        <w:t>.</w:t>
+      </w:r>
+    </w:p>
+    <w:p>
+      <w:pPr>
+        <w:rPr>
+          <w:rFonts w:ascii="Arial" w:hAnsi="Arial" w:cs="Arial"/>
+          <w:szCs w:val="22"/>
+          <w:shd w:val="clear" w:color="auto" w:fill="FFFFFF"/>
+        </w:rPr>
+      </w:pPr>
+    </w:p>
+    <w:p>
+      <w:pPr>
+        <w:rPr>
+          <w:rFonts w:ascii="Arial" w:hAnsi="Arial" w:cs="Arial"/>
+          <w:szCs w:val="22"/>
+          <w:shd w:val="clear" w:color="auto" w:fill="FFFFFF"/>
+        </w:rPr>
+      </w:pPr>
+    </w:p>
+    <w:p>
+      <w:pPr>
+        <w:rPr>
+          <w:rFonts w:ascii="Arial" w:hAnsi="Arial" w:cs="Arial"/>
+          <w:i/>
+          <w:iCs/>
+          <w:szCs w:val="22"/>
+          <w:shd w:val="clear" w:color="auto" w:fill="FFFFFF"/>
+        </w:rPr>
+      </w:pPr>
     </w:p>
     <w:p>
       <w:pPr>
@@ -8182,6 +9090,69 @@
           <w:shd w:val="clear" w:color="auto" w:fill="FFFFFF"/>
         </w:rPr>
       </w:pPr>
+      <w:r>
+        <w:rPr>
+          <w:rFonts w:ascii="Arial" w:hAnsi="Arial" w:cs="Arial"/>
+          <w:szCs w:val="22"/>
+          <w:shd w:val="clear" w:color="auto" w:fill="FFFFFF"/>
+        </w:rPr>
+        <w:t xml:space="preserve">Info gain and entropy </w:t>
+      </w:r>
+      <w:hyperlink r:id="rId21" w:history="1">
+        <w:r>
+          <w:rPr>
+            <w:rStyle w:val="Hyperlink"/>
+            <w:rFonts w:ascii="Arial" w:hAnsi="Arial" w:cs="Arial"/>
+            <w:szCs w:val="22"/>
+            <w:shd w:val="clear" w:color="auto" w:fill="FFFFFF"/>
+          </w:rPr>
+          <w:t>https://tow</w:t>
+        </w:r>
+        <w:r>
+          <w:rPr>
+            <w:rStyle w:val="Hyperlink"/>
+            <w:rFonts w:ascii="Arial" w:hAnsi="Arial" w:cs="Arial"/>
+            <w:szCs w:val="22"/>
+            <w:shd w:val="clear" w:color="auto" w:fill="FFFFFF"/>
+          </w:rPr>
+          <w:t>a</w:t>
+        </w:r>
+        <w:r>
+          <w:rPr>
+            <w:rStyle w:val="Hyperlink"/>
+            <w:rFonts w:ascii="Arial" w:hAnsi="Arial" w:cs="Arial"/>
+            <w:szCs w:val="22"/>
+            <w:shd w:val="clear" w:color="auto" w:fill="FFFFFF"/>
+          </w:rPr>
+          <w:t>rdsdatascience.com/entropy-and-information-gain-in-decision-tre</w:t>
+        </w:r>
+        <w:r>
+          <w:rPr>
+            <w:rStyle w:val="Hyperlink"/>
+            <w:rFonts w:ascii="Arial" w:hAnsi="Arial" w:cs="Arial"/>
+            <w:szCs w:val="22"/>
+            <w:shd w:val="clear" w:color="auto" w:fill="FFFFFF"/>
+          </w:rPr>
+          <w:t>e</w:t>
+        </w:r>
+        <w:r>
+          <w:rPr>
+            <w:rStyle w:val="Hyperlink"/>
+            <w:rFonts w:ascii="Arial" w:hAnsi="Arial" w:cs="Arial"/>
+            <w:szCs w:val="22"/>
+            <w:shd w:val="clear" w:color="auto" w:fill="FFFFFF"/>
+          </w:rPr>
+          <w:t>s-c7db67a3a293</w:t>
+        </w:r>
+      </w:hyperlink>
+      <w:r>
+        <w:rPr>
+          <w:rFonts w:ascii="Arial" w:hAnsi="Arial" w:cs="Arial"/>
+          <w:szCs w:val="22"/>
+          <w:shd w:val="clear" w:color="auto" w:fill="FFFFFF"/>
+        </w:rPr>
+        <w:t xml:space="preserve"> </w:t>
+      </w:r>
     </w:p>
     <w:p>
       <w:pPr>
@@ -8222,7 +9193,7 @@
                     <pic:cNvPicPr/>
                   </pic:nvPicPr>
                   <pic:blipFill>
-                    <a:blip r:embed="rId21"/>
+                    <a:blip r:embed="rId22"/>
                     <a:stretch>
                       <a:fillRect/>
                     </a:stretch>
@@ -8259,6 +9230,7 @@
           <w:ilvl w:val="0"/>
           <w:numId w:val="2"/>
         </w:numPr>
+        <w:outlineLvl w:val="0"/>
         <w:rPr>
           <w:rFonts w:ascii="Arial" w:hAnsi="Arial" w:cs="Arial"/>
           <w:b/>
@@ -8268,6 +9240,7 @@
           <w:shd w:val="clear" w:color="auto" w:fill="FFFFFF"/>
         </w:rPr>
       </w:pPr>
+      <w:bookmarkStart w:id="10" w:name="_Toc121365717"/>
       <w:r>
         <w:rPr>
           <w:rFonts w:ascii="Arial" w:hAnsi="Arial" w:cs="Arial"/>
@@ -8290,6 +9263,7 @@
         </w:rPr>
         <w:t>ing and time scale</w:t>
       </w:r>
+      <w:bookmarkEnd w:id="10"/>
     </w:p>
     <w:p>
       <w:pPr>
@@ -8298,6 +9272,7 @@
           <w:ilvl w:val="0"/>
           <w:numId w:val="2"/>
         </w:numPr>
+        <w:outlineLvl w:val="0"/>
         <w:rPr>
           <w:rFonts w:ascii="Arial" w:hAnsi="Arial" w:cs="Arial"/>
           <w:b/>
@@ -8307,6 +9282,7 @@
           <w:shd w:val="clear" w:color="auto" w:fill="FFFFFF"/>
         </w:rPr>
       </w:pPr>
+      <w:bookmarkStart w:id="11" w:name="_Toc121365718"/>
       <w:r>
         <w:rPr>
           <w:rFonts w:ascii="Arial" w:hAnsi="Arial" w:cs="Arial"/>
@@ -8318,6 +9294,2169 @@
         </w:rPr>
         <w:t>My diary</w:t>
       </w:r>
+      <w:bookmarkEnd w:id="11"/>
+    </w:p>
+    <w:tbl>
+      <w:tblPr>
+        <w:tblStyle w:val="TableGrid"/>
+        <w:tblW w:w="0" w:type="auto"/>
+        <w:tblLook w:val="04A0" w:firstRow="1" w:lastRow="0" w:firstColumn="1" w:lastColumn="0" w:noHBand="0" w:noVBand="1"/>
+      </w:tblPr>
+      <w:tblGrid>
+        <w:gridCol w:w="1318"/>
+        <w:gridCol w:w="7924"/>
+      </w:tblGrid>
+      <w:tr>
+        <w:tc>
+          <w:tcPr>
+            <w:tcW w:w="0" w:type="auto"/>
+          </w:tcPr>
+          <w:p>
+            <w:pPr>
+              <w:outlineLvl w:val="0"/>
+              <w:rPr>
+                <w:rFonts w:ascii="Arial" w:hAnsi="Arial" w:cs="Arial"/>
+                <w:shd w:val="clear" w:color="auto" w:fill="FFFFFF"/>
+              </w:rPr>
+            </w:pPr>
+            <w:r>
+              <w:rPr>
+                <w:rFonts w:ascii="Arial" w:hAnsi="Arial" w:cs="Arial"/>
+                <w:shd w:val="clear" w:color="auto" w:fill="FFFFFF"/>
+              </w:rPr>
+              <w:t>Date</w:t>
+            </w:r>
+          </w:p>
+        </w:tc>
+        <w:tc>
+          <w:tcPr>
+            <w:tcW w:w="0" w:type="auto"/>
+          </w:tcPr>
+          <w:p>
+            <w:pPr>
+              <w:outlineLvl w:val="0"/>
+              <w:rPr>
+                <w:rFonts w:ascii="Arial" w:hAnsi="Arial" w:cs="Arial"/>
+                <w:shd w:val="clear" w:color="auto" w:fill="FFFFFF"/>
+              </w:rPr>
+            </w:pPr>
+            <w:r>
+              <w:rPr>
+                <w:rFonts w:ascii="Arial" w:hAnsi="Arial" w:cs="Arial"/>
+                <w:shd w:val="clear" w:color="auto" w:fill="FFFFFF"/>
+              </w:rPr>
+              <w:t>Tasks</w:t>
+            </w:r>
+          </w:p>
+        </w:tc>
+      </w:tr>
+      <w:tr>
+        <w:tc>
+          <w:tcPr>
+            <w:tcW w:w="0" w:type="auto"/>
+          </w:tcPr>
+          <w:p>
+            <w:pPr>
+              <w:outlineLvl w:val="0"/>
+              <w:rPr>
+                <w:rFonts w:ascii="Arial" w:hAnsi="Arial" w:cs="Arial"/>
+                <w:shd w:val="clear" w:color="auto" w:fill="FFFFFF"/>
+              </w:rPr>
+            </w:pPr>
+            <w:r>
+              <w:rPr>
+                <w:rFonts w:ascii="Arial" w:hAnsi="Arial" w:cs="Arial"/>
+                <w:shd w:val="clear" w:color="auto" w:fill="FFFFFF"/>
+              </w:rPr>
+              <w:t>27/10/2022</w:t>
+            </w:r>
+          </w:p>
+        </w:tc>
+        <w:tc>
+          <w:tcPr>
+            <w:tcW w:w="0" w:type="auto"/>
+          </w:tcPr>
+          <w:p>
+            <w:pPr>
+              <w:outlineLvl w:val="0"/>
+              <w:rPr>
+                <w:rFonts w:ascii="Arial" w:hAnsi="Arial" w:cs="Arial"/>
+                <w:shd w:val="clear" w:color="auto" w:fill="FFFFFF"/>
+              </w:rPr>
+            </w:pPr>
+            <w:r>
+              <w:rPr>
+                <w:rFonts w:ascii="Arial" w:hAnsi="Arial" w:cs="Arial"/>
+                <w:shd w:val="clear" w:color="auto" w:fill="FFFFFF"/>
+              </w:rPr>
+              <w:t xml:space="preserve">- Begun to research into the different types of Machine Learning </w:t>
+            </w:r>
+            <w:r>
+              <w:rPr>
+                <w:rFonts w:ascii="Arial" w:hAnsi="Arial" w:cs="Arial"/>
+                <w:shd w:val="clear" w:color="auto" w:fill="FFFFFF"/>
+              </w:rPr>
+              <w:t>Algorithms</w:t>
+            </w:r>
+          </w:p>
+          <w:p>
+            <w:pPr>
+              <w:outlineLvl w:val="0"/>
+              <w:rPr>
+                <w:rFonts w:ascii="Arial" w:hAnsi="Arial" w:cs="Arial"/>
+                <w:shd w:val="clear" w:color="auto" w:fill="FFFFFF"/>
+              </w:rPr>
+            </w:pPr>
+            <w:r>
+              <w:rPr>
+                <w:rFonts w:ascii="Arial" w:hAnsi="Arial" w:cs="Arial"/>
+                <w:shd w:val="clear" w:color="auto" w:fill="FFFFFF"/>
+              </w:rPr>
+              <w:t>- looked in K-Nearest Neighbour, how it works and how to implement it</w:t>
+            </w:r>
+          </w:p>
+        </w:tc>
+      </w:tr>
+      <w:tr>
+        <w:tc>
+          <w:tcPr>
+            <w:tcW w:w="0" w:type="auto"/>
+          </w:tcPr>
+          <w:p>
+            <w:pPr>
+              <w:outlineLvl w:val="0"/>
+              <w:rPr>
+                <w:rFonts w:ascii="Arial" w:hAnsi="Arial" w:cs="Arial"/>
+                <w:shd w:val="clear" w:color="auto" w:fill="FFFFFF"/>
+              </w:rPr>
+            </w:pPr>
+            <w:r>
+              <w:rPr>
+                <w:rFonts w:ascii="Arial" w:hAnsi="Arial" w:cs="Arial"/>
+                <w:shd w:val="clear" w:color="auto" w:fill="FFFFFF"/>
+              </w:rPr>
+              <w:lastRenderedPageBreak/>
+              <w:t>2</w:t>
+            </w:r>
+            <w:r>
+              <w:rPr>
+                <w:rFonts w:ascii="Arial" w:hAnsi="Arial" w:cs="Arial"/>
+                <w:shd w:val="clear" w:color="auto" w:fill="FFFFFF"/>
+              </w:rPr>
+              <w:t>8</w:t>
+            </w:r>
+            <w:r>
+              <w:rPr>
+                <w:rFonts w:ascii="Arial" w:hAnsi="Arial" w:cs="Arial"/>
+                <w:shd w:val="clear" w:color="auto" w:fill="FFFFFF"/>
+              </w:rPr>
+              <w:t>/10/2022</w:t>
+            </w:r>
+          </w:p>
+        </w:tc>
+        <w:tc>
+          <w:tcPr>
+            <w:tcW w:w="0" w:type="auto"/>
+          </w:tcPr>
+          <w:p>
+            <w:pPr>
+              <w:outlineLvl w:val="0"/>
+              <w:rPr>
+                <w:rFonts w:ascii="Arial" w:hAnsi="Arial" w:cs="Arial"/>
+                <w:shd w:val="clear" w:color="auto" w:fill="FFFFFF"/>
+              </w:rPr>
+            </w:pPr>
+            <w:r>
+              <w:rPr>
+                <w:rFonts w:ascii="Arial" w:hAnsi="Arial" w:cs="Arial"/>
+                <w:shd w:val="clear" w:color="auto" w:fill="FFFFFF"/>
+              </w:rPr>
+              <w:t xml:space="preserve">- Installed scikit-learn </w:t>
+            </w:r>
+          </w:p>
+          <w:p>
+            <w:pPr>
+              <w:outlineLvl w:val="0"/>
+              <w:rPr>
+                <w:rFonts w:ascii="Arial" w:hAnsi="Arial" w:cs="Arial"/>
+                <w:shd w:val="clear" w:color="auto" w:fill="FFFFFF"/>
+              </w:rPr>
+            </w:pPr>
+            <w:r>
+              <w:rPr>
+                <w:rFonts w:ascii="Arial" w:hAnsi="Arial" w:cs="Arial"/>
+                <w:shd w:val="clear" w:color="auto" w:fill="FFFFFF"/>
+              </w:rPr>
+              <w:t xml:space="preserve">- Added dataset to </w:t>
+            </w:r>
+            <w:r>
+              <w:rPr>
+                <w:rFonts w:ascii="Arial" w:hAnsi="Arial" w:cs="Arial"/>
+                <w:shd w:val="clear" w:color="auto" w:fill="FFFFFF"/>
+              </w:rPr>
+              <w:t>repository</w:t>
+            </w:r>
+          </w:p>
+        </w:tc>
+      </w:tr>
+      <w:tr>
+        <w:tc>
+          <w:tcPr>
+            <w:tcW w:w="0" w:type="auto"/>
+          </w:tcPr>
+          <w:p>
+            <w:pPr>
+              <w:outlineLvl w:val="0"/>
+              <w:rPr>
+                <w:rFonts w:ascii="Arial" w:hAnsi="Arial" w:cs="Arial"/>
+                <w:shd w:val="clear" w:color="auto" w:fill="FFFFFF"/>
+              </w:rPr>
+            </w:pPr>
+            <w:r>
+              <w:rPr>
+                <w:rFonts w:ascii="Arial" w:hAnsi="Arial" w:cs="Arial"/>
+                <w:shd w:val="clear" w:color="auto" w:fill="FFFFFF"/>
+              </w:rPr>
+              <w:t>01/11/2022</w:t>
+            </w:r>
+          </w:p>
+        </w:tc>
+        <w:tc>
+          <w:tcPr>
+            <w:tcW w:w="0" w:type="auto"/>
+          </w:tcPr>
+          <w:p>
+            <w:pPr>
+              <w:outlineLvl w:val="0"/>
+              <w:rPr>
+                <w:rFonts w:ascii="Arial" w:hAnsi="Arial" w:cs="Arial"/>
+                <w:shd w:val="clear" w:color="auto" w:fill="FFFFFF"/>
+              </w:rPr>
+            </w:pPr>
+            <w:r>
+              <w:rPr>
+                <w:rFonts w:ascii="Arial" w:hAnsi="Arial" w:cs="Arial"/>
+                <w:shd w:val="clear" w:color="auto" w:fill="FFFFFF"/>
+              </w:rPr>
+              <w:t>-</w:t>
+            </w:r>
+            <w:r>
+              <w:rPr>
+                <w:rFonts w:ascii="Arial" w:hAnsi="Arial" w:cs="Arial"/>
+                <w:shd w:val="clear" w:color="auto" w:fill="FFFFFF"/>
+              </w:rPr>
+              <w:t xml:space="preserve"> </w:t>
+            </w:r>
+            <w:r>
+              <w:rPr>
+                <w:rFonts w:ascii="Arial" w:hAnsi="Arial" w:cs="Arial"/>
+                <w:shd w:val="clear" w:color="auto" w:fill="FFFFFF"/>
+              </w:rPr>
+              <w:t xml:space="preserve">Started coding to </w:t>
+            </w:r>
+            <w:proofErr w:type="spellStart"/>
+            <w:r>
+              <w:rPr>
+                <w:rFonts w:ascii="Arial" w:hAnsi="Arial" w:cs="Arial"/>
+                <w:shd w:val="clear" w:color="auto" w:fill="FFFFFF"/>
+              </w:rPr>
+              <w:t>Jupyter</w:t>
+            </w:r>
+            <w:proofErr w:type="spellEnd"/>
+            <w:r>
+              <w:rPr>
+                <w:rFonts w:ascii="Arial" w:hAnsi="Arial" w:cs="Arial"/>
+                <w:shd w:val="clear" w:color="auto" w:fill="FFFFFF"/>
+              </w:rPr>
+              <w:t xml:space="preserve"> Notebook - so that all data can be visualised/compiled in one place</w:t>
+            </w:r>
+          </w:p>
+          <w:p>
+            <w:pPr>
+              <w:outlineLvl w:val="0"/>
+              <w:rPr>
+                <w:rFonts w:ascii="Arial" w:hAnsi="Arial" w:cs="Arial"/>
+                <w:shd w:val="clear" w:color="auto" w:fill="FFFFFF"/>
+              </w:rPr>
+            </w:pPr>
+            <w:r>
+              <w:rPr>
+                <w:rFonts w:ascii="Arial" w:hAnsi="Arial" w:cs="Arial"/>
+                <w:shd w:val="clear" w:color="auto" w:fill="FFFFFF"/>
+              </w:rPr>
+              <w:t xml:space="preserve">- </w:t>
+            </w:r>
+            <w:r>
+              <w:rPr>
+                <w:rFonts w:ascii="Arial" w:hAnsi="Arial" w:cs="Arial"/>
+                <w:shd w:val="clear" w:color="auto" w:fill="FFFFFF"/>
+              </w:rPr>
+              <w:t>Researched</w:t>
+            </w:r>
+            <w:r>
+              <w:rPr>
+                <w:rFonts w:ascii="Arial" w:hAnsi="Arial" w:cs="Arial"/>
+                <w:shd w:val="clear" w:color="auto" w:fill="FFFFFF"/>
+              </w:rPr>
+              <w:t xml:space="preserve"> the seaborn library to potentially visualise data on informative statistical graphic</w:t>
+            </w:r>
+          </w:p>
+          <w:p>
+            <w:pPr>
+              <w:outlineLvl w:val="0"/>
+              <w:rPr>
+                <w:rFonts w:ascii="Arial" w:hAnsi="Arial" w:cs="Arial"/>
+                <w:shd w:val="clear" w:color="auto" w:fill="FFFFFF"/>
+              </w:rPr>
+            </w:pPr>
+            <w:r>
+              <w:rPr>
+                <w:rFonts w:ascii="Arial" w:hAnsi="Arial" w:cs="Arial"/>
+                <w:shd w:val="clear" w:color="auto" w:fill="FFFFFF"/>
+              </w:rPr>
+              <w:t>- Also Researched Pandas library - to potentially analyse datasets</w:t>
+            </w:r>
+          </w:p>
+          <w:p>
+            <w:pPr>
+              <w:outlineLvl w:val="0"/>
+              <w:rPr>
+                <w:rFonts w:ascii="Arial" w:hAnsi="Arial" w:cs="Arial"/>
+                <w:shd w:val="clear" w:color="auto" w:fill="FFFFFF"/>
+              </w:rPr>
+            </w:pPr>
+            <w:r>
+              <w:rPr>
+                <w:rFonts w:ascii="Arial" w:hAnsi="Arial" w:cs="Arial"/>
+                <w:shd w:val="clear" w:color="auto" w:fill="FFFFFF"/>
+              </w:rPr>
+              <w:t>- split the data set using scikit-Learn</w:t>
+            </w:r>
+          </w:p>
+          <w:p>
+            <w:pPr>
+              <w:outlineLvl w:val="0"/>
+              <w:rPr>
+                <w:rFonts w:ascii="Arial" w:hAnsi="Arial" w:cs="Arial"/>
+                <w:shd w:val="clear" w:color="auto" w:fill="FFFFFF"/>
+              </w:rPr>
+            </w:pPr>
+            <w:r>
+              <w:rPr>
+                <w:rFonts w:ascii="Arial" w:hAnsi="Arial" w:cs="Arial"/>
+                <w:shd w:val="clear" w:color="auto" w:fill="FFFFFF"/>
+              </w:rPr>
+              <w:t xml:space="preserve">- Created a method to </w:t>
+            </w:r>
+            <w:r>
+              <w:rPr>
+                <w:rFonts w:ascii="Arial" w:hAnsi="Arial" w:cs="Arial"/>
+                <w:shd w:val="clear" w:color="auto" w:fill="FFFFFF"/>
+              </w:rPr>
+              <w:t>work out</w:t>
+            </w:r>
+            <w:r>
+              <w:rPr>
+                <w:rFonts w:ascii="Arial" w:hAnsi="Arial" w:cs="Arial"/>
+                <w:shd w:val="clear" w:color="auto" w:fill="FFFFFF"/>
+              </w:rPr>
+              <w:t xml:space="preserve"> the Euclidean distance between two points</w:t>
+            </w:r>
+          </w:p>
+          <w:p>
+            <w:pPr>
+              <w:outlineLvl w:val="0"/>
+              <w:rPr>
+                <w:rFonts w:ascii="Arial" w:hAnsi="Arial" w:cs="Arial"/>
+                <w:shd w:val="clear" w:color="auto" w:fill="FFFFFF"/>
+              </w:rPr>
+            </w:pPr>
+            <w:r>
+              <w:rPr>
+                <w:rFonts w:ascii="Arial" w:hAnsi="Arial" w:cs="Arial"/>
+                <w:shd w:val="clear" w:color="auto" w:fill="FFFFFF"/>
+              </w:rPr>
+              <w:t>- Created a method to work out the KNN</w:t>
+            </w:r>
+          </w:p>
+        </w:tc>
+      </w:tr>
+      <w:tr>
+        <w:tc>
+          <w:tcPr>
+            <w:tcW w:w="0" w:type="auto"/>
+          </w:tcPr>
+          <w:p>
+            <w:pPr>
+              <w:outlineLvl w:val="0"/>
+              <w:rPr>
+                <w:rFonts w:ascii="Arial" w:hAnsi="Arial" w:cs="Arial"/>
+                <w:shd w:val="clear" w:color="auto" w:fill="FFFFFF"/>
+              </w:rPr>
+            </w:pPr>
+            <w:r>
+              <w:rPr>
+                <w:rFonts w:ascii="Arial" w:hAnsi="Arial" w:cs="Arial"/>
+                <w:shd w:val="clear" w:color="auto" w:fill="FFFFFF"/>
+              </w:rPr>
+              <w:t>0</w:t>
+            </w:r>
+            <w:r>
+              <w:rPr>
+                <w:rFonts w:ascii="Arial" w:hAnsi="Arial" w:cs="Arial"/>
+                <w:shd w:val="clear" w:color="auto" w:fill="FFFFFF"/>
+              </w:rPr>
+              <w:t>3</w:t>
+            </w:r>
+            <w:r>
+              <w:rPr>
+                <w:rFonts w:ascii="Arial" w:hAnsi="Arial" w:cs="Arial"/>
+                <w:shd w:val="clear" w:color="auto" w:fill="FFFFFF"/>
+              </w:rPr>
+              <w:t>/11/2022</w:t>
+            </w:r>
+          </w:p>
+        </w:tc>
+        <w:tc>
+          <w:tcPr>
+            <w:tcW w:w="0" w:type="auto"/>
+          </w:tcPr>
+          <w:p>
+            <w:pPr>
+              <w:outlineLvl w:val="0"/>
+              <w:rPr>
+                <w:rFonts w:ascii="Arial" w:hAnsi="Arial" w:cs="Arial"/>
+                <w:shd w:val="clear" w:color="auto" w:fill="FFFFFF"/>
+              </w:rPr>
+            </w:pPr>
+            <w:r>
+              <w:rPr>
+                <w:rFonts w:ascii="Arial" w:hAnsi="Arial" w:cs="Arial"/>
+                <w:shd w:val="clear" w:color="auto" w:fill="FFFFFF"/>
+              </w:rPr>
+              <w:t>- Trying to convert .csv file into a .txt file - because reading the data set file by row has become difficult</w:t>
+            </w:r>
+          </w:p>
+          <w:p>
+            <w:pPr>
+              <w:outlineLvl w:val="0"/>
+              <w:rPr>
+                <w:rFonts w:ascii="Arial" w:hAnsi="Arial" w:cs="Arial"/>
+                <w:shd w:val="clear" w:color="auto" w:fill="FFFFFF"/>
+              </w:rPr>
+            </w:pPr>
+            <w:r>
+              <w:rPr>
+                <w:rFonts w:ascii="Arial" w:hAnsi="Arial" w:cs="Arial"/>
+                <w:shd w:val="clear" w:color="auto" w:fill="FFFFFF"/>
+              </w:rPr>
+              <w:t xml:space="preserve">- Created a </w:t>
+            </w:r>
+            <w:proofErr w:type="gramStart"/>
+            <w:r>
+              <w:rPr>
+                <w:rFonts w:ascii="Arial" w:hAnsi="Arial" w:cs="Arial"/>
+                <w:shd w:val="clear" w:color="auto" w:fill="FFFFFF"/>
+              </w:rPr>
+              <w:t>sort</w:t>
+            </w:r>
+            <w:proofErr w:type="gramEnd"/>
+            <w:r>
+              <w:rPr>
+                <w:rFonts w:ascii="Arial" w:hAnsi="Arial" w:cs="Arial"/>
+                <w:shd w:val="clear" w:color="auto" w:fill="FFFFFF"/>
+              </w:rPr>
+              <w:t xml:space="preserve"> method to sort out the distances in ascending order</w:t>
+            </w:r>
+          </w:p>
+          <w:p>
+            <w:pPr>
+              <w:outlineLvl w:val="0"/>
+              <w:rPr>
+                <w:rFonts w:ascii="Arial" w:hAnsi="Arial" w:cs="Arial"/>
+                <w:shd w:val="clear" w:color="auto" w:fill="FFFFFF"/>
+              </w:rPr>
+            </w:pPr>
+            <w:r>
+              <w:rPr>
+                <w:rFonts w:ascii="Arial" w:hAnsi="Arial" w:cs="Arial"/>
+                <w:shd w:val="clear" w:color="auto" w:fill="FFFFFF"/>
+              </w:rPr>
+              <w:t xml:space="preserve">- Used </w:t>
+            </w:r>
+            <w:proofErr w:type="spellStart"/>
+            <w:r>
+              <w:rPr>
+                <w:rFonts w:ascii="Arial" w:hAnsi="Arial" w:cs="Arial"/>
+                <w:shd w:val="clear" w:color="auto" w:fill="FFFFFF"/>
+              </w:rPr>
+              <w:t>numpy's</w:t>
+            </w:r>
+            <w:proofErr w:type="spellEnd"/>
+            <w:r>
+              <w:rPr>
+                <w:rFonts w:ascii="Arial" w:hAnsi="Arial" w:cs="Arial"/>
+                <w:shd w:val="clear" w:color="auto" w:fill="FFFFFF"/>
+              </w:rPr>
+              <w:t xml:space="preserve"> </w:t>
+            </w:r>
+            <w:proofErr w:type="spellStart"/>
+            <w:r>
+              <w:rPr>
+                <w:rFonts w:ascii="Arial" w:hAnsi="Arial" w:cs="Arial"/>
+                <w:shd w:val="clear" w:color="auto" w:fill="FFFFFF"/>
+              </w:rPr>
+              <w:t>genfromtxt</w:t>
+            </w:r>
+            <w:proofErr w:type="spellEnd"/>
+            <w:r>
+              <w:rPr>
+                <w:rFonts w:ascii="Arial" w:hAnsi="Arial" w:cs="Arial"/>
+                <w:shd w:val="clear" w:color="auto" w:fill="FFFFFF"/>
+              </w:rPr>
+              <w:t xml:space="preserve"> instead, but dataset is too large and takes too long to process</w:t>
+            </w:r>
+          </w:p>
+        </w:tc>
+      </w:tr>
+      <w:tr>
+        <w:tc>
+          <w:tcPr>
+            <w:tcW w:w="0" w:type="auto"/>
+          </w:tcPr>
+          <w:p>
+            <w:pPr>
+              <w:outlineLvl w:val="0"/>
+              <w:rPr>
+                <w:rFonts w:ascii="Arial" w:hAnsi="Arial" w:cs="Arial"/>
+                <w:shd w:val="clear" w:color="auto" w:fill="FFFFFF"/>
+              </w:rPr>
+            </w:pPr>
+            <w:r>
+              <w:rPr>
+                <w:rFonts w:ascii="Arial" w:hAnsi="Arial" w:cs="Arial"/>
+                <w:shd w:val="clear" w:color="auto" w:fill="FFFFFF"/>
+              </w:rPr>
+              <w:t>0</w:t>
+            </w:r>
+            <w:r>
+              <w:rPr>
+                <w:rFonts w:ascii="Arial" w:hAnsi="Arial" w:cs="Arial"/>
+                <w:shd w:val="clear" w:color="auto" w:fill="FFFFFF"/>
+              </w:rPr>
+              <w:t>4</w:t>
+            </w:r>
+            <w:r>
+              <w:rPr>
+                <w:rFonts w:ascii="Arial" w:hAnsi="Arial" w:cs="Arial"/>
+                <w:shd w:val="clear" w:color="auto" w:fill="FFFFFF"/>
+              </w:rPr>
+              <w:t>/11/2022</w:t>
+            </w:r>
+          </w:p>
+        </w:tc>
+        <w:tc>
+          <w:tcPr>
+            <w:tcW w:w="0" w:type="auto"/>
+          </w:tcPr>
+          <w:p>
+            <w:pPr>
+              <w:outlineLvl w:val="0"/>
+              <w:rPr>
+                <w:rFonts w:ascii="Arial" w:hAnsi="Arial" w:cs="Arial"/>
+                <w:shd w:val="clear" w:color="auto" w:fill="FFFFFF"/>
+              </w:rPr>
+            </w:pPr>
+            <w:r>
+              <w:rPr>
+                <w:rFonts w:ascii="Arial" w:hAnsi="Arial" w:cs="Arial"/>
+                <w:shd w:val="clear" w:color="auto" w:fill="FFFFFF"/>
+              </w:rPr>
+              <w:t xml:space="preserve">- Cleaned the data: getting rid of model, </w:t>
+            </w:r>
+            <w:proofErr w:type="gramStart"/>
+            <w:r>
+              <w:rPr>
+                <w:rFonts w:ascii="Arial" w:hAnsi="Arial" w:cs="Arial"/>
+                <w:shd w:val="clear" w:color="auto" w:fill="FFFFFF"/>
+              </w:rPr>
+              <w:t>transmission</w:t>
+            </w:r>
+            <w:proofErr w:type="gramEnd"/>
+            <w:r>
+              <w:rPr>
+                <w:rFonts w:ascii="Arial" w:hAnsi="Arial" w:cs="Arial"/>
+                <w:shd w:val="clear" w:color="auto" w:fill="FFFFFF"/>
+              </w:rPr>
+              <w:t xml:space="preserve"> and fuel type.</w:t>
+            </w:r>
+          </w:p>
+          <w:p>
+            <w:pPr>
+              <w:outlineLvl w:val="0"/>
+              <w:rPr>
+                <w:rFonts w:ascii="Arial" w:hAnsi="Arial" w:cs="Arial"/>
+                <w:shd w:val="clear" w:color="auto" w:fill="FFFFFF"/>
+              </w:rPr>
+            </w:pPr>
+            <w:r>
+              <w:rPr>
+                <w:rFonts w:ascii="Arial" w:hAnsi="Arial" w:cs="Arial"/>
+                <w:shd w:val="clear" w:color="auto" w:fill="FFFFFF"/>
+              </w:rPr>
+              <w:t>- Broke down dataset into first 200 entries, because dataset is too large to process</w:t>
+            </w:r>
+          </w:p>
+          <w:p>
+            <w:pPr>
+              <w:outlineLvl w:val="0"/>
+              <w:rPr>
+                <w:rFonts w:ascii="Arial" w:hAnsi="Arial" w:cs="Arial"/>
+                <w:shd w:val="clear" w:color="auto" w:fill="FFFFFF"/>
+              </w:rPr>
+            </w:pPr>
+            <w:r>
+              <w:rPr>
+                <w:rFonts w:ascii="Arial" w:hAnsi="Arial" w:cs="Arial"/>
+                <w:shd w:val="clear" w:color="auto" w:fill="FFFFFF"/>
+              </w:rPr>
+              <w:t>- Created method for 1NN to test</w:t>
+            </w:r>
+          </w:p>
+          <w:p>
+            <w:pPr>
+              <w:outlineLvl w:val="0"/>
+              <w:rPr>
+                <w:rFonts w:ascii="Arial" w:hAnsi="Arial" w:cs="Arial"/>
+                <w:shd w:val="clear" w:color="auto" w:fill="FFFFFF"/>
+              </w:rPr>
+            </w:pPr>
+            <w:r>
+              <w:rPr>
+                <w:rFonts w:ascii="Arial" w:hAnsi="Arial" w:cs="Arial"/>
+                <w:shd w:val="clear" w:color="auto" w:fill="FFFFFF"/>
+              </w:rPr>
+              <w:t xml:space="preserve">- </w:t>
+            </w:r>
+            <w:proofErr w:type="spellStart"/>
+            <w:r>
+              <w:rPr>
+                <w:rFonts w:ascii="Arial" w:hAnsi="Arial" w:cs="Arial"/>
+                <w:shd w:val="clear" w:color="auto" w:fill="FFFFFF"/>
+              </w:rPr>
+              <w:t>Numpy's</w:t>
+            </w:r>
+            <w:proofErr w:type="spellEnd"/>
+            <w:r>
+              <w:rPr>
+                <w:rFonts w:ascii="Arial" w:hAnsi="Arial" w:cs="Arial"/>
+                <w:shd w:val="clear" w:color="auto" w:fill="FFFFFF"/>
+              </w:rPr>
+              <w:t xml:space="preserve"> </w:t>
+            </w:r>
+            <w:proofErr w:type="spellStart"/>
+            <w:r>
+              <w:rPr>
+                <w:rFonts w:ascii="Arial" w:hAnsi="Arial" w:cs="Arial"/>
+                <w:shd w:val="clear" w:color="auto" w:fill="FFFFFF"/>
+              </w:rPr>
+              <w:t>genfromtxt</w:t>
+            </w:r>
+            <w:proofErr w:type="spellEnd"/>
+            <w:r>
+              <w:rPr>
+                <w:rFonts w:ascii="Arial" w:hAnsi="Arial" w:cs="Arial"/>
+                <w:shd w:val="clear" w:color="auto" w:fill="FFFFFF"/>
+              </w:rPr>
+              <w:t xml:space="preserve"> doesn't like the </w:t>
+            </w:r>
+            <w:proofErr w:type="spellStart"/>
+            <w:r>
+              <w:rPr>
+                <w:rFonts w:ascii="Arial" w:hAnsi="Arial" w:cs="Arial"/>
+                <w:shd w:val="clear" w:color="auto" w:fill="FFFFFF"/>
+              </w:rPr>
+              <w:t>engineSize</w:t>
+            </w:r>
+            <w:proofErr w:type="spellEnd"/>
+            <w:r>
+              <w:rPr>
+                <w:rFonts w:ascii="Arial" w:hAnsi="Arial" w:cs="Arial"/>
+                <w:shd w:val="clear" w:color="auto" w:fill="FFFFFF"/>
+              </w:rPr>
+              <w:t xml:space="preserve"> and tax variables - so I have left them out for the time being   </w:t>
+            </w:r>
+          </w:p>
+        </w:tc>
+      </w:tr>
+      <w:tr>
+        <w:tc>
+          <w:tcPr>
+            <w:tcW w:w="0" w:type="auto"/>
+          </w:tcPr>
+          <w:p>
+            <w:pPr>
+              <w:outlineLvl w:val="0"/>
+              <w:rPr>
+                <w:rFonts w:ascii="Arial" w:hAnsi="Arial" w:cs="Arial"/>
+                <w:shd w:val="clear" w:color="auto" w:fill="FFFFFF"/>
+              </w:rPr>
+            </w:pPr>
+            <w:r>
+              <w:rPr>
+                <w:rFonts w:ascii="Arial" w:hAnsi="Arial" w:cs="Arial"/>
+                <w:shd w:val="clear" w:color="auto" w:fill="FFFFFF"/>
+              </w:rPr>
+              <w:t>0</w:t>
+            </w:r>
+            <w:r>
+              <w:rPr>
+                <w:rFonts w:ascii="Arial" w:hAnsi="Arial" w:cs="Arial"/>
+                <w:shd w:val="clear" w:color="auto" w:fill="FFFFFF"/>
+              </w:rPr>
+              <w:t>5</w:t>
+            </w:r>
+            <w:r>
+              <w:rPr>
+                <w:rFonts w:ascii="Arial" w:hAnsi="Arial" w:cs="Arial"/>
+                <w:shd w:val="clear" w:color="auto" w:fill="FFFFFF"/>
+              </w:rPr>
+              <w:t>/11/2022</w:t>
+            </w:r>
+          </w:p>
+        </w:tc>
+        <w:tc>
+          <w:tcPr>
+            <w:tcW w:w="0" w:type="auto"/>
+          </w:tcPr>
+          <w:p>
+            <w:pPr>
+              <w:outlineLvl w:val="0"/>
+              <w:rPr>
+                <w:rFonts w:ascii="Arial" w:hAnsi="Arial" w:cs="Arial"/>
+                <w:shd w:val="clear" w:color="auto" w:fill="FFFFFF"/>
+              </w:rPr>
+            </w:pPr>
+            <w:r>
+              <w:rPr>
+                <w:rFonts w:ascii="Arial" w:hAnsi="Arial" w:cs="Arial"/>
+                <w:shd w:val="clear" w:color="auto" w:fill="FFFFFF"/>
+              </w:rPr>
+              <w:t>- Created a prediction method to predict the price of the cars</w:t>
+            </w:r>
+          </w:p>
+          <w:p>
+            <w:pPr>
+              <w:outlineLvl w:val="0"/>
+              <w:rPr>
+                <w:rFonts w:ascii="Arial" w:hAnsi="Arial" w:cs="Arial"/>
+                <w:shd w:val="clear" w:color="auto" w:fill="FFFFFF"/>
+              </w:rPr>
+            </w:pPr>
+            <w:r>
+              <w:rPr>
+                <w:rFonts w:ascii="Arial" w:hAnsi="Arial" w:cs="Arial"/>
+                <w:shd w:val="clear" w:color="auto" w:fill="FFFFFF"/>
+              </w:rPr>
+              <w:t>- Results from prediction method are returning in an unwanted format</w:t>
+            </w:r>
+          </w:p>
+          <w:p>
+            <w:pPr>
+              <w:outlineLvl w:val="0"/>
+              <w:rPr>
+                <w:rFonts w:ascii="Arial" w:hAnsi="Arial" w:cs="Arial"/>
+                <w:shd w:val="clear" w:color="auto" w:fill="FFFFFF"/>
+              </w:rPr>
+            </w:pPr>
+            <w:r>
+              <w:rPr>
+                <w:rFonts w:ascii="Arial" w:hAnsi="Arial" w:cs="Arial"/>
+                <w:shd w:val="clear" w:color="auto" w:fill="FFFFFF"/>
+              </w:rPr>
+              <w:t xml:space="preserve">- Using Pandas library to read from library - for </w:t>
+            </w:r>
+            <w:r>
+              <w:rPr>
+                <w:rFonts w:ascii="Arial" w:hAnsi="Arial" w:cs="Arial"/>
+                <w:shd w:val="clear" w:color="auto" w:fill="FFFFFF"/>
+              </w:rPr>
+              <w:t>efficiency</w:t>
+            </w:r>
+            <w:r>
+              <w:rPr>
+                <w:rFonts w:ascii="Arial" w:hAnsi="Arial" w:cs="Arial"/>
+                <w:shd w:val="clear" w:color="auto" w:fill="FFFFFF"/>
+              </w:rPr>
+              <w:t xml:space="preserve"> and better readings from the dataset</w:t>
+            </w:r>
+          </w:p>
+          <w:p>
+            <w:pPr>
+              <w:outlineLvl w:val="0"/>
+              <w:rPr>
+                <w:rFonts w:ascii="Arial" w:hAnsi="Arial" w:cs="Arial"/>
+                <w:shd w:val="clear" w:color="auto" w:fill="FFFFFF"/>
+              </w:rPr>
+            </w:pPr>
+            <w:r>
+              <w:rPr>
+                <w:rFonts w:ascii="Arial" w:hAnsi="Arial" w:cs="Arial"/>
+                <w:shd w:val="clear" w:color="auto" w:fill="FFFFFF"/>
+              </w:rPr>
+              <w:t>- Created a seaborn heatmap to visualise dataset</w:t>
+            </w:r>
+          </w:p>
+          <w:p>
+            <w:pPr>
+              <w:outlineLvl w:val="0"/>
+              <w:rPr>
+                <w:rFonts w:ascii="Arial" w:hAnsi="Arial" w:cs="Arial"/>
+                <w:shd w:val="clear" w:color="auto" w:fill="FFFFFF"/>
+              </w:rPr>
+            </w:pPr>
+            <w:r>
+              <w:rPr>
+                <w:rFonts w:ascii="Arial" w:hAnsi="Arial" w:cs="Arial"/>
+                <w:shd w:val="clear" w:color="auto" w:fill="FFFFFF"/>
+              </w:rPr>
+              <w:t xml:space="preserve">- </w:t>
+            </w:r>
+            <w:proofErr w:type="gramStart"/>
+            <w:r>
+              <w:rPr>
+                <w:rFonts w:ascii="Arial" w:hAnsi="Arial" w:cs="Arial"/>
+                <w:shd w:val="clear" w:color="auto" w:fill="FFFFFF"/>
+              </w:rPr>
+              <w:t>Looked into</w:t>
+            </w:r>
+            <w:proofErr w:type="gramEnd"/>
+            <w:r>
+              <w:rPr>
+                <w:rFonts w:ascii="Arial" w:hAnsi="Arial" w:cs="Arial"/>
+                <w:shd w:val="clear" w:color="auto" w:fill="FFFFFF"/>
+              </w:rPr>
+              <w:t xml:space="preserve"> </w:t>
+            </w:r>
+            <w:proofErr w:type="spellStart"/>
+            <w:r>
+              <w:rPr>
+                <w:rFonts w:ascii="Arial" w:hAnsi="Arial" w:cs="Arial"/>
+                <w:shd w:val="clear" w:color="auto" w:fill="FFFFFF"/>
+              </w:rPr>
+              <w:t>Seaborn's</w:t>
+            </w:r>
+            <w:proofErr w:type="spellEnd"/>
+            <w:r>
+              <w:rPr>
+                <w:rFonts w:ascii="Arial" w:hAnsi="Arial" w:cs="Arial"/>
+                <w:shd w:val="clear" w:color="auto" w:fill="FFFFFF"/>
+              </w:rPr>
+              <w:t xml:space="preserve"> </w:t>
+            </w:r>
+            <w:proofErr w:type="spellStart"/>
+            <w:r>
+              <w:rPr>
+                <w:rFonts w:ascii="Arial" w:hAnsi="Arial" w:cs="Arial"/>
+                <w:shd w:val="clear" w:color="auto" w:fill="FFFFFF"/>
+              </w:rPr>
+              <w:t>distplots</w:t>
+            </w:r>
+            <w:proofErr w:type="spellEnd"/>
+            <w:r>
+              <w:rPr>
+                <w:rFonts w:ascii="Arial" w:hAnsi="Arial" w:cs="Arial"/>
+                <w:shd w:val="clear" w:color="auto" w:fill="FFFFFF"/>
+              </w:rPr>
+              <w:t xml:space="preserve"> graph</w:t>
+            </w:r>
+          </w:p>
+        </w:tc>
+      </w:tr>
+      <w:tr>
+        <w:tc>
+          <w:tcPr>
+            <w:tcW w:w="0" w:type="auto"/>
+          </w:tcPr>
+          <w:p>
+            <w:pPr>
+              <w:outlineLvl w:val="0"/>
+              <w:rPr>
+                <w:rFonts w:ascii="Arial" w:hAnsi="Arial" w:cs="Arial"/>
+                <w:shd w:val="clear" w:color="auto" w:fill="FFFFFF"/>
+              </w:rPr>
+            </w:pPr>
+            <w:r>
+              <w:rPr>
+                <w:rFonts w:ascii="Arial" w:hAnsi="Arial" w:cs="Arial"/>
+                <w:shd w:val="clear" w:color="auto" w:fill="FFFFFF"/>
+              </w:rPr>
+              <w:t>17/11/2022</w:t>
+            </w:r>
+          </w:p>
+        </w:tc>
+        <w:tc>
+          <w:tcPr>
+            <w:tcW w:w="0" w:type="auto"/>
+          </w:tcPr>
+          <w:p>
+            <w:pPr>
+              <w:outlineLvl w:val="0"/>
+              <w:rPr>
+                <w:rFonts w:ascii="Arial" w:hAnsi="Arial" w:cs="Arial"/>
+                <w:shd w:val="clear" w:color="auto" w:fill="FFFFFF"/>
+              </w:rPr>
+            </w:pPr>
+            <w:r>
+              <w:rPr>
+                <w:rFonts w:ascii="Arial" w:hAnsi="Arial" w:cs="Arial"/>
+                <w:shd w:val="clear" w:color="auto" w:fill="FFFFFF"/>
+              </w:rPr>
+              <w:t xml:space="preserve">- Began writing the evaluation method for KNN - is </w:t>
+            </w:r>
+            <w:r>
+              <w:rPr>
+                <w:rFonts w:ascii="Arial" w:hAnsi="Arial" w:cs="Arial"/>
+                <w:shd w:val="clear" w:color="auto" w:fill="FFFFFF"/>
+              </w:rPr>
+              <w:t>currently</w:t>
+            </w:r>
+            <w:r>
+              <w:rPr>
+                <w:rFonts w:ascii="Arial" w:hAnsi="Arial" w:cs="Arial"/>
+                <w:shd w:val="clear" w:color="auto" w:fill="FFFFFF"/>
+              </w:rPr>
+              <w:t xml:space="preserve"> suited for classification, not regression</w:t>
+            </w:r>
+          </w:p>
+          <w:p>
+            <w:pPr>
+              <w:outlineLvl w:val="0"/>
+              <w:rPr>
+                <w:rFonts w:ascii="Arial" w:hAnsi="Arial" w:cs="Arial"/>
+                <w:shd w:val="clear" w:color="auto" w:fill="FFFFFF"/>
+              </w:rPr>
+            </w:pPr>
+            <w:r>
+              <w:rPr>
+                <w:rFonts w:ascii="Arial" w:hAnsi="Arial" w:cs="Arial"/>
+                <w:shd w:val="clear" w:color="auto" w:fill="FFFFFF"/>
+              </w:rPr>
+              <w:t>- Began work writing interim report.</w:t>
+            </w:r>
+          </w:p>
+        </w:tc>
+      </w:tr>
+      <w:tr>
+        <w:tc>
+          <w:tcPr>
+            <w:tcW w:w="0" w:type="auto"/>
+          </w:tcPr>
+          <w:p>
+            <w:pPr>
+              <w:outlineLvl w:val="0"/>
+              <w:rPr>
+                <w:rFonts w:ascii="Arial" w:hAnsi="Arial" w:cs="Arial"/>
+                <w:shd w:val="clear" w:color="auto" w:fill="FFFFFF"/>
+              </w:rPr>
+            </w:pPr>
+            <w:r>
+              <w:rPr>
+                <w:rFonts w:ascii="Arial" w:hAnsi="Arial" w:cs="Arial"/>
+                <w:shd w:val="clear" w:color="auto" w:fill="FFFFFF"/>
+              </w:rPr>
+              <w:lastRenderedPageBreak/>
+              <w:t>1</w:t>
+            </w:r>
+            <w:r>
+              <w:rPr>
+                <w:rFonts w:ascii="Arial" w:hAnsi="Arial" w:cs="Arial"/>
+                <w:shd w:val="clear" w:color="auto" w:fill="FFFFFF"/>
+              </w:rPr>
+              <w:t>8</w:t>
+            </w:r>
+            <w:r>
+              <w:rPr>
+                <w:rFonts w:ascii="Arial" w:hAnsi="Arial" w:cs="Arial"/>
+                <w:shd w:val="clear" w:color="auto" w:fill="FFFFFF"/>
+              </w:rPr>
+              <w:t>/11/2022</w:t>
+            </w:r>
+          </w:p>
+        </w:tc>
+        <w:tc>
+          <w:tcPr>
+            <w:tcW w:w="0" w:type="auto"/>
+          </w:tcPr>
+          <w:p>
+            <w:pPr>
+              <w:outlineLvl w:val="0"/>
+              <w:rPr>
+                <w:rFonts w:ascii="Arial" w:hAnsi="Arial" w:cs="Arial"/>
+                <w:shd w:val="clear" w:color="auto" w:fill="FFFFFF"/>
+              </w:rPr>
+            </w:pPr>
+            <w:r>
+              <w:rPr>
+                <w:rFonts w:ascii="Arial" w:hAnsi="Arial" w:cs="Arial"/>
+                <w:shd w:val="clear" w:color="auto" w:fill="FFFFFF"/>
+              </w:rPr>
+              <w:t>- Began writing the methodology in the interim report</w:t>
+            </w:r>
+          </w:p>
+        </w:tc>
+      </w:tr>
+      <w:tr>
+        <w:tc>
+          <w:tcPr>
+            <w:tcW w:w="0" w:type="auto"/>
+          </w:tcPr>
+          <w:p>
+            <w:pPr>
+              <w:outlineLvl w:val="0"/>
+              <w:rPr>
+                <w:rFonts w:ascii="Arial" w:hAnsi="Arial" w:cs="Arial"/>
+                <w:shd w:val="clear" w:color="auto" w:fill="FFFFFF"/>
+              </w:rPr>
+            </w:pPr>
+            <w:r>
+              <w:rPr>
+                <w:rFonts w:ascii="Arial" w:hAnsi="Arial" w:cs="Arial"/>
+                <w:shd w:val="clear" w:color="auto" w:fill="FFFFFF"/>
+              </w:rPr>
+              <w:t>21</w:t>
+            </w:r>
+            <w:r>
+              <w:rPr>
+                <w:rFonts w:ascii="Arial" w:hAnsi="Arial" w:cs="Arial"/>
+                <w:shd w:val="clear" w:color="auto" w:fill="FFFFFF"/>
+              </w:rPr>
+              <w:t>/11/2022</w:t>
+            </w:r>
+          </w:p>
+        </w:tc>
+        <w:tc>
+          <w:tcPr>
+            <w:tcW w:w="0" w:type="auto"/>
+          </w:tcPr>
+          <w:p>
+            <w:pPr>
+              <w:outlineLvl w:val="0"/>
+              <w:rPr>
+                <w:rFonts w:ascii="Arial" w:hAnsi="Arial" w:cs="Arial"/>
+                <w:shd w:val="clear" w:color="auto" w:fill="FFFFFF"/>
+              </w:rPr>
+            </w:pPr>
+            <w:r>
+              <w:rPr>
+                <w:rFonts w:ascii="Arial" w:hAnsi="Arial" w:cs="Arial"/>
+                <w:shd w:val="clear" w:color="auto" w:fill="FFFFFF"/>
+              </w:rPr>
+              <w:t xml:space="preserve">- Begun </w:t>
+            </w:r>
+            <w:r>
+              <w:rPr>
+                <w:rFonts w:ascii="Arial" w:hAnsi="Arial" w:cs="Arial"/>
+                <w:shd w:val="clear" w:color="auto" w:fill="FFFFFF"/>
+              </w:rPr>
+              <w:t>writing</w:t>
+            </w:r>
+            <w:r>
+              <w:rPr>
+                <w:rFonts w:ascii="Arial" w:hAnsi="Arial" w:cs="Arial"/>
+                <w:shd w:val="clear" w:color="auto" w:fill="FFFFFF"/>
+              </w:rPr>
+              <w:t xml:space="preserve"> </w:t>
+            </w:r>
+            <w:r>
+              <w:rPr>
+                <w:rFonts w:ascii="Arial" w:hAnsi="Arial" w:cs="Arial"/>
+                <w:shd w:val="clear" w:color="auto" w:fill="FFFFFF"/>
+              </w:rPr>
+              <w:t>description</w:t>
+            </w:r>
+            <w:r>
+              <w:rPr>
+                <w:rFonts w:ascii="Arial" w:hAnsi="Arial" w:cs="Arial"/>
+                <w:shd w:val="clear" w:color="auto" w:fill="FFFFFF"/>
+              </w:rPr>
+              <w:t xml:space="preserve"> of KNN algorithm to Interim report</w:t>
+            </w:r>
+          </w:p>
+        </w:tc>
+      </w:tr>
+      <w:tr>
+        <w:tc>
+          <w:tcPr>
+            <w:tcW w:w="0" w:type="auto"/>
+          </w:tcPr>
+          <w:p>
+            <w:pPr>
+              <w:outlineLvl w:val="0"/>
+              <w:rPr>
+                <w:rFonts w:ascii="Arial" w:hAnsi="Arial" w:cs="Arial"/>
+                <w:shd w:val="clear" w:color="auto" w:fill="FFFFFF"/>
+              </w:rPr>
+            </w:pPr>
+            <w:r>
+              <w:rPr>
+                <w:rFonts w:ascii="Arial" w:hAnsi="Arial" w:cs="Arial"/>
+                <w:shd w:val="clear" w:color="auto" w:fill="FFFFFF"/>
+              </w:rPr>
+              <w:t>23</w:t>
+            </w:r>
+            <w:r>
+              <w:rPr>
+                <w:rFonts w:ascii="Arial" w:hAnsi="Arial" w:cs="Arial"/>
+                <w:shd w:val="clear" w:color="auto" w:fill="FFFFFF"/>
+              </w:rPr>
+              <w:t>/11/2022</w:t>
+            </w:r>
+          </w:p>
+        </w:tc>
+        <w:tc>
+          <w:tcPr>
+            <w:tcW w:w="0" w:type="auto"/>
+          </w:tcPr>
+          <w:p>
+            <w:pPr>
+              <w:outlineLvl w:val="0"/>
+              <w:rPr>
+                <w:rFonts w:ascii="Arial" w:hAnsi="Arial" w:cs="Arial"/>
+                <w:shd w:val="clear" w:color="auto" w:fill="FFFFFF"/>
+              </w:rPr>
+            </w:pPr>
+            <w:r>
+              <w:rPr>
+                <w:rFonts w:ascii="Arial" w:hAnsi="Arial" w:cs="Arial"/>
+                <w:shd w:val="clear" w:color="auto" w:fill="FFFFFF"/>
+              </w:rPr>
+              <w:t xml:space="preserve">- Begun coding the </w:t>
+            </w:r>
+            <w:r>
+              <w:rPr>
+                <w:rFonts w:ascii="Arial" w:hAnsi="Arial" w:cs="Arial"/>
+                <w:shd w:val="clear" w:color="auto" w:fill="FFFFFF"/>
+              </w:rPr>
+              <w:t>decision</w:t>
+            </w:r>
+            <w:r>
+              <w:rPr>
+                <w:rFonts w:ascii="Arial" w:hAnsi="Arial" w:cs="Arial"/>
+                <w:shd w:val="clear" w:color="auto" w:fill="FFFFFF"/>
+              </w:rPr>
+              <w:t xml:space="preserve"> tree algorithm: imported &amp; split data, method using scikit-learn, entropy method</w:t>
+            </w:r>
+          </w:p>
+          <w:p>
+            <w:pPr>
+              <w:outlineLvl w:val="0"/>
+              <w:rPr>
+                <w:rFonts w:ascii="Arial" w:hAnsi="Arial" w:cs="Arial"/>
+                <w:shd w:val="clear" w:color="auto" w:fill="FFFFFF"/>
+              </w:rPr>
+            </w:pPr>
+            <w:r>
+              <w:rPr>
+                <w:rFonts w:ascii="Arial" w:hAnsi="Arial" w:cs="Arial"/>
+                <w:shd w:val="clear" w:color="auto" w:fill="FFFFFF"/>
+              </w:rPr>
+              <w:t xml:space="preserve">- Begun </w:t>
+            </w:r>
+            <w:r>
+              <w:rPr>
+                <w:rFonts w:ascii="Arial" w:hAnsi="Arial" w:cs="Arial"/>
+                <w:shd w:val="clear" w:color="auto" w:fill="FFFFFF"/>
+              </w:rPr>
+              <w:t>writing</w:t>
+            </w:r>
+            <w:r>
+              <w:rPr>
+                <w:rFonts w:ascii="Arial" w:hAnsi="Arial" w:cs="Arial"/>
+                <w:shd w:val="clear" w:color="auto" w:fill="FFFFFF"/>
+              </w:rPr>
+              <w:t xml:space="preserve"> </w:t>
+            </w:r>
+            <w:r>
+              <w:rPr>
+                <w:rFonts w:ascii="Arial" w:hAnsi="Arial" w:cs="Arial"/>
+                <w:shd w:val="clear" w:color="auto" w:fill="FFFFFF"/>
+              </w:rPr>
+              <w:t>description</w:t>
+            </w:r>
+            <w:r>
+              <w:rPr>
+                <w:rFonts w:ascii="Arial" w:hAnsi="Arial" w:cs="Arial"/>
+                <w:shd w:val="clear" w:color="auto" w:fill="FFFFFF"/>
+              </w:rPr>
+              <w:t xml:space="preserve"> of decision algorithm to Interim report</w:t>
+            </w:r>
+          </w:p>
+          <w:p>
+            <w:pPr>
+              <w:outlineLvl w:val="0"/>
+              <w:rPr>
+                <w:rFonts w:ascii="Arial" w:hAnsi="Arial" w:cs="Arial"/>
+                <w:shd w:val="clear" w:color="auto" w:fill="FFFFFF"/>
+              </w:rPr>
+            </w:pPr>
+            <w:r>
+              <w:rPr>
+                <w:rFonts w:ascii="Arial" w:hAnsi="Arial" w:cs="Arial"/>
+                <w:shd w:val="clear" w:color="auto" w:fill="FFFFFF"/>
+              </w:rPr>
+              <w:t xml:space="preserve">- Attempted to </w:t>
+            </w:r>
+            <w:r>
+              <w:rPr>
+                <w:rFonts w:ascii="Arial" w:hAnsi="Arial" w:cs="Arial"/>
+                <w:shd w:val="clear" w:color="auto" w:fill="FFFFFF"/>
+              </w:rPr>
+              <w:t>visualise</w:t>
+            </w:r>
+            <w:r>
+              <w:rPr>
+                <w:rFonts w:ascii="Arial" w:hAnsi="Arial" w:cs="Arial"/>
+                <w:shd w:val="clear" w:color="auto" w:fill="FFFFFF"/>
+              </w:rPr>
+              <w:t xml:space="preserve"> the</w:t>
+            </w:r>
+            <w:r>
+              <w:rPr>
+                <w:rFonts w:ascii="Arial" w:hAnsi="Arial" w:cs="Arial"/>
+                <w:shd w:val="clear" w:color="auto" w:fill="FFFFFF"/>
+              </w:rPr>
+              <w:t xml:space="preserve"> </w:t>
+            </w:r>
+            <w:r>
+              <w:rPr>
+                <w:rFonts w:ascii="Arial" w:hAnsi="Arial" w:cs="Arial"/>
+                <w:shd w:val="clear" w:color="auto" w:fill="FFFFFF"/>
+              </w:rPr>
+              <w:t>decision tree</w:t>
+            </w:r>
+          </w:p>
+        </w:tc>
+      </w:tr>
+      <w:tr>
+        <w:tc>
+          <w:tcPr>
+            <w:tcW w:w="0" w:type="auto"/>
+          </w:tcPr>
+          <w:p>
+            <w:pPr>
+              <w:outlineLvl w:val="0"/>
+              <w:rPr>
+                <w:rFonts w:ascii="Arial" w:hAnsi="Arial" w:cs="Arial"/>
+                <w:shd w:val="clear" w:color="auto" w:fill="FFFFFF"/>
+              </w:rPr>
+            </w:pPr>
+            <w:r>
+              <w:rPr>
+                <w:rFonts w:ascii="Arial" w:hAnsi="Arial" w:cs="Arial"/>
+                <w:shd w:val="clear" w:color="auto" w:fill="FFFFFF"/>
+              </w:rPr>
+              <w:t>25</w:t>
+            </w:r>
+            <w:r>
+              <w:rPr>
+                <w:rFonts w:ascii="Arial" w:hAnsi="Arial" w:cs="Arial"/>
+                <w:shd w:val="clear" w:color="auto" w:fill="FFFFFF"/>
+              </w:rPr>
+              <w:t>/11/2022</w:t>
+            </w:r>
+          </w:p>
+        </w:tc>
+        <w:tc>
+          <w:tcPr>
+            <w:tcW w:w="0" w:type="auto"/>
+          </w:tcPr>
+          <w:p>
+            <w:pPr>
+              <w:outlineLvl w:val="0"/>
+              <w:rPr>
+                <w:rFonts w:ascii="Arial" w:hAnsi="Arial" w:cs="Arial"/>
+                <w:shd w:val="clear" w:color="auto" w:fill="FFFFFF"/>
+              </w:rPr>
+            </w:pPr>
+            <w:r>
+              <w:rPr>
+                <w:rFonts w:ascii="Arial" w:hAnsi="Arial" w:cs="Arial"/>
+                <w:shd w:val="clear" w:color="auto" w:fill="FFFFFF"/>
+              </w:rPr>
+              <w:t>- Normalised data for KNN</w:t>
+            </w:r>
+          </w:p>
+          <w:p>
+            <w:pPr>
+              <w:outlineLvl w:val="0"/>
+              <w:rPr>
+                <w:rFonts w:ascii="Arial" w:hAnsi="Arial" w:cs="Arial"/>
+                <w:shd w:val="clear" w:color="auto" w:fill="FFFFFF"/>
+              </w:rPr>
+            </w:pPr>
+            <w:r>
+              <w:rPr>
+                <w:rFonts w:ascii="Arial" w:hAnsi="Arial" w:cs="Arial"/>
+                <w:shd w:val="clear" w:color="auto" w:fill="FFFFFF"/>
+              </w:rPr>
+              <w:t>- Added preprocessing and normalization to Interim report</w:t>
+            </w:r>
+          </w:p>
+          <w:p>
+            <w:pPr>
+              <w:outlineLvl w:val="0"/>
+              <w:rPr>
+                <w:rFonts w:ascii="Arial" w:hAnsi="Arial" w:cs="Arial"/>
+                <w:shd w:val="clear" w:color="auto" w:fill="FFFFFF"/>
+              </w:rPr>
+            </w:pPr>
+            <w:r>
+              <w:rPr>
+                <w:rFonts w:ascii="Arial" w:hAnsi="Arial" w:cs="Arial"/>
+                <w:shd w:val="clear" w:color="auto" w:fill="FFFFFF"/>
+              </w:rPr>
+              <w:t>- Removed unnecessary .txt files</w:t>
+            </w:r>
+          </w:p>
+        </w:tc>
+      </w:tr>
+      <w:tr>
+        <w:tc>
+          <w:tcPr>
+            <w:tcW w:w="0" w:type="auto"/>
+          </w:tcPr>
+          <w:p>
+            <w:pPr>
+              <w:outlineLvl w:val="0"/>
+              <w:rPr>
+                <w:rFonts w:ascii="Arial" w:hAnsi="Arial" w:cs="Arial"/>
+                <w:shd w:val="clear" w:color="auto" w:fill="FFFFFF"/>
+              </w:rPr>
+            </w:pPr>
+            <w:r>
+              <w:rPr>
+                <w:rFonts w:ascii="Arial" w:hAnsi="Arial" w:cs="Arial"/>
+                <w:shd w:val="clear" w:color="auto" w:fill="FFFFFF"/>
+              </w:rPr>
+              <w:t>26</w:t>
+            </w:r>
+            <w:r>
+              <w:rPr>
+                <w:rFonts w:ascii="Arial" w:hAnsi="Arial" w:cs="Arial"/>
+                <w:shd w:val="clear" w:color="auto" w:fill="FFFFFF"/>
+              </w:rPr>
+              <w:t>/11/2022</w:t>
+            </w:r>
+          </w:p>
+        </w:tc>
+        <w:tc>
+          <w:tcPr>
+            <w:tcW w:w="0" w:type="auto"/>
+          </w:tcPr>
+          <w:p>
+            <w:pPr>
+              <w:outlineLvl w:val="0"/>
+              <w:rPr>
+                <w:rFonts w:ascii="Arial" w:hAnsi="Arial" w:cs="Arial"/>
+                <w:shd w:val="clear" w:color="auto" w:fill="FFFFFF"/>
+              </w:rPr>
+            </w:pPr>
+            <w:r>
+              <w:rPr>
+                <w:rFonts w:ascii="Arial" w:hAnsi="Arial" w:cs="Arial"/>
+                <w:shd w:val="clear" w:color="auto" w:fill="FFFFFF"/>
+              </w:rPr>
+              <w:t>- Fixed issued with reading normalised data</w:t>
+            </w:r>
+          </w:p>
+          <w:p>
+            <w:pPr>
+              <w:outlineLvl w:val="0"/>
+              <w:rPr>
+                <w:rFonts w:ascii="Arial" w:hAnsi="Arial" w:cs="Arial"/>
+                <w:shd w:val="clear" w:color="auto" w:fill="FFFFFF"/>
+              </w:rPr>
+            </w:pPr>
+            <w:r>
+              <w:rPr>
+                <w:rFonts w:ascii="Arial" w:hAnsi="Arial" w:cs="Arial"/>
+                <w:shd w:val="clear" w:color="auto" w:fill="FFFFFF"/>
+              </w:rPr>
+              <w:t>- Added code examples to interim report</w:t>
+            </w:r>
+          </w:p>
+        </w:tc>
+      </w:tr>
+      <w:tr>
+        <w:tc>
+          <w:tcPr>
+            <w:tcW w:w="0" w:type="auto"/>
+          </w:tcPr>
+          <w:p>
+            <w:pPr>
+              <w:outlineLvl w:val="0"/>
+              <w:rPr>
+                <w:rFonts w:ascii="Arial" w:hAnsi="Arial" w:cs="Arial"/>
+                <w:shd w:val="clear" w:color="auto" w:fill="FFFFFF"/>
+              </w:rPr>
+            </w:pPr>
+            <w:r>
+              <w:rPr>
+                <w:rFonts w:ascii="Arial" w:hAnsi="Arial" w:cs="Arial"/>
+                <w:shd w:val="clear" w:color="auto" w:fill="FFFFFF"/>
+              </w:rPr>
+              <w:t>29</w:t>
+            </w:r>
+            <w:r>
+              <w:rPr>
+                <w:rFonts w:ascii="Arial" w:hAnsi="Arial" w:cs="Arial"/>
+                <w:shd w:val="clear" w:color="auto" w:fill="FFFFFF"/>
+              </w:rPr>
+              <w:t>/11/2022</w:t>
+            </w:r>
+          </w:p>
+        </w:tc>
+        <w:tc>
+          <w:tcPr>
+            <w:tcW w:w="0" w:type="auto"/>
+          </w:tcPr>
+          <w:p>
+            <w:pPr>
+              <w:outlineLvl w:val="0"/>
+              <w:rPr>
+                <w:rFonts w:ascii="Arial" w:hAnsi="Arial" w:cs="Arial"/>
+                <w:shd w:val="clear" w:color="auto" w:fill="FFFFFF"/>
+              </w:rPr>
+            </w:pPr>
+            <w:r>
+              <w:rPr>
+                <w:rFonts w:ascii="Arial" w:hAnsi="Arial" w:cs="Arial"/>
+                <w:shd w:val="clear" w:color="auto" w:fill="FFFFFF"/>
+              </w:rPr>
+              <w:t>- Completed the evaluation method for KNN, using RMSE</w:t>
+            </w:r>
+          </w:p>
+        </w:tc>
+      </w:tr>
+      <w:tr>
+        <w:tc>
+          <w:tcPr>
+            <w:tcW w:w="0" w:type="auto"/>
+          </w:tcPr>
+          <w:p>
+            <w:pPr>
+              <w:outlineLvl w:val="0"/>
+              <w:rPr>
+                <w:rFonts w:ascii="Arial" w:hAnsi="Arial" w:cs="Arial"/>
+                <w:shd w:val="clear" w:color="auto" w:fill="FFFFFF"/>
+              </w:rPr>
+            </w:pPr>
+            <w:r>
+              <w:rPr>
+                <w:rFonts w:ascii="Arial" w:hAnsi="Arial" w:cs="Arial"/>
+                <w:shd w:val="clear" w:color="auto" w:fill="FFFFFF"/>
+              </w:rPr>
+              <w:t>30</w:t>
+            </w:r>
+            <w:r>
+              <w:rPr>
+                <w:rFonts w:ascii="Arial" w:hAnsi="Arial" w:cs="Arial"/>
+                <w:shd w:val="clear" w:color="auto" w:fill="FFFFFF"/>
+              </w:rPr>
+              <w:t>/11/2022</w:t>
+            </w:r>
+          </w:p>
+        </w:tc>
+        <w:tc>
+          <w:tcPr>
+            <w:tcW w:w="0" w:type="auto"/>
+          </w:tcPr>
+          <w:p>
+            <w:pPr>
+              <w:outlineLvl w:val="0"/>
+              <w:rPr>
+                <w:rFonts w:ascii="Arial" w:hAnsi="Arial" w:cs="Arial"/>
+                <w:shd w:val="clear" w:color="auto" w:fill="FFFFFF"/>
+              </w:rPr>
+            </w:pPr>
+            <w:r>
+              <w:rPr>
+                <w:rFonts w:ascii="Arial" w:hAnsi="Arial" w:cs="Arial"/>
+                <w:shd w:val="clear" w:color="auto" w:fill="FFFFFF"/>
+              </w:rPr>
+              <w:t>- Changed how I reduced data set to increase accuracy by 0.3 at peak</w:t>
+            </w:r>
+          </w:p>
+          <w:p>
+            <w:pPr>
+              <w:outlineLvl w:val="0"/>
+              <w:rPr>
+                <w:rFonts w:ascii="Arial" w:hAnsi="Arial" w:cs="Arial"/>
+                <w:shd w:val="clear" w:color="auto" w:fill="FFFFFF"/>
+              </w:rPr>
+            </w:pPr>
+            <w:r>
+              <w:rPr>
+                <w:rFonts w:ascii="Arial" w:hAnsi="Arial" w:cs="Arial"/>
+                <w:shd w:val="clear" w:color="auto" w:fill="FFFFFF"/>
+              </w:rPr>
+              <w:t>- Used Pandas feature "</w:t>
+            </w:r>
+            <w:proofErr w:type="spellStart"/>
+            <w:r>
+              <w:rPr>
+                <w:rFonts w:ascii="Arial" w:hAnsi="Arial" w:cs="Arial"/>
+                <w:shd w:val="clear" w:color="auto" w:fill="FFFFFF"/>
+              </w:rPr>
+              <w:t>get_</w:t>
+            </w:r>
+            <w:proofErr w:type="gramStart"/>
+            <w:r>
+              <w:rPr>
+                <w:rFonts w:ascii="Arial" w:hAnsi="Arial" w:cs="Arial"/>
+                <w:shd w:val="clear" w:color="auto" w:fill="FFFFFF"/>
+              </w:rPr>
+              <w:t>dummies</w:t>
+            </w:r>
+            <w:proofErr w:type="spellEnd"/>
+            <w:r>
+              <w:rPr>
+                <w:rFonts w:ascii="Arial" w:hAnsi="Arial" w:cs="Arial"/>
+                <w:shd w:val="clear" w:color="auto" w:fill="FFFFFF"/>
+              </w:rPr>
+              <w:t>(</w:t>
+            </w:r>
+            <w:proofErr w:type="gramEnd"/>
+            <w:r>
+              <w:rPr>
+                <w:rFonts w:ascii="Arial" w:hAnsi="Arial" w:cs="Arial"/>
+                <w:shd w:val="clear" w:color="auto" w:fill="FFFFFF"/>
+              </w:rPr>
+              <w:t>)" to generate dummy variables for model, transmission and fuel type</w:t>
+            </w:r>
+          </w:p>
+          <w:p>
+            <w:pPr>
+              <w:outlineLvl w:val="0"/>
+              <w:rPr>
+                <w:rFonts w:ascii="Arial" w:hAnsi="Arial" w:cs="Arial"/>
+                <w:shd w:val="clear" w:color="auto" w:fill="FFFFFF"/>
+              </w:rPr>
+            </w:pPr>
+            <w:r>
+              <w:rPr>
+                <w:rFonts w:ascii="Arial" w:hAnsi="Arial" w:cs="Arial"/>
+                <w:shd w:val="clear" w:color="auto" w:fill="FFFFFF"/>
+              </w:rPr>
+              <w:t>- Created a user input to get prediction of their own car</w:t>
+            </w:r>
+          </w:p>
+        </w:tc>
+      </w:tr>
+      <w:tr>
+        <w:tc>
+          <w:tcPr>
+            <w:tcW w:w="0" w:type="auto"/>
+          </w:tcPr>
+          <w:p>
+            <w:pPr>
+              <w:outlineLvl w:val="0"/>
+              <w:rPr>
+                <w:rFonts w:ascii="Arial" w:hAnsi="Arial" w:cs="Arial"/>
+                <w:shd w:val="clear" w:color="auto" w:fill="FFFFFF"/>
+              </w:rPr>
+            </w:pPr>
+            <w:r>
+              <w:rPr>
+                <w:rFonts w:ascii="Arial" w:hAnsi="Arial" w:cs="Arial"/>
+                <w:shd w:val="clear" w:color="auto" w:fill="FFFFFF"/>
+              </w:rPr>
+              <w:t>01</w:t>
+            </w:r>
+            <w:r>
+              <w:rPr>
+                <w:rFonts w:ascii="Arial" w:hAnsi="Arial" w:cs="Arial"/>
+                <w:shd w:val="clear" w:color="auto" w:fill="FFFFFF"/>
+              </w:rPr>
+              <w:t>/12/2022</w:t>
+            </w:r>
+          </w:p>
+        </w:tc>
+        <w:tc>
+          <w:tcPr>
+            <w:tcW w:w="0" w:type="auto"/>
+          </w:tcPr>
+          <w:p>
+            <w:pPr>
+              <w:outlineLvl w:val="0"/>
+              <w:rPr>
+                <w:rFonts w:ascii="Arial" w:hAnsi="Arial" w:cs="Arial"/>
+                <w:shd w:val="clear" w:color="auto" w:fill="FFFFFF"/>
+              </w:rPr>
+            </w:pPr>
+            <w:r>
+              <w:rPr>
+                <w:rFonts w:ascii="Arial" w:hAnsi="Arial" w:cs="Arial"/>
+                <w:shd w:val="clear" w:color="auto" w:fill="FFFFFF"/>
+              </w:rPr>
+              <w:t>- Removed "</w:t>
+            </w:r>
+            <w:proofErr w:type="spellStart"/>
+            <w:r>
+              <w:rPr>
+                <w:rFonts w:ascii="Arial" w:hAnsi="Arial" w:cs="Arial"/>
+                <w:shd w:val="clear" w:color="auto" w:fill="FFFFFF"/>
+              </w:rPr>
+              <w:t>get_</w:t>
+            </w:r>
+            <w:proofErr w:type="gramStart"/>
+            <w:r>
+              <w:rPr>
+                <w:rFonts w:ascii="Arial" w:hAnsi="Arial" w:cs="Arial"/>
+                <w:shd w:val="clear" w:color="auto" w:fill="FFFFFF"/>
+              </w:rPr>
+              <w:t>dummies</w:t>
+            </w:r>
+            <w:proofErr w:type="spellEnd"/>
+            <w:r>
+              <w:rPr>
+                <w:rFonts w:ascii="Arial" w:hAnsi="Arial" w:cs="Arial"/>
+                <w:shd w:val="clear" w:color="auto" w:fill="FFFFFF"/>
+              </w:rPr>
+              <w:t>(</w:t>
+            </w:r>
+            <w:proofErr w:type="gramEnd"/>
+            <w:r>
+              <w:rPr>
+                <w:rFonts w:ascii="Arial" w:hAnsi="Arial" w:cs="Arial"/>
+                <w:shd w:val="clear" w:color="auto" w:fill="FFFFFF"/>
+              </w:rPr>
+              <w:t>)" and replaced with "LabelEncoder()"</w:t>
+            </w:r>
+          </w:p>
+          <w:p>
+            <w:pPr>
+              <w:outlineLvl w:val="0"/>
+              <w:rPr>
+                <w:rFonts w:ascii="Arial" w:hAnsi="Arial" w:cs="Arial"/>
+                <w:shd w:val="clear" w:color="auto" w:fill="FFFFFF"/>
+              </w:rPr>
+            </w:pPr>
+            <w:r>
+              <w:rPr>
+                <w:rFonts w:ascii="Arial" w:hAnsi="Arial" w:cs="Arial"/>
+                <w:shd w:val="clear" w:color="auto" w:fill="FFFFFF"/>
+              </w:rPr>
+              <w:t>- Completed user prediction input - fully working</w:t>
+            </w:r>
+          </w:p>
+        </w:tc>
+      </w:tr>
+      <w:tr>
+        <w:tc>
+          <w:tcPr>
+            <w:tcW w:w="0" w:type="auto"/>
+          </w:tcPr>
+          <w:p>
+            <w:pPr>
+              <w:outlineLvl w:val="0"/>
+              <w:rPr>
+                <w:rFonts w:ascii="Arial" w:hAnsi="Arial" w:cs="Arial"/>
+                <w:shd w:val="clear" w:color="auto" w:fill="FFFFFF"/>
+              </w:rPr>
+            </w:pPr>
+            <w:r>
+              <w:rPr>
+                <w:rFonts w:ascii="Arial" w:hAnsi="Arial" w:cs="Arial"/>
+                <w:shd w:val="clear" w:color="auto" w:fill="FFFFFF"/>
+              </w:rPr>
+              <w:t>02</w:t>
+            </w:r>
+            <w:r>
+              <w:rPr>
+                <w:rFonts w:ascii="Arial" w:hAnsi="Arial" w:cs="Arial"/>
+                <w:shd w:val="clear" w:color="auto" w:fill="FFFFFF"/>
+              </w:rPr>
+              <w:t>/12/2022</w:t>
+            </w:r>
+          </w:p>
+        </w:tc>
+        <w:tc>
+          <w:tcPr>
+            <w:tcW w:w="0" w:type="auto"/>
+          </w:tcPr>
+          <w:p>
+            <w:pPr>
+              <w:outlineLvl w:val="0"/>
+              <w:rPr>
+                <w:rFonts w:ascii="Arial" w:hAnsi="Arial" w:cs="Arial"/>
+                <w:shd w:val="clear" w:color="auto" w:fill="FFFFFF"/>
+              </w:rPr>
+            </w:pPr>
+            <w:r>
+              <w:rPr>
+                <w:rFonts w:ascii="Arial" w:hAnsi="Arial" w:cs="Arial"/>
+                <w:shd w:val="clear" w:color="auto" w:fill="FFFFFF"/>
+              </w:rPr>
+              <w:t>- Fixed an issue with prediction, where predictions were completely wrong - fixed by normalising user input</w:t>
+            </w:r>
+          </w:p>
+        </w:tc>
+      </w:tr>
+      <w:tr>
+        <w:tc>
+          <w:tcPr>
+            <w:tcW w:w="0" w:type="auto"/>
+          </w:tcPr>
+          <w:p>
+            <w:pPr>
+              <w:outlineLvl w:val="0"/>
+              <w:rPr>
+                <w:rFonts w:ascii="Arial" w:hAnsi="Arial" w:cs="Arial"/>
+                <w:shd w:val="clear" w:color="auto" w:fill="FFFFFF"/>
+              </w:rPr>
+            </w:pPr>
+            <w:r>
+              <w:rPr>
+                <w:rFonts w:ascii="Arial" w:hAnsi="Arial" w:cs="Arial"/>
+                <w:shd w:val="clear" w:color="auto" w:fill="FFFFFF"/>
+              </w:rPr>
+              <w:t>05</w:t>
+            </w:r>
+            <w:r>
+              <w:rPr>
+                <w:rFonts w:ascii="Arial" w:hAnsi="Arial" w:cs="Arial"/>
+                <w:shd w:val="clear" w:color="auto" w:fill="FFFFFF"/>
+              </w:rPr>
+              <w:t>/12/2022</w:t>
+            </w:r>
+          </w:p>
+        </w:tc>
+        <w:tc>
+          <w:tcPr>
+            <w:tcW w:w="0" w:type="auto"/>
+          </w:tcPr>
+          <w:p>
+            <w:pPr>
+              <w:outlineLvl w:val="0"/>
+              <w:rPr>
+                <w:rFonts w:ascii="Arial" w:hAnsi="Arial" w:cs="Arial"/>
+                <w:shd w:val="clear" w:color="auto" w:fill="FFFFFF"/>
+              </w:rPr>
+            </w:pPr>
+            <w:r>
+              <w:rPr>
+                <w:rFonts w:ascii="Arial" w:hAnsi="Arial" w:cs="Arial"/>
+                <w:shd w:val="clear" w:color="auto" w:fill="FFFFFF"/>
+              </w:rPr>
+              <w:t>- Worked on decision tree algorithm - understanding what each method does</w:t>
+            </w:r>
+          </w:p>
+          <w:p>
+            <w:pPr>
+              <w:outlineLvl w:val="0"/>
+              <w:rPr>
+                <w:rFonts w:ascii="Arial" w:hAnsi="Arial" w:cs="Arial"/>
+                <w:shd w:val="clear" w:color="auto" w:fill="FFFFFF"/>
+              </w:rPr>
+            </w:pPr>
+            <w:r>
+              <w:rPr>
+                <w:rFonts w:ascii="Arial" w:hAnsi="Arial" w:cs="Arial"/>
+                <w:shd w:val="clear" w:color="auto" w:fill="FFFFFF"/>
+              </w:rPr>
+              <w:t xml:space="preserve">- Calculated how many times </w:t>
+            </w:r>
+            <w:r>
+              <w:rPr>
+                <w:rFonts w:ascii="Arial" w:hAnsi="Arial" w:cs="Arial"/>
+                <w:shd w:val="clear" w:color="auto" w:fill="FFFFFF"/>
+              </w:rPr>
+              <w:t>Euclidean</w:t>
+            </w:r>
+            <w:r>
+              <w:rPr>
+                <w:rFonts w:ascii="Arial" w:hAnsi="Arial" w:cs="Arial"/>
+                <w:shd w:val="clear" w:color="auto" w:fill="FFFFFF"/>
+              </w:rPr>
+              <w:t xml:space="preserve"> distance is calculated and how long a single prediction takes</w:t>
+            </w:r>
+          </w:p>
+          <w:p>
+            <w:pPr>
+              <w:outlineLvl w:val="0"/>
+              <w:rPr>
+                <w:rFonts w:ascii="Arial" w:hAnsi="Arial" w:cs="Arial"/>
+                <w:shd w:val="clear" w:color="auto" w:fill="FFFFFF"/>
+              </w:rPr>
+            </w:pPr>
+            <w:r>
+              <w:rPr>
+                <w:rFonts w:ascii="Arial" w:hAnsi="Arial" w:cs="Arial"/>
+                <w:shd w:val="clear" w:color="auto" w:fill="FFFFFF"/>
+              </w:rPr>
+              <w:t>- Described my KNN algorithm code in the interim report</w:t>
+            </w:r>
+          </w:p>
+        </w:tc>
+      </w:tr>
+      <w:tr>
+        <w:tc>
+          <w:tcPr>
+            <w:tcW w:w="0" w:type="auto"/>
+          </w:tcPr>
+          <w:p>
+            <w:pPr>
+              <w:outlineLvl w:val="0"/>
+              <w:rPr>
+                <w:rFonts w:ascii="Arial" w:hAnsi="Arial" w:cs="Arial"/>
+                <w:shd w:val="clear" w:color="auto" w:fill="FFFFFF"/>
+              </w:rPr>
+            </w:pPr>
+            <w:r>
+              <w:rPr>
+                <w:rFonts w:ascii="Arial" w:hAnsi="Arial" w:cs="Arial"/>
+                <w:shd w:val="clear" w:color="auto" w:fill="FFFFFF"/>
+              </w:rPr>
+              <w:t>06</w:t>
+            </w:r>
+            <w:r>
+              <w:rPr>
+                <w:rFonts w:ascii="Arial" w:hAnsi="Arial" w:cs="Arial"/>
+                <w:shd w:val="clear" w:color="auto" w:fill="FFFFFF"/>
+              </w:rPr>
+              <w:t>/12/2022</w:t>
+            </w:r>
+          </w:p>
+        </w:tc>
+        <w:tc>
+          <w:tcPr>
+            <w:tcW w:w="0" w:type="auto"/>
+          </w:tcPr>
+          <w:p>
+            <w:pPr>
+              <w:outlineLvl w:val="0"/>
+              <w:rPr>
+                <w:rFonts w:ascii="Arial" w:hAnsi="Arial" w:cs="Arial"/>
+                <w:shd w:val="clear" w:color="auto" w:fill="FFFFFF"/>
+              </w:rPr>
+            </w:pPr>
+            <w:r>
+              <w:rPr>
+                <w:rFonts w:ascii="Arial" w:hAnsi="Arial" w:cs="Arial"/>
+                <w:shd w:val="clear" w:color="auto" w:fill="FFFFFF"/>
+              </w:rPr>
+              <w:t>- Created Decision tree class</w:t>
+            </w:r>
+          </w:p>
+          <w:p>
+            <w:pPr>
+              <w:outlineLvl w:val="0"/>
+              <w:rPr>
+                <w:rFonts w:ascii="Arial" w:hAnsi="Arial" w:cs="Arial"/>
+                <w:shd w:val="clear" w:color="auto" w:fill="FFFFFF"/>
+              </w:rPr>
+            </w:pPr>
+            <w:r>
+              <w:rPr>
+                <w:rFonts w:ascii="Arial" w:hAnsi="Arial" w:cs="Arial"/>
+                <w:shd w:val="clear" w:color="auto" w:fill="FFFFFF"/>
+              </w:rPr>
+              <w:t xml:space="preserve">    </w:t>
+            </w:r>
+            <w:r>
+              <w:rPr>
+                <w:rFonts w:ascii="Arial" w:hAnsi="Arial" w:cs="Arial"/>
+                <w:shd w:val="clear" w:color="auto" w:fill="FFFFFF"/>
+              </w:rPr>
+              <w:t>- Initialised values</w:t>
+            </w:r>
+          </w:p>
+          <w:p>
+            <w:pPr>
+              <w:outlineLvl w:val="0"/>
+              <w:rPr>
+                <w:rFonts w:ascii="Arial" w:hAnsi="Arial" w:cs="Arial"/>
+                <w:shd w:val="clear" w:color="auto" w:fill="FFFFFF"/>
+              </w:rPr>
+            </w:pPr>
+            <w:r>
+              <w:rPr>
+                <w:rFonts w:ascii="Arial" w:hAnsi="Arial" w:cs="Arial"/>
+                <w:shd w:val="clear" w:color="auto" w:fill="FFFFFF"/>
+              </w:rPr>
+              <w:t xml:space="preserve">    </w:t>
+            </w:r>
+            <w:r>
+              <w:rPr>
+                <w:rFonts w:ascii="Arial" w:hAnsi="Arial" w:cs="Arial"/>
+                <w:shd w:val="clear" w:color="auto" w:fill="FFFFFF"/>
+              </w:rPr>
+              <w:t>- Created fit method to put features and label together</w:t>
+            </w:r>
+          </w:p>
+          <w:p>
+            <w:pPr>
+              <w:outlineLvl w:val="0"/>
+              <w:rPr>
+                <w:rFonts w:ascii="Arial" w:hAnsi="Arial" w:cs="Arial"/>
+                <w:shd w:val="clear" w:color="auto" w:fill="FFFFFF"/>
+              </w:rPr>
+            </w:pPr>
+            <w:r>
+              <w:rPr>
+                <w:rFonts w:ascii="Arial" w:hAnsi="Arial" w:cs="Arial"/>
+                <w:shd w:val="clear" w:color="auto" w:fill="FFFFFF"/>
+              </w:rPr>
+              <w:lastRenderedPageBreak/>
+              <w:t xml:space="preserve">    </w:t>
+            </w:r>
+            <w:r>
+              <w:rPr>
+                <w:rFonts w:ascii="Arial" w:hAnsi="Arial" w:cs="Arial"/>
+                <w:shd w:val="clear" w:color="auto" w:fill="FFFFFF"/>
+              </w:rPr>
+              <w:t>- Created start of build tree method</w:t>
+            </w:r>
+          </w:p>
+          <w:p>
+            <w:pPr>
+              <w:outlineLvl w:val="0"/>
+              <w:rPr>
+                <w:rFonts w:ascii="Arial" w:hAnsi="Arial" w:cs="Arial"/>
+                <w:shd w:val="clear" w:color="auto" w:fill="FFFFFF"/>
+              </w:rPr>
+            </w:pPr>
+            <w:r>
+              <w:rPr>
+                <w:rFonts w:ascii="Arial" w:hAnsi="Arial" w:cs="Arial"/>
+                <w:shd w:val="clear" w:color="auto" w:fill="FFFFFF"/>
+              </w:rPr>
+              <w:t xml:space="preserve">    </w:t>
+            </w:r>
+            <w:r>
+              <w:rPr>
+                <w:rFonts w:ascii="Arial" w:hAnsi="Arial" w:cs="Arial"/>
+                <w:shd w:val="clear" w:color="auto" w:fill="FFFFFF"/>
+              </w:rPr>
+              <w:t>- Created method to find the best split</w:t>
+            </w:r>
+          </w:p>
+        </w:tc>
+      </w:tr>
+      <w:tr>
+        <w:tc>
+          <w:tcPr>
+            <w:tcW w:w="0" w:type="auto"/>
+          </w:tcPr>
+          <w:p>
+            <w:pPr>
+              <w:outlineLvl w:val="0"/>
+              <w:rPr>
+                <w:rFonts w:ascii="Arial" w:hAnsi="Arial" w:cs="Arial"/>
+                <w:shd w:val="clear" w:color="auto" w:fill="FFFFFF"/>
+              </w:rPr>
+            </w:pPr>
+            <w:r>
+              <w:rPr>
+                <w:rFonts w:ascii="Arial" w:hAnsi="Arial" w:cs="Arial"/>
+                <w:shd w:val="clear" w:color="auto" w:fill="FFFFFF"/>
+              </w:rPr>
+              <w:lastRenderedPageBreak/>
+              <w:t>07</w:t>
+            </w:r>
+            <w:r>
+              <w:rPr>
+                <w:rFonts w:ascii="Arial" w:hAnsi="Arial" w:cs="Arial"/>
+                <w:shd w:val="clear" w:color="auto" w:fill="FFFFFF"/>
+              </w:rPr>
+              <w:t>/12/2022</w:t>
+            </w:r>
+          </w:p>
+        </w:tc>
+        <w:tc>
+          <w:tcPr>
+            <w:tcW w:w="0" w:type="auto"/>
+          </w:tcPr>
+          <w:p>
+            <w:pPr>
+              <w:outlineLvl w:val="0"/>
+              <w:rPr>
+                <w:rFonts w:ascii="Arial" w:hAnsi="Arial" w:cs="Arial"/>
+                <w:shd w:val="clear" w:color="auto" w:fill="FFFFFF"/>
+              </w:rPr>
+            </w:pPr>
+            <w:r>
+              <w:rPr>
+                <w:rFonts w:ascii="Arial" w:hAnsi="Arial" w:cs="Arial"/>
+                <w:shd w:val="clear" w:color="auto" w:fill="FFFFFF"/>
+              </w:rPr>
+              <w:t xml:space="preserve">- Created a method to find split tree into branches - </w:t>
+            </w:r>
+            <w:r>
+              <w:rPr>
+                <w:rFonts w:ascii="Arial" w:hAnsi="Arial" w:cs="Arial"/>
+                <w:shd w:val="clear" w:color="auto" w:fill="FFFFFF"/>
+              </w:rPr>
+              <w:t>extension</w:t>
+            </w:r>
+            <w:r>
+              <w:rPr>
+                <w:rFonts w:ascii="Arial" w:hAnsi="Arial" w:cs="Arial"/>
+                <w:shd w:val="clear" w:color="auto" w:fill="FFFFFF"/>
+              </w:rPr>
+              <w:t xml:space="preserve"> of best split method</w:t>
+            </w:r>
+          </w:p>
+          <w:p>
+            <w:pPr>
+              <w:outlineLvl w:val="0"/>
+              <w:rPr>
+                <w:rFonts w:ascii="Arial" w:hAnsi="Arial" w:cs="Arial"/>
+                <w:shd w:val="clear" w:color="auto" w:fill="FFFFFF"/>
+              </w:rPr>
+            </w:pPr>
+            <w:r>
+              <w:rPr>
+                <w:rFonts w:ascii="Arial" w:hAnsi="Arial" w:cs="Arial"/>
+                <w:shd w:val="clear" w:color="auto" w:fill="FFFFFF"/>
+              </w:rPr>
+              <w:t>- Using template entropy method to calculate entropy of a node - temporary to test later methods</w:t>
+            </w:r>
+          </w:p>
+          <w:p>
+            <w:pPr>
+              <w:outlineLvl w:val="0"/>
+              <w:rPr>
+                <w:rFonts w:ascii="Arial" w:hAnsi="Arial" w:cs="Arial"/>
+                <w:shd w:val="clear" w:color="auto" w:fill="FFFFFF"/>
+              </w:rPr>
+            </w:pPr>
+            <w:r>
+              <w:rPr>
+                <w:rFonts w:ascii="Arial" w:hAnsi="Arial" w:cs="Arial"/>
+                <w:shd w:val="clear" w:color="auto" w:fill="FFFFFF"/>
+              </w:rPr>
+              <w:t>- Created method to calculate information gain</w:t>
+            </w:r>
+          </w:p>
+          <w:p>
+            <w:pPr>
+              <w:outlineLvl w:val="0"/>
+              <w:rPr>
+                <w:rFonts w:ascii="Arial" w:hAnsi="Arial" w:cs="Arial"/>
+                <w:shd w:val="clear" w:color="auto" w:fill="FFFFFF"/>
+              </w:rPr>
+            </w:pPr>
+            <w:r>
+              <w:rPr>
+                <w:rFonts w:ascii="Arial" w:hAnsi="Arial" w:cs="Arial"/>
+                <w:shd w:val="clear" w:color="auto" w:fill="FFFFFF"/>
+              </w:rPr>
+              <w:t>- Completed best split and tree build methods</w:t>
+            </w:r>
+          </w:p>
+          <w:p>
+            <w:pPr>
+              <w:outlineLvl w:val="0"/>
+              <w:rPr>
+                <w:rFonts w:ascii="Arial" w:hAnsi="Arial" w:cs="Arial"/>
+                <w:shd w:val="clear" w:color="auto" w:fill="FFFFFF"/>
+              </w:rPr>
+            </w:pPr>
+            <w:r>
+              <w:rPr>
+                <w:rFonts w:ascii="Arial" w:hAnsi="Arial" w:cs="Arial"/>
+                <w:shd w:val="clear" w:color="auto" w:fill="FFFFFF"/>
+              </w:rPr>
+              <w:t xml:space="preserve">- Created method to predict the price of a car - </w:t>
+            </w:r>
+            <w:r>
+              <w:rPr>
+                <w:rFonts w:ascii="Arial" w:hAnsi="Arial" w:cs="Arial"/>
+                <w:shd w:val="clear" w:color="auto" w:fill="FFFFFF"/>
+              </w:rPr>
+              <w:t>currently</w:t>
+            </w:r>
+            <w:r>
+              <w:rPr>
+                <w:rFonts w:ascii="Arial" w:hAnsi="Arial" w:cs="Arial"/>
+                <w:shd w:val="clear" w:color="auto" w:fill="FFFFFF"/>
+              </w:rPr>
+              <w:t xml:space="preserve"> not working fully</w:t>
+            </w:r>
+          </w:p>
+        </w:tc>
+      </w:tr>
+      <w:tr>
+        <w:tc>
+          <w:tcPr>
+            <w:tcW w:w="0" w:type="auto"/>
+          </w:tcPr>
+          <w:p>
+            <w:pPr>
+              <w:outlineLvl w:val="0"/>
+              <w:rPr>
+                <w:rFonts w:ascii="Arial" w:hAnsi="Arial" w:cs="Arial"/>
+                <w:shd w:val="clear" w:color="auto" w:fill="FFFFFF"/>
+              </w:rPr>
+            </w:pPr>
+            <w:r>
+              <w:rPr>
+                <w:rFonts w:ascii="Arial" w:hAnsi="Arial" w:cs="Arial"/>
+                <w:shd w:val="clear" w:color="auto" w:fill="FFFFFF"/>
+              </w:rPr>
+              <w:t>08</w:t>
+            </w:r>
+            <w:r>
+              <w:rPr>
+                <w:rFonts w:ascii="Arial" w:hAnsi="Arial" w:cs="Arial"/>
+                <w:shd w:val="clear" w:color="auto" w:fill="FFFFFF"/>
+              </w:rPr>
+              <w:t>/12/2022</w:t>
+            </w:r>
+          </w:p>
+        </w:tc>
+        <w:tc>
+          <w:tcPr>
+            <w:tcW w:w="0" w:type="auto"/>
+          </w:tcPr>
+          <w:p>
+            <w:pPr>
+              <w:outlineLvl w:val="0"/>
+              <w:rPr>
+                <w:rFonts w:ascii="Arial" w:hAnsi="Arial" w:cs="Arial"/>
+                <w:shd w:val="clear" w:color="auto" w:fill="FFFFFF"/>
+              </w:rPr>
+            </w:pPr>
+          </w:p>
+        </w:tc>
+      </w:tr>
+    </w:tbl>
+    <w:p>
+      <w:pPr>
+        <w:outlineLvl w:val="0"/>
+        <w:rPr>
+          <w:rFonts w:ascii="Arial" w:hAnsi="Arial" w:cs="Arial"/>
+          <w:szCs w:val="22"/>
+          <w:shd w:val="clear" w:color="auto" w:fill="FFFFFF"/>
+        </w:rPr>
+      </w:pPr>
+    </w:p>
+    <w:p>
+      <w:pPr>
+        <w:pStyle w:val="ListParagraph"/>
+        <w:ind w:left="360"/>
+        <w:rPr>
+          <w:rFonts w:ascii="Arial" w:hAnsi="Arial" w:cs="Arial"/>
+          <w:b/>
+          <w:bCs/>
+          <w:sz w:val="32"/>
+          <w:szCs w:val="32"/>
+          <w:shd w:val="clear" w:color="auto" w:fill="FFFFFF"/>
+        </w:rPr>
+      </w:pPr>
     </w:p>
     <w:p>
       <w:pPr>
@@ -8331,7 +11470,7 @@
           <w:shd w:val="clear" w:color="auto" w:fill="FFFFFF"/>
         </w:rPr>
       </w:pPr>
-      <w:bookmarkStart w:id="10" w:name="_Toc120392179"/>
+      <w:bookmarkStart w:id="12" w:name="_Toc121365719"/>
       <w:r>
         <w:rPr>
           <w:rFonts w:ascii="Arial" w:hAnsi="Arial" w:cs="Arial"/>
@@ -8339,10 +11478,9 @@
           <w:szCs w:val="16"/>
           <w:shd w:val="clear" w:color="auto" w:fill="FFFFFF"/>
         </w:rPr>
-        <w:lastRenderedPageBreak/>
         <w:t>Bibliography</w:t>
       </w:r>
-      <w:bookmarkEnd w:id="10"/>
+      <w:bookmarkEnd w:id="12"/>
     </w:p>
     <w:p>
       <w:pPr>
@@ -8361,7 +11499,7 @@
         </w:rPr>
         <w:t xml:space="preserve">[a] </w:t>
       </w:r>
-      <w:hyperlink r:id="rId22" w:anchor=":~:text=The%20k%2Dnearest%20neighbors%20algorithm%2C%20also%20known%20as%20KNN%20or,of%20an%20individual%20data%20point" w:history="1">
+      <w:hyperlink r:id="rId23" w:anchor=":~:text=The%20k%2Dnearest%20neighbors%20algorithm%2C%20also%20known%20as%20KNN%20or,of%20an%20individual%20data%20point" w:history="1">
         <w:r>
           <w:rPr>
             <w:rStyle w:val="Hyperlink"/>
@@ -8398,7 +11536,7 @@
         </w:rPr>
         <w:t xml:space="preserve">[b] </w:t>
       </w:r>
-      <w:hyperlink r:id="rId23" w:history="1">
+      <w:hyperlink r:id="rId24" w:history="1">
         <w:r>
           <w:rPr>
             <w:rStyle w:val="Hyperlink"/>
@@ -8427,7 +11565,7 @@
         </w:rPr>
         <w:t xml:space="preserve">[c] </w:t>
       </w:r>
-      <w:hyperlink r:id="rId24" w:history="1">
+      <w:hyperlink r:id="rId25" w:history="1">
         <w:r>
           <w:rPr>
             <w:rStyle w:val="Hyperlink"/>
@@ -8464,7 +11602,7 @@
         </w:rPr>
         <w:t xml:space="preserve">[d] </w:t>
       </w:r>
-      <w:hyperlink r:id="rId25" w:history="1">
+      <w:hyperlink r:id="rId26" w:history="1">
         <w:r>
           <w:rPr>
             <w:rStyle w:val="Hyperlink"/>
@@ -8501,7 +11639,7 @@
         </w:rPr>
         <w:t xml:space="preserve">[e] </w:t>
       </w:r>
-      <w:hyperlink r:id="rId26" w:anchor="h1" w:history="1">
+      <w:hyperlink r:id="rId27" w:anchor="h1" w:history="1">
         <w:r>
           <w:rPr>
             <w:rStyle w:val="Hyperlink"/>
@@ -8538,7 +11676,7 @@
         </w:rPr>
         <w:t xml:space="preserve">[f] </w:t>
       </w:r>
-      <w:hyperlink r:id="rId27" w:history="1">
+      <w:hyperlink r:id="rId28" w:history="1">
         <w:r>
           <w:rPr>
             <w:rStyle w:val="Hyperlink"/>
@@ -8567,7 +11705,7 @@
         </w:rPr>
         <w:t xml:space="preserve">[g] </w:t>
       </w:r>
-      <w:hyperlink r:id="rId28" w:history="1">
+      <w:hyperlink r:id="rId29" w:history="1">
         <w:r>
           <w:rPr>
             <w:rStyle w:val="Hyperlink"/>
@@ -8612,7 +11750,7 @@
         </w:rPr>
         <w:t xml:space="preserve"> </w:t>
       </w:r>
-      <w:hyperlink r:id="rId29" w:history="1">
+      <w:hyperlink r:id="rId30" w:history="1">
         <w:r>
           <w:rPr>
             <w:rStyle w:val="Hyperlink"/>
@@ -8667,7 +11805,7 @@
         </w:rPr>
         <w:t xml:space="preserve">] </w:t>
       </w:r>
-      <w:hyperlink r:id="rId30" w:history="1">
+      <w:hyperlink r:id="rId31" w:history="1">
         <w:r>
           <w:rPr>
             <w:rStyle w:val="Hyperlink"/>
@@ -8704,7 +11842,7 @@
         </w:rPr>
         <w:t xml:space="preserve">[j] </w:t>
       </w:r>
-      <w:hyperlink r:id="rId31" w:history="1">
+      <w:hyperlink r:id="rId32" w:history="1">
         <w:r>
           <w:rPr>
             <w:rStyle w:val="Hyperlink"/>
@@ -8731,8 +11869,28 @@
           <w:szCs w:val="22"/>
           <w:shd w:val="clear" w:color="auto" w:fill="FFFFFF"/>
         </w:rPr>
+        <w:lastRenderedPageBreak/>
         <w:t xml:space="preserve">[k] </w:t>
       </w:r>
+      <w:hyperlink r:id="rId33" w:history="1">
+        <w:r>
+          <w:rPr>
+            <w:rStyle w:val="Hyperlink"/>
+            <w:rFonts w:ascii="Arial" w:hAnsi="Arial" w:cs="Arial"/>
+            <w:szCs w:val="22"/>
+            <w:shd w:val="clear" w:color="auto" w:fill="FFFFFF"/>
+          </w:rPr>
+          <w:t>https://anderfernandez.com/en/blog/code-decision-tree-python-from-scratch/</w:t>
+        </w:r>
+      </w:hyperlink>
+      <w:r>
+        <w:rPr>
+          <w:rFonts w:ascii="Arial" w:hAnsi="Arial" w:cs="Arial"/>
+          <w:szCs w:val="22"/>
+          <w:shd w:val="clear" w:color="auto" w:fill="FFFFFF"/>
+        </w:rPr>
+        <w:t xml:space="preserve"> </w:t>
+      </w:r>
     </w:p>
     <w:p>
       <w:pPr>
@@ -8751,6 +11909,25 @@
         </w:rPr>
         <w:t xml:space="preserve">[L] </w:t>
       </w:r>
+      <w:hyperlink r:id="rId34" w:history="1">
+        <w:r>
+          <w:rPr>
+            <w:rStyle w:val="Hyperlink"/>
+            <w:rFonts w:ascii="Arial" w:hAnsi="Arial" w:cs="Arial"/>
+            <w:szCs w:val="22"/>
+            <w:shd w:val="clear" w:color="auto" w:fill="FFFFFF"/>
+          </w:rPr>
+          <w:t>https://www.jeremyjordan.me/decision-trees/</w:t>
+        </w:r>
+      </w:hyperlink>
+      <w:r>
+        <w:rPr>
+          <w:rFonts w:ascii="Arial" w:hAnsi="Arial" w:cs="Arial"/>
+          <w:szCs w:val="22"/>
+          <w:shd w:val="clear" w:color="auto" w:fill="FFFFFF"/>
+        </w:rPr>
+        <w:t xml:space="preserve"> </w:t>
+      </w:r>
     </w:p>
     <w:p>
       <w:pPr>
@@ -8769,6 +11946,25 @@
         </w:rPr>
         <w:t xml:space="preserve">[m] </w:t>
       </w:r>
+      <w:hyperlink r:id="rId35" w:history="1">
+        <w:r>
+          <w:rPr>
+            <w:rStyle w:val="Hyperlink"/>
+            <w:rFonts w:ascii="Arial" w:hAnsi="Arial" w:cs="Arial"/>
+            <w:szCs w:val="22"/>
+            <w:shd w:val="clear" w:color="auto" w:fill="FFFFFF"/>
+          </w:rPr>
+          <w:t>https://www.askpython.com/python/examples/decision-trees</w:t>
+        </w:r>
+      </w:hyperlink>
+      <w:r>
+        <w:rPr>
+          <w:rFonts w:ascii="Arial" w:hAnsi="Arial" w:cs="Arial"/>
+          <w:szCs w:val="22"/>
+          <w:shd w:val="clear" w:color="auto" w:fill="FFFFFF"/>
+        </w:rPr>
+        <w:t xml:space="preserve"> </w:t>
+      </w:r>
     </w:p>
     <w:p>
       <w:pPr>
@@ -8787,6 +11983,33 @@
         </w:rPr>
         <w:t xml:space="preserve">[n] </w:t>
       </w:r>
+      <w:r>
+        <w:rPr>
+          <w:rFonts w:ascii="Arial" w:hAnsi="Arial" w:cs="Arial"/>
+          <w:szCs w:val="22"/>
+          <w:shd w:val="clear" w:color="auto" w:fill="FFFFFF"/>
+        </w:rPr>
+        <w:t xml:space="preserve">article </w:t>
+      </w:r>
+      <w:hyperlink r:id="rId36" w:history="1">
+        <w:r>
+          <w:rPr>
+            <w:rStyle w:val="Hyperlink"/>
+            <w:rFonts w:ascii="Arial" w:hAnsi="Arial" w:cs="Arial"/>
+            <w:szCs w:val="22"/>
+            <w:shd w:val="clear" w:color="auto" w:fill="FFFFFF"/>
+          </w:rPr>
+          <w:t>https://hastie.su.domains/ISLR2/ISLRv2_website.pdf</w:t>
+        </w:r>
+      </w:hyperlink>
+      <w:r>
+        <w:rPr>
+          <w:rFonts w:ascii="Arial" w:hAnsi="Arial" w:cs="Arial"/>
+          <w:szCs w:val="22"/>
+          <w:shd w:val="clear" w:color="auto" w:fill="FFFFFF"/>
+        </w:rPr>
+        <w:t xml:space="preserve"> </w:t>
+      </w:r>
     </w:p>
     <w:p>
       <w:pPr>
@@ -8825,9 +12048,9 @@
       </w:r>
     </w:p>
     <w:sectPr>
-      <w:headerReference w:type="default" r:id="rId32"/>
-      <w:footerReference w:type="default" r:id="rId33"/>
-      <w:headerReference w:type="first" r:id="rId34"/>
+      <w:headerReference w:type="default" r:id="rId37"/>
+      <w:footerReference w:type="default" r:id="rId38"/>
+      <w:headerReference w:type="first" r:id="rId39"/>
       <w:pgSz w:w="11906" w:h="16838"/>
       <w:pgMar w:top="1440" w:right="1440" w:bottom="1440" w:left="1440" w:header="708" w:footer="708" w:gutter="0"/>
       <w:pgNumType w:start="0"/>
@@ -9482,6 +12705,155 @@
       </w:pPr>
     </w:lvl>
   </w:abstractNum>
+  <w:abstractNum w:abstractNumId="4" w15:restartNumberingAfterBreak="0">
+    <w:nsid w:val="60572AB7"/>
+    <w:multiLevelType w:val="multilevel"/>
+    <w:tmpl w:val="E3BA03A6"/>
+    <w:lvl w:ilvl="0">
+      <w:start w:val="1"/>
+      <w:numFmt w:val="bullet"/>
+      <w:lvlText w:val=""/>
+      <w:lvlJc w:val="left"/>
+      <w:pPr>
+        <w:tabs>
+          <w:tab w:val="num" w:pos="720"/>
+        </w:tabs>
+        <w:ind w:left="720" w:hanging="360"/>
+      </w:pPr>
+      <w:rPr>
+        <w:rFonts w:ascii="Symbol" w:hAnsi="Symbol" w:hint="default"/>
+        <w:sz w:val="20"/>
+      </w:rPr>
+    </w:lvl>
+    <w:lvl w:ilvl="1" w:tentative="1">
+      <w:start w:val="1"/>
+      <w:numFmt w:val="bullet"/>
+      <w:lvlText w:val="o"/>
+      <w:lvlJc w:val="left"/>
+      <w:pPr>
+        <w:tabs>
+          <w:tab w:val="num" w:pos="1440"/>
+        </w:tabs>
+        <w:ind w:left="1440" w:hanging="360"/>
+      </w:pPr>
+      <w:rPr>
+        <w:rFonts w:ascii="Courier New" w:hAnsi="Courier New" w:hint="default"/>
+        <w:sz w:val="20"/>
+      </w:rPr>
+    </w:lvl>
+    <w:lvl w:ilvl="2" w:tentative="1">
+      <w:start w:val="1"/>
+      <w:numFmt w:val="bullet"/>
+      <w:lvlText w:val=""/>
+      <w:lvlJc w:val="left"/>
+      <w:pPr>
+        <w:tabs>
+          <w:tab w:val="num" w:pos="2160"/>
+        </w:tabs>
+        <w:ind w:left="2160" w:hanging="360"/>
+      </w:pPr>
+      <w:rPr>
+        <w:rFonts w:ascii="Wingdings" w:hAnsi="Wingdings" w:hint="default"/>
+        <w:sz w:val="20"/>
+      </w:rPr>
+    </w:lvl>
+    <w:lvl w:ilvl="3" w:tentative="1">
+      <w:start w:val="1"/>
+      <w:numFmt w:val="bullet"/>
+      <w:lvlText w:val=""/>
+      <w:lvlJc w:val="left"/>
+      <w:pPr>
+        <w:tabs>
+          <w:tab w:val="num" w:pos="2880"/>
+        </w:tabs>
+        <w:ind w:left="2880" w:hanging="360"/>
+      </w:pPr>
+      <w:rPr>
+        <w:rFonts w:ascii="Wingdings" w:hAnsi="Wingdings" w:hint="default"/>
+        <w:sz w:val="20"/>
+      </w:rPr>
+    </w:lvl>
+    <w:lvl w:ilvl="4" w:tentative="1">
+      <w:start w:val="1"/>
+      <w:numFmt w:val="bullet"/>
+      <w:lvlText w:val=""/>
+      <w:lvlJc w:val="left"/>
+      <w:pPr>
+        <w:tabs>
+          <w:tab w:val="num" w:pos="3600"/>
+        </w:tabs>
+        <w:ind w:left="3600" w:hanging="360"/>
+      </w:pPr>
+      <w:rPr>
+        <w:rFonts w:ascii="Wingdings" w:hAnsi="Wingdings" w:hint="default"/>
+        <w:sz w:val="20"/>
+      </w:rPr>
+    </w:lvl>
+    <w:lvl w:ilvl="5" w:tentative="1">
+      <w:start w:val="1"/>
+      <w:numFmt w:val="bullet"/>
+      <w:lvlText w:val=""/>
+      <w:lvlJc w:val="left"/>
+      <w:pPr>
+        <w:tabs>
+          <w:tab w:val="num" w:pos="4320"/>
+        </w:tabs>
+        <w:ind w:left="4320" w:hanging="360"/>
+      </w:pPr>
+      <w:rPr>
+        <w:rFonts w:ascii="Wingdings" w:hAnsi="Wingdings" w:hint="default"/>
+        <w:sz w:val="20"/>
+      </w:rPr>
+    </w:lvl>
+    <w:lvl w:ilvl="6" w:tentative="1">
+      <w:start w:val="1"/>
+      <w:numFmt w:val="bullet"/>
+      <w:lvlText w:val=""/>
+      <w:lvlJc w:val="left"/>
+      <w:pPr>
+        <w:tabs>
+          <w:tab w:val="num" w:pos="5040"/>
+        </w:tabs>
+        <w:ind w:left="5040" w:hanging="360"/>
+      </w:pPr>
+      <w:rPr>
+        <w:rFonts w:ascii="Wingdings" w:hAnsi="Wingdings" w:hint="default"/>
+        <w:sz w:val="20"/>
+      </w:rPr>
+    </w:lvl>
+    <w:lvl w:ilvl="7" w:tentative="1">
+      <w:start w:val="1"/>
+      <w:numFmt w:val="bullet"/>
+      <w:lvlText w:val=""/>
+      <w:lvlJc w:val="left"/>
+      <w:pPr>
+        <w:tabs>
+          <w:tab w:val="num" w:pos="5760"/>
+        </w:tabs>
+        <w:ind w:left="5760" w:hanging="360"/>
+      </w:pPr>
+      <w:rPr>
+        <w:rFonts w:ascii="Wingdings" w:hAnsi="Wingdings" w:hint="default"/>
+        <w:sz w:val="20"/>
+      </w:rPr>
+    </w:lvl>
+    <w:lvl w:ilvl="8" w:tentative="1">
+      <w:start w:val="1"/>
+      <w:numFmt w:val="bullet"/>
+      <w:lvlText w:val=""/>
+      <w:lvlJc w:val="left"/>
+      <w:pPr>
+        <w:tabs>
+          <w:tab w:val="num" w:pos="6480"/>
+        </w:tabs>
+        <w:ind w:left="6480" w:hanging="360"/>
+      </w:pPr>
+      <w:rPr>
+        <w:rFonts w:ascii="Wingdings" w:hAnsi="Wingdings" w:hint="default"/>
+        <w:sz w:val="20"/>
+      </w:rPr>
+    </w:lvl>
+  </w:abstractNum>
   <w:num w:numId="1" w16cid:durableId="602299619">
     <w:abstractNumId w:val="3"/>
   </w:num>
@@ -9493,6 +12865,9 @@
   </w:num>
   <w:num w:numId="4" w16cid:durableId="433522800">
     <w:abstractNumId w:val="2"/>
+  </w:num>
+  <w:num w:numId="5" w16cid:durableId="356810564">
+    <w:abstractNumId w:val="4"/>
   </w:num>
 </w:numbering>
 </file>
@@ -9895,7 +13270,7 @@
   <w:style w:type="paragraph" w:default="1" w:styleId="Normal">
     <w:name w:val="Normal"/>
     <w:qFormat/>
-    <w:rsid w:val="005D4A76"/>
+    <w:rsid w:val="004A57F7"/>
     <w:pPr>
       <w:spacing w:before="120" w:after="240" w:line="240" w:lineRule="auto"/>
       <w:jc w:val="both"/>
@@ -10364,6 +13739,49 @@
       <w:u w:val="single"/>
     </w:rPr>
   </w:style>
+  <w:style w:type="paragraph" w:customStyle="1" w:styleId="mg">
+    <w:name w:val="mg"/>
+    <w:basedOn w:val="Normal"/>
+    <w:rsid w:val="00187C75"/>
+    <w:pPr>
+      <w:spacing w:before="100" w:beforeAutospacing="1" w:after="100" w:afterAutospacing="1"/>
+      <w:jc w:val="left"/>
+    </w:pPr>
+    <w:rPr>
+      <w:sz w:val="24"/>
+      <w:lang w:val="en-GB" w:eastAsia="en-GB"/>
+    </w:rPr>
+  </w:style>
+  <w:style w:type="character" w:styleId="Strong">
+    <w:name w:val="Strong"/>
+    <w:basedOn w:val="DefaultParagraphFont"/>
+    <w:uiPriority w:val="22"/>
+    <w:qFormat/>
+    <w:rsid w:val="00187C75"/>
+    <w:rPr>
+      <w:b/>
+      <w:bCs/>
+    </w:rPr>
+  </w:style>
+  <w:style w:type="table" w:styleId="TableGrid">
+    <w:name w:val="Table Grid"/>
+    <w:basedOn w:val="TableNormal"/>
+    <w:uiPriority w:val="39"/>
+    <w:rsid w:val="00571AB8"/>
+    <w:pPr>
+      <w:spacing w:after="0" w:line="240" w:lineRule="auto"/>
+    </w:pPr>
+    <w:tblPr>
+      <w:tblBorders>
+        <w:top w:val="single" w:sz="4" w:space="0" w:color="auto"/>
+        <w:left w:val="single" w:sz="4" w:space="0" w:color="auto"/>
+        <w:bottom w:val="single" w:sz="4" w:space="0" w:color="auto"/>
+        <w:right w:val="single" w:sz="4" w:space="0" w:color="auto"/>
+        <w:insideH w:val="single" w:sz="4" w:space="0" w:color="auto"/>
+        <w:insideV w:val="single" w:sz="4" w:space="0" w:color="auto"/>
+      </w:tblBorders>
+    </w:tblPr>
+  </w:style>
 </w:styles>
 </file>
 

</xml_diff>